<commit_message>
Bugfixes and integration for Conformal Prediction
</commit_message>
<xml_diff>
--- a/Analysis drafts/Draft.docx
+++ b/Analysis drafts/Draft.docx
@@ -1877,6 +1877,20 @@
     </w:p>
     <w:p>
       <w:pPr>
+        <w:pStyle w:val="berschrift2"/>
+        <w:rPr>
+          <w:lang w:val="en-US"/>
+        </w:rPr>
+      </w:pPr>
+      <w:r>
+        <w:rPr>
+          <w:lang w:val="en-US"/>
+        </w:rPr>
+        <w:t>Methodological literature overview</w:t>
+      </w:r>
+    </w:p>
+    <w:p>
+      <w:pPr>
         <w:jc w:val="both"/>
         <w:rPr>
           <w:rFonts w:ascii="Calibri" w:hAnsi="Calibri" w:cs="Calibri"/>
@@ -9781,7 +9795,15 @@
           <w:rFonts w:ascii="Calibri" w:hAnsi="Calibri" w:cs="Calibri"/>
           <w:lang w:val="en-US"/>
         </w:rPr>
-        <w:t xml:space="preserve"> and hence the CLV do so because they are not considered in the model. Examples are campaigns of competitors, marketing contacts in the past, presence and future and state of the economy in a sense that people change their consumption behavior between recession and boom times. What is also a dominant issue that creates uncertainty is the possibility of a customer leaving the company forever either to switch to a competitor or stop consuming. The problem here is that the probability of being “alive” is included in the model but still, most customers won’t notify the company when they churn, so it stays a mere probability. Considering a customer still alive who churned quickly at the very beginning may obviously lead to </w:t>
+        <w:t xml:space="preserve"> and hence the CLV do so because they are not considered in the model. Examples are campaigns of competitors, marketing contacts in the past, presence and future and state of the economy in a sense that people change their consumption behavior between recession and boom times. What is also a dominant issue that creates uncertainty is the possibility of a customer leaving the company forever either to switch to a competitor or stop consuming. The problem here is that the probability of being “alive” is included in the model but still, most customers won’t notify the company when they churn, so it stays a mere probability. Considering a customer still alive who churned quickly </w:t>
+      </w:r>
+      <w:r>
+        <w:rPr>
+          <w:rFonts w:ascii="Calibri" w:hAnsi="Calibri" w:cs="Calibri"/>
+          <w:lang w:val="en-US"/>
+        </w:rPr>
+        <w:lastRenderedPageBreak/>
+        <w:t xml:space="preserve">at the very beginning may obviously lead to </w:t>
       </w:r>
       <w:r>
         <w:rPr>
@@ -9830,15 +9852,7 @@
           <w:rFonts w:ascii="Calibri" w:hAnsi="Calibri" w:cs="Calibri"/>
           <w:lang w:val="en-US"/>
         </w:rPr>
-        <w:t xml:space="preserve">considers uncertainty that comes from inside the model. It is to note that </w:t>
-      </w:r>
-      <w:r>
-        <w:rPr>
-          <w:rFonts w:ascii="Calibri" w:hAnsi="Calibri" w:cs="Calibri"/>
-          <w:lang w:val="en-US"/>
-        </w:rPr>
-        <w:lastRenderedPageBreak/>
-        <w:t xml:space="preserve">the papers quoted here are not necessarily concerned with CLV estimation but treat forecasting models in general or in other contexts, often time series or wind forecasting. Nevertheless, since the model concerned here suffers from similar issues as other forecasting models, these aspects are relevant here as well. Especially often </w:t>
+        <w:t xml:space="preserve">considers uncertainty that comes from inside the model. It is to note that the papers quoted here are not necessarily concerned with CLV estimation but treat forecasting models in general or in other contexts, often time series or wind forecasting. Nevertheless, since the model concerned here suffers from similar issues as other forecasting models, these aspects are relevant here as well. Especially often </w:t>
       </w:r>
       <w:r>
         <w:rPr>
@@ -10306,7 +10320,15 @@
           <w:rFonts w:ascii="Calibri" w:hAnsi="Calibri" w:cs="Calibri"/>
           <w:lang w:val="en-US"/>
         </w:rPr>
-        <w:t xml:space="preserve">of the employed model </w:t>
+        <w:t xml:space="preserve">of </w:t>
+      </w:r>
+      <w:r>
+        <w:rPr>
+          <w:rFonts w:ascii="Calibri" w:hAnsi="Calibri" w:cs="Calibri"/>
+          <w:lang w:val="en-US"/>
+        </w:rPr>
+        <w:lastRenderedPageBreak/>
+        <w:t xml:space="preserve">the employed model </w:t>
       </w:r>
       <w:r>
         <w:rPr>
@@ -10334,15 +10356,7 @@
           <w:rFonts w:ascii="Calibri" w:hAnsi="Calibri" w:cs="Calibri"/>
           <w:lang w:val="en-US"/>
         </w:rPr>
-        <w:t xml:space="preserve">do the second prediction and so on, incorporating all the </w:t>
-      </w:r>
-      <w:r>
-        <w:rPr>
-          <w:rFonts w:ascii="Calibri" w:hAnsi="Calibri" w:cs="Calibri"/>
-          <w:lang w:val="en-US"/>
-        </w:rPr>
-        <w:lastRenderedPageBreak/>
-        <w:t xml:space="preserve">previous predictions. In this way, a whole future is being constructed. Repeating this process e.g. 1000 times will create 1000 possible futures from which one can get for each time step the 95% central values which can then be treated as prediction interval. </w:t>
+        <w:t xml:space="preserve">do the second prediction and so on, incorporating all the previous predictions. In this way, a whole future is being constructed. Repeating this process e.g. 1000 times will create 1000 possible futures from which one can get for each time step the 95% central values which can then be treated as prediction interval. </w:t>
       </w:r>
       <w:r>
         <w:rPr>
@@ -15349,6 +15363,42 @@
     </w:p>
     <w:p>
       <w:pPr>
+        <w:pStyle w:val="berschrift2"/>
+        <w:rPr>
+          <w:rFonts w:ascii="Calibri" w:hAnsi="Calibri" w:cs="Calibri"/>
+          <w:lang w:val="en-US"/>
+        </w:rPr>
+      </w:pPr>
+      <w:r>
+        <w:rPr>
+          <w:rFonts w:ascii="Calibri" w:hAnsi="Calibri" w:cs="Calibri"/>
+          <w:lang w:val="en-US"/>
+        </w:rPr>
+        <w:t>R</w:t>
+      </w:r>
+      <w:r>
+        <w:rPr>
+          <w:rFonts w:ascii="Calibri" w:hAnsi="Calibri" w:cs="Calibri"/>
+          <w:lang w:val="en-US"/>
+        </w:rPr>
+        <w:t>ole of uncertainty in marketing</w:t>
+      </w:r>
+    </w:p>
+    <w:p>
+      <w:pPr>
+        <w:rPr>
+          <w:lang w:val="en-US"/>
+        </w:rPr>
+      </w:pPr>
+      <w:r>
+        <w:rPr>
+          <w:lang w:val="en-US"/>
+        </w:rPr>
+        <w:t>…</w:t>
+      </w:r>
+    </w:p>
+    <w:p>
+      <w:pPr>
         <w:pStyle w:val="berschrift1"/>
         <w:jc w:val="both"/>
         <w:rPr>
@@ -15460,6 +15510,7 @@
           <w:rFonts w:ascii="Calibri" w:hAnsi="Calibri" w:cs="Calibri"/>
           <w:lang w:val="en-US"/>
         </w:rPr>
+        <w:lastRenderedPageBreak/>
         <w:t xml:space="preserve">Derive benchmarking prediction </w:t>
       </w:r>
       <w:proofErr w:type="gramStart"/>
@@ -15526,15 +15577,7 @@
           <w:rFonts w:ascii="Calibri" w:hAnsi="Calibri" w:cs="Calibri"/>
           <w:lang w:val="en-US"/>
         </w:rPr>
-        <w:t>- and gg-</w:t>
-      </w:r>
-      <w:r>
-        <w:rPr>
-          <w:rFonts w:ascii="Calibri" w:hAnsi="Calibri" w:cs="Calibri"/>
-          <w:lang w:val="en-US"/>
-        </w:rPr>
-        <w:lastRenderedPageBreak/>
-        <w:t xml:space="preserve">model, respectively. For the </w:t>
+        <w:t xml:space="preserve">- and gg-model, respectively. For the </w:t>
       </w:r>
       <w:proofErr w:type="spellStart"/>
       <w:r>
@@ -15750,19 +15793,238 @@
         <w:t>Conformal prediction</w:t>
       </w:r>
       <w:bookmarkEnd w:id="6"/>
+      <w:r>
+        <w:rPr>
+          <w:lang w:val="en-US"/>
+        </w:rPr>
+        <w:t xml:space="preserve"> (will be reformulated to algorithm form)</w:t>
+      </w:r>
     </w:p>
     <w:p>
       <w:pPr>
         <w:jc w:val="both"/>
         <w:rPr>
+          <w:rFonts w:ascii="Calibri" w:hAnsi="Calibri" w:cs="Calibri"/>
           <w:lang w:val="en-US"/>
         </w:rPr>
       </w:pPr>
       <w:r>
         <w:rPr>
-          <w:lang w:val="en-US"/>
-        </w:rPr>
-        <w:t>…</w:t>
+          <w:rFonts w:ascii="Calibri" w:hAnsi="Calibri" w:cs="Calibri"/>
+          <w:lang w:val="en-US"/>
+        </w:rPr>
+        <w:t xml:space="preserve">In this </w:t>
+      </w:r>
+      <w:r>
+        <w:rPr>
+          <w:rFonts w:ascii="Calibri" w:hAnsi="Calibri" w:cs="Calibri"/>
+          <w:lang w:val="en-US"/>
+        </w:rPr>
+        <w:t xml:space="preserve">approach, a version of conformal prediction for regression / continuous data will be implemented. The big advantage of CP is that it can be used </w:t>
+      </w:r>
+      <w:r>
+        <w:rPr>
+          <w:rFonts w:ascii="Calibri" w:hAnsi="Calibri" w:cs="Calibri"/>
+          <w:lang w:val="en-US"/>
+        </w:rPr>
+        <w:t>to derive prediction intervals</w:t>
+      </w:r>
+      <w:r>
+        <w:rPr>
+          <w:rFonts w:ascii="Calibri" w:hAnsi="Calibri" w:cs="Calibri"/>
+          <w:lang w:val="en-US"/>
+        </w:rPr>
+        <w:t xml:space="preserve"> </w:t>
+      </w:r>
+      <w:r>
+        <w:rPr>
+          <w:rFonts w:ascii="Calibri" w:hAnsi="Calibri" w:cs="Calibri"/>
+          <w:lang w:val="en-US"/>
+        </w:rPr>
+        <w:t>model-independent</w:t>
+      </w:r>
+      <w:r>
+        <w:rPr>
+          <w:rFonts w:ascii="Calibri" w:hAnsi="Calibri" w:cs="Calibri"/>
+          <w:lang w:val="en-US"/>
+        </w:rPr>
+        <w:t>ly</w:t>
+      </w:r>
+      <w:r>
+        <w:rPr>
+          <w:rFonts w:ascii="Calibri" w:hAnsi="Calibri" w:cs="Calibri"/>
+          <w:lang w:val="en-US"/>
+        </w:rPr>
+        <w:t xml:space="preserve"> and without having a closed form for e.g. the variance</w:t>
+      </w:r>
+      <w:r>
+        <w:rPr>
+          <w:rFonts w:ascii="Calibri" w:hAnsi="Calibri" w:cs="Calibri"/>
+          <w:lang w:val="en-US"/>
+        </w:rPr>
+        <w:t xml:space="preserve"> as it is the case for the CLV context</w:t>
+      </w:r>
+      <w:r>
+        <w:rPr>
+          <w:rFonts w:ascii="Calibri" w:hAnsi="Calibri" w:cs="Calibri"/>
+          <w:lang w:val="en-US"/>
+        </w:rPr>
+        <w:t>. The implementation in this work shall be introduced in the following.</w:t>
+      </w:r>
+      <w:r>
+        <w:rPr>
+          <w:rFonts w:ascii="Calibri" w:hAnsi="Calibri" w:cs="Calibri"/>
+          <w:lang w:val="en-US"/>
+        </w:rPr>
+        <w:t xml:space="preserve"> The historic data of purchases is separated into 3 parts, a training, calibration</w:t>
+      </w:r>
+      <w:r>
+        <w:rPr>
+          <w:rFonts w:ascii="Calibri" w:hAnsi="Calibri" w:cs="Calibri"/>
+          <w:lang w:val="en-US"/>
+        </w:rPr>
+        <w:t>,</w:t>
+      </w:r>
+      <w:r>
+        <w:rPr>
+          <w:rFonts w:ascii="Calibri" w:hAnsi="Calibri" w:cs="Calibri"/>
+          <w:lang w:val="en-US"/>
+        </w:rPr>
+        <w:t xml:space="preserve"> and testing part where each customer (and all their purchases) cannot be split over several parts. </w:t>
+      </w:r>
+      <w:r>
+        <w:rPr>
+          <w:rFonts w:ascii="Calibri" w:hAnsi="Calibri" w:cs="Calibri"/>
+          <w:lang w:val="en-US"/>
+        </w:rPr>
+        <w:t xml:space="preserve">After splitting, the </w:t>
+      </w:r>
+      <w:proofErr w:type="spellStart"/>
+      <w:r>
+        <w:rPr>
+          <w:rFonts w:ascii="Calibri" w:hAnsi="Calibri" w:cs="Calibri"/>
+          <w:lang w:val="en-US"/>
+        </w:rPr>
+        <w:t>pnbd</w:t>
+      </w:r>
+      <w:proofErr w:type="spellEnd"/>
+      <w:r>
+        <w:rPr>
+          <w:rFonts w:ascii="Calibri" w:hAnsi="Calibri" w:cs="Calibri"/>
+          <w:lang w:val="en-US"/>
+        </w:rPr>
+        <w:t xml:space="preserve"> and gg models are trained for all 3 parts, so that 6 models are resulting. This step is necessary to get access to all parameters of the </w:t>
+      </w:r>
+      <w:proofErr w:type="spellStart"/>
+      <w:r>
+        <w:rPr>
+          <w:rFonts w:ascii="Calibri" w:hAnsi="Calibri" w:cs="Calibri"/>
+          <w:lang w:val="en-US"/>
+        </w:rPr>
+        <w:t>pnbd</w:t>
+      </w:r>
+      <w:proofErr w:type="spellEnd"/>
+      <w:r>
+        <w:rPr>
+          <w:rFonts w:ascii="Calibri" w:hAnsi="Calibri" w:cs="Calibri"/>
+          <w:lang w:val="en-US"/>
+        </w:rPr>
+        <w:t xml:space="preserve"> and gg models. The parameters of the training model are now taken to replace the estimated parameters of the calibration and testing part models so that all models of a kind (</w:t>
+      </w:r>
+      <w:proofErr w:type="spellStart"/>
+      <w:r>
+        <w:rPr>
+          <w:rFonts w:ascii="Calibri" w:hAnsi="Calibri" w:cs="Calibri"/>
+          <w:lang w:val="en-US"/>
+        </w:rPr>
+        <w:t>pnbd</w:t>
+      </w:r>
+      <w:proofErr w:type="spellEnd"/>
+      <w:r>
+        <w:rPr>
+          <w:rFonts w:ascii="Calibri" w:hAnsi="Calibri" w:cs="Calibri"/>
+          <w:lang w:val="en-US"/>
+        </w:rPr>
+        <w:t xml:space="preserve"> or gg) have the same parameters but different data. With this setting, it is possible to make predictions for the calibration and test partition while doing so for the training partition is not required any further.</w:t>
+      </w:r>
+      <w:r>
+        <w:rPr>
+          <w:rFonts w:ascii="Calibri" w:hAnsi="Calibri" w:cs="Calibri"/>
+          <w:lang w:val="en-US"/>
+        </w:rPr>
+        <w:t xml:space="preserve"> The difference of predictions and true values of the calibration part are taken to derive an absolute error distribution. From this distribution</w:t>
+      </w:r>
+      <w:r>
+        <w:rPr>
+          <w:rFonts w:ascii="Calibri" w:hAnsi="Calibri" w:cs="Calibri"/>
+          <w:lang w:val="en-US"/>
+        </w:rPr>
+        <w:t>,</w:t>
+      </w:r>
+      <w:r>
+        <w:rPr>
+          <w:rFonts w:ascii="Calibri" w:hAnsi="Calibri" w:cs="Calibri"/>
+          <w:lang w:val="en-US"/>
+        </w:rPr>
+        <w:t xml:space="preserve"> one can take the desired confidence interval</w:t>
+      </w:r>
+      <w:r>
+        <w:rPr>
+          <w:rFonts w:ascii="Calibri" w:hAnsi="Calibri" w:cs="Calibri"/>
+          <w:lang w:val="en-US"/>
+        </w:rPr>
+        <w:t>.</w:t>
+      </w:r>
+      <w:r>
+        <w:rPr>
+          <w:rFonts w:ascii="Calibri" w:hAnsi="Calibri" w:cs="Calibri"/>
+          <w:lang w:val="en-US"/>
+        </w:rPr>
+        <w:t xml:space="preserve"> Note that by now, the error is taken as difference between true value and prediction and scaled by the prediction. This is necessary to avoid issues that come with heterogeneity of CLVs which range from $1 to $500 and would make an unscaled measure meaningless</w:t>
+      </w:r>
+      <w:r>
+        <w:rPr>
+          <w:rStyle w:val="Funotenzeichen"/>
+          <w:rFonts w:ascii="Calibri" w:hAnsi="Calibri" w:cs="Calibri"/>
+          <w:lang w:val="en-US"/>
+        </w:rPr>
+        <w:footnoteReference w:id="3"/>
+      </w:r>
+      <w:r>
+        <w:rPr>
+          <w:rFonts w:ascii="Calibri" w:hAnsi="Calibri" w:cs="Calibri"/>
+          <w:lang w:val="en-US"/>
+        </w:rPr>
+        <w:t>.</w:t>
+      </w:r>
+      <w:r>
+        <w:rPr>
+          <w:rFonts w:ascii="Calibri" w:hAnsi="Calibri" w:cs="Calibri"/>
+          <w:lang w:val="en-US"/>
+        </w:rPr>
+        <w:t xml:space="preserve"> As a final step, the quantile that was previously derived is subtracted/added from/to the predictions of the test partition to get the lower/upper quantiles, now in absolute values. This results in symmetric PIs. From there, one can derive the true coverage on the test data. The described algorithm is applied several times, each time sampling new training, calibration and test sets and finally averaging over lower and upper bounds of the PIs. An issue that must be noted is that the performance of the PIs on the test set is reasonable, in most cases slightly above the desired percentage while applying it to the “normal” predictions outside of CP results in far too high coverage rates. Probably that is due to the way the data were simulated in relation to those </w:t>
+      </w:r>
+      <w:r>
+        <w:rPr>
+          <w:rFonts w:ascii="Calibri" w:hAnsi="Calibri" w:cs="Calibri"/>
+          <w:lang w:val="en-US"/>
+        </w:rPr>
+        <w:lastRenderedPageBreak/>
+        <w:t xml:space="preserve">predictions and/or the model performance </w:t>
+      </w:r>
+      <w:r>
+        <w:rPr>
+          <w:rFonts w:ascii="Calibri" w:hAnsi="Calibri" w:cs="Calibri"/>
+          <w:lang w:val="en-US"/>
+        </w:rPr>
+        <w:t>loses precision when the training set is too small, resulting in higher errors, resulting in larger prediction intervals which deliver a too good coverage rate</w:t>
+      </w:r>
+      <w:r>
+        <w:rPr>
+          <w:rFonts w:ascii="Calibri" w:hAnsi="Calibri" w:cs="Calibri"/>
+          <w:lang w:val="en-US"/>
+        </w:rPr>
+        <w:t>.</w:t>
       </w:r>
     </w:p>
     <w:p>
@@ -16527,7 +16789,6 @@
         <w:rPr>
           <w:lang w:val="en-US"/>
         </w:rPr>
-        <w:lastRenderedPageBreak/>
         <w:t>Lower</w:t>
       </w:r>
       <w:r>
@@ -16922,6 +17183,7 @@
               <w:rFonts w:ascii="Cambria Math" w:hAnsi="Cambria Math" w:cs="Calibri"/>
               <w:lang w:val="en-US"/>
             </w:rPr>
+            <w:lastRenderedPageBreak/>
             <m:t xml:space="preserve">MIS= </m:t>
           </m:r>
           <m:f>
@@ -18228,7 +18490,6 @@
         <w:rPr>
           <w:lang w:val="en-US"/>
         </w:rPr>
-        <w:lastRenderedPageBreak/>
         <w:t>Bias</w:t>
       </w:r>
       <w:bookmarkEnd w:id="16"/>
@@ -18581,7 +18842,23 @@
           <w:rFonts w:ascii="Calibri" w:hAnsi="Calibri" w:cs="Calibri"/>
           <w:lang w:val="en-US"/>
         </w:rPr>
-        <w:t>See in the following the resulting table.</w:t>
+        <w:lastRenderedPageBreak/>
+        <w:t>See in the following the resulting table</w:t>
+      </w:r>
+      <w:r>
+        <w:rPr>
+          <w:rStyle w:val="Funotenzeichen"/>
+          <w:rFonts w:ascii="Calibri" w:hAnsi="Calibri" w:cs="Calibri"/>
+          <w:lang w:val="en-US"/>
+        </w:rPr>
+        <w:footnoteReference w:id="4"/>
+      </w:r>
+      <w:r>
+        <w:rPr>
+          <w:rFonts w:ascii="Calibri" w:hAnsi="Calibri" w:cs="Calibri"/>
+          <w:lang w:val="en-US"/>
+        </w:rPr>
+        <w:t>.</w:t>
       </w:r>
     </w:p>
     <w:p>
@@ -18595,14 +18872,21 @@
       <w:r>
         <w:rPr>
           <w:rFonts w:ascii="Calibri" w:hAnsi="Calibri" w:cs="Calibri"/>
-          <w:noProof/>
           <w:lang w:val="en-US"/>
         </w:rPr>
         <w:drawing>
-          <wp:inline distT="0" distB="0" distL="0" distR="0" wp14:anchorId="22E507BA" wp14:editId="34226754">
-            <wp:extent cx="5760720" cy="1317625"/>
-            <wp:effectExtent l="0" t="0" r="0" b="0"/>
-            <wp:docPr id="2139385302" name="Grafik 1"/>
+          <wp:anchor distT="0" distB="0" distL="114300" distR="114300" simplePos="0" relativeHeight="251660288" behindDoc="1" locked="0" layoutInCell="1" allowOverlap="1" wp14:anchorId="7110DE51" wp14:editId="7F6C9285">
+            <wp:simplePos x="0" y="0"/>
+            <wp:positionH relativeFrom="column">
+              <wp:posOffset>-635</wp:posOffset>
+            </wp:positionH>
+            <wp:positionV relativeFrom="paragraph">
+              <wp:posOffset>-1270</wp:posOffset>
+            </wp:positionV>
+            <wp:extent cx="5760720" cy="1725295"/>
+            <wp:effectExtent l="0" t="0" r="0" b="8255"/>
+            <wp:wrapSquare wrapText="bothSides"/>
+            <wp:docPr id="1583217662" name="Grafik 1"/>
             <wp:cNvGraphicFramePr>
               <a:graphicFrameLocks xmlns:a="http://schemas.openxmlformats.org/drawingml/2006/main" noChangeAspect="1"/>
             </wp:cNvGraphicFramePr>
@@ -18610,11 +18894,17 @@
               <a:graphicData uri="http://schemas.openxmlformats.org/drawingml/2006/picture">
                 <pic:pic xmlns:pic="http://schemas.openxmlformats.org/drawingml/2006/picture">
                   <pic:nvPicPr>
-                    <pic:cNvPr id="2139385302" name=""/>
+                    <pic:cNvPr id="1583217662" name=""/>
                     <pic:cNvPicPr/>
                   </pic:nvPicPr>
                   <pic:blipFill>
-                    <a:blip r:embed="rId8"/>
+                    <a:blip r:embed="rId8">
+                      <a:extLst>
+                        <a:ext uri="{28A0092B-C50C-407E-A947-70E740481C1C}">
+                          <a14:useLocalDpi xmlns:a14="http://schemas.microsoft.com/office/drawing/2010/main" val="0"/>
+                        </a:ext>
+                      </a:extLst>
+                    </a:blip>
                     <a:stretch>
                       <a:fillRect/>
                     </a:stretch>
@@ -18622,7 +18912,7 @@
                   <pic:spPr>
                     <a:xfrm>
                       <a:off x="0" y="0"/>
-                      <a:ext cx="5760720" cy="1317625"/>
+                      <a:ext cx="5760720" cy="1725295"/>
                     </a:xfrm>
                     <a:prstGeom prst="rect">
                       <a:avLst/>
@@ -18631,7 +18921,7 @@
                 </pic:pic>
               </a:graphicData>
             </a:graphic>
-          </wp:inline>
+          </wp:anchor>
         </w:drawing>
       </w:r>
     </w:p>
@@ -18645,109 +18935,21 @@
       </w:pPr>
       <w:r>
         <w:rPr>
-          <w:rFonts w:ascii="Calibri" w:hAnsi="Calibri" w:cs="Calibri"/>
-          <w:lang w:val="en-US"/>
-        </w:rPr>
-        <w:t>*</w:t>
-      </w:r>
-      <w:r>
-        <w:rPr>
-          <w:rFonts w:ascii="Calibri" w:hAnsi="Calibri" w:cs="Calibri"/>
-          <w:i/>
-          <w:lang w:val="en-US"/>
-        </w:rPr>
-        <w:t>Interpret the results</w:t>
-      </w:r>
-      <w:r>
-        <w:rPr>
-          <w:rFonts w:ascii="Calibri" w:hAnsi="Calibri" w:cs="Calibri"/>
-          <w:lang w:val="en-US"/>
-        </w:rPr>
-        <w:t>*</w:t>
-      </w:r>
-    </w:p>
-    <w:p>
-      <w:pPr>
-        <w:pStyle w:val="Listenabsatz"/>
-        <w:numPr>
-          <w:ilvl w:val="0"/>
-          <w:numId w:val="4"/>
-        </w:numPr>
-        <w:jc w:val="both"/>
-        <w:rPr>
-          <w:rFonts w:ascii="Calibri" w:hAnsi="Calibri" w:cs="Calibri"/>
-          <w:lang w:val="en-US"/>
-        </w:rPr>
-      </w:pPr>
-      <w:r>
-        <w:rPr>
-          <w:rFonts w:ascii="Calibri" w:hAnsi="Calibri" w:cs="Calibri"/>
-          <w:lang w:val="en-US"/>
-        </w:rPr>
-        <w:t>Differences between datasets</w:t>
-      </w:r>
-    </w:p>
-    <w:p>
-      <w:pPr>
-        <w:pStyle w:val="Listenabsatz"/>
-        <w:numPr>
-          <w:ilvl w:val="0"/>
-          <w:numId w:val="4"/>
-        </w:numPr>
-        <w:jc w:val="both"/>
-        <w:rPr>
-          <w:rFonts w:ascii="Calibri" w:hAnsi="Calibri" w:cs="Calibri"/>
-          <w:lang w:val="en-US"/>
-        </w:rPr>
-      </w:pPr>
-      <w:r>
-        <w:rPr>
-          <w:rFonts w:ascii="Calibri" w:hAnsi="Calibri" w:cs="Calibri"/>
-          <w:lang w:val="en-US"/>
-        </w:rPr>
-        <w:t>In which cases is the performance of intervals good and when not? -&gt; further analyses</w:t>
-      </w:r>
-    </w:p>
-    <w:p>
-      <w:pPr>
-        <w:jc w:val="both"/>
-        <w:rPr>
-          <w:rFonts w:ascii="Calibri" w:hAnsi="Calibri" w:cs="Calibri"/>
-          <w:lang w:val="en-US"/>
-        </w:rPr>
-      </w:pPr>
-      <w:r>
-        <w:rPr>
-          <w:rFonts w:ascii="Calibri" w:hAnsi="Calibri" w:cs="Calibri"/>
-          <w:lang w:val="en-US"/>
-        </w:rPr>
-        <w:t>As the results suggest, the characteristics of the different methods can also be observed graphically, e.g. very low interval boundaries for the first method and therefore very good Lower coverage.</w:t>
-      </w:r>
-      <w:r>
-        <w:rPr>
-          <w:rFonts w:ascii="Calibri" w:hAnsi="Calibri" w:cs="Calibri"/>
-          <w:lang w:val="en-US"/>
-        </w:rPr>
-        <w:t xml:space="preserve"> …</w:t>
-      </w:r>
-    </w:p>
-    <w:p>
-      <w:pPr>
-        <w:jc w:val="both"/>
-        <w:rPr>
-          <w:rFonts w:ascii="Calibri" w:hAnsi="Calibri" w:cs="Calibri"/>
-          <w:lang w:val="en-US"/>
-        </w:rPr>
-      </w:pPr>
-      <w:r>
-        <w:rPr>
           <w:noProof/>
         </w:rPr>
         <w:drawing>
-          <wp:inline distT="0" distB="0" distL="0" distR="0" wp14:anchorId="6834F4FA" wp14:editId="44505A5B">
-            <wp:extent cx="3777962" cy="2865120"/>
-            <wp:effectExtent l="0" t="0" r="0" b="0"/>
-            <wp:docPr id="1453194274" name="Grafik 1"/>
+          <wp:anchor distT="0" distB="0" distL="114300" distR="114300" simplePos="0" relativeHeight="251659264" behindDoc="0" locked="0" layoutInCell="1" allowOverlap="1" wp14:anchorId="64898B98" wp14:editId="3848F01A">
+            <wp:simplePos x="0" y="0"/>
+            <wp:positionH relativeFrom="margin">
+              <wp:posOffset>-635</wp:posOffset>
+            </wp:positionH>
+            <wp:positionV relativeFrom="paragraph">
+              <wp:posOffset>403860</wp:posOffset>
+            </wp:positionV>
+            <wp:extent cx="5341620" cy="3274060"/>
+            <wp:effectExtent l="0" t="0" r="0" b="2540"/>
+            <wp:wrapTopAndBottom/>
+            <wp:docPr id="1806096724" name="Grafik 1"/>
             <wp:cNvGraphicFramePr>
               <a:graphicFrameLocks xmlns:a="http://schemas.openxmlformats.org/drawingml/2006/main" noChangeAspect="1"/>
             </wp:cNvGraphicFramePr>
@@ -18776,7 +18978,7 @@
                   <pic:spPr bwMode="auto">
                     <a:xfrm>
                       <a:off x="0" y="0"/>
-                      <a:ext cx="3779162" cy="2866030"/>
+                      <a:ext cx="5341620" cy="3274060"/>
                     </a:xfrm>
                     <a:prstGeom prst="rect">
                       <a:avLst/>
@@ -18789,8 +18991,28 @@
                 </pic:pic>
               </a:graphicData>
             </a:graphic>
-          </wp:inline>
+            <wp14:sizeRelH relativeFrom="margin">
+              <wp14:pctWidth>0</wp14:pctWidth>
+            </wp14:sizeRelH>
+            <wp14:sizeRelV relativeFrom="margin">
+              <wp14:pctHeight>0</wp14:pctHeight>
+            </wp14:sizeRelV>
+          </wp:anchor>
         </w:drawing>
+      </w:r>
+      <w:r>
+        <w:rPr>
+          <w:rFonts w:ascii="Calibri" w:hAnsi="Calibri" w:cs="Calibri"/>
+          <w:lang w:val="en-US"/>
+        </w:rPr>
+        <w:t xml:space="preserve">Also, see </w:t>
+      </w:r>
+      <w:r>
+        <w:rPr>
+          <w:rFonts w:ascii="Calibri" w:hAnsi="Calibri" w:cs="Calibri"/>
+          <w:lang w:val="en-US"/>
+        </w:rPr>
+        <w:t>a visualization of the PIs for all methods in a sample for customers with an estimated CLV between 29 and 32.</w:t>
       </w:r>
     </w:p>
     <w:p>
@@ -18798,21 +19020,9 @@
         <w:jc w:val="both"/>
         <w:rPr>
           <w:rFonts w:ascii="Calibri" w:hAnsi="Calibri" w:cs="Calibri"/>
-          <w:b/>
-          <w:bCs/>
           <w:lang w:val="en-US"/>
         </w:rPr>
       </w:pPr>
-      <w:r>
-        <w:rPr>
-          <w:rFonts w:ascii="Calibri" w:hAnsi="Calibri" w:cs="Calibri"/>
-          <w:b/>
-          <w:bCs/>
-          <w:lang w:val="en-US"/>
-        </w:rPr>
-        <w:lastRenderedPageBreak/>
-        <w:t>Additional analyses</w:t>
-      </w:r>
     </w:p>
     <w:p>
       <w:pPr>
@@ -18827,7 +19037,140 @@
           <w:rFonts w:ascii="Calibri" w:hAnsi="Calibri" w:cs="Calibri"/>
           <w:lang w:val="en-US"/>
         </w:rPr>
-        <w:t xml:space="preserve">After assessing the bias of point forecasts, at least a visual bias analysis shall be conducted for the intervals, too. To account for different scales of (predicted) CLVs for different customers, the true observations are scaled to their </w:t>
+        <w:t>*</w:t>
+      </w:r>
+      <w:r>
+        <w:rPr>
+          <w:rFonts w:ascii="Calibri" w:hAnsi="Calibri" w:cs="Calibri"/>
+          <w:i/>
+          <w:lang w:val="en-US"/>
+        </w:rPr>
+        <w:t>Interpret the results</w:t>
+      </w:r>
+      <w:r>
+        <w:rPr>
+          <w:rFonts w:ascii="Calibri" w:hAnsi="Calibri" w:cs="Calibri"/>
+          <w:lang w:val="en-US"/>
+        </w:rPr>
+        <w:t>*</w:t>
+      </w:r>
+    </w:p>
+    <w:p>
+      <w:pPr>
+        <w:pStyle w:val="Listenabsatz"/>
+        <w:numPr>
+          <w:ilvl w:val="0"/>
+          <w:numId w:val="4"/>
+        </w:numPr>
+        <w:jc w:val="both"/>
+        <w:rPr>
+          <w:rFonts w:ascii="Calibri" w:hAnsi="Calibri" w:cs="Calibri"/>
+          <w:lang w:val="en-US"/>
+        </w:rPr>
+      </w:pPr>
+      <w:r>
+        <w:rPr>
+          <w:rFonts w:ascii="Calibri" w:hAnsi="Calibri" w:cs="Calibri"/>
+          <w:lang w:val="en-US"/>
+        </w:rPr>
+        <w:t>Differences between datasets</w:t>
+      </w:r>
+    </w:p>
+    <w:p>
+      <w:pPr>
+        <w:pStyle w:val="Listenabsatz"/>
+        <w:numPr>
+          <w:ilvl w:val="0"/>
+          <w:numId w:val="4"/>
+        </w:numPr>
+        <w:jc w:val="both"/>
+        <w:rPr>
+          <w:rFonts w:ascii="Calibri" w:hAnsi="Calibri" w:cs="Calibri"/>
+          <w:lang w:val="en-US"/>
+        </w:rPr>
+      </w:pPr>
+      <w:r>
+        <w:rPr>
+          <w:rFonts w:ascii="Calibri" w:hAnsi="Calibri" w:cs="Calibri"/>
+          <w:lang w:val="en-US"/>
+        </w:rPr>
+        <w:t>In which cases is the performance of intervals good and when not? -&gt; further analyses</w:t>
+      </w:r>
+    </w:p>
+    <w:p>
+      <w:pPr>
+        <w:jc w:val="both"/>
+        <w:rPr>
+          <w:rFonts w:ascii="Calibri" w:hAnsi="Calibri" w:cs="Calibri"/>
+          <w:lang w:val="en-US"/>
+        </w:rPr>
+      </w:pPr>
+      <w:r>
+        <w:rPr>
+          <w:rFonts w:ascii="Calibri" w:hAnsi="Calibri" w:cs="Calibri"/>
+          <w:lang w:val="en-US"/>
+        </w:rPr>
+        <w:t>As the results suggest, the characteristics of the different methods can also be observed graphically, e.g. very low interval boundaries for the first method and therefore very good Lower coverage.</w:t>
+      </w:r>
+      <w:r>
+        <w:rPr>
+          <w:rFonts w:ascii="Calibri" w:hAnsi="Calibri" w:cs="Calibri"/>
+          <w:lang w:val="en-US"/>
+        </w:rPr>
+        <w:t xml:space="preserve"> …</w:t>
+      </w:r>
+    </w:p>
+    <w:p>
+      <w:pPr>
+        <w:jc w:val="both"/>
+        <w:rPr>
+          <w:rFonts w:ascii="Calibri" w:hAnsi="Calibri" w:cs="Calibri"/>
+          <w:lang w:val="en-US"/>
+        </w:rPr>
+      </w:pPr>
+    </w:p>
+    <w:p>
+      <w:pPr>
+        <w:jc w:val="both"/>
+        <w:rPr>
+          <w:rFonts w:ascii="Calibri" w:hAnsi="Calibri" w:cs="Calibri"/>
+          <w:b/>
+          <w:bCs/>
+          <w:lang w:val="en-US"/>
+        </w:rPr>
+      </w:pPr>
+      <w:r>
+        <w:rPr>
+          <w:rFonts w:ascii="Calibri" w:hAnsi="Calibri" w:cs="Calibri"/>
+          <w:b/>
+          <w:bCs/>
+          <w:lang w:val="en-US"/>
+        </w:rPr>
+        <w:t>Additional analyses</w:t>
+      </w:r>
+    </w:p>
+    <w:p>
+      <w:pPr>
+        <w:jc w:val="both"/>
+        <w:rPr>
+          <w:rFonts w:ascii="Calibri" w:hAnsi="Calibri" w:cs="Calibri"/>
+          <w:lang w:val="en-US"/>
+        </w:rPr>
+      </w:pPr>
+      <w:r>
+        <w:rPr>
+          <w:rFonts w:ascii="Calibri" w:hAnsi="Calibri" w:cs="Calibri"/>
+          <w:lang w:val="en-US"/>
+        </w:rPr>
+        <w:t xml:space="preserve">After assessing the bias of point forecasts, at least a visual bias analysis shall be conducted for the intervals, too. To account for different scales of (predicted) CLVs for different customers, the true </w:t>
+      </w:r>
+      <w:r>
+        <w:rPr>
+          <w:rFonts w:ascii="Calibri" w:hAnsi="Calibri" w:cs="Calibri"/>
+          <w:lang w:val="en-US"/>
+        </w:rPr>
+        <w:lastRenderedPageBreak/>
+        <w:t xml:space="preserve">observations are scaled to their </w:t>
       </w:r>
       <w:r>
         <w:rPr>
@@ -19265,6 +19608,114 @@
         </w:rPr>
         <w:t xml:space="preserve"> Since the literature on benchmarking PIs in the CLV context is very limited, it was necessary to conduct research in other fields where it is more common to calculate and assess PIs. Typical examples are time series forecast competitions (31) or the prediction of wind (16, 20, 37) or electricity-related forecasts (35, 38)</w:t>
       </w:r>
+    </w:p>
+  </w:footnote>
+  <w:footnote w:id="3">
+    <w:p>
+      <w:pPr>
+        <w:pStyle w:val="Funotentext"/>
+        <w:rPr>
+          <w:lang w:val="en-US"/>
+        </w:rPr>
+      </w:pPr>
+      <w:r>
+        <w:rPr>
+          <w:rStyle w:val="Funotenzeichen"/>
+        </w:rPr>
+        <w:footnoteRef/>
+      </w:r>
+      <w:r>
+        <w:rPr>
+          <w:lang w:val="en-US"/>
+        </w:rPr>
+        <w:t xml:space="preserve"> </w:t>
+      </w:r>
+      <w:r>
+        <w:rPr>
+          <w:lang w:val="en-US"/>
+        </w:rPr>
+        <w:t>Also, this approach comes with issues regarding scale as lower CLVs tend to vary in more proportionally to their absolute magnitude. This issue must be addressed but stating how much more they vary is not trivial.</w:t>
+      </w:r>
+    </w:p>
+  </w:footnote>
+  <w:footnote w:id="4">
+    <w:p>
+      <w:pPr>
+        <w:pStyle w:val="Funotentext"/>
+        <w:rPr>
+          <w:lang w:val="en-US"/>
+        </w:rPr>
+      </w:pPr>
+      <w:r>
+        <w:rPr>
+          <w:rStyle w:val="Funotenzeichen"/>
+        </w:rPr>
+        <w:footnoteRef/>
+      </w:r>
+      <w:r>
+        <w:rPr>
+          <w:lang w:val="en-US"/>
+        </w:rPr>
+        <w:t xml:space="preserve"> Notation for „</w:t>
+      </w:r>
+      <w:proofErr w:type="gramStart"/>
+      <w:r>
+        <w:rPr>
+          <w:lang w:val="en-US"/>
+        </w:rPr>
+        <w:t>run“</w:t>
+      </w:r>
+      <w:proofErr w:type="gramEnd"/>
+      <w:r>
+        <w:rPr>
+          <w:lang w:val="en-US"/>
+        </w:rPr>
+        <w:t>-column: „cluster o</w:t>
+      </w:r>
+      <w:r>
+        <w:rPr>
+          <w:lang w:val="en-US"/>
+        </w:rPr>
+        <w:t>f customers – PI method”. For cluster of customers: E.g. “</w:t>
+      </w:r>
+      <w:r>
+        <w:rPr>
+          <w:lang w:val="en-US"/>
+        </w:rPr>
+        <w:t>s33</w:t>
+      </w:r>
+      <w:r>
+        <w:rPr>
+          <w:lang w:val="en-US"/>
+        </w:rPr>
+        <w:t>”</w:t>
+      </w:r>
+      <w:r>
+        <w:rPr>
+          <w:lang w:val="en-US"/>
+        </w:rPr>
+        <w:t xml:space="preserve"> means customers with</w:t>
+      </w:r>
+      <w:r>
+        <w:rPr>
+          <w:lang w:val="en-US"/>
+        </w:rPr>
+        <w:t xml:space="preserve"> 33%</w:t>
+      </w:r>
+      <w:r>
+        <w:rPr>
+          <w:lang w:val="en-US"/>
+        </w:rPr>
+        <w:t xml:space="preserve"> lowest CLV </w:t>
+      </w:r>
+      <w:proofErr w:type="gramStart"/>
+      <w:r>
+        <w:rPr>
+          <w:lang w:val="en-US"/>
+        </w:rPr>
+        <w:t>estimated</w:t>
+      </w:r>
+      <w:proofErr w:type="gramEnd"/>
     </w:p>
   </w:footnote>
 </w:footnotes>

</xml_diff>

<commit_message>
Adding validity measure to the CP approach, adding comments in the code and few adaptations in the Draft document
</commit_message>
<xml_diff>
--- a/Analysis drafts/Draft.docx
+++ b/Analysis drafts/Draft.docx
@@ -2655,7 +2655,31 @@
                 <w:lang w:eastAsia="de-DE"/>
                 <w14:ligatures w14:val="none"/>
               </w:rPr>
-              <w:t xml:space="preserve"> / model extern</w:t>
+              <w:t xml:space="preserve"> / </w:t>
+            </w:r>
+            <w:proofErr w:type="spellStart"/>
+            <w:r>
+              <w:rPr>
+                <w:rFonts w:ascii="Calibri" w:eastAsia="Times New Roman" w:hAnsi="Calibri" w:cs="Calibri"/>
+                <w:color w:val="000000"/>
+                <w:kern w:val="0"/>
+                <w:u w:val="single"/>
+                <w:lang w:eastAsia="de-DE"/>
+                <w14:ligatures w14:val="none"/>
+              </w:rPr>
+              <w:t>model</w:t>
+            </w:r>
+            <w:proofErr w:type="spellEnd"/>
+            <w:r>
+              <w:rPr>
+                <w:rFonts w:ascii="Calibri" w:eastAsia="Times New Roman" w:hAnsi="Calibri" w:cs="Calibri"/>
+                <w:color w:val="000000"/>
+                <w:kern w:val="0"/>
+                <w:u w:val="single"/>
+                <w:lang w:eastAsia="de-DE"/>
+                <w14:ligatures w14:val="none"/>
+              </w:rPr>
+              <w:t xml:space="preserve"> extern</w:t>
             </w:r>
           </w:p>
         </w:tc>
@@ -3241,8 +3265,42 @@
                 <w:lang w:eastAsia="de-DE"/>
                 <w14:ligatures w14:val="none"/>
               </w:rPr>
-              <w:t xml:space="preserve"> of competitors</w:t>
-            </w:r>
+              <w:t xml:space="preserve"> </w:t>
+            </w:r>
+            <w:proofErr w:type="spellStart"/>
+            <w:r>
+              <w:rPr>
+                <w:rFonts w:ascii="Calibri" w:eastAsia="Times New Roman" w:hAnsi="Calibri" w:cs="Calibri"/>
+                <w:color w:val="000000"/>
+                <w:kern w:val="0"/>
+                <w:lang w:eastAsia="de-DE"/>
+                <w14:ligatures w14:val="none"/>
+              </w:rPr>
+              <w:t>of</w:t>
+            </w:r>
+            <w:proofErr w:type="spellEnd"/>
+            <w:r>
+              <w:rPr>
+                <w:rFonts w:ascii="Calibri" w:eastAsia="Times New Roman" w:hAnsi="Calibri" w:cs="Calibri"/>
+                <w:color w:val="000000"/>
+                <w:kern w:val="0"/>
+                <w:lang w:eastAsia="de-DE"/>
+                <w14:ligatures w14:val="none"/>
+              </w:rPr>
+              <w:t xml:space="preserve"> </w:t>
+            </w:r>
+            <w:proofErr w:type="spellStart"/>
+            <w:r>
+              <w:rPr>
+                <w:rFonts w:ascii="Calibri" w:eastAsia="Times New Roman" w:hAnsi="Calibri" w:cs="Calibri"/>
+                <w:color w:val="000000"/>
+                <w:kern w:val="0"/>
+                <w:lang w:eastAsia="de-DE"/>
+                <w14:ligatures w14:val="none"/>
+              </w:rPr>
+              <w:t>competitors</w:t>
+            </w:r>
+            <w:proofErr w:type="spellEnd"/>
           </w:p>
         </w:tc>
         <w:tc>
@@ -4423,7 +4481,29 @@
                 <w:lang w:eastAsia="de-DE"/>
                 <w14:ligatures w14:val="none"/>
               </w:rPr>
-              <w:t xml:space="preserve"> the </w:t>
+              <w:t xml:space="preserve"> </w:t>
+            </w:r>
+            <w:proofErr w:type="spellStart"/>
+            <w:r>
+              <w:rPr>
+                <w:rFonts w:ascii="Calibri" w:eastAsia="Times New Roman" w:hAnsi="Calibri" w:cs="Calibri"/>
+                <w:color w:val="000000"/>
+                <w:kern w:val="0"/>
+                <w:lang w:eastAsia="de-DE"/>
+                <w14:ligatures w14:val="none"/>
+              </w:rPr>
+              <w:t>the</w:t>
+            </w:r>
+            <w:proofErr w:type="spellEnd"/>
+            <w:r>
+              <w:rPr>
+                <w:rFonts w:ascii="Calibri" w:eastAsia="Times New Roman" w:hAnsi="Calibri" w:cs="Calibri"/>
+                <w:color w:val="000000"/>
+                <w:kern w:val="0"/>
+                <w:lang w:eastAsia="de-DE"/>
+                <w14:ligatures w14:val="none"/>
+              </w:rPr>
+              <w:t xml:space="preserve"> </w:t>
             </w:r>
             <w:proofErr w:type="spellStart"/>
             <w:r>
@@ -10218,23 +10298,7 @@
           <w:rFonts w:ascii="Calibri" w:hAnsi="Calibri" w:cs="Calibri"/>
           <w:lang w:val="en-US"/>
         </w:rPr>
-        <w:t xml:space="preserve">are comparable with </w:t>
-      </w:r>
-      <w:proofErr w:type="gramStart"/>
-      <w:r>
-        <w:rPr>
-          <w:rFonts w:ascii="Calibri" w:hAnsi="Calibri" w:cs="Calibri"/>
-          <w:lang w:val="en-US"/>
-        </w:rPr>
-        <w:t>PIs</w:t>
-      </w:r>
-      <w:proofErr w:type="gramEnd"/>
-      <w:r>
-        <w:rPr>
-          <w:rFonts w:ascii="Calibri" w:hAnsi="Calibri" w:cs="Calibri"/>
-          <w:lang w:val="en-US"/>
-        </w:rPr>
-        <w:t xml:space="preserve"> but they assign probabilities to each area in the interval and provide so more information about uncertainty. (6PI)</w:t>
+        <w:t>are comparable with PIs but they assign probabilities to each area in the interval and provide so more information about uncertainty. (6PI)</w:t>
       </w:r>
     </w:p>
     <w:p>
@@ -15511,18 +15575,9 @@
           <w:lang w:val="en-US"/>
         </w:rPr>
         <w:lastRenderedPageBreak/>
-        <w:t xml:space="preserve">Derive benchmarking prediction </w:t>
-      </w:r>
-      <w:proofErr w:type="gramStart"/>
-      <w:r>
-        <w:rPr>
-          <w:rFonts w:ascii="Calibri" w:hAnsi="Calibri" w:cs="Calibri"/>
-          <w:lang w:val="en-US"/>
-        </w:rPr>
-        <w:t>intervals</w:t>
+        <w:t>Derive benchmarking prediction intervals</w:t>
       </w:r>
       <w:bookmarkEnd w:id="3"/>
-      <w:proofErr w:type="gramEnd"/>
     </w:p>
     <w:p>
       <w:pPr>
@@ -15827,7 +15882,196 @@
           <w:rFonts w:ascii="Calibri" w:hAnsi="Calibri" w:cs="Calibri"/>
           <w:lang w:val="en-US"/>
         </w:rPr>
-        <w:t>to derive prediction intervals</w:t>
+        <w:t xml:space="preserve">to derive prediction intervals </w:t>
+      </w:r>
+      <w:r>
+        <w:rPr>
+          <w:rFonts w:ascii="Calibri" w:hAnsi="Calibri" w:cs="Calibri"/>
+          <w:lang w:val="en-US"/>
+        </w:rPr>
+        <w:t>model-independent</w:t>
+      </w:r>
+      <w:r>
+        <w:rPr>
+          <w:rFonts w:ascii="Calibri" w:hAnsi="Calibri" w:cs="Calibri"/>
+          <w:lang w:val="en-US"/>
+        </w:rPr>
+        <w:t>ly</w:t>
+      </w:r>
+      <w:r>
+        <w:rPr>
+          <w:rFonts w:ascii="Calibri" w:hAnsi="Calibri" w:cs="Calibri"/>
+          <w:lang w:val="en-US"/>
+        </w:rPr>
+        <w:t xml:space="preserve"> and without having a closed form for e.g. the variance</w:t>
+      </w:r>
+      <w:r>
+        <w:rPr>
+          <w:rFonts w:ascii="Calibri" w:hAnsi="Calibri" w:cs="Calibri"/>
+          <w:lang w:val="en-US"/>
+        </w:rPr>
+        <w:t xml:space="preserve"> as it is the case for the CLV context</w:t>
+      </w:r>
+      <w:r>
+        <w:rPr>
+          <w:rFonts w:ascii="Calibri" w:hAnsi="Calibri" w:cs="Calibri"/>
+          <w:lang w:val="en-US"/>
+        </w:rPr>
+        <w:t>. The implementation in this work shall be introduced in the following.</w:t>
+      </w:r>
+      <w:r>
+        <w:rPr>
+          <w:rFonts w:ascii="Calibri" w:hAnsi="Calibri" w:cs="Calibri"/>
+          <w:lang w:val="en-US"/>
+        </w:rPr>
+        <w:t xml:space="preserve"> The historic data of purchases is separated into 3 parts, a training, calibration</w:t>
+      </w:r>
+      <w:r>
+        <w:rPr>
+          <w:rFonts w:ascii="Calibri" w:hAnsi="Calibri" w:cs="Calibri"/>
+          <w:lang w:val="en-US"/>
+        </w:rPr>
+        <w:t>,</w:t>
+      </w:r>
+      <w:r>
+        <w:rPr>
+          <w:rFonts w:ascii="Calibri" w:hAnsi="Calibri" w:cs="Calibri"/>
+          <w:lang w:val="en-US"/>
+        </w:rPr>
+        <w:t xml:space="preserve"> and testing part where each customer (and all their purchases) cannot be split over several parts. </w:t>
+      </w:r>
+      <w:r>
+        <w:rPr>
+          <w:rFonts w:ascii="Calibri" w:hAnsi="Calibri" w:cs="Calibri"/>
+          <w:lang w:val="en-US"/>
+        </w:rPr>
+        <w:t xml:space="preserve">After splitting, the </w:t>
+      </w:r>
+      <w:proofErr w:type="spellStart"/>
+      <w:r>
+        <w:rPr>
+          <w:rFonts w:ascii="Calibri" w:hAnsi="Calibri" w:cs="Calibri"/>
+          <w:lang w:val="en-US"/>
+        </w:rPr>
+        <w:t>pnbd</w:t>
+      </w:r>
+      <w:proofErr w:type="spellEnd"/>
+      <w:r>
+        <w:rPr>
+          <w:rFonts w:ascii="Calibri" w:hAnsi="Calibri" w:cs="Calibri"/>
+          <w:lang w:val="en-US"/>
+        </w:rPr>
+        <w:t xml:space="preserve"> and gg models are trained for all 3 parts, so that 6 models are resulting. This step is necessary to get access to all parameters of the </w:t>
+      </w:r>
+      <w:proofErr w:type="spellStart"/>
+      <w:r>
+        <w:rPr>
+          <w:rFonts w:ascii="Calibri" w:hAnsi="Calibri" w:cs="Calibri"/>
+          <w:lang w:val="en-US"/>
+        </w:rPr>
+        <w:t>pnbd</w:t>
+      </w:r>
+      <w:proofErr w:type="spellEnd"/>
+      <w:r>
+        <w:rPr>
+          <w:rFonts w:ascii="Calibri" w:hAnsi="Calibri" w:cs="Calibri"/>
+          <w:lang w:val="en-US"/>
+        </w:rPr>
+        <w:t xml:space="preserve"> and gg models. The parameters of the training model are now taken to replace the estimated parameters of the calibration and testing part models so that all models of a kind (</w:t>
+      </w:r>
+      <w:proofErr w:type="spellStart"/>
+      <w:r>
+        <w:rPr>
+          <w:rFonts w:ascii="Calibri" w:hAnsi="Calibri" w:cs="Calibri"/>
+          <w:lang w:val="en-US"/>
+        </w:rPr>
+        <w:t>pnbd</w:t>
+      </w:r>
+      <w:proofErr w:type="spellEnd"/>
+      <w:r>
+        <w:rPr>
+          <w:rFonts w:ascii="Calibri" w:hAnsi="Calibri" w:cs="Calibri"/>
+          <w:lang w:val="en-US"/>
+        </w:rPr>
+        <w:t xml:space="preserve"> or gg) have the same parameters but different data. With this setting, it is possible to make predictions for the calibration and test partition while doing so for the training partition is not required any further.</w:t>
+      </w:r>
+      <w:r>
+        <w:rPr>
+          <w:rFonts w:ascii="Calibri" w:hAnsi="Calibri" w:cs="Calibri"/>
+          <w:lang w:val="en-US"/>
+        </w:rPr>
+        <w:t xml:space="preserve"> The difference of predictions and true values of the calibration part are taken to derive an absolute error distribution. From this distribution</w:t>
+      </w:r>
+      <w:r>
+        <w:rPr>
+          <w:rFonts w:ascii="Calibri" w:hAnsi="Calibri" w:cs="Calibri"/>
+          <w:lang w:val="en-US"/>
+        </w:rPr>
+        <w:t>,</w:t>
+      </w:r>
+      <w:r>
+        <w:rPr>
+          <w:rFonts w:ascii="Calibri" w:hAnsi="Calibri" w:cs="Calibri"/>
+          <w:lang w:val="en-US"/>
+        </w:rPr>
+        <w:t xml:space="preserve"> one can take the desired confidence interval</w:t>
+      </w:r>
+      <w:r>
+        <w:rPr>
+          <w:rFonts w:ascii="Calibri" w:hAnsi="Calibri" w:cs="Calibri"/>
+          <w:lang w:val="en-US"/>
+        </w:rPr>
+        <w:t>, e.g. take the error for which 90% of the errors are smaller</w:t>
+      </w:r>
+      <w:r>
+        <w:rPr>
+          <w:rFonts w:ascii="Calibri" w:hAnsi="Calibri" w:cs="Calibri"/>
+          <w:lang w:val="en-US"/>
+        </w:rPr>
+        <w:t>.</w:t>
+      </w:r>
+      <w:r>
+        <w:rPr>
+          <w:rFonts w:ascii="Calibri" w:hAnsi="Calibri" w:cs="Calibri"/>
+          <w:lang w:val="en-US"/>
+        </w:rPr>
+        <w:t xml:space="preserve"> Note that by now, the error is taken as difference between true value and prediction and scaled by the prediction. This is necessary to avoid issues that come with heterogeneity of CLVs which range from $1 to $500 and would make an unscaled measure meaningless</w:t>
+      </w:r>
+      <w:r>
+        <w:rPr>
+          <w:rStyle w:val="Funotenzeichen"/>
+          <w:rFonts w:ascii="Calibri" w:hAnsi="Calibri" w:cs="Calibri"/>
+          <w:lang w:val="en-US"/>
+        </w:rPr>
+        <w:footnoteReference w:id="3"/>
+      </w:r>
+      <w:r>
+        <w:rPr>
+          <w:rFonts w:ascii="Calibri" w:hAnsi="Calibri" w:cs="Calibri"/>
+          <w:lang w:val="en-US"/>
+        </w:rPr>
+        <w:t>.</w:t>
+      </w:r>
+      <w:r>
+        <w:rPr>
+          <w:rFonts w:ascii="Calibri" w:hAnsi="Calibri" w:cs="Calibri"/>
+          <w:lang w:val="en-US"/>
+        </w:rPr>
+        <w:t xml:space="preserve"> As a final step, the quantile that was previously derived is subtracted/added from/to the predictions of the test partition to get the lower/upper quantiles, now in absolute values. This results in symmetric PIs. From there, one can derive the true coverage on the test data. The described algorithm is applied several times</w:t>
+      </w:r>
+      <w:r>
+        <w:rPr>
+          <w:rFonts w:ascii="Calibri" w:hAnsi="Calibri" w:cs="Calibri"/>
+          <w:lang w:val="en-US"/>
+        </w:rPr>
+        <w:t xml:space="preserve"> (as often as it takes that every customer is sampled at least 1 time)</w:t>
+      </w:r>
+      <w:r>
+        <w:rPr>
+          <w:rFonts w:ascii="Calibri" w:hAnsi="Calibri" w:cs="Calibri"/>
+          <w:lang w:val="en-US"/>
+        </w:rPr>
+        <w:t>, each time sampling new training, calibration and test sets and finally averaging over lower and upper bounds of the PIs. An issue that must be noted is that the performance of the PIs on the test set is reasonable</w:t>
       </w:r>
       <w:r>
         <w:rPr>
@@ -15841,132 +16085,22 @@
           <w:rFonts w:ascii="Calibri" w:hAnsi="Calibri" w:cs="Calibri"/>
           <w:lang w:val="en-US"/>
         </w:rPr>
-        <w:t>model-independent</w:t>
-      </w:r>
-      <w:r>
-        <w:rPr>
-          <w:rFonts w:ascii="Calibri" w:hAnsi="Calibri" w:cs="Calibri"/>
-          <w:lang w:val="en-US"/>
-        </w:rPr>
-        <w:t>ly</w:t>
-      </w:r>
-      <w:r>
-        <w:rPr>
-          <w:rFonts w:ascii="Calibri" w:hAnsi="Calibri" w:cs="Calibri"/>
-          <w:lang w:val="en-US"/>
-        </w:rPr>
-        <w:t xml:space="preserve"> and without having a closed form for e.g. the variance</w:t>
-      </w:r>
-      <w:r>
-        <w:rPr>
-          <w:rFonts w:ascii="Calibri" w:hAnsi="Calibri" w:cs="Calibri"/>
-          <w:lang w:val="en-US"/>
-        </w:rPr>
-        <w:t xml:space="preserve"> as it is the case for the CLV context</w:t>
-      </w:r>
-      <w:r>
-        <w:rPr>
-          <w:rFonts w:ascii="Calibri" w:hAnsi="Calibri" w:cs="Calibri"/>
-          <w:lang w:val="en-US"/>
-        </w:rPr>
-        <w:t>. The implementation in this work shall be introduced in the following.</w:t>
-      </w:r>
-      <w:r>
-        <w:rPr>
-          <w:rFonts w:ascii="Calibri" w:hAnsi="Calibri" w:cs="Calibri"/>
-          <w:lang w:val="en-US"/>
-        </w:rPr>
-        <w:t xml:space="preserve"> The historic data of purchases is separated into 3 parts, a training, calibration</w:t>
-      </w:r>
-      <w:r>
-        <w:rPr>
-          <w:rFonts w:ascii="Calibri" w:hAnsi="Calibri" w:cs="Calibri"/>
-          <w:lang w:val="en-US"/>
-        </w:rPr>
-        <w:t>,</w:t>
-      </w:r>
-      <w:r>
-        <w:rPr>
-          <w:rFonts w:ascii="Calibri" w:hAnsi="Calibri" w:cs="Calibri"/>
-          <w:lang w:val="en-US"/>
-        </w:rPr>
-        <w:t xml:space="preserve"> and testing part where each customer (and all their purchases) cannot be split over several parts. </w:t>
-      </w:r>
-      <w:r>
-        <w:rPr>
-          <w:rFonts w:ascii="Calibri" w:hAnsi="Calibri" w:cs="Calibri"/>
-          <w:lang w:val="en-US"/>
-        </w:rPr>
-        <w:t xml:space="preserve">After splitting, the </w:t>
-      </w:r>
-      <w:proofErr w:type="spellStart"/>
-      <w:r>
-        <w:rPr>
-          <w:rFonts w:ascii="Calibri" w:hAnsi="Calibri" w:cs="Calibri"/>
-          <w:lang w:val="en-US"/>
-        </w:rPr>
-        <w:t>pnbd</w:t>
-      </w:r>
-      <w:proofErr w:type="spellEnd"/>
-      <w:r>
-        <w:rPr>
-          <w:rFonts w:ascii="Calibri" w:hAnsi="Calibri" w:cs="Calibri"/>
-          <w:lang w:val="en-US"/>
-        </w:rPr>
-        <w:t xml:space="preserve"> and gg models are trained for all 3 parts, so that 6 models are resulting. This step is necessary to get access to all parameters of the </w:t>
-      </w:r>
-      <w:proofErr w:type="spellStart"/>
-      <w:r>
-        <w:rPr>
-          <w:rFonts w:ascii="Calibri" w:hAnsi="Calibri" w:cs="Calibri"/>
-          <w:lang w:val="en-US"/>
-        </w:rPr>
-        <w:t>pnbd</w:t>
-      </w:r>
-      <w:proofErr w:type="spellEnd"/>
-      <w:r>
-        <w:rPr>
-          <w:rFonts w:ascii="Calibri" w:hAnsi="Calibri" w:cs="Calibri"/>
-          <w:lang w:val="en-US"/>
-        </w:rPr>
-        <w:t xml:space="preserve"> and gg models. The parameters of the training model are now taken to replace the estimated parameters of the calibration and testing part models so that all models of a kind (</w:t>
-      </w:r>
-      <w:proofErr w:type="spellStart"/>
-      <w:r>
-        <w:rPr>
-          <w:rFonts w:ascii="Calibri" w:hAnsi="Calibri" w:cs="Calibri"/>
-          <w:lang w:val="en-US"/>
-        </w:rPr>
-        <w:t>pnbd</w:t>
-      </w:r>
-      <w:proofErr w:type="spellEnd"/>
-      <w:r>
-        <w:rPr>
-          <w:rFonts w:ascii="Calibri" w:hAnsi="Calibri" w:cs="Calibri"/>
-          <w:lang w:val="en-US"/>
-        </w:rPr>
-        <w:t xml:space="preserve"> or gg) have the same parameters but different data. With this setting, it is possible to make predictions for the calibration and test partition while doing so for the training partition is not required any further.</w:t>
-      </w:r>
-      <w:r>
-        <w:rPr>
-          <w:rFonts w:ascii="Calibri" w:hAnsi="Calibri" w:cs="Calibri"/>
-          <w:lang w:val="en-US"/>
-        </w:rPr>
-        <w:t xml:space="preserve"> The difference of predictions and true values of the calibration part are taken to derive an absolute error distribution. From this distribution</w:t>
-      </w:r>
-      <w:r>
-        <w:rPr>
-          <w:rFonts w:ascii="Calibri" w:hAnsi="Calibri" w:cs="Calibri"/>
-          <w:lang w:val="en-US"/>
-        </w:rPr>
-        <w:t>,</w:t>
-      </w:r>
-      <w:r>
-        <w:rPr>
-          <w:rFonts w:ascii="Calibri" w:hAnsi="Calibri" w:cs="Calibri"/>
-          <w:lang w:val="en-US"/>
-        </w:rPr>
-        <w:t xml:space="preserve"> one can take the desired confidence interval</w:t>
+        <w:t xml:space="preserve">while applying it to the “normal” predictions outside of CP results in far too high coverage </w:t>
+      </w:r>
+      <w:r>
+        <w:rPr>
+          <w:rFonts w:ascii="Calibri" w:hAnsi="Calibri" w:cs="Calibri"/>
+          <w:lang w:val="en-US"/>
+        </w:rPr>
+        <w:lastRenderedPageBreak/>
+        <w:t xml:space="preserve">rates. Probably that is due to the way the data were simulated in relation to those predictions and/or the model performance </w:t>
+      </w:r>
+      <w:r>
+        <w:rPr>
+          <w:rFonts w:ascii="Calibri" w:hAnsi="Calibri" w:cs="Calibri"/>
+          <w:lang w:val="en-US"/>
+        </w:rPr>
+        <w:t>loses precision when the training set is too small, resulting in higher errors, resulting in larger prediction intervals which deliver a too good coverage rate</w:t>
       </w:r>
       <w:r>
         <w:rPr>
@@ -15975,20 +16109,70 @@
         </w:rPr>
         <w:t>.</w:t>
       </w:r>
-      <w:r>
-        <w:rPr>
-          <w:rFonts w:ascii="Calibri" w:hAnsi="Calibri" w:cs="Calibri"/>
-          <w:lang w:val="en-US"/>
-        </w:rPr>
-        <w:t xml:space="preserve"> Note that by now, the error is taken as difference between true value and prediction and scaled by the prediction. This is necessary to avoid issues that come with heterogeneity of CLVs which range from $1 to $500 and would make an unscaled measure meaningless</w:t>
-      </w:r>
-      <w:r>
-        <w:rPr>
-          <w:rStyle w:val="Funotenzeichen"/>
-          <w:rFonts w:ascii="Calibri" w:hAnsi="Calibri" w:cs="Calibri"/>
-          <w:lang w:val="en-US"/>
-        </w:rPr>
-        <w:footnoteReference w:id="3"/>
+    </w:p>
+    <w:p>
+      <w:pPr>
+        <w:pStyle w:val="berschrift4"/>
+        <w:rPr>
+          <w:lang w:val="en-US"/>
+        </w:rPr>
+      </w:pPr>
+      <w:r>
+        <w:rPr>
+          <w:lang w:val="en-US"/>
+        </w:rPr>
+        <w:t>Validity</w:t>
+      </w:r>
+    </w:p>
+    <w:p>
+      <w:pPr>
+        <w:jc w:val="both"/>
+        <w:rPr>
+          <w:rFonts w:ascii="Calibri" w:hAnsi="Calibri" w:cs="Calibri"/>
+          <w:lang w:val="en-US"/>
+        </w:rPr>
+      </w:pPr>
+      <w:r>
+        <w:rPr>
+          <w:rFonts w:ascii="Calibri" w:hAnsi="Calibri" w:cs="Calibri"/>
+          <w:lang w:val="en-US"/>
+        </w:rPr>
+        <w:t xml:space="preserve">The measure validity assesses how exact the prediction intervals perform. They must cover on average </w:t>
+      </w:r>
+      <w:r>
+        <w:rPr>
+          <w:rFonts w:ascii="Calibri" w:hAnsi="Calibri" w:cs="Calibri"/>
+          <w:lang w:val="en-US"/>
+        </w:rPr>
+        <w:t>the true value in (</w:t>
+      </w:r>
+      <w:r>
+        <w:rPr>
+          <w:rFonts w:ascii="Calibri" w:hAnsi="Calibri" w:cs="Calibri"/>
+          <w:lang w:val="en-US"/>
+        </w:rPr>
+        <w:t>1-α</w:t>
+      </w:r>
+      <w:r>
+        <w:rPr>
+          <w:rFonts w:ascii="Calibri" w:hAnsi="Calibri" w:cs="Calibri"/>
+          <w:lang w:val="en-US"/>
+        </w:rPr>
+        <w:t>)*100% of the cases</w:t>
+      </w:r>
+      <w:r>
+        <w:rPr>
+          <w:rFonts w:ascii="Calibri" w:hAnsi="Calibri" w:cs="Calibri"/>
+          <w:lang w:val="en-US"/>
+        </w:rPr>
+        <w:t xml:space="preserve"> to be called valid. The current approach delivers in this regard (and with the simulated test data) satisfying results</w:t>
+      </w:r>
+      <w:r>
+        <w:rPr>
+          <w:rFonts w:ascii="Calibri" w:hAnsi="Calibri" w:cs="Calibri"/>
+          <w:lang w:val="en-US"/>
+        </w:rPr>
+        <w:t xml:space="preserve"> when repeated often enough (what is typically not the case when only as many runs are conducted as are necessary to sample each customer at least once as described in the approach above)</w:t>
       </w:r>
       <w:r>
         <w:rPr>
@@ -15997,34 +16181,32 @@
         </w:rPr>
         <w:t>.</w:t>
       </w:r>
-      <w:r>
-        <w:rPr>
-          <w:rFonts w:ascii="Calibri" w:hAnsi="Calibri" w:cs="Calibri"/>
-          <w:lang w:val="en-US"/>
-        </w:rPr>
-        <w:t xml:space="preserve"> As a final step, the quantile that was previously derived is subtracted/added from/to the predictions of the test partition to get the lower/upper quantiles, now in absolute values. This results in symmetric PIs. From there, one can derive the true coverage on the test data. The described algorithm is applied several times, each time sampling new training, calibration and test sets and finally averaging over lower and upper bounds of the PIs. An issue that must be noted is that the performance of the PIs on the test set is reasonable, in most cases slightly above the desired percentage while applying it to the “normal” predictions outside of CP results in far too high coverage rates. Probably that is due to the way the data were simulated in relation to those </w:t>
-      </w:r>
-      <w:r>
-        <w:rPr>
-          <w:rFonts w:ascii="Calibri" w:hAnsi="Calibri" w:cs="Calibri"/>
-          <w:lang w:val="en-US"/>
-        </w:rPr>
-        <w:lastRenderedPageBreak/>
-        <w:t xml:space="preserve">predictions and/or the model performance </w:t>
-      </w:r>
-      <w:r>
-        <w:rPr>
-          <w:rFonts w:ascii="Calibri" w:hAnsi="Calibri" w:cs="Calibri"/>
-          <w:lang w:val="en-US"/>
-        </w:rPr>
-        <w:t>loses precision when the training set is too small, resulting in higher errors, resulting in larger prediction intervals which deliver a too good coverage rate</w:t>
-      </w:r>
-      <w:r>
-        <w:rPr>
-          <w:rFonts w:ascii="Calibri" w:hAnsi="Calibri" w:cs="Calibri"/>
-          <w:lang w:val="en-US"/>
-        </w:rPr>
-        <w:t>.</w:t>
+    </w:p>
+    <w:p>
+      <w:pPr>
+        <w:pStyle w:val="berschrift4"/>
+        <w:rPr>
+          <w:lang w:val="en-US"/>
+        </w:rPr>
+      </w:pPr>
+      <w:r>
+        <w:rPr>
+          <w:lang w:val="en-US"/>
+        </w:rPr>
+        <w:t>Exchangeability</w:t>
+      </w:r>
+    </w:p>
+    <w:p>
+      <w:pPr>
+        <w:rPr>
+          <w:lang w:val="en-US"/>
+        </w:rPr>
+      </w:pPr>
+      <w:r>
+        <w:rPr>
+          <w:lang w:val="en-US"/>
+        </w:rPr>
+        <w:t>…</w:t>
       </w:r>
     </w:p>
     <w:p>
@@ -16042,18 +16224,9 @@
           <w:rFonts w:ascii="Calibri" w:hAnsi="Calibri" w:cs="Calibri"/>
           <w:lang w:val="en-US"/>
         </w:rPr>
-        <w:t xml:space="preserve">Measures to assess reliability and </w:t>
-      </w:r>
-      <w:proofErr w:type="gramStart"/>
-      <w:r>
-        <w:rPr>
-          <w:rFonts w:ascii="Calibri" w:hAnsi="Calibri" w:cs="Calibri"/>
-          <w:lang w:val="en-US"/>
-        </w:rPr>
-        <w:t>sharpness</w:t>
+        <w:t>Measures to assess reliability and sharpness</w:t>
       </w:r>
       <w:bookmarkEnd w:id="7"/>
-      <w:proofErr w:type="gramEnd"/>
     </w:p>
     <w:p>
       <w:pPr>
@@ -16443,17 +16616,8 @@
           <w:rFonts w:ascii="Calibri" w:hAnsi="Calibri" w:cs="Calibri"/>
           <w:lang w:val="en-US"/>
         </w:rPr>
-        <w:t xml:space="preserve">This measure indicates how much on average the intended nominal prediction coverage, PINC, e.g. 90% and the true coverage, PICP </w:t>
-      </w:r>
-      <w:proofErr w:type="gramStart"/>
-      <w:r>
-        <w:rPr>
-          <w:rFonts w:ascii="Calibri" w:hAnsi="Calibri" w:cs="Calibri"/>
-          <w:lang w:val="en-US"/>
-        </w:rPr>
-        <w:t>differ</w:t>
-      </w:r>
-      <w:proofErr w:type="gramEnd"/>
+        <w:t>This measure indicates how much on average the intended nominal prediction coverage, PINC, e.g. 90% and the true coverage, PICP differ</w:t>
+      </w:r>
     </w:p>
     <w:p>
       <w:pPr>
@@ -16512,17 +16676,8 @@
           <w:rFonts w:ascii="Calibri" w:hAnsi="Calibri" w:cs="Calibri"/>
           <w:lang w:val="en-US"/>
         </w:rPr>
-        <w:t xml:space="preserve"> by the true </w:t>
-      </w:r>
-      <w:proofErr w:type="gramStart"/>
-      <w:r>
-        <w:rPr>
-          <w:rFonts w:ascii="Calibri" w:hAnsi="Calibri" w:cs="Calibri"/>
-          <w:lang w:val="en-US"/>
-        </w:rPr>
-        <w:t>value</w:t>
-      </w:r>
-      <w:proofErr w:type="gramEnd"/>
+        <w:t xml:space="preserve"> by the true value</w:t>
+      </w:r>
     </w:p>
     <w:p>
       <w:pPr>
@@ -16813,17 +16968,8 @@
           <w:rFonts w:ascii="Calibri" w:hAnsi="Calibri" w:cs="Calibri"/>
           <w:lang w:val="en-US"/>
         </w:rPr>
-        <w:t xml:space="preserve">This measure indicates the percentage of times the lower prediction limit was not exceeded by the true </w:t>
-      </w:r>
-      <w:proofErr w:type="gramStart"/>
-      <w:r>
-        <w:rPr>
-          <w:rFonts w:ascii="Calibri" w:hAnsi="Calibri" w:cs="Calibri"/>
-          <w:lang w:val="en-US"/>
-        </w:rPr>
-        <w:t>value</w:t>
-      </w:r>
-      <w:proofErr w:type="gramEnd"/>
+        <w:t>This measure indicates the percentage of times the lower prediction limit was not exceeded by the true value</w:t>
+      </w:r>
     </w:p>
     <w:p>
       <w:pPr>
@@ -17090,6 +17236,7 @@
         <w:rPr>
           <w:lang w:val="en-US"/>
         </w:rPr>
+        <w:lastRenderedPageBreak/>
         <w:t>MIS</w:t>
       </w:r>
       <w:bookmarkEnd w:id="12"/>
@@ -17183,7 +17330,6 @@
               <w:rFonts w:ascii="Cambria Math" w:hAnsi="Cambria Math" w:cs="Calibri"/>
               <w:lang w:val="en-US"/>
             </w:rPr>
-            <w:lastRenderedPageBreak/>
             <m:t xml:space="preserve">MIS= </m:t>
           </m:r>
           <m:f>
@@ -18774,6 +18920,7 @@
           <w:rFonts w:ascii="Calibri" w:hAnsi="Calibri" w:cs="Calibri"/>
           <w:lang w:val="en-US"/>
         </w:rPr>
+        <w:lastRenderedPageBreak/>
         <w:t>Results</w:t>
       </w:r>
       <w:bookmarkEnd w:id="17"/>
@@ -18842,7 +18989,6 @@
           <w:rFonts w:ascii="Calibri" w:hAnsi="Calibri" w:cs="Calibri"/>
           <w:lang w:val="en-US"/>
         </w:rPr>
-        <w:lastRenderedPageBreak/>
         <w:t>See in the following the resulting table</w:t>
       </w:r>
       <w:r>
@@ -18872,6 +19018,7 @@
       <w:r>
         <w:rPr>
           <w:rFonts w:ascii="Calibri" w:hAnsi="Calibri" w:cs="Calibri"/>
+          <w:noProof/>
           <w:lang w:val="en-US"/>
         </w:rPr>
         <w:drawing>
@@ -19110,6 +19257,7 @@
           <w:rFonts w:ascii="Calibri" w:hAnsi="Calibri" w:cs="Calibri"/>
           <w:lang w:val="en-US"/>
         </w:rPr>
+        <w:lastRenderedPageBreak/>
         <w:t>As the results suggest, the characteristics of the different methods can also be observed graphically, e.g. very low interval boundaries for the first method and therefore very good Lower coverage.</w:t>
       </w:r>
       <w:r>
@@ -19162,15 +19310,7 @@
           <w:rFonts w:ascii="Calibri" w:hAnsi="Calibri" w:cs="Calibri"/>
           <w:lang w:val="en-US"/>
         </w:rPr>
-        <w:t xml:space="preserve">After assessing the bias of point forecasts, at least a visual bias analysis shall be conducted for the intervals, too. To account for different scales of (predicted) CLVs for different customers, the true </w:t>
-      </w:r>
-      <w:r>
-        <w:rPr>
-          <w:rFonts w:ascii="Calibri" w:hAnsi="Calibri" w:cs="Calibri"/>
-          <w:lang w:val="en-US"/>
-        </w:rPr>
-        <w:lastRenderedPageBreak/>
-        <w:t xml:space="preserve">observations are scaled to their </w:t>
+        <w:t xml:space="preserve">After assessing the bias of point forecasts, at least a visual bias analysis shall be conducted for the intervals, too. To account for different scales of (predicted) CLVs for different customers, the true observations are scaled to their </w:t>
       </w:r>
       <w:r>
         <w:rPr>
@@ -19656,66 +19796,14 @@
         <w:rPr>
           <w:lang w:val="en-US"/>
         </w:rPr>
-        <w:t xml:space="preserve"> Notation for „</w:t>
-      </w:r>
-      <w:proofErr w:type="gramStart"/>
-      <w:r>
-        <w:rPr>
-          <w:lang w:val="en-US"/>
-        </w:rPr>
-        <w:t>run“</w:t>
-      </w:r>
-      <w:proofErr w:type="gramEnd"/>
-      <w:r>
-        <w:rPr>
-          <w:lang w:val="en-US"/>
-        </w:rPr>
-        <w:t>-column: „cluster o</w:t>
-      </w:r>
-      <w:r>
-        <w:rPr>
-          <w:lang w:val="en-US"/>
-        </w:rPr>
-        <w:t>f customers – PI method”. For cluster of customers: E.g. “</w:t>
-      </w:r>
-      <w:r>
-        <w:rPr>
-          <w:lang w:val="en-US"/>
-        </w:rPr>
-        <w:t>s33</w:t>
-      </w:r>
-      <w:r>
-        <w:rPr>
-          <w:lang w:val="en-US"/>
-        </w:rPr>
-        <w:t>”</w:t>
-      </w:r>
-      <w:r>
-        <w:rPr>
-          <w:lang w:val="en-US"/>
-        </w:rPr>
-        <w:t xml:space="preserve"> means customers with</w:t>
-      </w:r>
-      <w:r>
-        <w:rPr>
-          <w:lang w:val="en-US"/>
-        </w:rPr>
-        <w:t xml:space="preserve"> 33%</w:t>
-      </w:r>
-      <w:r>
-        <w:rPr>
-          <w:lang w:val="en-US"/>
-        </w:rPr>
-        <w:t xml:space="preserve"> lowest CLV </w:t>
-      </w:r>
-      <w:proofErr w:type="gramStart"/>
-      <w:r>
-        <w:rPr>
-          <w:lang w:val="en-US"/>
-        </w:rPr>
-        <w:t>estimated</w:t>
-      </w:r>
-      <w:proofErr w:type="gramEnd"/>
+        <w:t xml:space="preserve"> Notation for „run“-column: „cluster o</w:t>
+      </w:r>
+      <w:r>
+        <w:rPr>
+          <w:lang w:val="en-US"/>
+        </w:rPr>
+        <w:t>f customers – PI method”. For cluster of customers: E.g. “s33” means customers with 33% lowest CLV estimated</w:t>
+      </w:r>
     </w:p>
   </w:footnote>
 </w:footnotes>
@@ -20659,7 +20747,6 @@
     <w:next w:val="Standard"/>
     <w:link w:val="berschrift4Zchn"/>
     <w:uiPriority w:val="9"/>
-    <w:semiHidden/>
     <w:unhideWhenUsed/>
     <w:qFormat/>
     <w:rsid w:val="00226288"/>
@@ -20856,7 +20943,6 @@
     <w:basedOn w:val="Absatz-Standardschriftart"/>
     <w:link w:val="berschrift4"/>
     <w:uiPriority w:val="9"/>
-    <w:semiHidden/>
     <w:rsid w:val="00226288"/>
     <w:rPr>
       <w:rFonts w:eastAsiaTheme="majorEastAsia" w:cstheme="majorBidi"/>

</xml_diff>

<commit_message>
Various changes - adpted true value calculation (apparently still wrong) - added parameter overview table in CP1 - began CP2 (not working) - variance calculation: Wrong because paper refers to variance of number of transactions and not to CLV
</commit_message>
<xml_diff>
--- a/Analysis drafts/Draft.docx
+++ b/Analysis drafts/Draft.docx
@@ -1904,21 +1904,12 @@
         </w:rPr>
         <w:t xml:space="preserve">The underlying CLVTools package make use of two models to predict customer lifetime value, the </w:t>
       </w:r>
-      <w:proofErr w:type="spellStart"/>
-      <w:r>
-        <w:rPr>
-          <w:rFonts w:ascii="Calibri" w:hAnsi="Calibri" w:cs="Calibri"/>
-          <w:lang w:val="en-US"/>
-        </w:rPr>
-        <w:t>pnbd</w:t>
-      </w:r>
-      <w:proofErr w:type="spellEnd"/>
-      <w:r>
-        <w:rPr>
-          <w:rFonts w:ascii="Calibri" w:hAnsi="Calibri" w:cs="Calibri"/>
-          <w:lang w:val="en-US"/>
-        </w:rPr>
-        <w:t xml:space="preserve"> model and the gamma-gamma model. As models in general are incomplete representations of the reality, they are never achieving a correct result and hence there is some amount of uncertainty in the forecasts. </w:t>
+      <w:r>
+        <w:rPr>
+          <w:rFonts w:ascii="Calibri" w:hAnsi="Calibri" w:cs="Calibri"/>
+          <w:lang w:val="en-US"/>
+        </w:rPr>
+        <w:t xml:space="preserve">pnbd model and the gamma-gamma model. As models in general are incomplete representations of the reality, they are never achieving a correct result and hence there is some amount of uncertainty in the forecasts. </w:t>
       </w:r>
       <w:r>
         <w:rPr>
@@ -2631,9 +2622,8 @@
                 <w:lang w:eastAsia="de-DE"/>
                 <w14:ligatures w14:val="none"/>
               </w:rPr>
-              <w:t xml:space="preserve">Customer </w:t>
-            </w:r>
-            <w:proofErr w:type="spellStart"/>
+              <w:t>Customer behavior</w:t>
+            </w:r>
             <w:r>
               <w:rPr>
                 <w:rFonts w:ascii="Calibri" w:eastAsia="Times New Roman" w:hAnsi="Calibri" w:cs="Calibri"/>
@@ -2643,43 +2633,7 @@
                 <w:lang w:eastAsia="de-DE"/>
                 <w14:ligatures w14:val="none"/>
               </w:rPr>
-              <w:t>behavior</w:t>
-            </w:r>
-            <w:proofErr w:type="spellEnd"/>
-            <w:r>
-              <w:rPr>
-                <w:rFonts w:ascii="Calibri" w:eastAsia="Times New Roman" w:hAnsi="Calibri" w:cs="Calibri"/>
-                <w:color w:val="000000"/>
-                <w:kern w:val="0"/>
-                <w:u w:val="single"/>
-                <w:lang w:eastAsia="de-DE"/>
-                <w14:ligatures w14:val="none"/>
-              </w:rPr>
-              <w:t xml:space="preserve"> / </w:t>
-            </w:r>
-            <w:proofErr w:type="spellStart"/>
-            <w:r>
-              <w:rPr>
-                <w:rFonts w:ascii="Calibri" w:eastAsia="Times New Roman" w:hAnsi="Calibri" w:cs="Calibri"/>
-                <w:color w:val="000000"/>
-                <w:kern w:val="0"/>
-                <w:u w:val="single"/>
-                <w:lang w:eastAsia="de-DE"/>
-                <w14:ligatures w14:val="none"/>
-              </w:rPr>
-              <w:t>model</w:t>
-            </w:r>
-            <w:proofErr w:type="spellEnd"/>
-            <w:r>
-              <w:rPr>
-                <w:rFonts w:ascii="Calibri" w:eastAsia="Times New Roman" w:hAnsi="Calibri" w:cs="Calibri"/>
-                <w:color w:val="000000"/>
-                <w:kern w:val="0"/>
-                <w:u w:val="single"/>
-                <w:lang w:eastAsia="de-DE"/>
-                <w14:ligatures w14:val="none"/>
-              </w:rPr>
-              <w:t xml:space="preserve"> extern</w:t>
+              <w:t xml:space="preserve"> / model extern</w:t>
             </w:r>
           </w:p>
         </w:tc>
@@ -3245,62 +3199,16 @@
                 <w14:ligatures w14:val="none"/>
               </w:rPr>
             </w:pPr>
-            <w:proofErr w:type="spellStart"/>
-            <w:r>
-              <w:rPr>
-                <w:rFonts w:ascii="Calibri" w:eastAsia="Times New Roman" w:hAnsi="Calibri" w:cs="Calibri"/>
-                <w:color w:val="000000"/>
-                <w:kern w:val="0"/>
-                <w:lang w:eastAsia="de-DE"/>
-                <w14:ligatures w14:val="none"/>
-              </w:rPr>
-              <w:t>Campaigns</w:t>
-            </w:r>
-            <w:proofErr w:type="spellEnd"/>
-            <w:r>
-              <w:rPr>
-                <w:rFonts w:ascii="Calibri" w:eastAsia="Times New Roman" w:hAnsi="Calibri" w:cs="Calibri"/>
-                <w:color w:val="000000"/>
-                <w:kern w:val="0"/>
-                <w:lang w:eastAsia="de-DE"/>
-                <w14:ligatures w14:val="none"/>
-              </w:rPr>
-              <w:t xml:space="preserve"> </w:t>
-            </w:r>
-            <w:proofErr w:type="spellStart"/>
-            <w:r>
-              <w:rPr>
-                <w:rFonts w:ascii="Calibri" w:eastAsia="Times New Roman" w:hAnsi="Calibri" w:cs="Calibri"/>
-                <w:color w:val="000000"/>
-                <w:kern w:val="0"/>
-                <w:lang w:eastAsia="de-DE"/>
-                <w14:ligatures w14:val="none"/>
-              </w:rPr>
-              <w:t>of</w:t>
-            </w:r>
-            <w:proofErr w:type="spellEnd"/>
-            <w:r>
-              <w:rPr>
-                <w:rFonts w:ascii="Calibri" w:eastAsia="Times New Roman" w:hAnsi="Calibri" w:cs="Calibri"/>
-                <w:color w:val="000000"/>
-                <w:kern w:val="0"/>
-                <w:lang w:eastAsia="de-DE"/>
-                <w14:ligatures w14:val="none"/>
-              </w:rPr>
-              <w:t xml:space="preserve"> </w:t>
-            </w:r>
-            <w:proofErr w:type="spellStart"/>
-            <w:r>
-              <w:rPr>
-                <w:rFonts w:ascii="Calibri" w:eastAsia="Times New Roman" w:hAnsi="Calibri" w:cs="Calibri"/>
-                <w:color w:val="000000"/>
-                <w:kern w:val="0"/>
-                <w:lang w:eastAsia="de-DE"/>
-                <w14:ligatures w14:val="none"/>
-              </w:rPr>
-              <w:t>competitors</w:t>
-            </w:r>
-            <w:proofErr w:type="spellEnd"/>
+            <w:r>
+              <w:rPr>
+                <w:rFonts w:ascii="Calibri" w:eastAsia="Times New Roman" w:hAnsi="Calibri" w:cs="Calibri"/>
+                <w:color w:val="000000"/>
+                <w:kern w:val="0"/>
+                <w:lang w:eastAsia="de-DE"/>
+                <w14:ligatures w14:val="none"/>
+              </w:rPr>
+              <w:t>Campaigns of competitors</w:t>
+            </w:r>
           </w:p>
         </w:tc>
         <w:tc>
@@ -3873,20 +3781,8 @@
                 <w:lang w:eastAsia="de-DE"/>
                 <w14:ligatures w14:val="none"/>
               </w:rPr>
-              <w:t xml:space="preserve">Marketing </w:t>
-            </w:r>
-            <w:proofErr w:type="spellStart"/>
-            <w:r>
-              <w:rPr>
-                <w:rFonts w:ascii="Calibri" w:eastAsia="Times New Roman" w:hAnsi="Calibri" w:cs="Calibri"/>
-                <w:color w:val="000000"/>
-                <w:kern w:val="0"/>
-                <w:lang w:eastAsia="de-DE"/>
-                <w14:ligatures w14:val="none"/>
-              </w:rPr>
-              <w:t>contacts</w:t>
-            </w:r>
-            <w:proofErr w:type="spellEnd"/>
+              <w:t>Marketing contacts</w:t>
+            </w:r>
           </w:p>
         </w:tc>
         <w:tc>
@@ -4459,64 +4355,8 @@
                 <w:lang w:eastAsia="de-DE"/>
                 <w14:ligatures w14:val="none"/>
               </w:rPr>
-              <w:t xml:space="preserve">State </w:t>
-            </w:r>
-            <w:proofErr w:type="spellStart"/>
-            <w:r>
-              <w:rPr>
-                <w:rFonts w:ascii="Calibri" w:eastAsia="Times New Roman" w:hAnsi="Calibri" w:cs="Calibri"/>
-                <w:color w:val="000000"/>
-                <w:kern w:val="0"/>
-                <w:lang w:eastAsia="de-DE"/>
-                <w14:ligatures w14:val="none"/>
-              </w:rPr>
-              <w:t>of</w:t>
-            </w:r>
-            <w:proofErr w:type="spellEnd"/>
-            <w:r>
-              <w:rPr>
-                <w:rFonts w:ascii="Calibri" w:eastAsia="Times New Roman" w:hAnsi="Calibri" w:cs="Calibri"/>
-                <w:color w:val="000000"/>
-                <w:kern w:val="0"/>
-                <w:lang w:eastAsia="de-DE"/>
-                <w14:ligatures w14:val="none"/>
-              </w:rPr>
-              <w:t xml:space="preserve"> </w:t>
-            </w:r>
-            <w:proofErr w:type="spellStart"/>
-            <w:r>
-              <w:rPr>
-                <w:rFonts w:ascii="Calibri" w:eastAsia="Times New Roman" w:hAnsi="Calibri" w:cs="Calibri"/>
-                <w:color w:val="000000"/>
-                <w:kern w:val="0"/>
-                <w:lang w:eastAsia="de-DE"/>
-                <w14:ligatures w14:val="none"/>
-              </w:rPr>
-              <w:t>the</w:t>
-            </w:r>
-            <w:proofErr w:type="spellEnd"/>
-            <w:r>
-              <w:rPr>
-                <w:rFonts w:ascii="Calibri" w:eastAsia="Times New Roman" w:hAnsi="Calibri" w:cs="Calibri"/>
-                <w:color w:val="000000"/>
-                <w:kern w:val="0"/>
-                <w:lang w:eastAsia="de-DE"/>
-                <w14:ligatures w14:val="none"/>
-              </w:rPr>
-              <w:t xml:space="preserve"> </w:t>
-            </w:r>
-            <w:proofErr w:type="spellStart"/>
-            <w:r>
-              <w:rPr>
-                <w:rFonts w:ascii="Calibri" w:eastAsia="Times New Roman" w:hAnsi="Calibri" w:cs="Calibri"/>
-                <w:color w:val="000000"/>
-                <w:kern w:val="0"/>
-                <w:lang w:eastAsia="de-DE"/>
-                <w14:ligatures w14:val="none"/>
-              </w:rPr>
-              <w:t>economy</w:t>
-            </w:r>
-            <w:proofErr w:type="spellEnd"/>
+              <w:t>State of the economy</w:t>
+            </w:r>
           </w:p>
         </w:tc>
         <w:tc>
@@ -6877,42 +6717,8 @@
                 <w:lang w:eastAsia="de-DE"/>
                 <w14:ligatures w14:val="none"/>
               </w:rPr>
-              <w:t xml:space="preserve">Parameter </w:t>
-            </w:r>
-            <w:proofErr w:type="spellStart"/>
-            <w:r>
-              <w:rPr>
-                <w:rFonts w:ascii="Calibri" w:eastAsia="Times New Roman" w:hAnsi="Calibri" w:cs="Calibri"/>
-                <w:color w:val="000000"/>
-                <w:kern w:val="0"/>
-                <w:lang w:eastAsia="de-DE"/>
-                <w14:ligatures w14:val="none"/>
-              </w:rPr>
-              <w:t>estimation</w:t>
-            </w:r>
-            <w:proofErr w:type="spellEnd"/>
-            <w:r>
-              <w:rPr>
-                <w:rFonts w:ascii="Calibri" w:eastAsia="Times New Roman" w:hAnsi="Calibri" w:cs="Calibri"/>
-                <w:color w:val="000000"/>
-                <w:kern w:val="0"/>
-                <w:lang w:eastAsia="de-DE"/>
-                <w14:ligatures w14:val="none"/>
-              </w:rPr>
-              <w:t xml:space="preserve"> </w:t>
-            </w:r>
-            <w:proofErr w:type="spellStart"/>
-            <w:r>
-              <w:rPr>
-                <w:rFonts w:ascii="Calibri" w:eastAsia="Times New Roman" w:hAnsi="Calibri" w:cs="Calibri"/>
-                <w:color w:val="000000"/>
-                <w:kern w:val="0"/>
-                <w:lang w:eastAsia="de-DE"/>
-                <w14:ligatures w14:val="none"/>
-              </w:rPr>
-              <w:t>errors</w:t>
-            </w:r>
-            <w:proofErr w:type="spellEnd"/>
+              <w:t>Parameter estimation errors</w:t>
+            </w:r>
           </w:p>
         </w:tc>
         <w:tc>
@@ -8655,20 +8461,8 @@
                 <w:lang w:eastAsia="de-DE"/>
                 <w14:ligatures w14:val="none"/>
               </w:rPr>
-              <w:t xml:space="preserve">Data </w:t>
-            </w:r>
-            <w:proofErr w:type="spellStart"/>
-            <w:r>
-              <w:rPr>
-                <w:rFonts w:ascii="Calibri" w:eastAsia="Times New Roman" w:hAnsi="Calibri" w:cs="Calibri"/>
-                <w:color w:val="000000"/>
-                <w:kern w:val="0"/>
-                <w:lang w:eastAsia="de-DE"/>
-                <w14:ligatures w14:val="none"/>
-              </w:rPr>
-              <w:t>uncertainty</w:t>
-            </w:r>
-            <w:proofErr w:type="spellEnd"/>
+              <w:t>Data uncertainty</w:t>
+            </w:r>
           </w:p>
         </w:tc>
         <w:tc>
@@ -9233,62 +9027,16 @@
                 <w14:ligatures w14:val="none"/>
               </w:rPr>
             </w:pPr>
-            <w:proofErr w:type="spellStart"/>
-            <w:r>
-              <w:rPr>
-                <w:rFonts w:ascii="Calibri" w:eastAsia="Times New Roman" w:hAnsi="Calibri" w:cs="Calibri"/>
-                <w:color w:val="000000"/>
-                <w:kern w:val="0"/>
-                <w:lang w:eastAsia="de-DE"/>
-                <w14:ligatures w14:val="none"/>
-              </w:rPr>
-              <w:t>Epistemic</w:t>
-            </w:r>
-            <w:proofErr w:type="spellEnd"/>
-            <w:r>
-              <w:rPr>
-                <w:rFonts w:ascii="Calibri" w:eastAsia="Times New Roman" w:hAnsi="Calibri" w:cs="Calibri"/>
-                <w:color w:val="000000"/>
-                <w:kern w:val="0"/>
-                <w:lang w:eastAsia="de-DE"/>
-                <w14:ligatures w14:val="none"/>
-              </w:rPr>
-              <w:t xml:space="preserve"> and </w:t>
-            </w:r>
-            <w:proofErr w:type="spellStart"/>
-            <w:r>
-              <w:rPr>
-                <w:rFonts w:ascii="Calibri" w:eastAsia="Times New Roman" w:hAnsi="Calibri" w:cs="Calibri"/>
-                <w:color w:val="000000"/>
-                <w:kern w:val="0"/>
-                <w:lang w:eastAsia="de-DE"/>
-                <w14:ligatures w14:val="none"/>
-              </w:rPr>
-              <w:t>aleatory</w:t>
-            </w:r>
-            <w:proofErr w:type="spellEnd"/>
-            <w:r>
-              <w:rPr>
-                <w:rFonts w:ascii="Calibri" w:eastAsia="Times New Roman" w:hAnsi="Calibri" w:cs="Calibri"/>
-                <w:color w:val="000000"/>
-                <w:kern w:val="0"/>
-                <w:lang w:eastAsia="de-DE"/>
-                <w14:ligatures w14:val="none"/>
-              </w:rPr>
-              <w:t xml:space="preserve"> </w:t>
-            </w:r>
-            <w:proofErr w:type="spellStart"/>
-            <w:r>
-              <w:rPr>
-                <w:rFonts w:ascii="Calibri" w:eastAsia="Times New Roman" w:hAnsi="Calibri" w:cs="Calibri"/>
-                <w:color w:val="000000"/>
-                <w:kern w:val="0"/>
-                <w:lang w:eastAsia="de-DE"/>
-                <w14:ligatures w14:val="none"/>
-              </w:rPr>
-              <w:t>uncertainty</w:t>
-            </w:r>
-            <w:proofErr w:type="spellEnd"/>
+            <w:r>
+              <w:rPr>
+                <w:rFonts w:ascii="Calibri" w:eastAsia="Times New Roman" w:hAnsi="Calibri" w:cs="Calibri"/>
+                <w:color w:val="000000"/>
+                <w:kern w:val="0"/>
+                <w:lang w:eastAsia="de-DE"/>
+                <w14:ligatures w14:val="none"/>
+              </w:rPr>
+              <w:t>Epistemic and aleatory uncertainty</w:t>
+            </w:r>
           </w:p>
         </w:tc>
         <w:tc>
@@ -10434,23 +10182,7 @@
           <w:rFonts w:ascii="Calibri" w:hAnsi="Calibri" w:cs="Calibri"/>
           <w:lang w:val="en-US"/>
         </w:rPr>
-        <w:t xml:space="preserve">Unfortunately, in the context of the </w:t>
-      </w:r>
-      <w:proofErr w:type="spellStart"/>
-      <w:r>
-        <w:rPr>
-          <w:rFonts w:ascii="Calibri" w:hAnsi="Calibri" w:cs="Calibri"/>
-          <w:lang w:val="en-US"/>
-        </w:rPr>
-        <w:t>pnbd</w:t>
-      </w:r>
-      <w:proofErr w:type="spellEnd"/>
-      <w:r>
-        <w:rPr>
-          <w:rFonts w:ascii="Calibri" w:hAnsi="Calibri" w:cs="Calibri"/>
-          <w:lang w:val="en-US"/>
-        </w:rPr>
-        <w:t xml:space="preserve"> model, no such </w:t>
+        <w:t xml:space="preserve">Unfortunately, in the context of the pnbd model, no such </w:t>
       </w:r>
       <w:r>
         <w:rPr>
@@ -11018,20 +10750,8 @@
                 <w:lang w:eastAsia="de-DE"/>
                 <w14:ligatures w14:val="none"/>
               </w:rPr>
-              <w:t xml:space="preserve">This </w:t>
-            </w:r>
-            <w:proofErr w:type="spellStart"/>
-            <w:r>
-              <w:rPr>
-                <w:rFonts w:ascii="Calibri" w:eastAsia="Times New Roman" w:hAnsi="Calibri" w:cs="Calibri"/>
-                <w:color w:val="000000"/>
-                <w:kern w:val="0"/>
-                <w:lang w:eastAsia="de-DE"/>
-                <w14:ligatures w14:val="none"/>
-              </w:rPr>
-              <w:t>work</w:t>
-            </w:r>
-            <w:proofErr w:type="spellEnd"/>
+              <w:t>This work</w:t>
+            </w:r>
           </w:p>
         </w:tc>
       </w:tr>
@@ -11534,29 +11254,7 @@
                 <w:lang w:eastAsia="de-DE"/>
                 <w14:ligatures w14:val="none"/>
               </w:rPr>
-              <w:t xml:space="preserve">(True) </w:t>
-            </w:r>
-            <w:proofErr w:type="spellStart"/>
-            <w:r>
-              <w:rPr>
-                <w:rFonts w:ascii="Calibri" w:eastAsia="Times New Roman" w:hAnsi="Calibri" w:cs="Calibri"/>
-                <w:color w:val="000000"/>
-                <w:kern w:val="0"/>
-                <w:lang w:eastAsia="de-DE"/>
-                <w14:ligatures w14:val="none"/>
-              </w:rPr>
-              <w:t>coverage</w:t>
-            </w:r>
-            <w:proofErr w:type="spellEnd"/>
-            <w:r>
-              <w:rPr>
-                <w:rFonts w:ascii="Calibri" w:eastAsia="Times New Roman" w:hAnsi="Calibri" w:cs="Calibri"/>
-                <w:color w:val="000000"/>
-                <w:kern w:val="0"/>
-                <w:lang w:eastAsia="de-DE"/>
-                <w14:ligatures w14:val="none"/>
-              </w:rPr>
-              <w:t xml:space="preserve"> / PICP / ECP</w:t>
+              <w:t>(True) coverage / PICP / ECP</w:t>
             </w:r>
           </w:p>
         </w:tc>
@@ -12017,20 +11715,8 @@
                 <w:lang w:eastAsia="de-DE"/>
                 <w14:ligatures w14:val="none"/>
               </w:rPr>
-              <w:t xml:space="preserve">Upper </w:t>
-            </w:r>
-            <w:proofErr w:type="spellStart"/>
-            <w:r>
-              <w:rPr>
-                <w:rFonts w:ascii="Calibri" w:eastAsia="Times New Roman" w:hAnsi="Calibri" w:cs="Calibri"/>
-                <w:color w:val="000000"/>
-                <w:kern w:val="0"/>
-                <w:lang w:eastAsia="de-DE"/>
-                <w14:ligatures w14:val="none"/>
-              </w:rPr>
-              <w:t>coverage</w:t>
-            </w:r>
-            <w:proofErr w:type="spellEnd"/>
+              <w:t>Upper coverage</w:t>
+            </w:r>
           </w:p>
         </w:tc>
         <w:tc>
@@ -12490,20 +12176,8 @@
                 <w:lang w:eastAsia="de-DE"/>
                 <w14:ligatures w14:val="none"/>
               </w:rPr>
-              <w:t xml:space="preserve">Lower </w:t>
-            </w:r>
-            <w:proofErr w:type="spellStart"/>
-            <w:r>
-              <w:rPr>
-                <w:rFonts w:ascii="Calibri" w:eastAsia="Times New Roman" w:hAnsi="Calibri" w:cs="Calibri"/>
-                <w:color w:val="000000"/>
-                <w:kern w:val="0"/>
-                <w:lang w:eastAsia="de-DE"/>
-                <w14:ligatures w14:val="none"/>
-              </w:rPr>
-              <w:t>coverage</w:t>
-            </w:r>
-            <w:proofErr w:type="spellEnd"/>
+              <w:t>Lower coverage</w:t>
+            </w:r>
           </w:p>
         </w:tc>
         <w:tc>
@@ -15616,39 +15290,7 @@
           <w:rFonts w:ascii="Calibri" w:hAnsi="Calibri" w:cs="Calibri"/>
           <w:lang w:val="en-US"/>
         </w:rPr>
-        <w:t xml:space="preserve">predicts DERT (Discounted Expected Residual Transactions) and multiplies it predicted mean spending. To derive both sizes, two parametric models are used, the </w:t>
-      </w:r>
-      <w:proofErr w:type="spellStart"/>
-      <w:r>
-        <w:rPr>
-          <w:rFonts w:ascii="Calibri" w:hAnsi="Calibri" w:cs="Calibri"/>
-          <w:lang w:val="en-US"/>
-        </w:rPr>
-        <w:t>pnbd</w:t>
-      </w:r>
-      <w:proofErr w:type="spellEnd"/>
-      <w:r>
-        <w:rPr>
-          <w:rFonts w:ascii="Calibri" w:hAnsi="Calibri" w:cs="Calibri"/>
-          <w:lang w:val="en-US"/>
-        </w:rPr>
-        <w:t xml:space="preserve">- and gg-model, respectively. For the </w:t>
-      </w:r>
-      <w:proofErr w:type="spellStart"/>
-      <w:r>
-        <w:rPr>
-          <w:rFonts w:ascii="Calibri" w:hAnsi="Calibri" w:cs="Calibri"/>
-          <w:lang w:val="en-US"/>
-        </w:rPr>
-        <w:t>pnbd</w:t>
-      </w:r>
-      <w:proofErr w:type="spellEnd"/>
-      <w:r>
-        <w:rPr>
-          <w:rFonts w:ascii="Calibri" w:hAnsi="Calibri" w:cs="Calibri"/>
-          <w:lang w:val="en-US"/>
-        </w:rPr>
-        <w:t>-model, there are 4 parameters estimated, r</w:t>
+        <w:t>predicts DERT (Discounted Expected Residual Transactions) and multiplies it predicted mean spending. To derive both sizes, two parametric models are used, the pnbd- and gg-model, respectively. For the pnbd-model, there are 4 parameters estimated, r</w:t>
       </w:r>
       <w:r>
         <w:rPr>
@@ -15762,6 +15404,185 @@
           <w:lang w:val="en-US"/>
         </w:rPr>
         <w:t xml:space="preserve"> prediction interval.</w:t>
+      </w:r>
+    </w:p>
+    <w:p>
+      <w:pPr>
+        <w:jc w:val="both"/>
+        <w:rPr>
+          <w:rFonts w:ascii="Calibri" w:hAnsi="Calibri" w:cs="Calibri"/>
+          <w:lang w:val="en-US"/>
+        </w:rPr>
+      </w:pPr>
+      <w:r>
+        <w:rPr>
+          <w:rFonts w:ascii="Calibri" w:hAnsi="Calibri" w:cs="Calibri"/>
+          <w:b/>
+          <w:lang w:val="en-US"/>
+        </w:rPr>
+        <w:t>Procedure</w:t>
+      </w:r>
+      <w:r>
+        <w:rPr>
+          <w:rFonts w:ascii="Calibri" w:hAnsi="Calibri" w:cs="Calibri"/>
+          <w:lang w:val="en-US"/>
+        </w:rPr>
+        <w:t xml:space="preserve"> (based on </w:t>
+      </w:r>
+      <w:r>
+        <w:rPr>
+          <w:rStyle w:val="Funotenzeichen"/>
+          <w:rFonts w:ascii="Calibri" w:hAnsi="Calibri" w:cs="Calibri"/>
+          <w:lang w:val="en-US"/>
+        </w:rPr>
+        <w:footnoteReference w:id="3"/>
+      </w:r>
+      <w:r>
+        <w:rPr>
+          <w:rFonts w:ascii="Calibri" w:hAnsi="Calibri" w:cs="Calibri"/>
+          <w:lang w:val="en-US"/>
+        </w:rPr>
+        <w:t>)</w:t>
+      </w:r>
+    </w:p>
+    <w:p>
+      <w:pPr>
+        <w:pStyle w:val="Listenabsatz"/>
+        <w:numPr>
+          <w:ilvl w:val="0"/>
+          <w:numId w:val="5"/>
+        </w:numPr>
+        <w:jc w:val="both"/>
+        <w:rPr>
+          <w:rFonts w:ascii="Calibri" w:hAnsi="Calibri" w:cs="Calibri"/>
+          <w:lang w:val="en-US"/>
+        </w:rPr>
+      </w:pPr>
+      <w:r>
+        <w:rPr>
+          <w:rFonts w:ascii="Calibri" w:hAnsi="Calibri" w:cs="Calibri"/>
+          <w:lang w:val="en-US"/>
+        </w:rPr>
+        <w:t>Fit pnbd and gg model and receive parameter estimates and respective covariance matrices</w:t>
+      </w:r>
+    </w:p>
+    <w:p>
+      <w:pPr>
+        <w:pStyle w:val="Listenabsatz"/>
+        <w:numPr>
+          <w:ilvl w:val="0"/>
+          <w:numId w:val="5"/>
+        </w:numPr>
+        <w:jc w:val="both"/>
+        <w:rPr>
+          <w:rFonts w:ascii="Calibri" w:hAnsi="Calibri" w:cs="Calibri"/>
+          <w:lang w:val="en-US"/>
+        </w:rPr>
+      </w:pPr>
+      <w:r>
+        <w:rPr>
+          <w:rFonts w:ascii="Calibri" w:hAnsi="Calibri" w:cs="Calibri"/>
+          <w:lang w:val="en-US"/>
+        </w:rPr>
+        <w:t xml:space="preserve">From the estimates and covariance matrices, simulate n </w:t>
+      </w:r>
+      <w:r>
+        <w:rPr>
+          <w:rFonts w:ascii="Calibri" w:hAnsi="Calibri" w:cs="Calibri"/>
+          <w:lang w:val="en-US"/>
+        </w:rPr>
+        <w:t xml:space="preserve">draws </w:t>
+      </w:r>
+      <w:r>
+        <w:rPr>
+          <w:rFonts w:ascii="Calibri" w:hAnsi="Calibri" w:cs="Calibri"/>
+          <w:lang w:val="en-US"/>
+        </w:rPr>
+        <w:t>of the parameters</w:t>
+      </w:r>
+    </w:p>
+    <w:p>
+      <w:pPr>
+        <w:pStyle w:val="Listenabsatz"/>
+        <w:numPr>
+          <w:ilvl w:val="0"/>
+          <w:numId w:val="5"/>
+        </w:numPr>
+        <w:jc w:val="both"/>
+        <w:rPr>
+          <w:rFonts w:ascii="Calibri" w:hAnsi="Calibri" w:cs="Calibri"/>
+          <w:lang w:val="en-US"/>
+        </w:rPr>
+      </w:pPr>
+      <w:r>
+        <w:rPr>
+          <w:rFonts w:ascii="Calibri" w:hAnsi="Calibri" w:cs="Calibri"/>
+          <w:lang w:val="en-US"/>
+        </w:rPr>
+        <w:t xml:space="preserve">Run the prediction with each </w:t>
+      </w:r>
+      <w:r>
+        <w:rPr>
+          <w:rFonts w:ascii="Calibri" w:hAnsi="Calibri" w:cs="Calibri"/>
+          <w:lang w:val="en-US"/>
+        </w:rPr>
+        <w:t>draws</w:t>
+      </w:r>
+    </w:p>
+    <w:p>
+      <w:pPr>
+        <w:pStyle w:val="Listenabsatz"/>
+        <w:numPr>
+          <w:ilvl w:val="0"/>
+          <w:numId w:val="5"/>
+        </w:numPr>
+        <w:jc w:val="both"/>
+        <w:rPr>
+          <w:rFonts w:ascii="Calibri" w:hAnsi="Calibri" w:cs="Calibri"/>
+          <w:lang w:val="en-US"/>
+        </w:rPr>
+      </w:pPr>
+      <w:r>
+        <w:rPr>
+          <w:rFonts w:ascii="Calibri" w:hAnsi="Calibri" w:cs="Calibri"/>
+          <w:lang w:val="en-US"/>
+        </w:rPr>
+        <w:t>Receive n values for CLV prediction</w:t>
+      </w:r>
+    </w:p>
+    <w:p>
+      <w:pPr>
+        <w:pStyle w:val="Listenabsatz"/>
+        <w:numPr>
+          <w:ilvl w:val="0"/>
+          <w:numId w:val="5"/>
+        </w:numPr>
+        <w:jc w:val="both"/>
+        <w:rPr>
+          <w:rFonts w:ascii="Calibri" w:hAnsi="Calibri" w:cs="Calibri"/>
+          <w:lang w:val="en-US"/>
+        </w:rPr>
+      </w:pPr>
+      <w:r>
+        <w:rPr>
+          <w:rFonts w:ascii="Calibri" w:hAnsi="Calibri" w:cs="Calibri"/>
+          <w:lang w:val="en-US"/>
+        </w:rPr>
+        <w:t xml:space="preserve">Take the central 90% </w:t>
+      </w:r>
+      <w:r>
+        <w:rPr>
+          <w:rFonts w:ascii="Calibri" w:hAnsi="Calibri" w:cs="Calibri"/>
+          <w:lang w:val="en-US"/>
+        </w:rPr>
+        <w:t>interval</w:t>
+      </w:r>
+      <w:r>
+        <w:rPr>
+          <w:rFonts w:ascii="Calibri" w:hAnsi="Calibri" w:cs="Calibri"/>
+          <w:lang w:val="en-US"/>
+        </w:rPr>
+        <w:t xml:space="preserve"> of the predictions</w:t>
       </w:r>
     </w:p>
     <w:p>
@@ -15834,6 +15655,128 @@
     </w:p>
     <w:p>
       <w:pPr>
+        <w:jc w:val="both"/>
+        <w:rPr>
+          <w:rFonts w:ascii="Calibri" w:hAnsi="Calibri" w:cs="Calibri"/>
+          <w:lang w:val="en-US"/>
+        </w:rPr>
+      </w:pPr>
+      <w:r>
+        <w:rPr>
+          <w:rFonts w:ascii="Calibri" w:hAnsi="Calibri" w:cs="Calibri"/>
+          <w:b/>
+          <w:lang w:val="en-US"/>
+        </w:rPr>
+        <w:t>Procedure</w:t>
+      </w:r>
+      <w:r>
+        <w:rPr>
+          <w:rFonts w:ascii="Calibri" w:hAnsi="Calibri" w:cs="Calibri"/>
+          <w:lang w:val="en-US"/>
+        </w:rPr>
+        <w:t xml:space="preserve"> (no references yet)</w:t>
+      </w:r>
+    </w:p>
+    <w:p>
+      <w:pPr>
+        <w:pStyle w:val="Listenabsatz"/>
+        <w:numPr>
+          <w:ilvl w:val="0"/>
+          <w:numId w:val="7"/>
+        </w:numPr>
+        <w:jc w:val="both"/>
+        <w:rPr>
+          <w:rFonts w:ascii="Calibri" w:hAnsi="Calibri" w:cs="Calibri"/>
+          <w:lang w:val="en-US"/>
+        </w:rPr>
+      </w:pPr>
+      <w:r>
+        <w:rPr>
+          <w:rFonts w:ascii="Calibri" w:hAnsi="Calibri" w:cs="Calibri"/>
+          <w:lang w:val="en-US"/>
+        </w:rPr>
+        <w:t>Fit pnbd and gg model and get the quantile estimates of DERT and predicted mean spending</w:t>
+      </w:r>
+    </w:p>
+    <w:p>
+      <w:pPr>
+        <w:pStyle w:val="Listenabsatz"/>
+        <w:numPr>
+          <w:ilvl w:val="0"/>
+          <w:numId w:val="7"/>
+        </w:numPr>
+        <w:jc w:val="both"/>
+        <w:rPr>
+          <w:rFonts w:ascii="Calibri" w:hAnsi="Calibri" w:cs="Calibri"/>
+          <w:lang w:val="en-US"/>
+        </w:rPr>
+      </w:pPr>
+      <w:r>
+        <w:rPr>
+          <w:rFonts w:ascii="Calibri" w:hAnsi="Calibri" w:cs="Calibri"/>
+          <w:lang w:val="en-US"/>
+        </w:rPr>
+        <w:t xml:space="preserve">Retrieve for each customer n simulated values for </w:t>
+      </w:r>
+      <w:r>
+        <w:rPr>
+          <w:rFonts w:ascii="Calibri" w:hAnsi="Calibri" w:cs="Calibri"/>
+          <w:lang w:val="en-US"/>
+        </w:rPr>
+        <w:t>DERT and predicted mean spending</w:t>
+      </w:r>
+      <w:r>
+        <w:rPr>
+          <w:rFonts w:ascii="Calibri" w:hAnsi="Calibri" w:cs="Calibri"/>
+          <w:lang w:val="en-US"/>
+        </w:rPr>
+        <w:t xml:space="preserve"> (based on the given PIs)</w:t>
+      </w:r>
+    </w:p>
+    <w:p>
+      <w:pPr>
+        <w:pStyle w:val="Listenabsatz"/>
+        <w:numPr>
+          <w:ilvl w:val="0"/>
+          <w:numId w:val="7"/>
+        </w:numPr>
+        <w:jc w:val="both"/>
+        <w:rPr>
+          <w:rFonts w:ascii="Calibri" w:hAnsi="Calibri" w:cs="Calibri"/>
+          <w:lang w:val="en-US"/>
+        </w:rPr>
+      </w:pPr>
+      <w:r>
+        <w:rPr>
+          <w:rFonts w:ascii="Calibri" w:hAnsi="Calibri" w:cs="Calibri"/>
+          <w:lang w:val="en-US"/>
+        </w:rPr>
+        <w:t>Multiply the n draws of DERT and predicted mean spending</w:t>
+      </w:r>
+    </w:p>
+    <w:p>
+      <w:pPr>
+        <w:pStyle w:val="Listenabsatz"/>
+        <w:numPr>
+          <w:ilvl w:val="0"/>
+          <w:numId w:val="7"/>
+        </w:numPr>
+        <w:jc w:val="both"/>
+        <w:rPr>
+          <w:rFonts w:ascii="Calibri" w:hAnsi="Calibri" w:cs="Calibri"/>
+          <w:lang w:val="en-US"/>
+        </w:rPr>
+      </w:pPr>
+      <w:r>
+        <w:rPr>
+          <w:rFonts w:ascii="Calibri" w:hAnsi="Calibri" w:cs="Calibri"/>
+          <w:lang w:val="en-US"/>
+        </w:rPr>
+        <w:t>Take the central 90% interval of the predictions</w:t>
+      </w:r>
+    </w:p>
+    <w:p>
+      <w:pPr>
         <w:pStyle w:val="berschrift3"/>
         <w:jc w:val="both"/>
         <w:rPr>
@@ -15945,55 +15888,15 @@
           <w:rFonts w:ascii="Calibri" w:hAnsi="Calibri" w:cs="Calibri"/>
           <w:lang w:val="en-US"/>
         </w:rPr>
-        <w:t xml:space="preserve">After splitting, the </w:t>
-      </w:r>
-      <w:proofErr w:type="spellStart"/>
-      <w:r>
-        <w:rPr>
-          <w:rFonts w:ascii="Calibri" w:hAnsi="Calibri" w:cs="Calibri"/>
-          <w:lang w:val="en-US"/>
-        </w:rPr>
-        <w:t>pnbd</w:t>
-      </w:r>
-      <w:proofErr w:type="spellEnd"/>
-      <w:r>
-        <w:rPr>
-          <w:rFonts w:ascii="Calibri" w:hAnsi="Calibri" w:cs="Calibri"/>
-          <w:lang w:val="en-US"/>
-        </w:rPr>
-        <w:t xml:space="preserve"> and gg models are trained for all 3 parts, so that 6 models are resulting. This step is necessary to get access to all parameters of the </w:t>
-      </w:r>
-      <w:proofErr w:type="spellStart"/>
-      <w:r>
-        <w:rPr>
-          <w:rFonts w:ascii="Calibri" w:hAnsi="Calibri" w:cs="Calibri"/>
-          <w:lang w:val="en-US"/>
-        </w:rPr>
-        <w:t>pnbd</w:t>
-      </w:r>
-      <w:proofErr w:type="spellEnd"/>
-      <w:r>
-        <w:rPr>
-          <w:rFonts w:ascii="Calibri" w:hAnsi="Calibri" w:cs="Calibri"/>
-          <w:lang w:val="en-US"/>
-        </w:rPr>
-        <w:t xml:space="preserve"> and gg models. The parameters of the training model are now taken to replace the estimated parameters of the calibration and testing part models so that all models of a kind (</w:t>
-      </w:r>
-      <w:proofErr w:type="spellStart"/>
-      <w:r>
-        <w:rPr>
-          <w:rFonts w:ascii="Calibri" w:hAnsi="Calibri" w:cs="Calibri"/>
-          <w:lang w:val="en-US"/>
-        </w:rPr>
-        <w:t>pnbd</w:t>
-      </w:r>
-      <w:proofErr w:type="spellEnd"/>
-      <w:r>
-        <w:rPr>
-          <w:rFonts w:ascii="Calibri" w:hAnsi="Calibri" w:cs="Calibri"/>
-          <w:lang w:val="en-US"/>
-        </w:rPr>
-        <w:t xml:space="preserve"> or gg) have the same parameters but different data. With this setting, it is possible to make predictions for the calibration and test partition while doing so for the training partition is not required any further.</w:t>
+        <w:t xml:space="preserve">After splitting, the pnbd and gg models are </w:t>
+      </w:r>
+      <w:r>
+        <w:rPr>
+          <w:rFonts w:ascii="Calibri" w:hAnsi="Calibri" w:cs="Calibri"/>
+          <w:lang w:val="en-US"/>
+        </w:rPr>
+        <w:lastRenderedPageBreak/>
+        <w:t>trained for all 3 parts, so that 6 models are resulting. This step is necessary to get access to all parameters of the pnbd and gg models. The parameters of the training model are now taken to replace the estimated parameters of the calibration and testing part models so that all models of a kind (pnbd or gg) have the same parameters but different data. With this setting, it is possible to make predictions for the calibration and test partition while doing so for the training partition is not required any further.</w:t>
       </w:r>
       <w:r>
         <w:rPr>
@@ -16043,7 +15946,7 @@
           <w:rFonts w:ascii="Calibri" w:hAnsi="Calibri" w:cs="Calibri"/>
           <w:lang w:val="en-US"/>
         </w:rPr>
-        <w:footnoteReference w:id="3"/>
+        <w:footnoteReference w:id="4"/>
       </w:r>
       <w:r>
         <w:rPr>
@@ -16085,15 +15988,7 @@
           <w:rFonts w:ascii="Calibri" w:hAnsi="Calibri" w:cs="Calibri"/>
           <w:lang w:val="en-US"/>
         </w:rPr>
-        <w:t xml:space="preserve">while applying it to the “normal” predictions outside of CP results in far too high coverage </w:t>
-      </w:r>
-      <w:r>
-        <w:rPr>
-          <w:rFonts w:ascii="Calibri" w:hAnsi="Calibri" w:cs="Calibri"/>
-          <w:lang w:val="en-US"/>
-        </w:rPr>
-        <w:lastRenderedPageBreak/>
-        <w:t xml:space="preserve">rates. Probably that is due to the way the data were simulated in relation to those predictions and/or the model performance </w:t>
+        <w:t xml:space="preserve">while applying it to the “normal” predictions outside of CP results in far too high coverage rates. Probably that is due to the way the data were simulated in relation to those predictions and/or the model performance </w:t>
       </w:r>
       <w:r>
         <w:rPr>
@@ -16535,15 +16430,7 @@
           <w:rFonts w:ascii="Calibri" w:hAnsi="Calibri" w:cs="Calibri"/>
           <w:lang w:val="en-US"/>
         </w:rPr>
-        <w:t xml:space="preserve">With n being the number of customers, </w:t>
-      </w:r>
-      <w:proofErr w:type="spellStart"/>
-      <w:r>
-        <w:rPr>
-          <w:rFonts w:ascii="Calibri" w:hAnsi="Calibri" w:cs="Calibri"/>
-          <w:lang w:val="en-US"/>
-        </w:rPr>
-        <w:t>y</w:t>
+        <w:t>With n being the number of customers, y</w:t>
       </w:r>
       <w:r>
         <w:rPr>
@@ -16553,21 +16440,12 @@
         </w:rPr>
         <w:t>i</w:t>
       </w:r>
-      <w:proofErr w:type="spellEnd"/>
-      <w:r>
-        <w:rPr>
-          <w:rFonts w:ascii="Calibri" w:hAnsi="Calibri" w:cs="Calibri"/>
-          <w:lang w:val="en-US"/>
-        </w:rPr>
-        <w:t xml:space="preserve"> the true observation for a customer’s CLV and </w:t>
-      </w:r>
-      <w:proofErr w:type="spellStart"/>
-      <w:r>
-        <w:rPr>
-          <w:rFonts w:ascii="Calibri" w:hAnsi="Calibri" w:cs="Calibri"/>
-          <w:lang w:val="en-US"/>
-        </w:rPr>
-        <w:t>PI</w:t>
+      <w:r>
+        <w:rPr>
+          <w:rFonts w:ascii="Calibri" w:hAnsi="Calibri" w:cs="Calibri"/>
+          <w:lang w:val="en-US"/>
+        </w:rPr>
+        <w:t xml:space="preserve"> the true observation for a customer’s CLV and PI</w:t>
       </w:r>
       <w:r>
         <w:rPr>
@@ -16577,7 +16455,6 @@
         </w:rPr>
         <w:t>i</w:t>
       </w:r>
-      <w:proofErr w:type="spellEnd"/>
       <w:r>
         <w:rPr>
           <w:rFonts w:ascii="Calibri" w:hAnsi="Calibri" w:cs="Calibri"/>
@@ -16599,6 +16476,7 @@
         <w:rPr>
           <w:lang w:val="en-US"/>
         </w:rPr>
+        <w:lastRenderedPageBreak/>
         <w:t>ACE</w:t>
       </w:r>
       <w:bookmarkEnd w:id="9"/>
@@ -16903,15 +16781,7 @@
           <w:rFonts w:ascii="Calibri" w:eastAsiaTheme="minorEastAsia" w:hAnsi="Calibri" w:cs="Calibri"/>
           <w:lang w:val="en-US"/>
         </w:rPr>
-        <w:t xml:space="preserve">With </w:t>
-      </w:r>
-      <w:proofErr w:type="spellStart"/>
-      <w:r>
-        <w:rPr>
-          <w:rFonts w:ascii="Calibri" w:eastAsiaTheme="minorEastAsia" w:hAnsi="Calibri" w:cs="Calibri"/>
-          <w:lang w:val="en-US"/>
-        </w:rPr>
-        <w:t>UL</w:t>
+        <w:t>With UL</w:t>
       </w:r>
       <w:r>
         <w:rPr>
@@ -16921,7 +16791,6 @@
         </w:rPr>
         <w:t>i</w:t>
       </w:r>
-      <w:proofErr w:type="spellEnd"/>
       <w:r>
         <w:rPr>
           <w:rFonts w:ascii="Calibri" w:eastAsiaTheme="minorEastAsia" w:hAnsi="Calibri" w:cs="Calibri"/>
@@ -17195,15 +17064,7 @@
           <w:rFonts w:ascii="Calibri" w:eastAsiaTheme="minorEastAsia" w:hAnsi="Calibri" w:cs="Calibri"/>
           <w:lang w:val="en-US"/>
         </w:rPr>
-        <w:t xml:space="preserve">With </w:t>
-      </w:r>
-      <w:proofErr w:type="spellStart"/>
-      <w:r>
-        <w:rPr>
-          <w:rFonts w:ascii="Calibri" w:eastAsiaTheme="minorEastAsia" w:hAnsi="Calibri" w:cs="Calibri"/>
-          <w:lang w:val="en-US"/>
-        </w:rPr>
-        <w:t>UL</w:t>
+        <w:t>With UL</w:t>
       </w:r>
       <w:r>
         <w:rPr>
@@ -17213,7 +17074,6 @@
         </w:rPr>
         <w:t>i</w:t>
       </w:r>
-      <w:proofErr w:type="spellEnd"/>
       <w:r>
         <w:rPr>
           <w:rFonts w:ascii="Calibri" w:eastAsiaTheme="minorEastAsia" w:hAnsi="Calibri" w:cs="Calibri"/>
@@ -17236,7 +17096,6 @@
         <w:rPr>
           <w:lang w:val="en-US"/>
         </w:rPr>
-        <w:lastRenderedPageBreak/>
         <w:t>MIS</w:t>
       </w:r>
       <w:bookmarkEnd w:id="12"/>
@@ -18292,7 +18151,15 @@
           <w:rFonts w:ascii="Calibri" w:eastAsiaTheme="minorEastAsia" w:hAnsi="Calibri" w:cs="Calibri"/>
           <w:lang w:val="en-US"/>
         </w:rPr>
-        <w:t>. At the same time, firms may want to put more emphasize on higher CLV customers. This measure will therefore weigh customers with higher CLV more, i.e. the weight for a customer will be its CLV relative to the sum of all CLVs.</w:t>
+        <w:t xml:space="preserve">. At the same time, firms may want to put more emphasize on higher CLV customers. This measure will therefore weigh </w:t>
+      </w:r>
+      <w:r>
+        <w:rPr>
+          <w:rFonts w:ascii="Calibri" w:eastAsiaTheme="minorEastAsia" w:hAnsi="Calibri" w:cs="Calibri"/>
+          <w:lang w:val="en-US"/>
+        </w:rPr>
+        <w:lastRenderedPageBreak/>
+        <w:t>customers with higher CLV more, i.e. the weight for a customer will be its CLV relative to the sum of all CLVs.</w:t>
       </w:r>
     </w:p>
     <w:p>
@@ -18878,15 +18745,7 @@
           <w:rFonts w:ascii="Calibri" w:eastAsiaTheme="minorEastAsia" w:hAnsi="Calibri" w:cs="Calibri"/>
           <w:lang w:val="en-US"/>
         </w:rPr>
-        <w:t xml:space="preserve">With </w:t>
-      </w:r>
-      <w:proofErr w:type="spellStart"/>
-      <w:r>
-        <w:rPr>
-          <w:rFonts w:ascii="Calibri" w:eastAsiaTheme="minorEastAsia" w:hAnsi="Calibri" w:cs="Calibri"/>
-          <w:lang w:val="en-US"/>
-        </w:rPr>
-        <w:t>yEst</w:t>
+        <w:t>With yEst</w:t>
       </w:r>
       <w:r>
         <w:rPr>
@@ -18896,7 +18755,6 @@
         </w:rPr>
         <w:t>i</w:t>
       </w:r>
-      <w:proofErr w:type="spellEnd"/>
       <w:r>
         <w:rPr>
           <w:rFonts w:ascii="Calibri" w:eastAsiaTheme="minorEastAsia" w:hAnsi="Calibri" w:cs="Calibri"/>
@@ -18920,7 +18778,6 @@
           <w:rFonts w:ascii="Calibri" w:hAnsi="Calibri" w:cs="Calibri"/>
           <w:lang w:val="en-US"/>
         </w:rPr>
-        <w:lastRenderedPageBreak/>
         <w:t>Results</w:t>
       </w:r>
       <w:bookmarkEnd w:id="17"/>
@@ -18997,7 +18854,7 @@
           <w:rFonts w:ascii="Calibri" w:hAnsi="Calibri" w:cs="Calibri"/>
           <w:lang w:val="en-US"/>
         </w:rPr>
-        <w:footnoteReference w:id="4"/>
+        <w:footnoteReference w:id="5"/>
       </w:r>
       <w:r>
         <w:rPr>
@@ -19084,6 +18941,7 @@
         <w:rPr>
           <w:noProof/>
         </w:rPr>
+        <w:lastRenderedPageBreak/>
         <w:drawing>
           <wp:anchor distT="0" distB="0" distL="114300" distR="114300" simplePos="0" relativeHeight="251659264" behindDoc="0" locked="0" layoutInCell="1" allowOverlap="1" wp14:anchorId="64898B98" wp14:editId="3848F01A">
             <wp:simplePos x="0" y="0"/>
@@ -19257,7 +19115,6 @@
           <w:rFonts w:ascii="Calibri" w:hAnsi="Calibri" w:cs="Calibri"/>
           <w:lang w:val="en-US"/>
         </w:rPr>
-        <w:lastRenderedPageBreak/>
         <w:t>As the results suggest, the characteristics of the different methods can also be observed graphically, e.g. very low interval boundaries for the first method and therefore very good Lower coverage.</w:t>
       </w:r>
       <w:r>
@@ -19376,6 +19233,7 @@
           <w:noProof/>
           <w:lang w:val="en-US"/>
         </w:rPr>
+        <w:lastRenderedPageBreak/>
         <w:drawing>
           <wp:anchor distT="0" distB="0" distL="114300" distR="114300" simplePos="0" relativeHeight="251658240" behindDoc="0" locked="0" layoutInCell="1" allowOverlap="1" wp14:anchorId="2F749447" wp14:editId="62C0B98B">
             <wp:simplePos x="0" y="0"/>
@@ -19753,8 +19611,10 @@
   <w:footnote w:id="3">
     <w:p>
       <w:pPr>
-        <w:pStyle w:val="Funotentext"/>
-        <w:rPr>
+        <w:spacing w:after="0"/>
+        <w:jc w:val="both"/>
+        <w:rPr>
+          <w:rFonts w:ascii="Calibri" w:hAnsi="Calibri" w:cs="Calibri"/>
           <w:lang w:val="en-US"/>
         </w:rPr>
       </w:pPr>
@@ -19774,11 +19634,79 @@
         <w:rPr>
           <w:lang w:val="en-US"/>
         </w:rPr>
-        <w:t>Also, this approach comes with issues regarding scale as lower CLVs tend to vary in more proportionally to their absolute magnitude. This issue must be addressed but stating how much more they vary is not trivial.</w:t>
-      </w:r>
+        <w:tab/>
+        <w:t xml:space="preserve">- </w:t>
+      </w:r>
+      <w:r>
+        <w:rPr>
+          <w:rFonts w:ascii="Calibri" w:hAnsi="Calibri" w:cs="Calibri"/>
+          <w:lang w:val="en-US"/>
+        </w:rPr>
+        <w:t>Svetunkov, I., Pritularga, K., 2023. Incorporating Parameters Uncertainty in ETS. Department of Management Science Working Paper Series. 1–19.)</w:t>
+      </w:r>
+    </w:p>
+    <w:p>
+      <w:pPr>
+        <w:ind w:firstLine="708"/>
+        <w:jc w:val="both"/>
+        <w:rPr>
+          <w:lang w:val="en-US"/>
+        </w:rPr>
+      </w:pPr>
+      <w:r>
+        <w:rPr>
+          <w:rFonts w:ascii="Calibri" w:hAnsi="Calibri" w:cs="Calibri"/>
+          <w:lang w:val="en-US"/>
+        </w:rPr>
+        <w:t xml:space="preserve">- </w:t>
+      </w:r>
+      <w:r>
+        <w:rPr>
+          <w:rFonts w:ascii="Calibri" w:hAnsi="Calibri" w:cs="Calibri"/>
+          <w:lang w:val="en-US"/>
+        </w:rPr>
+        <w:t>Svetunkov, I. (2023). Forecasting and Analytics with the Augmented Dynamic Adaptive Model (ADAM) (1st ed.). Chapman and Hall/CRC. </w:t>
+      </w:r>
+      <w:hyperlink r:id="rId1" w:history="1">
+        <w:r>
+          <w:rPr>
+            <w:rFonts w:ascii="Calibri" w:hAnsi="Calibri" w:cs="Calibri"/>
+            <w:lang w:val="en-US"/>
+          </w:rPr>
+          <w:t>https://doi.org/10.1201/9781003452652</w:t>
+        </w:r>
+      </w:hyperlink>
     </w:p>
   </w:footnote>
   <w:footnote w:id="4">
+    <w:p>
+      <w:pPr>
+        <w:pStyle w:val="Funotentext"/>
+        <w:rPr>
+          <w:lang w:val="en-US"/>
+        </w:rPr>
+      </w:pPr>
+      <w:r>
+        <w:rPr>
+          <w:rStyle w:val="Funotenzeichen"/>
+        </w:rPr>
+        <w:footnoteRef/>
+      </w:r>
+      <w:r>
+        <w:rPr>
+          <w:lang w:val="en-US"/>
+        </w:rPr>
+        <w:t xml:space="preserve"> </w:t>
+      </w:r>
+      <w:r>
+        <w:rPr>
+          <w:lang w:val="en-US"/>
+        </w:rPr>
+        <w:t>Also, this approach comes with issues regarding scale as lower CLVs tend to vary in more proportionally to their absolute magnitude. This issue must be addressed but stating how much more they vary is not trivial.</w:t>
+      </w:r>
+    </w:p>
+  </w:footnote>
+  <w:footnote w:id="5">
     <w:p>
       <w:pPr>
         <w:pStyle w:val="Funotentext"/>
@@ -20260,6 +20188,297 @@
       </w:rPr>
     </w:lvl>
   </w:abstractNum>
+  <w:abstractNum w:abstractNumId="4" w15:restartNumberingAfterBreak="0">
+    <w:nsid w:val="3CF96806"/>
+    <w:multiLevelType w:val="hybridMultilevel"/>
+    <w:tmpl w:val="33A843CA"/>
+    <w:lvl w:ilvl="0" w:tplc="0407000F">
+      <w:start w:val="1"/>
+      <w:numFmt w:val="decimal"/>
+      <w:lvlText w:val="%1."/>
+      <w:lvlJc w:val="left"/>
+      <w:pPr>
+        <w:ind w:left="720" w:hanging="360"/>
+      </w:pPr>
+      <w:rPr>
+        <w:rFonts w:hint="default"/>
+      </w:rPr>
+    </w:lvl>
+    <w:lvl w:ilvl="1" w:tplc="04070019" w:tentative="1">
+      <w:start w:val="1"/>
+      <w:numFmt w:val="lowerLetter"/>
+      <w:lvlText w:val="%2."/>
+      <w:lvlJc w:val="left"/>
+      <w:pPr>
+        <w:ind w:left="1440" w:hanging="360"/>
+      </w:pPr>
+    </w:lvl>
+    <w:lvl w:ilvl="2" w:tplc="0407001B" w:tentative="1">
+      <w:start w:val="1"/>
+      <w:numFmt w:val="lowerRoman"/>
+      <w:lvlText w:val="%3."/>
+      <w:lvlJc w:val="right"/>
+      <w:pPr>
+        <w:ind w:left="2160" w:hanging="180"/>
+      </w:pPr>
+    </w:lvl>
+    <w:lvl w:ilvl="3" w:tplc="0407000F" w:tentative="1">
+      <w:start w:val="1"/>
+      <w:numFmt w:val="decimal"/>
+      <w:lvlText w:val="%4."/>
+      <w:lvlJc w:val="left"/>
+      <w:pPr>
+        <w:ind w:left="2880" w:hanging="360"/>
+      </w:pPr>
+    </w:lvl>
+    <w:lvl w:ilvl="4" w:tplc="04070019" w:tentative="1">
+      <w:start w:val="1"/>
+      <w:numFmt w:val="lowerLetter"/>
+      <w:lvlText w:val="%5."/>
+      <w:lvlJc w:val="left"/>
+      <w:pPr>
+        <w:ind w:left="3600" w:hanging="360"/>
+      </w:pPr>
+    </w:lvl>
+    <w:lvl w:ilvl="5" w:tplc="0407001B" w:tentative="1">
+      <w:start w:val="1"/>
+      <w:numFmt w:val="lowerRoman"/>
+      <w:lvlText w:val="%6."/>
+      <w:lvlJc w:val="right"/>
+      <w:pPr>
+        <w:ind w:left="4320" w:hanging="180"/>
+      </w:pPr>
+    </w:lvl>
+    <w:lvl w:ilvl="6" w:tplc="0407000F" w:tentative="1">
+      <w:start w:val="1"/>
+      <w:numFmt w:val="decimal"/>
+      <w:lvlText w:val="%7."/>
+      <w:lvlJc w:val="left"/>
+      <w:pPr>
+        <w:ind w:left="5040" w:hanging="360"/>
+      </w:pPr>
+    </w:lvl>
+    <w:lvl w:ilvl="7" w:tplc="04070019" w:tentative="1">
+      <w:start w:val="1"/>
+      <w:numFmt w:val="lowerLetter"/>
+      <w:lvlText w:val="%8."/>
+      <w:lvlJc w:val="left"/>
+      <w:pPr>
+        <w:ind w:left="5760" w:hanging="360"/>
+      </w:pPr>
+    </w:lvl>
+    <w:lvl w:ilvl="8" w:tplc="0407001B" w:tentative="1">
+      <w:start w:val="1"/>
+      <w:numFmt w:val="lowerRoman"/>
+      <w:lvlText w:val="%9."/>
+      <w:lvlJc w:val="right"/>
+      <w:pPr>
+        <w:ind w:left="6480" w:hanging="180"/>
+      </w:pPr>
+    </w:lvl>
+  </w:abstractNum>
+  <w:abstractNum w:abstractNumId="5" w15:restartNumberingAfterBreak="0">
+    <w:nsid w:val="530B22BA"/>
+    <w:multiLevelType w:val="hybridMultilevel"/>
+    <w:tmpl w:val="D5441ECA"/>
+    <w:lvl w:ilvl="0" w:tplc="0407000F">
+      <w:start w:val="1"/>
+      <w:numFmt w:val="decimal"/>
+      <w:lvlText w:val="%1."/>
+      <w:lvlJc w:val="left"/>
+      <w:pPr>
+        <w:ind w:left="720" w:hanging="360"/>
+      </w:pPr>
+      <w:rPr>
+        <w:rFonts w:hint="default"/>
+      </w:rPr>
+    </w:lvl>
+    <w:lvl w:ilvl="1" w:tplc="04070019" w:tentative="1">
+      <w:start w:val="1"/>
+      <w:numFmt w:val="lowerLetter"/>
+      <w:lvlText w:val="%2."/>
+      <w:lvlJc w:val="left"/>
+      <w:pPr>
+        <w:ind w:left="1440" w:hanging="360"/>
+      </w:pPr>
+    </w:lvl>
+    <w:lvl w:ilvl="2" w:tplc="0407001B" w:tentative="1">
+      <w:start w:val="1"/>
+      <w:numFmt w:val="lowerRoman"/>
+      <w:lvlText w:val="%3."/>
+      <w:lvlJc w:val="right"/>
+      <w:pPr>
+        <w:ind w:left="2160" w:hanging="180"/>
+      </w:pPr>
+    </w:lvl>
+    <w:lvl w:ilvl="3" w:tplc="0407000F" w:tentative="1">
+      <w:start w:val="1"/>
+      <w:numFmt w:val="decimal"/>
+      <w:lvlText w:val="%4."/>
+      <w:lvlJc w:val="left"/>
+      <w:pPr>
+        <w:ind w:left="2880" w:hanging="360"/>
+      </w:pPr>
+    </w:lvl>
+    <w:lvl w:ilvl="4" w:tplc="04070019" w:tentative="1">
+      <w:start w:val="1"/>
+      <w:numFmt w:val="lowerLetter"/>
+      <w:lvlText w:val="%5."/>
+      <w:lvlJc w:val="left"/>
+      <w:pPr>
+        <w:ind w:left="3600" w:hanging="360"/>
+      </w:pPr>
+    </w:lvl>
+    <w:lvl w:ilvl="5" w:tplc="0407001B" w:tentative="1">
+      <w:start w:val="1"/>
+      <w:numFmt w:val="lowerRoman"/>
+      <w:lvlText w:val="%6."/>
+      <w:lvlJc w:val="right"/>
+      <w:pPr>
+        <w:ind w:left="4320" w:hanging="180"/>
+      </w:pPr>
+    </w:lvl>
+    <w:lvl w:ilvl="6" w:tplc="0407000F" w:tentative="1">
+      <w:start w:val="1"/>
+      <w:numFmt w:val="decimal"/>
+      <w:lvlText w:val="%7."/>
+      <w:lvlJc w:val="left"/>
+      <w:pPr>
+        <w:ind w:left="5040" w:hanging="360"/>
+      </w:pPr>
+    </w:lvl>
+    <w:lvl w:ilvl="7" w:tplc="04070019" w:tentative="1">
+      <w:start w:val="1"/>
+      <w:numFmt w:val="lowerLetter"/>
+      <w:lvlText w:val="%8."/>
+      <w:lvlJc w:val="left"/>
+      <w:pPr>
+        <w:ind w:left="5760" w:hanging="360"/>
+      </w:pPr>
+    </w:lvl>
+    <w:lvl w:ilvl="8" w:tplc="0407001B" w:tentative="1">
+      <w:start w:val="1"/>
+      <w:numFmt w:val="lowerRoman"/>
+      <w:lvlText w:val="%9."/>
+      <w:lvlJc w:val="right"/>
+      <w:pPr>
+        <w:ind w:left="6480" w:hanging="180"/>
+      </w:pPr>
+    </w:lvl>
+  </w:abstractNum>
+  <w:abstractNum w:abstractNumId="6" w15:restartNumberingAfterBreak="0">
+    <w:nsid w:val="6FD167E2"/>
+    <w:multiLevelType w:val="hybridMultilevel"/>
+    <w:tmpl w:val="6FE639D4"/>
+    <w:lvl w:ilvl="0" w:tplc="FED4963E">
+      <w:start w:val="1"/>
+      <w:numFmt w:val="bullet"/>
+      <w:lvlText w:val="-"/>
+      <w:lvlJc w:val="left"/>
+      <w:pPr>
+        <w:ind w:left="360" w:hanging="360"/>
+      </w:pPr>
+      <w:rPr>
+        <w:rFonts w:ascii="Calibri" w:eastAsiaTheme="minorHAnsi" w:hAnsi="Calibri" w:cs="Calibri" w:hint="default"/>
+      </w:rPr>
+    </w:lvl>
+    <w:lvl w:ilvl="1" w:tplc="04070003" w:tentative="1">
+      <w:start w:val="1"/>
+      <w:numFmt w:val="bullet"/>
+      <w:lvlText w:val="o"/>
+      <w:lvlJc w:val="left"/>
+      <w:pPr>
+        <w:ind w:left="1080" w:hanging="360"/>
+      </w:pPr>
+      <w:rPr>
+        <w:rFonts w:ascii="Courier New" w:hAnsi="Courier New" w:cs="Courier New" w:hint="default"/>
+      </w:rPr>
+    </w:lvl>
+    <w:lvl w:ilvl="2" w:tplc="04070005" w:tentative="1">
+      <w:start w:val="1"/>
+      <w:numFmt w:val="bullet"/>
+      <w:lvlText w:val=""/>
+      <w:lvlJc w:val="left"/>
+      <w:pPr>
+        <w:ind w:left="1800" w:hanging="360"/>
+      </w:pPr>
+      <w:rPr>
+        <w:rFonts w:ascii="Wingdings" w:hAnsi="Wingdings" w:hint="default"/>
+      </w:rPr>
+    </w:lvl>
+    <w:lvl w:ilvl="3" w:tplc="04070001" w:tentative="1">
+      <w:start w:val="1"/>
+      <w:numFmt w:val="bullet"/>
+      <w:lvlText w:val=""/>
+      <w:lvlJc w:val="left"/>
+      <w:pPr>
+        <w:ind w:left="2520" w:hanging="360"/>
+      </w:pPr>
+      <w:rPr>
+        <w:rFonts w:ascii="Symbol" w:hAnsi="Symbol" w:hint="default"/>
+      </w:rPr>
+    </w:lvl>
+    <w:lvl w:ilvl="4" w:tplc="04070003" w:tentative="1">
+      <w:start w:val="1"/>
+      <w:numFmt w:val="bullet"/>
+      <w:lvlText w:val="o"/>
+      <w:lvlJc w:val="left"/>
+      <w:pPr>
+        <w:ind w:left="3240" w:hanging="360"/>
+      </w:pPr>
+      <w:rPr>
+        <w:rFonts w:ascii="Courier New" w:hAnsi="Courier New" w:cs="Courier New" w:hint="default"/>
+      </w:rPr>
+    </w:lvl>
+    <w:lvl w:ilvl="5" w:tplc="04070005" w:tentative="1">
+      <w:start w:val="1"/>
+      <w:numFmt w:val="bullet"/>
+      <w:lvlText w:val=""/>
+      <w:lvlJc w:val="left"/>
+      <w:pPr>
+        <w:ind w:left="3960" w:hanging="360"/>
+      </w:pPr>
+      <w:rPr>
+        <w:rFonts w:ascii="Wingdings" w:hAnsi="Wingdings" w:hint="default"/>
+      </w:rPr>
+    </w:lvl>
+    <w:lvl w:ilvl="6" w:tplc="04070001" w:tentative="1">
+      <w:start w:val="1"/>
+      <w:numFmt w:val="bullet"/>
+      <w:lvlText w:val=""/>
+      <w:lvlJc w:val="left"/>
+      <w:pPr>
+        <w:ind w:left="4680" w:hanging="360"/>
+      </w:pPr>
+      <w:rPr>
+        <w:rFonts w:ascii="Symbol" w:hAnsi="Symbol" w:hint="default"/>
+      </w:rPr>
+    </w:lvl>
+    <w:lvl w:ilvl="7" w:tplc="04070003" w:tentative="1">
+      <w:start w:val="1"/>
+      <w:numFmt w:val="bullet"/>
+      <w:lvlText w:val="o"/>
+      <w:lvlJc w:val="left"/>
+      <w:pPr>
+        <w:ind w:left="5400" w:hanging="360"/>
+      </w:pPr>
+      <w:rPr>
+        <w:rFonts w:ascii="Courier New" w:hAnsi="Courier New" w:cs="Courier New" w:hint="default"/>
+      </w:rPr>
+    </w:lvl>
+    <w:lvl w:ilvl="8" w:tplc="04070005" w:tentative="1">
+      <w:start w:val="1"/>
+      <w:numFmt w:val="bullet"/>
+      <w:lvlText w:val=""/>
+      <w:lvlJc w:val="left"/>
+      <w:pPr>
+        <w:ind w:left="6120" w:hanging="360"/>
+      </w:pPr>
+      <w:rPr>
+        <w:rFonts w:ascii="Wingdings" w:hAnsi="Wingdings" w:hint="default"/>
+      </w:rPr>
+    </w:lvl>
+  </w:abstractNum>
   <w:num w:numId="1" w16cid:durableId="1281914361">
     <w:abstractNumId w:val="3"/>
   </w:num>
@@ -20271,6 +20490,15 @@
   </w:num>
   <w:num w:numId="4" w16cid:durableId="1697581877">
     <w:abstractNumId w:val="1"/>
+  </w:num>
+  <w:num w:numId="5" w16cid:durableId="731732196">
+    <w:abstractNumId w:val="5"/>
+  </w:num>
+  <w:num w:numId="6" w16cid:durableId="1167479199">
+    <w:abstractNumId w:val="6"/>
+  </w:num>
+  <w:num w:numId="7" w16cid:durableId="762184530">
+    <w:abstractNumId w:val="4"/>
   </w:num>
 </w:numbering>
 </file>
@@ -21359,6 +21587,11 @@
       <w:u w:val="single"/>
     </w:rPr>
   </w:style>
+  <w:style w:type="character" w:customStyle="1" w:styleId="nocase">
+    <w:name w:val="nocase"/>
+    <w:basedOn w:val="Absatz-Standardschriftart"/>
+    <w:rsid w:val="00B97257"/>
+  </w:style>
 </w:styles>
 </file>
 

</xml_diff>

<commit_message>
- call everything from main function - varied M2 (Multiply all elements with all other elements of a vector, resulting in 1000000 instead of 1000 values) - changed optimization for Conformal prediction 2, not working yet
</commit_message>
<xml_diff>
--- a/Analysis drafts/Draft.docx
+++ b/Analysis drafts/Draft.docx
@@ -28,7 +28,7 @@
       <w:sdtContent>
         <w:p>
           <w:pPr>
-            <w:pStyle w:val="Inhaltsverzeichnisberschrift"/>
+            <w:pStyle w:val="TOCHeading"/>
             <w:jc w:val="both"/>
           </w:pPr>
           <w:r>
@@ -37,7 +37,7 @@
         </w:p>
         <w:p>
           <w:pPr>
-            <w:pStyle w:val="Verzeichnis1"/>
+            <w:pStyle w:val="TOC1"/>
             <w:tabs>
               <w:tab w:val="right" w:leader="dot" w:pos="9062"/>
             </w:tabs>
@@ -121,7 +121,7 @@
         </w:p>
         <w:p>
           <w:pPr>
-            <w:pStyle w:val="Verzeichnis1"/>
+            <w:pStyle w:val="TOC1"/>
             <w:tabs>
               <w:tab w:val="right" w:leader="dot" w:pos="9062"/>
             </w:tabs>
@@ -196,7 +196,7 @@
         </w:p>
         <w:p>
           <w:pPr>
-            <w:pStyle w:val="Verzeichnis1"/>
+            <w:pStyle w:val="TOC1"/>
             <w:tabs>
               <w:tab w:val="right" w:leader="dot" w:pos="9062"/>
             </w:tabs>
@@ -271,7 +271,7 @@
         </w:p>
         <w:p>
           <w:pPr>
-            <w:pStyle w:val="Verzeichnis2"/>
+            <w:pStyle w:val="TOC2"/>
             <w:tabs>
               <w:tab w:val="right" w:leader="dot" w:pos="9062"/>
             </w:tabs>
@@ -346,7 +346,7 @@
         </w:p>
         <w:p>
           <w:pPr>
-            <w:pStyle w:val="Verzeichnis3"/>
+            <w:pStyle w:val="TOC3"/>
             <w:tabs>
               <w:tab w:val="right" w:leader="dot" w:pos="9062"/>
             </w:tabs>
@@ -420,7 +420,7 @@
         </w:p>
         <w:p>
           <w:pPr>
-            <w:pStyle w:val="Verzeichnis3"/>
+            <w:pStyle w:val="TOC3"/>
             <w:tabs>
               <w:tab w:val="right" w:leader="dot" w:pos="9062"/>
             </w:tabs>
@@ -494,7 +494,7 @@
         </w:p>
         <w:p>
           <w:pPr>
-            <w:pStyle w:val="Verzeichnis3"/>
+            <w:pStyle w:val="TOC3"/>
             <w:tabs>
               <w:tab w:val="right" w:leader="dot" w:pos="9062"/>
             </w:tabs>
@@ -568,7 +568,7 @@
         </w:p>
         <w:p>
           <w:pPr>
-            <w:pStyle w:val="Verzeichnis2"/>
+            <w:pStyle w:val="TOC2"/>
             <w:tabs>
               <w:tab w:val="right" w:leader="dot" w:pos="9062"/>
             </w:tabs>
@@ -643,7 +643,7 @@
         </w:p>
         <w:p>
           <w:pPr>
-            <w:pStyle w:val="Verzeichnis3"/>
+            <w:pStyle w:val="TOC3"/>
             <w:tabs>
               <w:tab w:val="right" w:leader="dot" w:pos="9062"/>
             </w:tabs>
@@ -735,7 +735,7 @@
         </w:p>
         <w:p>
           <w:pPr>
-            <w:pStyle w:val="Verzeichnis3"/>
+            <w:pStyle w:val="TOC3"/>
             <w:tabs>
               <w:tab w:val="right" w:leader="dot" w:pos="9062"/>
             </w:tabs>
@@ -809,7 +809,7 @@
         </w:p>
         <w:p>
           <w:pPr>
-            <w:pStyle w:val="Verzeichnis3"/>
+            <w:pStyle w:val="TOC3"/>
             <w:tabs>
               <w:tab w:val="right" w:leader="dot" w:pos="9062"/>
             </w:tabs>
@@ -883,7 +883,7 @@
         </w:p>
         <w:p>
           <w:pPr>
-            <w:pStyle w:val="Verzeichnis3"/>
+            <w:pStyle w:val="TOC3"/>
             <w:tabs>
               <w:tab w:val="right" w:leader="dot" w:pos="9062"/>
             </w:tabs>
@@ -966,7 +966,7 @@
         </w:p>
         <w:p>
           <w:pPr>
-            <w:pStyle w:val="Verzeichnis3"/>
+            <w:pStyle w:val="TOC3"/>
             <w:tabs>
               <w:tab w:val="right" w:leader="dot" w:pos="9062"/>
             </w:tabs>
@@ -1040,7 +1040,7 @@
         </w:p>
         <w:p>
           <w:pPr>
-            <w:pStyle w:val="Verzeichnis3"/>
+            <w:pStyle w:val="TOC3"/>
             <w:tabs>
               <w:tab w:val="right" w:leader="dot" w:pos="9062"/>
             </w:tabs>
@@ -1123,7 +1123,7 @@
         </w:p>
         <w:p>
           <w:pPr>
-            <w:pStyle w:val="Verzeichnis3"/>
+            <w:pStyle w:val="TOC3"/>
             <w:tabs>
               <w:tab w:val="right" w:leader="dot" w:pos="9062"/>
             </w:tabs>
@@ -1206,7 +1206,7 @@
         </w:p>
         <w:p>
           <w:pPr>
-            <w:pStyle w:val="Verzeichnis3"/>
+            <w:pStyle w:val="TOC3"/>
             <w:tabs>
               <w:tab w:val="right" w:leader="dot" w:pos="9062"/>
             </w:tabs>
@@ -1289,7 +1289,7 @@
         </w:p>
         <w:p>
           <w:pPr>
-            <w:pStyle w:val="Verzeichnis3"/>
+            <w:pStyle w:val="TOC3"/>
             <w:tabs>
               <w:tab w:val="right" w:leader="dot" w:pos="9062"/>
             </w:tabs>
@@ -1363,7 +1363,7 @@
         </w:p>
         <w:p>
           <w:pPr>
-            <w:pStyle w:val="Verzeichnis1"/>
+            <w:pStyle w:val="TOC1"/>
             <w:tabs>
               <w:tab w:val="right" w:leader="dot" w:pos="9062"/>
             </w:tabs>
@@ -1438,7 +1438,7 @@
         </w:p>
         <w:p>
           <w:pPr>
-            <w:pStyle w:val="Verzeichnis1"/>
+            <w:pStyle w:val="TOC1"/>
             <w:tabs>
               <w:tab w:val="right" w:leader="dot" w:pos="9062"/>
             </w:tabs>
@@ -1513,7 +1513,7 @@
         </w:p>
         <w:p>
           <w:pPr>
-            <w:pStyle w:val="Verzeichnis1"/>
+            <w:pStyle w:val="TOC1"/>
             <w:tabs>
               <w:tab w:val="right" w:leader="dot" w:pos="9062"/>
             </w:tabs>
@@ -1588,7 +1588,7 @@
         </w:p>
         <w:p>
           <w:pPr>
-            <w:pStyle w:val="Verzeichnis1"/>
+            <w:pStyle w:val="TOC1"/>
             <w:tabs>
               <w:tab w:val="right" w:leader="dot" w:pos="9062"/>
             </w:tabs>
@@ -1663,7 +1663,7 @@
         </w:p>
         <w:p>
           <w:pPr>
-            <w:pStyle w:val="Verzeichnis1"/>
+            <w:pStyle w:val="TOC1"/>
             <w:tabs>
               <w:tab w:val="right" w:leader="dot" w:pos="9062"/>
             </w:tabs>
@@ -1824,7 +1824,7 @@
     </w:p>
     <w:p>
       <w:pPr>
-        <w:pStyle w:val="berschrift1"/>
+        <w:pStyle w:val="Heading1"/>
         <w:jc w:val="both"/>
         <w:rPr>
           <w:rFonts w:ascii="Calibri" w:hAnsi="Calibri" w:cs="Calibri"/>
@@ -1858,7 +1858,7 @@
     </w:p>
     <w:p>
       <w:pPr>
-        <w:pStyle w:val="berschrift1"/>
+        <w:pStyle w:val="Heading1"/>
         <w:jc w:val="both"/>
         <w:rPr>
           <w:rFonts w:ascii="Calibri" w:hAnsi="Calibri" w:cs="Calibri"/>
@@ -1877,7 +1877,7 @@
     </w:p>
     <w:p>
       <w:pPr>
-        <w:pStyle w:val="berschrift2"/>
+        <w:pStyle w:val="Heading2"/>
         <w:rPr>
           <w:lang w:val="en-US"/>
         </w:rPr>
@@ -2655,31 +2655,7 @@
                 <w:lang w:eastAsia="de-DE"/>
                 <w14:ligatures w14:val="none"/>
               </w:rPr>
-              <w:t xml:space="preserve"> / </w:t>
-            </w:r>
-            <w:proofErr w:type="spellStart"/>
-            <w:r>
-              <w:rPr>
-                <w:rFonts w:ascii="Calibri" w:eastAsia="Times New Roman" w:hAnsi="Calibri" w:cs="Calibri"/>
-                <w:color w:val="000000"/>
-                <w:kern w:val="0"/>
-                <w:u w:val="single"/>
-                <w:lang w:eastAsia="de-DE"/>
-                <w14:ligatures w14:val="none"/>
-              </w:rPr>
-              <w:t>model</w:t>
-            </w:r>
-            <w:proofErr w:type="spellEnd"/>
-            <w:r>
-              <w:rPr>
-                <w:rFonts w:ascii="Calibri" w:eastAsia="Times New Roman" w:hAnsi="Calibri" w:cs="Calibri"/>
-                <w:color w:val="000000"/>
-                <w:kern w:val="0"/>
-                <w:u w:val="single"/>
-                <w:lang w:eastAsia="de-DE"/>
-                <w14:ligatures w14:val="none"/>
-              </w:rPr>
-              <w:t xml:space="preserve"> extern</w:t>
+              <w:t xml:space="preserve"> / model extern</w:t>
             </w:r>
           </w:p>
         </w:tc>
@@ -3265,42 +3241,8 @@
                 <w:lang w:eastAsia="de-DE"/>
                 <w14:ligatures w14:val="none"/>
               </w:rPr>
-              <w:t xml:space="preserve"> </w:t>
-            </w:r>
-            <w:proofErr w:type="spellStart"/>
-            <w:r>
-              <w:rPr>
-                <w:rFonts w:ascii="Calibri" w:eastAsia="Times New Roman" w:hAnsi="Calibri" w:cs="Calibri"/>
-                <w:color w:val="000000"/>
-                <w:kern w:val="0"/>
-                <w:lang w:eastAsia="de-DE"/>
-                <w14:ligatures w14:val="none"/>
-              </w:rPr>
-              <w:t>of</w:t>
-            </w:r>
-            <w:proofErr w:type="spellEnd"/>
-            <w:r>
-              <w:rPr>
-                <w:rFonts w:ascii="Calibri" w:eastAsia="Times New Roman" w:hAnsi="Calibri" w:cs="Calibri"/>
-                <w:color w:val="000000"/>
-                <w:kern w:val="0"/>
-                <w:lang w:eastAsia="de-DE"/>
-                <w14:ligatures w14:val="none"/>
-              </w:rPr>
-              <w:t xml:space="preserve"> </w:t>
-            </w:r>
-            <w:proofErr w:type="spellStart"/>
-            <w:r>
-              <w:rPr>
-                <w:rFonts w:ascii="Calibri" w:eastAsia="Times New Roman" w:hAnsi="Calibri" w:cs="Calibri"/>
-                <w:color w:val="000000"/>
-                <w:kern w:val="0"/>
-                <w:lang w:eastAsia="de-DE"/>
-                <w14:ligatures w14:val="none"/>
-              </w:rPr>
-              <w:t>competitors</w:t>
-            </w:r>
-            <w:proofErr w:type="spellEnd"/>
+              <w:t xml:space="preserve"> of competitors</w:t>
+            </w:r>
           </w:p>
         </w:tc>
         <w:tc>
@@ -4481,29 +4423,7 @@
                 <w:lang w:eastAsia="de-DE"/>
                 <w14:ligatures w14:val="none"/>
               </w:rPr>
-              <w:t xml:space="preserve"> </w:t>
-            </w:r>
-            <w:proofErr w:type="spellStart"/>
-            <w:r>
-              <w:rPr>
-                <w:rFonts w:ascii="Calibri" w:eastAsia="Times New Roman" w:hAnsi="Calibri" w:cs="Calibri"/>
-                <w:color w:val="000000"/>
-                <w:kern w:val="0"/>
-                <w:lang w:eastAsia="de-DE"/>
-                <w14:ligatures w14:val="none"/>
-              </w:rPr>
-              <w:t>the</w:t>
-            </w:r>
-            <w:proofErr w:type="spellEnd"/>
-            <w:r>
-              <w:rPr>
-                <w:rFonts w:ascii="Calibri" w:eastAsia="Times New Roman" w:hAnsi="Calibri" w:cs="Calibri"/>
-                <w:color w:val="000000"/>
-                <w:kern w:val="0"/>
-                <w:lang w:eastAsia="de-DE"/>
-                <w14:ligatures w14:val="none"/>
-              </w:rPr>
-              <w:t xml:space="preserve"> </w:t>
+              <w:t xml:space="preserve"> the </w:t>
             </w:r>
             <w:proofErr w:type="spellStart"/>
             <w:r>
@@ -5559,7 +5479,7 @@
             </w:r>
             <w:r>
               <w:rPr>
-                <w:rStyle w:val="Funotenzeichen"/>
+                <w:rStyle w:val="FootnoteReference"/>
                 <w:rFonts w:ascii="Calibri" w:eastAsia="Times New Roman" w:hAnsi="Calibri" w:cs="Calibri"/>
                 <w:color w:val="000000"/>
                 <w:kern w:val="0"/>
@@ -10610,16 +10530,16 @@
                 <w:rFonts w:ascii="Calibri" w:eastAsia="Times New Roman" w:hAnsi="Calibri" w:cs="Calibri"/>
                 <w:color w:val="000000"/>
                 <w:kern w:val="0"/>
-                <w:lang w:eastAsia="de-DE"/>
-                <w14:ligatures w14:val="none"/>
-              </w:rPr>
-            </w:pPr>
-            <w:r>
-              <w:rPr>
-                <w:rFonts w:ascii="Calibri" w:eastAsia="Times New Roman" w:hAnsi="Calibri" w:cs="Calibri"/>
-                <w:color w:val="000000"/>
-                <w:kern w:val="0"/>
-                <w:lang w:eastAsia="de-DE"/>
+                <w:lang w:val="en-GB" w:eastAsia="de-DE"/>
+                <w14:ligatures w14:val="none"/>
+              </w:rPr>
+            </w:pPr>
+            <w:r>
+              <w:rPr>
+                <w:rFonts w:ascii="Calibri" w:eastAsia="Times New Roman" w:hAnsi="Calibri" w:cs="Calibri"/>
+                <w:color w:val="000000"/>
+                <w:kern w:val="0"/>
+                <w:lang w:val="en-GB" w:eastAsia="de-DE"/>
                 <w14:ligatures w14:val="none"/>
               </w:rPr>
               <w:t> </w:t>
@@ -18141,7 +18061,7 @@
       </w:r>
       <w:r>
         <w:rPr>
-          <w:rStyle w:val="Funotenzeichen"/>
+          <w:rStyle w:val="FootnoteReference"/>
           <w:rFonts w:ascii="Calibri" w:hAnsi="Calibri" w:cs="Calibri"/>
           <w:lang w:val="en-US"/>
         </w:rPr>
@@ -18249,7 +18169,7 @@
     </w:p>
     <w:p>
       <w:pPr>
-        <w:pStyle w:val="berschrift2"/>
+        <w:pStyle w:val="Heading2"/>
         <w:rPr>
           <w:rFonts w:ascii="Calibri" w:hAnsi="Calibri" w:cs="Calibri"/>
           <w:lang w:val="en-US"/>
@@ -18285,7 +18205,7 @@
     </w:p>
     <w:p>
       <w:pPr>
-        <w:pStyle w:val="berschrift1"/>
+        <w:pStyle w:val="Heading1"/>
         <w:jc w:val="both"/>
         <w:rPr>
           <w:rFonts w:ascii="Calibri" w:hAnsi="Calibri" w:cs="Calibri"/>
@@ -18383,7 +18303,7 @@
     </w:p>
     <w:p>
       <w:pPr>
-        <w:pStyle w:val="berschrift2"/>
+        <w:pStyle w:val="Heading2"/>
         <w:jc w:val="both"/>
         <w:rPr>
           <w:rFonts w:ascii="Calibri" w:hAnsi="Calibri" w:cs="Calibri"/>
@@ -18411,7 +18331,7 @@
     </w:p>
     <w:p>
       <w:pPr>
-        <w:pStyle w:val="berschrift3"/>
+        <w:pStyle w:val="Heading3"/>
         <w:jc w:val="both"/>
         <w:rPr>
           <w:lang w:val="en-US"/>
@@ -18619,7 +18539,7 @@
       </w:r>
       <w:r>
         <w:rPr>
-          <w:rStyle w:val="Funotenzeichen"/>
+          <w:rStyle w:val="FootnoteReference"/>
           <w:rFonts w:ascii="Calibri" w:hAnsi="Calibri" w:cs="Calibri"/>
           <w:lang w:val="en-US"/>
         </w:rPr>
@@ -18635,7 +18555,7 @@
     </w:p>
     <w:p>
       <w:pPr>
-        <w:pStyle w:val="Listenabsatz"/>
+        <w:pStyle w:val="ListParagraph"/>
         <w:numPr>
           <w:ilvl w:val="0"/>
           <w:numId w:val="5"/>
@@ -18681,7 +18601,7 @@
     </w:p>
     <w:p>
       <w:pPr>
-        <w:pStyle w:val="Listenabsatz"/>
+        <w:pStyle w:val="ListParagraph"/>
         <w:numPr>
           <w:ilvl w:val="0"/>
           <w:numId w:val="5"/>
@@ -18725,7 +18645,7 @@
     </w:p>
     <w:p>
       <w:pPr>
-        <w:pStyle w:val="Listenabsatz"/>
+        <w:pStyle w:val="ListParagraph"/>
         <w:numPr>
           <w:ilvl w:val="0"/>
           <w:numId w:val="5"/>
@@ -18755,7 +18675,7 @@
     </w:p>
     <w:p>
       <w:pPr>
-        <w:pStyle w:val="Listenabsatz"/>
+        <w:pStyle w:val="ListParagraph"/>
         <w:numPr>
           <w:ilvl w:val="0"/>
           <w:numId w:val="5"/>
@@ -18785,7 +18705,7 @@
     </w:p>
     <w:p>
       <w:pPr>
-        <w:pStyle w:val="Listenabsatz"/>
+        <w:pStyle w:val="ListParagraph"/>
         <w:numPr>
           <w:ilvl w:val="0"/>
           <w:numId w:val="5"/>
@@ -18829,7 +18749,7 @@
     </w:p>
     <w:p>
       <w:pPr>
-        <w:pStyle w:val="berschrift3"/>
+        <w:pStyle w:val="Heading3"/>
         <w:jc w:val="both"/>
         <w:rPr>
           <w:lang w:val="en-US"/>
@@ -18921,7 +18841,7 @@
     </w:p>
     <w:p>
       <w:pPr>
-        <w:pStyle w:val="Listenabsatz"/>
+        <w:pStyle w:val="ListParagraph"/>
         <w:numPr>
           <w:ilvl w:val="0"/>
           <w:numId w:val="7"/>
@@ -18967,7 +18887,7 @@
     </w:p>
     <w:p>
       <w:pPr>
-        <w:pStyle w:val="Listenabsatz"/>
+        <w:pStyle w:val="ListParagraph"/>
         <w:numPr>
           <w:ilvl w:val="0"/>
           <w:numId w:val="7"/>
@@ -18989,7 +18909,7 @@
     </w:p>
     <w:p>
       <w:pPr>
-        <w:pStyle w:val="Listenabsatz"/>
+        <w:pStyle w:val="ListParagraph"/>
         <w:numPr>
           <w:ilvl w:val="0"/>
           <w:numId w:val="7"/>
@@ -19019,7 +18939,7 @@
     </w:p>
     <w:p>
       <w:pPr>
-        <w:pStyle w:val="Listenabsatz"/>
+        <w:pStyle w:val="ListParagraph"/>
         <w:numPr>
           <w:ilvl w:val="0"/>
           <w:numId w:val="7"/>
@@ -19049,7 +18969,7 @@
     </w:p>
     <w:p>
       <w:pPr>
-        <w:pStyle w:val="berschrift3"/>
+        <w:pStyle w:val="Heading3"/>
         <w:jc w:val="both"/>
         <w:rPr>
           <w:lang w:val="en-US"/>
@@ -19254,7 +19174,7 @@
       </w:r>
       <w:r>
         <w:rPr>
-          <w:rStyle w:val="Funotenzeichen"/>
+          <w:rStyle w:val="FootnoteReference"/>
           <w:rFonts w:ascii="Calibri" w:hAnsi="Calibri" w:cs="Calibri"/>
           <w:lang w:val="en-US"/>
         </w:rPr>
@@ -19319,7 +19239,7 @@
     </w:p>
     <w:p>
       <w:pPr>
-        <w:pStyle w:val="berschrift4"/>
+        <w:pStyle w:val="Heading4"/>
         <w:rPr>
           <w:lang w:val="en-US"/>
         </w:rPr>
@@ -19407,7 +19327,7 @@
     </w:p>
     <w:p>
       <w:pPr>
-        <w:pStyle w:val="berschrift4"/>
+        <w:pStyle w:val="Heading4"/>
         <w:rPr>
           <w:lang w:val="en-US"/>
         </w:rPr>
@@ -19434,7 +19354,7 @@
     </w:p>
     <w:p>
       <w:pPr>
-        <w:pStyle w:val="berschrift2"/>
+        <w:pStyle w:val="Heading2"/>
         <w:jc w:val="both"/>
         <w:rPr>
           <w:rFonts w:ascii="Calibri" w:hAnsi="Calibri" w:cs="Calibri"/>
@@ -19479,7 +19399,7 @@
     </w:p>
     <w:p>
       <w:pPr>
-        <w:pStyle w:val="berschrift3"/>
+        <w:pStyle w:val="Heading3"/>
         <w:jc w:val="both"/>
         <w:rPr>
           <w:rFonts w:ascii="Calibri" w:hAnsi="Calibri" w:cs="Calibri"/>
@@ -19529,7 +19449,7 @@
       <w:pPr>
         <w:jc w:val="both"/>
         <w:rPr>
-          <w:rStyle w:val="Fett"/>
+          <w:rStyle w:val="Strong"/>
           <w:rFonts w:ascii="Calibri" w:eastAsiaTheme="minorEastAsia" w:hAnsi="Calibri" w:cs="Calibri"/>
           <w:b w:val="0"/>
           <w:bCs w:val="0"/>
@@ -19590,7 +19510,7 @@
               <m:limLoc m:val="undOvr"/>
               <m:ctrlPr>
                 <w:rPr>
-                  <w:rStyle w:val="Fett"/>
+                  <w:rStyle w:val="Strong"/>
                   <w:rFonts w:ascii="Cambria Math" w:hAnsi="Cambria Math" w:cs="Calibri"/>
                   <w:b w:val="0"/>
                   <w:bCs w:val="0"/>
@@ -19604,7 +19524,7 @@
             <m:sub>
               <m:r>
                 <w:rPr>
-                  <w:rStyle w:val="Fett"/>
+                  <w:rStyle w:val="Strong"/>
                   <w:rFonts w:ascii="Cambria Math" w:hAnsi="Cambria Math" w:cs="Calibri"/>
                   <w:color w:val="202122"/>
                   <w:sz w:val="21"/>
@@ -19617,7 +19537,7 @@
             <m:sup>
               <m:r>
                 <w:rPr>
-                  <w:rStyle w:val="Fett"/>
+                  <w:rStyle w:val="Strong"/>
                   <w:rFonts w:ascii="Cambria Math" w:hAnsi="Cambria Math" w:cs="Calibri"/>
                   <w:color w:val="202122"/>
                   <w:sz w:val="21"/>
@@ -19634,7 +19554,7 @@
                   <m:sty m:val="p"/>
                 </m:rPr>
                 <w:rPr>
-                  <w:rStyle w:val="Fett"/>
+                  <w:rStyle w:val="Strong"/>
                   <w:rFonts w:ascii="Cambria Math" w:hAnsi="Cambria Math" w:cs="Calibri"/>
                   <w:color w:val="202122"/>
                   <w:sz w:val="21"/>
@@ -19647,7 +19567,7 @@
                 <m:sSubPr>
                   <m:ctrlPr>
                     <w:rPr>
-                      <w:rStyle w:val="Fett"/>
+                      <w:rStyle w:val="Strong"/>
                       <w:rFonts w:ascii="Cambria Math" w:hAnsi="Cambria Math" w:cs="Calibri"/>
                       <w:b w:val="0"/>
                       <w:bCs w:val="0"/>
@@ -19661,7 +19581,7 @@
                 <m:e>
                   <m:r>
                     <w:rPr>
-                      <w:rStyle w:val="Fett"/>
+                      <w:rStyle w:val="Strong"/>
                       <w:rFonts w:ascii="Cambria Math" w:hAnsi="Cambria Math" w:cs="Calibri"/>
                       <w:color w:val="202122"/>
                       <w:sz w:val="21"/>
@@ -19674,7 +19594,7 @@
                 <m:sub>
                   <m:r>
                     <w:rPr>
-                      <w:rStyle w:val="Fett"/>
+                      <w:rStyle w:val="Strong"/>
                       <w:rFonts w:ascii="Cambria Math" w:hAnsi="Cambria Math" w:cs="Calibri"/>
                       <w:color w:val="202122"/>
                       <w:sz w:val="21"/>
@@ -19687,7 +19607,7 @@
               </m:sSub>
               <m:r>
                 <w:rPr>
-                  <w:rStyle w:val="Fett"/>
+                  <w:rStyle w:val="Strong"/>
                   <w:rFonts w:ascii="Cambria Math" w:hAnsi="Cambria Math" w:cs="Calibri"/>
                   <w:color w:val="202122"/>
                   <w:sz w:val="21"/>
@@ -19700,7 +19620,7 @@
                 <m:sSubPr>
                   <m:ctrlPr>
                     <w:rPr>
-                      <w:rStyle w:val="Fett"/>
+                      <w:rStyle w:val="Strong"/>
                       <w:rFonts w:ascii="Cambria Math" w:hAnsi="Cambria Math" w:cs="Calibri"/>
                       <w:b w:val="0"/>
                       <w:bCs w:val="0"/>
@@ -19715,7 +19635,7 @@
                 <m:e>
                   <m:r>
                     <w:rPr>
-                      <w:rStyle w:val="Fett"/>
+                      <w:rStyle w:val="Strong"/>
                       <w:rFonts w:ascii="Cambria Math" w:hAnsi="Cambria Math" w:cs="Calibri"/>
                       <w:color w:val="202122"/>
                       <w:sz w:val="21"/>
@@ -19728,7 +19648,7 @@
                 <m:sub>
                   <m:r>
                     <w:rPr>
-                      <w:rStyle w:val="Fett"/>
+                      <w:rStyle w:val="Strong"/>
                       <w:rFonts w:ascii="Cambria Math" w:hAnsi="Cambria Math" w:cs="Calibri"/>
                       <w:color w:val="202122"/>
                       <w:sz w:val="21"/>
@@ -19741,7 +19661,7 @@
               </m:sSub>
               <m:r>
                 <w:rPr>
-                  <w:rStyle w:val="Fett"/>
+                  <w:rStyle w:val="Strong"/>
                   <w:rFonts w:ascii="Cambria Math" w:hAnsi="Cambria Math" w:cs="Calibri"/>
                   <w:color w:val="202122"/>
                   <w:sz w:val="21"/>
@@ -19821,7 +19741,7 @@
     </w:p>
     <w:p>
       <w:pPr>
-        <w:pStyle w:val="berschrift3"/>
+        <w:pStyle w:val="Heading3"/>
         <w:jc w:val="both"/>
         <w:rPr>
           <w:lang w:val="en-US"/>
@@ -19883,7 +19803,7 @@
     </w:p>
     <w:p>
       <w:pPr>
-        <w:pStyle w:val="berschrift3"/>
+        <w:pStyle w:val="Heading3"/>
         <w:jc w:val="both"/>
         <w:rPr>
           <w:lang w:val="en-US"/>
@@ -20020,7 +19940,7 @@
                   <m:sty m:val="p"/>
                 </m:rPr>
                 <w:rPr>
-                  <w:rStyle w:val="Fett"/>
+                  <w:rStyle w:val="Strong"/>
                   <w:rFonts w:ascii="Cambria Math" w:hAnsi="Cambria Math" w:cs="Calibri"/>
                   <w:color w:val="202122"/>
                   <w:sz w:val="21"/>
@@ -20033,7 +19953,7 @@
                 <m:sSubPr>
                   <m:ctrlPr>
                     <w:rPr>
-                      <w:rStyle w:val="Fett"/>
+                      <w:rStyle w:val="Strong"/>
                       <w:rFonts w:ascii="Cambria Math" w:hAnsi="Cambria Math" w:cs="Calibri"/>
                       <w:b w:val="0"/>
                       <w:bCs w:val="0"/>
@@ -20047,7 +19967,7 @@
                 <m:e>
                   <m:r>
                     <w:rPr>
-                      <w:rStyle w:val="Fett"/>
+                      <w:rStyle w:val="Strong"/>
                       <w:rFonts w:ascii="Cambria Math" w:hAnsi="Cambria Math" w:cs="Calibri"/>
                       <w:color w:val="202122"/>
                       <w:sz w:val="21"/>
@@ -20060,7 +19980,7 @@
                 <m:sub>
                   <m:r>
                     <w:rPr>
-                      <w:rStyle w:val="Fett"/>
+                      <w:rStyle w:val="Strong"/>
                       <w:rFonts w:ascii="Cambria Math" w:hAnsi="Cambria Math" w:cs="Calibri"/>
                       <w:color w:val="202122"/>
                       <w:sz w:val="21"/>
@@ -20073,7 +19993,7 @@
               </m:sSub>
               <m:r>
                 <w:rPr>
-                  <w:rStyle w:val="Fett"/>
+                  <w:rStyle w:val="Strong"/>
                   <w:rFonts w:ascii="Cambria Math" w:hAnsi="Cambria Math" w:cs="Calibri"/>
                   <w:color w:val="202122"/>
                   <w:sz w:val="21"/>
@@ -20086,7 +20006,7 @@
                 <m:sSubPr>
                   <m:ctrlPr>
                     <w:rPr>
-                      <w:rStyle w:val="Fett"/>
+                      <w:rStyle w:val="Strong"/>
                       <w:rFonts w:ascii="Cambria Math" w:hAnsi="Cambria Math" w:cs="Calibri"/>
                       <w:b w:val="0"/>
                       <w:bCs w:val="0"/>
@@ -20101,7 +20021,7 @@
                 <m:e>
                   <m:r>
                     <w:rPr>
-                      <w:rStyle w:val="Fett"/>
+                      <w:rStyle w:val="Strong"/>
                       <w:rFonts w:ascii="Cambria Math" w:hAnsi="Cambria Math" w:cs="Calibri"/>
                       <w:color w:val="202122"/>
                       <w:sz w:val="21"/>
@@ -20114,7 +20034,7 @@
                 <m:sub>
                   <m:r>
                     <w:rPr>
-                      <w:rStyle w:val="Fett"/>
+                      <w:rStyle w:val="Strong"/>
                       <w:rFonts w:ascii="Cambria Math" w:hAnsi="Cambria Math" w:cs="Calibri"/>
                       <w:color w:val="202122"/>
                       <w:sz w:val="21"/>
@@ -20127,7 +20047,7 @@
               </m:sSub>
               <m:r>
                 <w:rPr>
-                  <w:rStyle w:val="Fett"/>
+                  <w:rStyle w:val="Strong"/>
                   <w:rFonts w:ascii="Cambria Math" w:hAnsi="Cambria Math" w:cs="Calibri"/>
                   <w:color w:val="202122"/>
                   <w:sz w:val="21"/>
@@ -20183,7 +20103,7 @@
     </w:p>
     <w:p>
       <w:pPr>
-        <w:pStyle w:val="berschrift3"/>
+        <w:pStyle w:val="Heading3"/>
         <w:jc w:val="both"/>
         <w:rPr>
           <w:rFonts w:ascii="Calibri" w:hAnsi="Calibri" w:cs="Calibri"/>
@@ -20321,7 +20241,7 @@
                   <m:sty m:val="p"/>
                 </m:rPr>
                 <w:rPr>
-                  <w:rStyle w:val="Fett"/>
+                  <w:rStyle w:val="Strong"/>
                   <w:rFonts w:ascii="Cambria Math" w:hAnsi="Cambria Math" w:cs="Calibri"/>
                   <w:color w:val="202122"/>
                   <w:sz w:val="21"/>
@@ -20334,7 +20254,7 @@
                 <m:sSubPr>
                   <m:ctrlPr>
                     <w:rPr>
-                      <w:rStyle w:val="Fett"/>
+                      <w:rStyle w:val="Strong"/>
                       <w:rFonts w:ascii="Cambria Math" w:hAnsi="Cambria Math" w:cs="Calibri"/>
                       <w:b w:val="0"/>
                       <w:bCs w:val="0"/>
@@ -20348,7 +20268,7 @@
                 <m:e>
                   <m:r>
                     <w:rPr>
-                      <w:rStyle w:val="Fett"/>
+                      <w:rStyle w:val="Strong"/>
                       <w:rFonts w:ascii="Cambria Math" w:hAnsi="Cambria Math" w:cs="Calibri"/>
                       <w:color w:val="202122"/>
                       <w:sz w:val="21"/>
@@ -20361,7 +20281,7 @@
                 <m:sub>
                   <m:r>
                     <w:rPr>
-                      <w:rStyle w:val="Fett"/>
+                      <w:rStyle w:val="Strong"/>
                       <w:rFonts w:ascii="Cambria Math" w:hAnsi="Cambria Math" w:cs="Calibri"/>
                       <w:color w:val="202122"/>
                       <w:sz w:val="21"/>
@@ -20374,7 +20294,7 @@
               </m:sSub>
               <m:r>
                 <w:rPr>
-                  <w:rStyle w:val="Fett"/>
+                  <w:rStyle w:val="Strong"/>
                   <w:rFonts w:ascii="Cambria Math" w:hAnsi="Cambria Math" w:cs="Calibri"/>
                   <w:color w:val="202122"/>
                   <w:sz w:val="21"/>
@@ -20387,7 +20307,7 @@
                 <m:sSubPr>
                   <m:ctrlPr>
                     <w:rPr>
-                      <w:rStyle w:val="Fett"/>
+                      <w:rStyle w:val="Strong"/>
                       <w:rFonts w:ascii="Cambria Math" w:hAnsi="Cambria Math" w:cs="Calibri"/>
                       <w:b w:val="0"/>
                       <w:bCs w:val="0"/>
@@ -20402,7 +20322,7 @@
                 <m:e>
                   <m:r>
                     <w:rPr>
-                      <w:rStyle w:val="Fett"/>
+                      <w:rStyle w:val="Strong"/>
                       <w:rFonts w:ascii="Cambria Math" w:hAnsi="Cambria Math" w:cs="Calibri"/>
                       <w:color w:val="202122"/>
                       <w:sz w:val="21"/>
@@ -20415,7 +20335,7 @@
                 <m:sub>
                   <m:r>
                     <w:rPr>
-                      <w:rStyle w:val="Fett"/>
+                      <w:rStyle w:val="Strong"/>
                       <w:rFonts w:ascii="Cambria Math" w:hAnsi="Cambria Math" w:cs="Calibri"/>
                       <w:color w:val="202122"/>
                       <w:sz w:val="21"/>
@@ -20428,7 +20348,7 @@
               </m:sSub>
               <m:r>
                 <w:rPr>
-                  <w:rStyle w:val="Fett"/>
+                  <w:rStyle w:val="Strong"/>
                   <w:rFonts w:ascii="Cambria Math" w:hAnsi="Cambria Math" w:cs="Calibri"/>
                   <w:color w:val="202122"/>
                   <w:sz w:val="21"/>
@@ -20484,7 +20404,7 @@
     </w:p>
     <w:p>
       <w:pPr>
-        <w:pStyle w:val="berschrift3"/>
+        <w:pStyle w:val="Heading3"/>
         <w:jc w:val="both"/>
         <w:rPr>
           <w:rFonts w:ascii="Calibri" w:eastAsiaTheme="minorEastAsia" w:hAnsi="Calibri" w:cs="Calibri"/>
@@ -20822,7 +20742,7 @@
                   <m:sty m:val="p"/>
                 </m:rPr>
                 <w:rPr>
-                  <w:rStyle w:val="Fett"/>
+                  <w:rStyle w:val="Strong"/>
                   <w:rFonts w:ascii="Cambria Math" w:hAnsi="Cambria Math" w:cs="Calibri"/>
                   <w:color w:val="202122"/>
                   <w:sz w:val="21"/>
@@ -21038,7 +20958,7 @@
                   <m:sty m:val="p"/>
                 </m:rPr>
                 <w:rPr>
-                  <w:rStyle w:val="Fett"/>
+                  <w:rStyle w:val="Strong"/>
                   <w:rFonts w:ascii="Cambria Math" w:hAnsi="Cambria Math" w:cs="Calibri"/>
                   <w:color w:val="202122"/>
                   <w:sz w:val="21"/>
@@ -21255,7 +21175,7 @@
     </w:p>
     <w:p>
       <w:pPr>
-        <w:pStyle w:val="berschrift3"/>
+        <w:pStyle w:val="Heading3"/>
         <w:jc w:val="both"/>
         <w:rPr>
           <w:rFonts w:ascii="Calibri" w:hAnsi="Calibri" w:cs="Calibri"/>
@@ -21502,7 +21422,7 @@
     </w:p>
     <w:p>
       <w:pPr>
-        <w:pStyle w:val="berschrift3"/>
+        <w:pStyle w:val="Heading3"/>
         <w:jc w:val="both"/>
         <w:rPr>
           <w:rFonts w:ascii="Calibri" w:eastAsiaTheme="minorEastAsia" w:hAnsi="Calibri" w:cs="Calibri"/>
@@ -21759,7 +21679,7 @@
     </w:p>
     <w:p>
       <w:pPr>
-        <w:pStyle w:val="berschrift3"/>
+        <w:pStyle w:val="Heading3"/>
         <w:jc w:val="both"/>
         <w:rPr>
           <w:rFonts w:ascii="Calibri" w:eastAsiaTheme="minorEastAsia" w:hAnsi="Calibri" w:cs="Calibri"/>
@@ -21884,7 +21804,7 @@
     </w:p>
     <w:p>
       <w:pPr>
-        <w:pStyle w:val="berschrift3"/>
+        <w:pStyle w:val="Heading3"/>
         <w:jc w:val="both"/>
         <w:rPr>
           <w:rFonts w:ascii="Calibri" w:hAnsi="Calibri" w:cs="Calibri"/>
@@ -22167,7 +22087,7 @@
     </w:p>
     <w:p>
       <w:pPr>
-        <w:pStyle w:val="berschrift1"/>
+        <w:pStyle w:val="Heading1"/>
         <w:jc w:val="both"/>
         <w:rPr>
           <w:rFonts w:ascii="Calibri" w:hAnsi="Calibri" w:cs="Calibri"/>
@@ -22252,7 +22172,7 @@
       </w:r>
       <w:r>
         <w:rPr>
-          <w:rStyle w:val="Funotenzeichen"/>
+          <w:rStyle w:val="FootnoteReference"/>
           <w:rFonts w:ascii="Calibri" w:hAnsi="Calibri" w:cs="Calibri"/>
           <w:lang w:val="en-US"/>
         </w:rPr>
@@ -22464,7 +22384,7 @@
     </w:p>
     <w:p>
       <w:pPr>
-        <w:pStyle w:val="Listenabsatz"/>
+        <w:pStyle w:val="ListParagraph"/>
         <w:numPr>
           <w:ilvl w:val="0"/>
           <w:numId w:val="4"/>
@@ -22485,7 +22405,7 @@
     </w:p>
     <w:p>
       <w:pPr>
-        <w:pStyle w:val="Listenabsatz"/>
+        <w:pStyle w:val="ListParagraph"/>
         <w:numPr>
           <w:ilvl w:val="0"/>
           <w:numId w:val="4"/>
@@ -22702,7 +22622,7 @@
     </w:p>
     <w:p>
       <w:pPr>
-        <w:pStyle w:val="berschrift1"/>
+        <w:pStyle w:val="Heading1"/>
         <w:jc w:val="both"/>
         <w:rPr>
           <w:rFonts w:ascii="Calibri" w:hAnsi="Calibri" w:cs="Calibri"/>
@@ -22735,7 +22655,7 @@
     </w:p>
     <w:p>
       <w:pPr>
-        <w:pStyle w:val="berschrift1"/>
+        <w:pStyle w:val="Heading1"/>
         <w:jc w:val="both"/>
         <w:rPr>
           <w:rFonts w:ascii="Calibri" w:hAnsi="Calibri" w:cs="Calibri"/>
@@ -22768,7 +22688,7 @@
     </w:p>
     <w:p>
       <w:pPr>
-        <w:pStyle w:val="berschrift1"/>
+        <w:pStyle w:val="Heading1"/>
         <w:jc w:val="both"/>
         <w:rPr>
           <w:rFonts w:ascii="Calibri" w:hAnsi="Calibri" w:cs="Calibri"/>
@@ -22801,7 +22721,7 @@
     </w:p>
     <w:p>
       <w:pPr>
-        <w:pStyle w:val="berschrift1"/>
+        <w:pStyle w:val="Heading1"/>
         <w:jc w:val="both"/>
         <w:rPr>
           <w:rFonts w:ascii="Calibri" w:hAnsi="Calibri" w:cs="Calibri"/>
@@ -22942,14 +22862,14 @@
   <w:footnote w:id="1">
     <w:p>
       <w:pPr>
-        <w:pStyle w:val="Funotentext"/>
+        <w:pStyle w:val="FootnoteText"/>
         <w:rPr>
           <w:lang w:val="en-US"/>
         </w:rPr>
       </w:pPr>
       <w:r>
         <w:rPr>
-          <w:rStyle w:val="Funotenzeichen"/>
+          <w:rStyle w:val="FootnoteReference"/>
         </w:rPr>
         <w:footnoteRef/>
       </w:r>
@@ -22988,7 +22908,7 @@
   <w:footnote w:id="2">
     <w:p>
       <w:pPr>
-        <w:pStyle w:val="Funotentext"/>
+        <w:pStyle w:val="FootnoteText"/>
         <w:rPr>
           <w:rFonts w:ascii="Calibri" w:hAnsi="Calibri" w:cs="Calibri"/>
           <w:lang w:val="en-US"/>
@@ -22996,7 +22916,7 @@
       </w:pPr>
       <w:r>
         <w:rPr>
-          <w:rStyle w:val="Funotenzeichen"/>
+          <w:rStyle w:val="FootnoteReference"/>
           <w:rFonts w:ascii="Calibri" w:hAnsi="Calibri" w:cs="Calibri"/>
         </w:rPr>
         <w:footnoteRef/>
@@ -23022,7 +22942,7 @@
       </w:pPr>
       <w:r>
         <w:rPr>
-          <w:rStyle w:val="Funotenzeichen"/>
+          <w:rStyle w:val="FootnoteReference"/>
         </w:rPr>
         <w:footnoteRef/>
       </w:r>
@@ -23103,45 +23023,28 @@
         </w:rPr>
         <w:t>, I. (2023). Forecasting and Analytics with the Augmented Dynamic Adaptive Model (ADAM) (1st ed.). Chapman and Hall/CRC. </w:t>
       </w:r>
-      <w:r>
-        <w:fldChar w:fldCharType="begin"/>
-      </w:r>
-      <w:r>
-        <w:rPr>
-          <w:lang w:val="en-US"/>
-        </w:rPr>
-        <w:instrText>HYPERLINK "https://doi.org/10.1201/9781003452652"</w:instrText>
-      </w:r>
-      <w:r>
-        <w:fldChar w:fldCharType="separate"/>
-      </w:r>
-      <w:r>
-        <w:rPr>
-          <w:rFonts w:ascii="Calibri" w:hAnsi="Calibri" w:cs="Calibri"/>
-          <w:lang w:val="en-US"/>
-        </w:rPr>
-        <w:t>https://doi.org/10.1201/9781003452652</w:t>
-      </w:r>
-      <w:r>
-        <w:rPr>
-          <w:rFonts w:ascii="Calibri" w:hAnsi="Calibri" w:cs="Calibri"/>
-          <w:lang w:val="en-US"/>
-        </w:rPr>
-        <w:fldChar w:fldCharType="end"/>
-      </w:r>
+      <w:hyperlink r:id="rId1" w:history="1">
+        <w:r>
+          <w:rPr>
+            <w:rFonts w:ascii="Calibri" w:hAnsi="Calibri" w:cs="Calibri"/>
+            <w:lang w:val="en-US"/>
+          </w:rPr>
+          <w:t>https://doi.org/10.1201/9781003452652</w:t>
+        </w:r>
+      </w:hyperlink>
     </w:p>
   </w:footnote>
   <w:footnote w:id="4">
     <w:p>
       <w:pPr>
-        <w:pStyle w:val="Funotentext"/>
+        <w:pStyle w:val="FootnoteText"/>
         <w:rPr>
           <w:lang w:val="en-US"/>
         </w:rPr>
       </w:pPr>
       <w:r>
         <w:rPr>
-          <w:rStyle w:val="Funotenzeichen"/>
+          <w:rStyle w:val="FootnoteReference"/>
         </w:rPr>
         <w:footnoteRef/>
       </w:r>
@@ -23162,14 +23065,14 @@
   <w:footnote w:id="5">
     <w:p>
       <w:pPr>
-        <w:pStyle w:val="Funotentext"/>
+        <w:pStyle w:val="FootnoteText"/>
         <w:rPr>
           <w:lang w:val="en-US"/>
         </w:rPr>
       </w:pPr>
       <w:r>
         <w:rPr>
-          <w:rStyle w:val="Funotenzeichen"/>
+          <w:rStyle w:val="FootnoteReference"/>
         </w:rPr>
         <w:footnoteRef/>
       </w:r>
@@ -24375,15 +24278,15 @@
     <w:lsdException w:name="Unresolved Mention" w:semiHidden="1" w:unhideWhenUsed="1"/>
     <w:lsdException w:name="Smart Link" w:semiHidden="1" w:unhideWhenUsed="1"/>
   </w:latentStyles>
-  <w:style w:type="paragraph" w:default="1" w:styleId="Standard">
+  <w:style w:type="paragraph" w:default="1" w:styleId="Normal">
     <w:name w:val="Normal"/>
     <w:qFormat/>
   </w:style>
-  <w:style w:type="paragraph" w:styleId="berschrift1">
+  <w:style w:type="paragraph" w:styleId="Heading1">
     <w:name w:val="heading 1"/>
-    <w:basedOn w:val="Standard"/>
-    <w:next w:val="Standard"/>
-    <w:link w:val="berschrift1Zchn"/>
+    <w:basedOn w:val="Normal"/>
+    <w:next w:val="Normal"/>
+    <w:link w:val="Heading1Char"/>
     <w:uiPriority w:val="9"/>
     <w:qFormat/>
     <w:rsid w:val="00226288"/>
@@ -24400,11 +24303,11 @@
       <w:szCs w:val="40"/>
     </w:rPr>
   </w:style>
-  <w:style w:type="paragraph" w:styleId="berschrift2">
+  <w:style w:type="paragraph" w:styleId="Heading2">
     <w:name w:val="heading 2"/>
-    <w:basedOn w:val="Standard"/>
-    <w:next w:val="Standard"/>
-    <w:link w:val="berschrift2Zchn"/>
+    <w:basedOn w:val="Normal"/>
+    <w:next w:val="Normal"/>
+    <w:link w:val="Heading2Char"/>
     <w:uiPriority w:val="9"/>
     <w:unhideWhenUsed/>
     <w:qFormat/>
@@ -24422,11 +24325,11 @@
       <w:szCs w:val="32"/>
     </w:rPr>
   </w:style>
-  <w:style w:type="paragraph" w:styleId="berschrift3">
+  <w:style w:type="paragraph" w:styleId="Heading3">
     <w:name w:val="heading 3"/>
-    <w:basedOn w:val="Standard"/>
-    <w:next w:val="Standard"/>
-    <w:link w:val="berschrift3Zchn"/>
+    <w:basedOn w:val="Normal"/>
+    <w:next w:val="Normal"/>
+    <w:link w:val="Heading3Char"/>
     <w:uiPriority w:val="9"/>
     <w:unhideWhenUsed/>
     <w:qFormat/>
@@ -24444,11 +24347,11 @@
       <w:szCs w:val="28"/>
     </w:rPr>
   </w:style>
-  <w:style w:type="paragraph" w:styleId="berschrift4">
+  <w:style w:type="paragraph" w:styleId="Heading4">
     <w:name w:val="heading 4"/>
-    <w:basedOn w:val="Standard"/>
-    <w:next w:val="Standard"/>
-    <w:link w:val="berschrift4Zchn"/>
+    <w:basedOn w:val="Normal"/>
+    <w:next w:val="Normal"/>
+    <w:link w:val="Heading4Char"/>
     <w:uiPriority w:val="9"/>
     <w:unhideWhenUsed/>
     <w:qFormat/>
@@ -24466,11 +24369,11 @@
       <w:color w:val="0F4761" w:themeColor="accent1" w:themeShade="BF"/>
     </w:rPr>
   </w:style>
-  <w:style w:type="paragraph" w:styleId="berschrift5">
+  <w:style w:type="paragraph" w:styleId="Heading5">
     <w:name w:val="heading 5"/>
-    <w:basedOn w:val="Standard"/>
-    <w:next w:val="Standard"/>
-    <w:link w:val="berschrift5Zchn"/>
+    <w:basedOn w:val="Normal"/>
+    <w:next w:val="Normal"/>
+    <w:link w:val="Heading5Char"/>
     <w:uiPriority w:val="9"/>
     <w:semiHidden/>
     <w:unhideWhenUsed/>
@@ -24487,11 +24390,11 @@
       <w:color w:val="0F4761" w:themeColor="accent1" w:themeShade="BF"/>
     </w:rPr>
   </w:style>
-  <w:style w:type="paragraph" w:styleId="berschrift6">
+  <w:style w:type="paragraph" w:styleId="Heading6">
     <w:name w:val="heading 6"/>
-    <w:basedOn w:val="Standard"/>
-    <w:next w:val="Standard"/>
-    <w:link w:val="berschrift6Zchn"/>
+    <w:basedOn w:val="Normal"/>
+    <w:next w:val="Normal"/>
+    <w:link w:val="Heading6Char"/>
     <w:uiPriority w:val="9"/>
     <w:semiHidden/>
     <w:unhideWhenUsed/>
@@ -24510,11 +24413,11 @@
       <w:color w:val="595959" w:themeColor="text1" w:themeTint="A6"/>
     </w:rPr>
   </w:style>
-  <w:style w:type="paragraph" w:styleId="berschrift7">
+  <w:style w:type="paragraph" w:styleId="Heading7">
     <w:name w:val="heading 7"/>
-    <w:basedOn w:val="Standard"/>
-    <w:next w:val="Standard"/>
-    <w:link w:val="berschrift7Zchn"/>
+    <w:basedOn w:val="Normal"/>
+    <w:next w:val="Normal"/>
+    <w:link w:val="Heading7Char"/>
     <w:uiPriority w:val="9"/>
     <w:semiHidden/>
     <w:unhideWhenUsed/>
@@ -24531,11 +24434,11 @@
       <w:color w:val="595959" w:themeColor="text1" w:themeTint="A6"/>
     </w:rPr>
   </w:style>
-  <w:style w:type="paragraph" w:styleId="berschrift8">
+  <w:style w:type="paragraph" w:styleId="Heading8">
     <w:name w:val="heading 8"/>
-    <w:basedOn w:val="Standard"/>
-    <w:next w:val="Standard"/>
-    <w:link w:val="berschrift8Zchn"/>
+    <w:basedOn w:val="Normal"/>
+    <w:next w:val="Normal"/>
+    <w:link w:val="Heading8Char"/>
     <w:uiPriority w:val="9"/>
     <w:semiHidden/>
     <w:unhideWhenUsed/>
@@ -24554,11 +24457,11 @@
       <w:color w:val="272727" w:themeColor="text1" w:themeTint="D8"/>
     </w:rPr>
   </w:style>
-  <w:style w:type="paragraph" w:styleId="berschrift9">
+  <w:style w:type="paragraph" w:styleId="Heading9">
     <w:name w:val="heading 9"/>
-    <w:basedOn w:val="Standard"/>
-    <w:next w:val="Standard"/>
-    <w:link w:val="berschrift9Zchn"/>
+    <w:basedOn w:val="Normal"/>
+    <w:next w:val="Normal"/>
+    <w:link w:val="Heading9Char"/>
     <w:uiPriority w:val="9"/>
     <w:semiHidden/>
     <w:unhideWhenUsed/>
@@ -24575,13 +24478,13 @@
       <w:color w:val="272727" w:themeColor="text1" w:themeTint="D8"/>
     </w:rPr>
   </w:style>
-  <w:style w:type="character" w:default="1" w:styleId="Absatz-Standardschriftart">
+  <w:style w:type="character" w:default="1" w:styleId="DefaultParagraphFont">
     <w:name w:val="Default Paragraph Font"/>
     <w:uiPriority w:val="1"/>
     <w:semiHidden/>
     <w:unhideWhenUsed/>
   </w:style>
-  <w:style w:type="table" w:default="1" w:styleId="NormaleTabelle">
+  <w:style w:type="table" w:default="1" w:styleId="TableNormal">
     <w:name w:val="Normal Table"/>
     <w:uiPriority w:val="99"/>
     <w:semiHidden/>
@@ -24596,16 +24499,16 @@
       </w:tblCellMar>
     </w:tblPr>
   </w:style>
-  <w:style w:type="numbering" w:default="1" w:styleId="KeineListe">
+  <w:style w:type="numbering" w:default="1" w:styleId="NoList">
     <w:name w:val="No List"/>
     <w:uiPriority w:val="99"/>
     <w:semiHidden/>
     <w:unhideWhenUsed/>
   </w:style>
-  <w:style w:type="character" w:customStyle="1" w:styleId="berschrift1Zchn">
-    <w:name w:val="Überschrift 1 Zchn"/>
-    <w:basedOn w:val="Absatz-Standardschriftart"/>
-    <w:link w:val="berschrift1"/>
+  <w:style w:type="character" w:customStyle="1" w:styleId="Heading1Char">
+    <w:name w:val="Heading 1 Char"/>
+    <w:basedOn w:val="DefaultParagraphFont"/>
+    <w:link w:val="Heading1"/>
     <w:uiPriority w:val="9"/>
     <w:rsid w:val="00226288"/>
     <w:rPr>
@@ -24615,10 +24518,10 @@
       <w:szCs w:val="40"/>
     </w:rPr>
   </w:style>
-  <w:style w:type="character" w:customStyle="1" w:styleId="berschrift2Zchn">
-    <w:name w:val="Überschrift 2 Zchn"/>
-    <w:basedOn w:val="Absatz-Standardschriftart"/>
-    <w:link w:val="berschrift2"/>
+  <w:style w:type="character" w:customStyle="1" w:styleId="Heading2Char">
+    <w:name w:val="Heading 2 Char"/>
+    <w:basedOn w:val="DefaultParagraphFont"/>
+    <w:link w:val="Heading2"/>
     <w:uiPriority w:val="9"/>
     <w:rsid w:val="00226288"/>
     <w:rPr>
@@ -24628,10 +24531,10 @@
       <w:szCs w:val="32"/>
     </w:rPr>
   </w:style>
-  <w:style w:type="character" w:customStyle="1" w:styleId="berschrift3Zchn">
-    <w:name w:val="Überschrift 3 Zchn"/>
-    <w:basedOn w:val="Absatz-Standardschriftart"/>
-    <w:link w:val="berschrift3"/>
+  <w:style w:type="character" w:customStyle="1" w:styleId="Heading3Char">
+    <w:name w:val="Heading 3 Char"/>
+    <w:basedOn w:val="DefaultParagraphFont"/>
+    <w:link w:val="Heading3"/>
     <w:uiPriority w:val="9"/>
     <w:rsid w:val="00226288"/>
     <w:rPr>
@@ -24641,10 +24544,10 @@
       <w:szCs w:val="28"/>
     </w:rPr>
   </w:style>
-  <w:style w:type="character" w:customStyle="1" w:styleId="berschrift4Zchn">
-    <w:name w:val="Überschrift 4 Zchn"/>
-    <w:basedOn w:val="Absatz-Standardschriftart"/>
-    <w:link w:val="berschrift4"/>
+  <w:style w:type="character" w:customStyle="1" w:styleId="Heading4Char">
+    <w:name w:val="Heading 4 Char"/>
+    <w:basedOn w:val="DefaultParagraphFont"/>
+    <w:link w:val="Heading4"/>
     <w:uiPriority w:val="9"/>
     <w:rsid w:val="00226288"/>
     <w:rPr>
@@ -24654,10 +24557,10 @@
       <w:color w:val="0F4761" w:themeColor="accent1" w:themeShade="BF"/>
     </w:rPr>
   </w:style>
-  <w:style w:type="character" w:customStyle="1" w:styleId="berschrift5Zchn">
-    <w:name w:val="Überschrift 5 Zchn"/>
-    <w:basedOn w:val="Absatz-Standardschriftart"/>
-    <w:link w:val="berschrift5"/>
+  <w:style w:type="character" w:customStyle="1" w:styleId="Heading5Char">
+    <w:name w:val="Heading 5 Char"/>
+    <w:basedOn w:val="DefaultParagraphFont"/>
+    <w:link w:val="Heading5"/>
     <w:uiPriority w:val="9"/>
     <w:semiHidden/>
     <w:rsid w:val="00226288"/>
@@ -24666,10 +24569,10 @@
       <w:color w:val="0F4761" w:themeColor="accent1" w:themeShade="BF"/>
     </w:rPr>
   </w:style>
-  <w:style w:type="character" w:customStyle="1" w:styleId="berschrift6Zchn">
-    <w:name w:val="Überschrift 6 Zchn"/>
-    <w:basedOn w:val="Absatz-Standardschriftart"/>
-    <w:link w:val="berschrift6"/>
+  <w:style w:type="character" w:customStyle="1" w:styleId="Heading6Char">
+    <w:name w:val="Heading 6 Char"/>
+    <w:basedOn w:val="DefaultParagraphFont"/>
+    <w:link w:val="Heading6"/>
     <w:uiPriority w:val="9"/>
     <w:semiHidden/>
     <w:rsid w:val="00226288"/>
@@ -24680,10 +24583,10 @@
       <w:color w:val="595959" w:themeColor="text1" w:themeTint="A6"/>
     </w:rPr>
   </w:style>
-  <w:style w:type="character" w:customStyle="1" w:styleId="berschrift7Zchn">
-    <w:name w:val="Überschrift 7 Zchn"/>
-    <w:basedOn w:val="Absatz-Standardschriftart"/>
-    <w:link w:val="berschrift7"/>
+  <w:style w:type="character" w:customStyle="1" w:styleId="Heading7Char">
+    <w:name w:val="Heading 7 Char"/>
+    <w:basedOn w:val="DefaultParagraphFont"/>
+    <w:link w:val="Heading7"/>
     <w:uiPriority w:val="9"/>
     <w:semiHidden/>
     <w:rsid w:val="00226288"/>
@@ -24692,10 +24595,10 @@
       <w:color w:val="595959" w:themeColor="text1" w:themeTint="A6"/>
     </w:rPr>
   </w:style>
-  <w:style w:type="character" w:customStyle="1" w:styleId="berschrift8Zchn">
-    <w:name w:val="Überschrift 8 Zchn"/>
-    <w:basedOn w:val="Absatz-Standardschriftart"/>
-    <w:link w:val="berschrift8"/>
+  <w:style w:type="character" w:customStyle="1" w:styleId="Heading8Char">
+    <w:name w:val="Heading 8 Char"/>
+    <w:basedOn w:val="DefaultParagraphFont"/>
+    <w:link w:val="Heading8"/>
     <w:uiPriority w:val="9"/>
     <w:semiHidden/>
     <w:rsid w:val="00226288"/>
@@ -24706,10 +24609,10 @@
       <w:color w:val="272727" w:themeColor="text1" w:themeTint="D8"/>
     </w:rPr>
   </w:style>
-  <w:style w:type="character" w:customStyle="1" w:styleId="berschrift9Zchn">
-    <w:name w:val="Überschrift 9 Zchn"/>
-    <w:basedOn w:val="Absatz-Standardschriftart"/>
-    <w:link w:val="berschrift9"/>
+  <w:style w:type="character" w:customStyle="1" w:styleId="Heading9Char">
+    <w:name w:val="Heading 9 Char"/>
+    <w:basedOn w:val="DefaultParagraphFont"/>
+    <w:link w:val="Heading9"/>
     <w:uiPriority w:val="9"/>
     <w:semiHidden/>
     <w:rsid w:val="00226288"/>
@@ -24718,11 +24621,11 @@
       <w:color w:val="272727" w:themeColor="text1" w:themeTint="D8"/>
     </w:rPr>
   </w:style>
-  <w:style w:type="paragraph" w:styleId="Titel">
+  <w:style w:type="paragraph" w:styleId="Title">
     <w:name w:val="Title"/>
-    <w:basedOn w:val="Standard"/>
-    <w:next w:val="Standard"/>
-    <w:link w:val="TitelZchn"/>
+    <w:basedOn w:val="Normal"/>
+    <w:next w:val="Normal"/>
+    <w:link w:val="TitleChar"/>
     <w:uiPriority w:val="10"/>
     <w:qFormat/>
     <w:rsid w:val="00226288"/>
@@ -24738,10 +24641,10 @@
       <w:szCs w:val="56"/>
     </w:rPr>
   </w:style>
-  <w:style w:type="character" w:customStyle="1" w:styleId="TitelZchn">
-    <w:name w:val="Titel Zchn"/>
-    <w:basedOn w:val="Absatz-Standardschriftart"/>
-    <w:link w:val="Titel"/>
+  <w:style w:type="character" w:customStyle="1" w:styleId="TitleChar">
+    <w:name w:val="Title Char"/>
+    <w:basedOn w:val="DefaultParagraphFont"/>
+    <w:link w:val="Title"/>
     <w:uiPriority w:val="10"/>
     <w:rsid w:val="00226288"/>
     <w:rPr>
@@ -24752,11 +24655,11 @@
       <w:szCs w:val="56"/>
     </w:rPr>
   </w:style>
-  <w:style w:type="paragraph" w:styleId="Untertitel">
+  <w:style w:type="paragraph" w:styleId="Subtitle">
     <w:name w:val="Subtitle"/>
-    <w:basedOn w:val="Standard"/>
-    <w:next w:val="Standard"/>
-    <w:link w:val="UntertitelZchn"/>
+    <w:basedOn w:val="Normal"/>
+    <w:next w:val="Normal"/>
+    <w:link w:val="SubtitleChar"/>
     <w:uiPriority w:val="11"/>
     <w:qFormat/>
     <w:rsid w:val="00226288"/>
@@ -24773,10 +24676,10 @@
       <w:szCs w:val="28"/>
     </w:rPr>
   </w:style>
-  <w:style w:type="character" w:customStyle="1" w:styleId="UntertitelZchn">
-    <w:name w:val="Untertitel Zchn"/>
-    <w:basedOn w:val="Absatz-Standardschriftart"/>
-    <w:link w:val="Untertitel"/>
+  <w:style w:type="character" w:customStyle="1" w:styleId="SubtitleChar">
+    <w:name w:val="Subtitle Char"/>
+    <w:basedOn w:val="DefaultParagraphFont"/>
+    <w:link w:val="Subtitle"/>
     <w:uiPriority w:val="11"/>
     <w:rsid w:val="00226288"/>
     <w:rPr>
@@ -24787,11 +24690,11 @@
       <w:szCs w:val="28"/>
     </w:rPr>
   </w:style>
-  <w:style w:type="paragraph" w:styleId="Zitat">
+  <w:style w:type="paragraph" w:styleId="Quote">
     <w:name w:val="Quote"/>
-    <w:basedOn w:val="Standard"/>
-    <w:next w:val="Standard"/>
-    <w:link w:val="ZitatZchn"/>
+    <w:basedOn w:val="Normal"/>
+    <w:next w:val="Normal"/>
+    <w:link w:val="QuoteChar"/>
     <w:uiPriority w:val="29"/>
     <w:qFormat/>
     <w:rsid w:val="00226288"/>
@@ -24805,10 +24708,10 @@
       <w:color w:val="404040" w:themeColor="text1" w:themeTint="BF"/>
     </w:rPr>
   </w:style>
-  <w:style w:type="character" w:customStyle="1" w:styleId="ZitatZchn">
-    <w:name w:val="Zitat Zchn"/>
-    <w:basedOn w:val="Absatz-Standardschriftart"/>
-    <w:link w:val="Zitat"/>
+  <w:style w:type="character" w:customStyle="1" w:styleId="QuoteChar">
+    <w:name w:val="Quote Char"/>
+    <w:basedOn w:val="DefaultParagraphFont"/>
+    <w:link w:val="Quote"/>
     <w:uiPriority w:val="29"/>
     <w:rsid w:val="00226288"/>
     <w:rPr>
@@ -24817,9 +24720,9 @@
       <w:color w:val="404040" w:themeColor="text1" w:themeTint="BF"/>
     </w:rPr>
   </w:style>
-  <w:style w:type="paragraph" w:styleId="Listenabsatz">
+  <w:style w:type="paragraph" w:styleId="ListParagraph">
     <w:name w:val="List Paragraph"/>
-    <w:basedOn w:val="Standard"/>
+    <w:basedOn w:val="Normal"/>
     <w:uiPriority w:val="34"/>
     <w:qFormat/>
     <w:rsid w:val="00226288"/>
@@ -24828,9 +24731,9 @@
       <w:contextualSpacing/>
     </w:pPr>
   </w:style>
-  <w:style w:type="character" w:styleId="IntensiveHervorhebung">
+  <w:style w:type="character" w:styleId="IntenseEmphasis">
     <w:name w:val="Intense Emphasis"/>
-    <w:basedOn w:val="Absatz-Standardschriftart"/>
+    <w:basedOn w:val="DefaultParagraphFont"/>
     <w:uiPriority w:val="21"/>
     <w:qFormat/>
     <w:rsid w:val="00226288"/>
@@ -24840,11 +24743,11 @@
       <w:color w:val="0F4761" w:themeColor="accent1" w:themeShade="BF"/>
     </w:rPr>
   </w:style>
-  <w:style w:type="paragraph" w:styleId="IntensivesZitat">
+  <w:style w:type="paragraph" w:styleId="IntenseQuote">
     <w:name w:val="Intense Quote"/>
-    <w:basedOn w:val="Standard"/>
-    <w:next w:val="Standard"/>
-    <w:link w:val="IntensivesZitatZchn"/>
+    <w:basedOn w:val="Normal"/>
+    <w:next w:val="Normal"/>
+    <w:link w:val="IntenseQuoteChar"/>
     <w:uiPriority w:val="30"/>
     <w:qFormat/>
     <w:rsid w:val="00226288"/>
@@ -24863,10 +24766,10 @@
       <w:color w:val="0F4761" w:themeColor="accent1" w:themeShade="BF"/>
     </w:rPr>
   </w:style>
-  <w:style w:type="character" w:customStyle="1" w:styleId="IntensivesZitatZchn">
-    <w:name w:val="Intensives Zitat Zchn"/>
-    <w:basedOn w:val="Absatz-Standardschriftart"/>
-    <w:link w:val="IntensivesZitat"/>
+  <w:style w:type="character" w:customStyle="1" w:styleId="IntenseQuoteChar">
+    <w:name w:val="Intense Quote Char"/>
+    <w:basedOn w:val="DefaultParagraphFont"/>
+    <w:link w:val="IntenseQuote"/>
     <w:uiPriority w:val="30"/>
     <w:rsid w:val="00226288"/>
     <w:rPr>
@@ -24875,9 +24778,9 @@
       <w:color w:val="0F4761" w:themeColor="accent1" w:themeShade="BF"/>
     </w:rPr>
   </w:style>
-  <w:style w:type="character" w:styleId="IntensiverVerweis">
+  <w:style w:type="character" w:styleId="IntenseReference">
     <w:name w:val="Intense Reference"/>
-    <w:basedOn w:val="Absatz-Standardschriftart"/>
+    <w:basedOn w:val="DefaultParagraphFont"/>
     <w:uiPriority w:val="32"/>
     <w:qFormat/>
     <w:rsid w:val="00226288"/>
@@ -24889,10 +24792,10 @@
       <w:spacing w:val="5"/>
     </w:rPr>
   </w:style>
-  <w:style w:type="paragraph" w:styleId="Kopfzeile">
+  <w:style w:type="paragraph" w:styleId="Header">
     <w:name w:val="header"/>
-    <w:basedOn w:val="Standard"/>
-    <w:link w:val="KopfzeileZchn"/>
+    <w:basedOn w:val="Normal"/>
+    <w:link w:val="HeaderChar"/>
     <w:uiPriority w:val="99"/>
     <w:unhideWhenUsed/>
     <w:rsid w:val="00BE2CB5"/>
@@ -24904,17 +24807,17 @@
       <w:spacing w:after="0" w:line="240" w:lineRule="auto"/>
     </w:pPr>
   </w:style>
-  <w:style w:type="character" w:customStyle="1" w:styleId="KopfzeileZchn">
-    <w:name w:val="Kopfzeile Zchn"/>
-    <w:basedOn w:val="Absatz-Standardschriftart"/>
-    <w:link w:val="Kopfzeile"/>
+  <w:style w:type="character" w:customStyle="1" w:styleId="HeaderChar">
+    <w:name w:val="Header Char"/>
+    <w:basedOn w:val="DefaultParagraphFont"/>
+    <w:link w:val="Header"/>
     <w:uiPriority w:val="99"/>
     <w:rsid w:val="00BE2CB5"/>
   </w:style>
-  <w:style w:type="paragraph" w:styleId="Fuzeile">
+  <w:style w:type="paragraph" w:styleId="Footer">
     <w:name w:val="footer"/>
-    <w:basedOn w:val="Standard"/>
-    <w:link w:val="FuzeileZchn"/>
+    <w:basedOn w:val="Normal"/>
+    <w:link w:val="FooterChar"/>
     <w:uiPriority w:val="99"/>
     <w:unhideWhenUsed/>
     <w:rsid w:val="00BE2CB5"/>
@@ -24926,16 +24829,16 @@
       <w:spacing w:after="0" w:line="240" w:lineRule="auto"/>
     </w:pPr>
   </w:style>
-  <w:style w:type="character" w:customStyle="1" w:styleId="FuzeileZchn">
-    <w:name w:val="Fußzeile Zchn"/>
-    <w:basedOn w:val="Absatz-Standardschriftart"/>
-    <w:link w:val="Fuzeile"/>
+  <w:style w:type="character" w:customStyle="1" w:styleId="FooterChar">
+    <w:name w:val="Footer Char"/>
+    <w:basedOn w:val="DefaultParagraphFont"/>
+    <w:link w:val="Footer"/>
     <w:uiPriority w:val="99"/>
     <w:rsid w:val="00BE2CB5"/>
   </w:style>
-  <w:style w:type="character" w:styleId="Platzhaltertext">
+  <w:style w:type="character" w:styleId="PlaceholderText">
     <w:name w:val="Placeholder Text"/>
-    <w:basedOn w:val="Absatz-Standardschriftart"/>
+    <w:basedOn w:val="DefaultParagraphFont"/>
     <w:uiPriority w:val="99"/>
     <w:semiHidden/>
     <w:rsid w:val="00663F3D"/>
@@ -24943,9 +24846,9 @@
       <w:color w:val="666666"/>
     </w:rPr>
   </w:style>
-  <w:style w:type="character" w:styleId="Fett">
+  <w:style w:type="character" w:styleId="Strong">
     <w:name w:val="Strong"/>
-    <w:basedOn w:val="Absatz-Standardschriftart"/>
+    <w:basedOn w:val="DefaultParagraphFont"/>
     <w:uiPriority w:val="22"/>
     <w:qFormat/>
     <w:rsid w:val="00663F3D"/>
@@ -24954,10 +24857,10 @@
       <w:bCs/>
     </w:rPr>
   </w:style>
-  <w:style w:type="paragraph" w:styleId="Funotentext">
+  <w:style w:type="paragraph" w:styleId="FootnoteText">
     <w:name w:val="footnote text"/>
-    <w:basedOn w:val="Standard"/>
-    <w:link w:val="FunotentextZchn"/>
+    <w:basedOn w:val="Normal"/>
+    <w:link w:val="FootnoteTextChar"/>
     <w:uiPriority w:val="99"/>
     <w:semiHidden/>
     <w:unhideWhenUsed/>
@@ -24970,10 +24873,10 @@
       <w:szCs w:val="20"/>
     </w:rPr>
   </w:style>
-  <w:style w:type="character" w:customStyle="1" w:styleId="FunotentextZchn">
-    <w:name w:val="Fußnotentext Zchn"/>
-    <w:basedOn w:val="Absatz-Standardschriftart"/>
-    <w:link w:val="Funotentext"/>
+  <w:style w:type="character" w:customStyle="1" w:styleId="FootnoteTextChar">
+    <w:name w:val="Footnote Text Char"/>
+    <w:basedOn w:val="DefaultParagraphFont"/>
+    <w:link w:val="FootnoteText"/>
     <w:uiPriority w:val="99"/>
     <w:semiHidden/>
     <w:rsid w:val="00E436A3"/>
@@ -24982,9 +24885,9 @@
       <w:szCs w:val="20"/>
     </w:rPr>
   </w:style>
-  <w:style w:type="character" w:styleId="Funotenzeichen">
+  <w:style w:type="character" w:styleId="FootnoteReference">
     <w:name w:val="footnote reference"/>
-    <w:basedOn w:val="Absatz-Standardschriftart"/>
+    <w:basedOn w:val="DefaultParagraphFont"/>
     <w:uiPriority w:val="99"/>
     <w:semiHidden/>
     <w:unhideWhenUsed/>
@@ -24993,10 +24896,10 @@
       <w:vertAlign w:val="superscript"/>
     </w:rPr>
   </w:style>
-  <w:style w:type="paragraph" w:styleId="Inhaltsverzeichnisberschrift">
+  <w:style w:type="paragraph" w:styleId="TOCHeading">
     <w:name w:val="TOC Heading"/>
-    <w:basedOn w:val="berschrift1"/>
-    <w:next w:val="Standard"/>
+    <w:basedOn w:val="Heading1"/>
+    <w:next w:val="Normal"/>
     <w:uiPriority w:val="39"/>
     <w:unhideWhenUsed/>
     <w:qFormat/>
@@ -25013,10 +24916,10 @@
       <w14:ligatures w14:val="none"/>
     </w:rPr>
   </w:style>
-  <w:style w:type="paragraph" w:styleId="Verzeichnis1">
+  <w:style w:type="paragraph" w:styleId="TOC1">
     <w:name w:val="toc 1"/>
-    <w:basedOn w:val="Standard"/>
-    <w:next w:val="Standard"/>
+    <w:basedOn w:val="Normal"/>
+    <w:next w:val="Normal"/>
     <w:autoRedefine/>
     <w:uiPriority w:val="39"/>
     <w:unhideWhenUsed/>
@@ -25025,10 +24928,10 @@
       <w:spacing w:after="100"/>
     </w:pPr>
   </w:style>
-  <w:style w:type="paragraph" w:styleId="Verzeichnis2">
+  <w:style w:type="paragraph" w:styleId="TOC2">
     <w:name w:val="toc 2"/>
-    <w:basedOn w:val="Standard"/>
-    <w:next w:val="Standard"/>
+    <w:basedOn w:val="Normal"/>
+    <w:next w:val="Normal"/>
     <w:autoRedefine/>
     <w:uiPriority w:val="39"/>
     <w:unhideWhenUsed/>
@@ -25038,10 +24941,10 @@
       <w:ind w:left="220"/>
     </w:pPr>
   </w:style>
-  <w:style w:type="paragraph" w:styleId="Verzeichnis3">
+  <w:style w:type="paragraph" w:styleId="TOC3">
     <w:name w:val="toc 3"/>
-    <w:basedOn w:val="Standard"/>
-    <w:next w:val="Standard"/>
+    <w:basedOn w:val="Normal"/>
+    <w:next w:val="Normal"/>
     <w:autoRedefine/>
     <w:uiPriority w:val="39"/>
     <w:unhideWhenUsed/>
@@ -25053,7 +24956,7 @@
   </w:style>
   <w:style w:type="character" w:styleId="Hyperlink">
     <w:name w:val="Hyperlink"/>
-    <w:basedOn w:val="Absatz-Standardschriftart"/>
+    <w:basedOn w:val="DefaultParagraphFont"/>
     <w:uiPriority w:val="99"/>
     <w:unhideWhenUsed/>
     <w:rsid w:val="000A31F3"/>
@@ -25064,7 +24967,7 @@
   </w:style>
   <w:style w:type="character" w:customStyle="1" w:styleId="nocase">
     <w:name w:val="nocase"/>
-    <w:basedOn w:val="Absatz-Standardschriftart"/>
+    <w:basedOn w:val="DefaultParagraphFont"/>
     <w:rsid w:val="00B97257"/>
   </w:style>
 </w:styles>

</xml_diff>

<commit_message>
Various minor changes in the explanations and the code
</commit_message>
<xml_diff>
--- a/Analysis drafts/Draft.docx
+++ b/Analysis drafts/Draft.docx
@@ -833,25 +833,7 @@
                 <w:noProof/>
                 <w:lang w:val="en-US"/>
               </w:rPr>
-              <w:t>Implem</w:t>
-            </w:r>
-            <w:r>
-              <w:rPr>
-                <w:rStyle w:val="Hyperlink"/>
-                <w:rFonts w:ascii="Calibri" w:hAnsi="Calibri" w:cs="Calibri"/>
-                <w:noProof/>
-                <w:lang w:val="en-US"/>
-              </w:rPr>
-              <w:t>e</w:t>
-            </w:r>
-            <w:r>
-              <w:rPr>
-                <w:rStyle w:val="Hyperlink"/>
-                <w:rFonts w:ascii="Calibri" w:hAnsi="Calibri" w:cs="Calibri"/>
-                <w:noProof/>
-                <w:lang w:val="en-US"/>
-              </w:rPr>
-              <w:t>ntation of PI methods</w:t>
+              <w:t>Implementation of PI methods</w:t>
             </w:r>
             <w:r>
               <w:rPr>
@@ -20313,7 +20295,7 @@
           <w:rFonts w:ascii="Calibri" w:hAnsi="Calibri" w:cs="Calibri"/>
           <w:lang w:val="en-US"/>
         </w:rPr>
-        <w:t xml:space="preserve">): </w:t>
+        <w:t>):</w:t>
       </w:r>
     </w:p>
     <w:p>
@@ -20353,7 +20335,7 @@
           <w:rFonts w:ascii="Calibri" w:hAnsi="Calibri" w:cs="Calibri"/>
           <w:lang w:val="en-US"/>
         </w:rPr>
-        <w:t>Get x fitted models by replicating x parameter combinations from the covariance matrix</w:t>
+        <w:t>Get x models by replicating x parameter combinations from the covariance matrix</w:t>
       </w:r>
     </w:p>
     <w:p>
@@ -20373,7 +20355,14 @@
           <w:rFonts w:ascii="Calibri" w:hAnsi="Calibri" w:cs="Calibri"/>
           <w:lang w:val="en-US"/>
         </w:rPr>
-        <w:t>Get x values for each outcome</w:t>
+        <w:t>Predict</w:t>
+      </w:r>
+      <w:r>
+        <w:rPr>
+          <w:rFonts w:ascii="Calibri" w:hAnsi="Calibri" w:cs="Calibri"/>
+          <w:lang w:val="en-US"/>
+        </w:rPr>
+        <w:t xml:space="preserve"> x values for each outcome</w:t>
       </w:r>
     </w:p>
     <w:p>
@@ -21293,6 +21282,12 @@
         </w:rPr>
         <w:t>Full conformal prediction is computationally intense and does not work because the model does not take true values into account while fitting the parameters</w:t>
       </w:r>
+      <w:r>
+        <w:rPr>
+          <w:lang w:val="en-US"/>
+        </w:rPr>
+        <w:t>, see e.g. 9CP, p.10 red marked</w:t>
+      </w:r>
     </w:p>
     <w:p>
       <w:pPr>
@@ -21370,7 +21365,19 @@
         <w:rPr>
           <w:lang w:val="en-US"/>
         </w:rPr>
-        <w:t>2 major problems:</w:t>
+        <w:t>2 major problems</w:t>
+      </w:r>
+      <w:r>
+        <w:rPr>
+          <w:lang w:val="en-US"/>
+        </w:rPr>
+        <w:t xml:space="preserve"> in advance</w:t>
+      </w:r>
+      <w:r>
+        <w:rPr>
+          <w:lang w:val="en-US"/>
+        </w:rPr>
+        <w:t>:</w:t>
       </w:r>
     </w:p>
     <w:p>
@@ -21426,6 +21433,7 @@
         <w:rPr>
           <w:lang w:val="en-US"/>
         </w:rPr>
+        <w:lastRenderedPageBreak/>
         <w:t>Potential solution in reality: Get the quantile and standard deviations from an old cohort/panel, fit the model for the new cohort/panel and use the old quantile and standard deviations for the PIs</w:t>
       </w:r>
       <w:r>
@@ -21450,7 +21458,6 @@
         <w:rPr>
           <w:lang w:val="en-US"/>
         </w:rPr>
-        <w:lastRenderedPageBreak/>
         <w:t>Strong a</w:t>
       </w:r>
       <w:r>
@@ -21527,7 +21534,31 @@
         <w:rPr>
           <w:lang w:val="en-US"/>
         </w:rPr>
-        <w:t xml:space="preserve"> Standard deviations (how strong true and predicted value</w:t>
+        <w:t xml:space="preserve"> </w:t>
+      </w:r>
+      <w:r>
+        <w:rPr>
+          <w:lang w:val="en-US"/>
+        </w:rPr>
+        <w:t>“</w:t>
+      </w:r>
+      <w:r>
+        <w:rPr>
+          <w:lang w:val="en-US"/>
+        </w:rPr>
+        <w:t>Standard deviations</w:t>
+      </w:r>
+      <w:r>
+        <w:rPr>
+          <w:lang w:val="en-US"/>
+        </w:rPr>
+        <w:t>”</w:t>
+      </w:r>
+      <w:r>
+        <w:rPr>
+          <w:lang w:val="en-US"/>
+        </w:rPr>
+        <w:t xml:space="preserve"> (how strong true and predicted value</w:t>
       </w:r>
       <w:r>
         <w:rPr>
@@ -21623,7 +21654,21 @@
         <w:rPr>
           <w:lang w:val="en-US"/>
         </w:rPr>
-        <w:t>Solution (1CP, 9CP): Take std for each customer (or any useful measure of uncertainty)</w:t>
+        <w:t xml:space="preserve">Solution (1CP, 9CP): Take </w:t>
+      </w:r>
+      <w:proofErr w:type="spellStart"/>
+      <w:r>
+        <w:rPr>
+          <w:lang w:val="en-US"/>
+        </w:rPr>
+        <w:t>sd</w:t>
+      </w:r>
+      <w:proofErr w:type="spellEnd"/>
+      <w:r>
+        <w:rPr>
+          <w:lang w:val="en-US"/>
+        </w:rPr>
+        <w:t xml:space="preserve"> for each customer (or any useful measure of uncertainty)</w:t>
       </w:r>
       <w:r>
         <w:rPr>
@@ -21666,7 +21711,7 @@
         <w:rPr>
           <w:lang w:val="en-US"/>
         </w:rPr>
-        <w:t>std</w:t>
+        <w:t>sd</w:t>
       </w:r>
       <w:r>
         <w:rPr>
@@ -21916,7 +21961,19 @@
         <w:rPr>
           <w:lang w:val="en-US"/>
         </w:rPr>
-        <w:t>average over the predictions for each customer</w:t>
+        <w:t>average over the</w:t>
+      </w:r>
+      <w:r>
+        <w:rPr>
+          <w:lang w:val="en-US"/>
+        </w:rPr>
+        <w:t xml:space="preserve"> CET and PTS</w:t>
+      </w:r>
+      <w:r>
+        <w:rPr>
+          <w:lang w:val="en-US"/>
+        </w:rPr>
+        <w:t xml:space="preserve"> predictions for each customer</w:t>
       </w:r>
     </w:p>
     <w:p>
@@ -21947,7 +22004,13 @@
         <w:rPr>
           <w:lang w:val="en-US"/>
         </w:rPr>
-        <w:t>stds</w:t>
+        <w:t>sd</w:t>
+      </w:r>
+      <w:r>
+        <w:rPr>
+          <w:lang w:val="en-US"/>
+        </w:rPr>
+        <w:t>s</w:t>
       </w:r>
       <w:proofErr w:type="spellEnd"/>
       <w:r>
@@ -21966,7 +22029,19 @@
         <w:rPr>
           <w:lang w:val="en-US"/>
         </w:rPr>
-        <w:t xml:space="preserve"> make it applicable to any customer</w:t>
+        <w:t xml:space="preserve"> </w:t>
+      </w:r>
+      <w:r>
+        <w:rPr>
+          <w:lang w:val="en-US"/>
+        </w:rPr>
+        <w:t xml:space="preserve">thus </w:t>
+      </w:r>
+      <w:r>
+        <w:rPr>
+          <w:lang w:val="en-US"/>
+        </w:rPr>
+        <w:t>make it applicable to any customer</w:t>
       </w:r>
     </w:p>
     <w:p>
@@ -21991,7 +22066,13 @@
         <w:rPr>
           <w:lang w:val="en-US"/>
         </w:rPr>
-        <w:t>std_</w:t>
+        <w:t>sd</w:t>
+      </w:r>
+      <w:r>
+        <w:rPr>
+          <w:lang w:val="en-US"/>
+        </w:rPr>
+        <w:t>_</w:t>
       </w:r>
       <w:proofErr w:type="gramStart"/>
       <w:r>
@@ -22128,7 +22209,71 @@
         <w:rPr>
           <w:lang w:val="en-US"/>
         </w:rPr>
-        <w:t xml:space="preserve"> avg std ~ avg pred</w:t>
+        <w:t>:</w:t>
+      </w:r>
+      <w:r>
+        <w:rPr>
+          <w:lang w:val="en-US"/>
+        </w:rPr>
+        <w:t xml:space="preserve"> avg</w:t>
+      </w:r>
+      <w:r>
+        <w:rPr>
+          <w:lang w:val="en-US"/>
+        </w:rPr>
+        <w:t>(</w:t>
+      </w:r>
+      <w:proofErr w:type="spellStart"/>
+      <w:r>
+        <w:rPr>
+          <w:lang w:val="en-US"/>
+        </w:rPr>
+        <w:t>sd</w:t>
+      </w:r>
+      <w:r>
+        <w:rPr>
+          <w:lang w:val="en-US"/>
+        </w:rPr>
+        <w:t>_i</w:t>
+      </w:r>
+      <w:proofErr w:type="spellEnd"/>
+      <w:r>
+        <w:rPr>
+          <w:lang w:val="en-US"/>
+        </w:rPr>
+        <w:t>)</w:t>
+      </w:r>
+      <w:r>
+        <w:rPr>
+          <w:lang w:val="en-US"/>
+        </w:rPr>
+        <w:t xml:space="preserve"> ~ avg</w:t>
+      </w:r>
+      <w:r>
+        <w:rPr>
+          <w:lang w:val="en-US"/>
+        </w:rPr>
+        <w:t>(</w:t>
+      </w:r>
+      <w:proofErr w:type="spellStart"/>
+      <w:r>
+        <w:rPr>
+          <w:lang w:val="en-US"/>
+        </w:rPr>
+        <w:t>pred</w:t>
+      </w:r>
+      <w:r>
+        <w:rPr>
+          <w:lang w:val="en-US"/>
+        </w:rPr>
+        <w:t>_i</w:t>
+      </w:r>
+      <w:proofErr w:type="spellEnd"/>
+      <w:r>
+        <w:rPr>
+          <w:lang w:val="en-US"/>
+        </w:rPr>
+        <w:t>)</w:t>
       </w:r>
     </w:p>
     <w:p>
@@ -22152,11 +22297,23 @@
     <w:p>
       <w:pPr>
         <w:rPr>
-          <w:lang w:val="en-US"/>
-        </w:rPr>
-      </w:pPr>
-      <w:r>
-        <w:rPr>
+          <w:b/>
+          <w:bCs/>
+          <w:lang w:val="en-US"/>
+        </w:rPr>
+      </w:pPr>
+      <w:r>
+        <w:rPr>
+          <w:b/>
+          <w:bCs/>
+          <w:lang w:val="en-US"/>
+        </w:rPr>
+        <w:t xml:space="preserve">Complete </w:t>
+      </w:r>
+      <w:r>
+        <w:rPr>
+          <w:b/>
+          <w:bCs/>
           <w:lang w:val="en-US"/>
         </w:rPr>
         <w:t>Procedure:</w:t>
@@ -22177,14 +22334,22 @@
         <w:rPr>
           <w:lang w:val="en-US"/>
         </w:rPr>
-        <w:t xml:space="preserve">Get an std estimate </w:t>
-      </w:r>
+        <w:t xml:space="preserve">Get </w:t>
+      </w:r>
+      <w:proofErr w:type="spellStart"/>
       <w:proofErr w:type="gramStart"/>
       <w:r>
         <w:rPr>
           <w:lang w:val="en-US"/>
         </w:rPr>
-        <w:t>std(</w:t>
+        <w:t>sd</w:t>
+      </w:r>
+      <w:proofErr w:type="spellEnd"/>
+      <w:r>
+        <w:rPr>
+          <w:lang w:val="en-US"/>
+        </w:rPr>
+        <w:t>(</w:t>
       </w:r>
       <w:proofErr w:type="spellStart"/>
       <w:proofErr w:type="gramEnd"/>
@@ -22214,7 +22379,19 @@
         <w:rPr>
           <w:lang w:val="en-US"/>
         </w:rPr>
-        <w:t>For (x in 1:X) do</w:t>
+        <w:t>For (x in 1:</w:t>
+      </w:r>
+      <w:r>
+        <w:rPr>
+          <w:lang w:val="en-US"/>
+        </w:rPr>
+        <w:t>80</w:t>
+      </w:r>
+      <w:r>
+        <w:rPr>
+          <w:lang w:val="en-US"/>
+        </w:rPr>
+        <w:t>) do</w:t>
       </w:r>
     </w:p>
     <w:p>
@@ -22268,7 +22445,19 @@
         <w:rPr>
           <w:lang w:val="en-US"/>
         </w:rPr>
-        <w:t>Predict CET for validation</w:t>
+        <w:t xml:space="preserve">Predict CET </w:t>
+      </w:r>
+      <w:r>
+        <w:rPr>
+          <w:lang w:val="en-US"/>
+        </w:rPr>
+        <w:t xml:space="preserve">and PTS </w:t>
+      </w:r>
+      <w:r>
+        <w:rPr>
+          <w:lang w:val="en-US"/>
+        </w:rPr>
+        <w:t>for validation</w:t>
       </w:r>
     </w:p>
     <w:p>
@@ -22329,14 +22518,26 @@
         <w:rPr>
           <w:lang w:val="en-US"/>
         </w:rPr>
-        <w:t>stds</w:t>
+        <w:t>sd</w:t>
+      </w:r>
+      <w:r>
+        <w:rPr>
+          <w:lang w:val="en-US"/>
+        </w:rPr>
+        <w:t>s</w:t>
       </w:r>
       <w:proofErr w:type="spellEnd"/>
       <w:r>
         <w:rPr>
           <w:lang w:val="en-US"/>
         </w:rPr>
-        <w:t xml:space="preserve"> for each customer</w:t>
+        <w:t xml:space="preserve">, PTS and CET predictions </w:t>
+      </w:r>
+      <w:r>
+        <w:rPr>
+          <w:lang w:val="en-US"/>
+        </w:rPr>
+        <w:t>for each customer</w:t>
       </w:r>
     </w:p>
     <w:p>
@@ -22364,7 +22565,13 @@
         <w:rPr>
           <w:lang w:val="en-US"/>
         </w:rPr>
-        <w:t>std_</w:t>
+        <w:t>sd</w:t>
+      </w:r>
+      <w:r>
+        <w:rPr>
+          <w:lang w:val="en-US"/>
+        </w:rPr>
+        <w:t>_</w:t>
       </w:r>
       <w:r>
         <w:rPr>
@@ -22614,7 +22821,19 @@
         <w:rPr>
           <w:lang w:val="en-US"/>
         </w:rPr>
-        <w:t>Predict CET on the calibrate set</w:t>
+        <w:t xml:space="preserve">Predict CET </w:t>
+      </w:r>
+      <w:r>
+        <w:rPr>
+          <w:lang w:val="en-US"/>
+        </w:rPr>
+        <w:t xml:space="preserve">(PTS) </w:t>
+      </w:r>
+      <w:r>
+        <w:rPr>
+          <w:lang w:val="en-US"/>
+        </w:rPr>
+        <w:t>on the calibrate set</w:t>
       </w:r>
     </w:p>
     <w:p>
@@ -22657,7 +22876,13 @@
         <w:rPr>
           <w:lang w:val="en-US"/>
         </w:rPr>
-        <w:t>std_i</w:t>
+        <w:t>sd</w:t>
+      </w:r>
+      <w:r>
+        <w:rPr>
+          <w:lang w:val="en-US"/>
+        </w:rPr>
+        <w:t>_i</w:t>
       </w:r>
       <w:proofErr w:type="spellEnd"/>
       <w:r>
@@ -22671,7 +22896,13 @@
         <w:rPr>
           <w:lang w:val="en-US"/>
         </w:rPr>
-        <w:t>std_</w:t>
+        <w:t>sd</w:t>
+      </w:r>
+      <w:r>
+        <w:rPr>
+          <w:lang w:val="en-US"/>
+        </w:rPr>
+        <w:t>_</w:t>
       </w:r>
       <w:proofErr w:type="gramStart"/>
       <w:r>
@@ -22781,7 +23012,13 @@
         <w:rPr>
           <w:lang w:val="en-US"/>
         </w:rPr>
-        <w:t>std_i</w:t>
+        <w:t>sd</w:t>
+      </w:r>
+      <w:r>
+        <w:rPr>
+          <w:lang w:val="en-US"/>
+        </w:rPr>
+        <w:t>_i</w:t>
       </w:r>
       <w:proofErr w:type="spellEnd"/>
       <w:r>
@@ -22847,7 +23084,13 @@
         <w:rPr>
           <w:lang w:val="en-US"/>
         </w:rPr>
-        <w:t>Academic version: Average for each customer their retrieved PI values</w:t>
+        <w:t>Average for each customer their retrieved PI values</w:t>
+      </w:r>
+      <w:r>
+        <w:rPr>
+          <w:lang w:val="en-US"/>
+        </w:rPr>
+        <w:t xml:space="preserve"> (from when they were in the test data)</w:t>
       </w:r>
     </w:p>
     <w:p>
@@ -22991,7 +23234,13 @@
         <w:rPr>
           <w:lang w:val="en-US"/>
         </w:rPr>
-        <w:t>std_i</w:t>
+        <w:t>sd</w:t>
+      </w:r>
+      <w:r>
+        <w:rPr>
+          <w:lang w:val="en-US"/>
+        </w:rPr>
+        <w:t>_i</w:t>
       </w:r>
       <w:proofErr w:type="spellEnd"/>
       <w:r>
@@ -23097,174 +23346,6 @@
         <w:t>)</w:t>
       </w:r>
       <w:bookmarkEnd w:id="12"/>
-    </w:p>
-    <w:p>
-      <w:pPr>
-        <w:jc w:val="both"/>
-        <w:rPr>
-          <w:rFonts w:ascii="Calibri" w:hAnsi="Calibri" w:cs="Calibri"/>
-          <w:lang w:val="en-US"/>
-        </w:rPr>
-      </w:pPr>
-      <w:r>
-        <w:rPr>
-          <w:rFonts w:ascii="Calibri" w:hAnsi="Calibri" w:cs="Calibri"/>
-          <w:lang w:val="en-US"/>
-        </w:rPr>
-        <w:t xml:space="preserve">To predict the CLV, CLVTools </w:t>
-      </w:r>
-      <w:r>
-        <w:rPr>
-          <w:rFonts w:ascii="Calibri" w:hAnsi="Calibri" w:cs="Calibri"/>
-          <w:lang w:val="en-US"/>
-        </w:rPr>
-        <w:t xml:space="preserve">predicts DERT (Discounted Expected Residual Transactions) and multiplies it predicted mean spending. To derive both sizes, two parametric models are used, the </w:t>
-      </w:r>
-      <w:proofErr w:type="spellStart"/>
-      <w:r>
-        <w:rPr>
-          <w:rFonts w:ascii="Calibri" w:hAnsi="Calibri" w:cs="Calibri"/>
-          <w:lang w:val="en-US"/>
-        </w:rPr>
-        <w:t>pnbd</w:t>
-      </w:r>
-      <w:proofErr w:type="spellEnd"/>
-      <w:r>
-        <w:rPr>
-          <w:rFonts w:ascii="Calibri" w:hAnsi="Calibri" w:cs="Calibri"/>
-          <w:lang w:val="en-US"/>
-        </w:rPr>
-        <w:t xml:space="preserve">- and gg-model, respectively. For the </w:t>
-      </w:r>
-      <w:proofErr w:type="spellStart"/>
-      <w:r>
-        <w:rPr>
-          <w:rFonts w:ascii="Calibri" w:hAnsi="Calibri" w:cs="Calibri"/>
-          <w:lang w:val="en-US"/>
-        </w:rPr>
-        <w:t>pnbd</w:t>
-      </w:r>
-      <w:proofErr w:type="spellEnd"/>
-      <w:r>
-        <w:rPr>
-          <w:rFonts w:ascii="Calibri" w:hAnsi="Calibri" w:cs="Calibri"/>
-          <w:lang w:val="en-US"/>
-        </w:rPr>
-        <w:t>-model, there are 4 parameters estimated, r</w:t>
-      </w:r>
-      <w:r>
-        <w:rPr>
-          <w:rFonts w:ascii="Calibri" w:hAnsi="Calibri" w:cs="Calibri"/>
-          <w:lang w:val="en-US"/>
-        </w:rPr>
-        <w:t xml:space="preserve"> and α as shape and scale parameter of the gamma distribution (purchase rate) and s and β for the attrition rate of individual customers (</w:t>
-      </w:r>
-      <w:r>
-        <w:rPr>
-          <w:rFonts w:ascii="Calibri" w:hAnsi="Calibri" w:cs="Calibri"/>
-          <w:i/>
-          <w:lang w:val="en-US"/>
-        </w:rPr>
-        <w:t>CLVTools documentation</w:t>
-      </w:r>
-      <w:r>
-        <w:rPr>
-          <w:rFonts w:ascii="Calibri" w:hAnsi="Calibri" w:cs="Calibri"/>
-          <w:lang w:val="en-US"/>
-        </w:rPr>
-        <w:t>)</w:t>
-      </w:r>
-      <w:r>
-        <w:rPr>
-          <w:rFonts w:ascii="Calibri" w:hAnsi="Calibri" w:cs="Calibri"/>
-          <w:lang w:val="en-US"/>
-        </w:rPr>
-        <w:t xml:space="preserve">. Estimating </w:t>
-      </w:r>
-      <w:r>
-        <w:rPr>
-          <w:rFonts w:ascii="Calibri" w:hAnsi="Calibri" w:cs="Calibri"/>
-          <w:lang w:val="en-US"/>
-        </w:rPr>
-        <w:t xml:space="preserve">both models </w:t>
-      </w:r>
-      <w:r>
-        <w:rPr>
-          <w:rFonts w:ascii="Calibri" w:hAnsi="Calibri" w:cs="Calibri"/>
-          <w:lang w:val="en-US"/>
-        </w:rPr>
-        <w:t>results in a direct estimate for each parameter and a covariance matrix of all parameters</w:t>
-      </w:r>
-      <w:r>
-        <w:rPr>
-          <w:rFonts w:ascii="Calibri" w:hAnsi="Calibri" w:cs="Calibri"/>
-          <w:lang w:val="en-US"/>
-        </w:rPr>
-        <w:t xml:space="preserve"> (1 per model) </w:t>
-      </w:r>
-      <w:r>
-        <w:rPr>
-          <w:rFonts w:ascii="Calibri" w:hAnsi="Calibri" w:cs="Calibri"/>
-          <w:lang w:val="en-US"/>
-        </w:rPr>
-        <w:t>which represents the uncertainty connected with the estimates.</w:t>
-      </w:r>
-      <w:r>
-        <w:rPr>
-          <w:rFonts w:ascii="Calibri" w:hAnsi="Calibri" w:cs="Calibri"/>
-          <w:lang w:val="en-US"/>
-        </w:rPr>
-        <w:t xml:space="preserve"> Assuming a normal distribution with the just named characteristics, a set of 1000 observations for the parameters</w:t>
-      </w:r>
-      <w:r>
-        <w:rPr>
-          <w:rFonts w:ascii="Calibri" w:hAnsi="Calibri" w:cs="Calibri"/>
-          <w:lang w:val="en-US"/>
-        </w:rPr>
-        <w:t xml:space="preserve"> for both models is estimated. This results in 1000 different models with 1000 estimated CLVs from which one takes the central 9</w:t>
-      </w:r>
-      <w:r>
-        <w:rPr>
-          <w:rFonts w:ascii="Calibri" w:hAnsi="Calibri" w:cs="Calibri"/>
-          <w:lang w:val="en-US"/>
-        </w:rPr>
-        <w:t>0</w:t>
-      </w:r>
-      <w:r>
-        <w:rPr>
-          <w:rFonts w:ascii="Calibri" w:hAnsi="Calibri" w:cs="Calibri"/>
-          <w:lang w:val="en-US"/>
-        </w:rPr>
-        <w:t xml:space="preserve">% observations to </w:t>
-      </w:r>
-      <w:r>
-        <w:rPr>
-          <w:rFonts w:ascii="Calibri" w:hAnsi="Calibri" w:cs="Calibri"/>
-          <w:lang w:val="en-US"/>
-        </w:rPr>
-        <w:t>receive</w:t>
-      </w:r>
-      <w:r>
-        <w:rPr>
-          <w:rFonts w:ascii="Calibri" w:hAnsi="Calibri" w:cs="Calibri"/>
-          <w:lang w:val="en-US"/>
-        </w:rPr>
-        <w:t xml:space="preserve"> </w:t>
-      </w:r>
-      <w:r>
-        <w:rPr>
-          <w:rFonts w:ascii="Calibri" w:hAnsi="Calibri" w:cs="Calibri"/>
-          <w:lang w:val="en-US"/>
-        </w:rPr>
-        <w:t>the corresponding</w:t>
-      </w:r>
-      <w:r>
-        <w:rPr>
-          <w:rFonts w:ascii="Calibri" w:hAnsi="Calibri" w:cs="Calibri"/>
-          <w:lang w:val="en-US"/>
-        </w:rPr>
-        <w:t xml:space="preserve"> prediction interval.</w:t>
-      </w:r>
     </w:p>
     <w:p>
       <w:pPr>
@@ -23440,7 +23521,6 @@
           <w:rFonts w:ascii="Calibri" w:hAnsi="Calibri" w:cs="Calibri"/>
           <w:lang w:val="en-US"/>
         </w:rPr>
-        <w:lastRenderedPageBreak/>
         <w:t>Receive n values for CLV prediction</w:t>
       </w:r>
     </w:p>
@@ -23680,6 +23760,7 @@
           <w:rFonts w:ascii="Calibri" w:hAnsi="Calibri" w:cs="Calibri"/>
           <w:lang w:val="en-US"/>
         </w:rPr>
+        <w:lastRenderedPageBreak/>
         <w:t xml:space="preserve">Take the desired quantiles of the </w:t>
       </w:r>
       <w:r>
@@ -23876,7 +23957,21 @@
           <w:rFonts w:ascii="Calibri" w:hAnsi="Calibri" w:cs="Calibri"/>
           <w:lang w:val="en-US"/>
         </w:rPr>
-        <w:t>grid of possible parameter combinations and calculate the necessary measures for each parameter combination</w:t>
+        <w:t>grid of possible parameter combinations and calculate the necessary measures</w:t>
+      </w:r>
+      <w:r>
+        <w:rPr>
+          <w:rFonts w:ascii="Calibri" w:hAnsi="Calibri" w:cs="Calibri"/>
+          <w:lang w:val="en-US"/>
+        </w:rPr>
+        <w:t xml:space="preserve"> (distances to the desired quantile)</w:t>
+      </w:r>
+      <w:r>
+        <w:rPr>
+          <w:rFonts w:ascii="Calibri" w:hAnsi="Calibri" w:cs="Calibri"/>
+          <w:lang w:val="en-US"/>
+        </w:rPr>
+        <w:t xml:space="preserve"> for each parameter combination</w:t>
       </w:r>
     </w:p>
     <w:p>
@@ -23964,7 +24059,28 @@
           <w:rFonts w:ascii="Calibri" w:hAnsi="Calibri" w:cs="Calibri"/>
           <w:lang w:val="en-US"/>
         </w:rPr>
-        <w:t>Fit a model with every combination of parameters</w:t>
+        <w:t xml:space="preserve">Predict the CET and PTS with </w:t>
+      </w:r>
+      <w:r>
+        <w:rPr>
+          <w:rFonts w:ascii="Calibri" w:hAnsi="Calibri" w:cs="Calibri"/>
+          <w:lang w:val="en-US"/>
+        </w:rPr>
+        <w:t>this</w:t>
+      </w:r>
+      <w:r>
+        <w:rPr>
+          <w:rFonts w:ascii="Calibri" w:hAnsi="Calibri" w:cs="Calibri"/>
+          <w:lang w:val="en-US"/>
+        </w:rPr>
+        <w:t xml:space="preserve"> parameter</w:t>
+      </w:r>
+      <w:r>
+        <w:rPr>
+          <w:rFonts w:ascii="Calibri" w:hAnsi="Calibri" w:cs="Calibri"/>
+          <w:lang w:val="en-US"/>
+        </w:rPr>
+        <w:t xml:space="preserve"> combination</w:t>
       </w:r>
     </w:p>
     <w:p>
@@ -23984,21 +24100,21 @@
           <w:rFonts w:ascii="Calibri" w:hAnsi="Calibri" w:cs="Calibri"/>
           <w:lang w:val="en-US"/>
         </w:rPr>
-        <w:t>Calculate for the</w:t>
-      </w:r>
-      <w:r>
-        <w:rPr>
-          <w:rFonts w:ascii="Calibri" w:hAnsi="Calibri" w:cs="Calibri"/>
-          <w:lang w:val="en-US"/>
-        </w:rPr>
-        <w:t xml:space="preserve"> CET</w:t>
-      </w:r>
-      <w:r>
-        <w:rPr>
-          <w:rFonts w:ascii="Calibri" w:hAnsi="Calibri" w:cs="Calibri"/>
-          <w:lang w:val="en-US"/>
-        </w:rPr>
-        <w:t xml:space="preserve"> (analogously for predicted total spending</w:t>
+        <w:t xml:space="preserve">Calculate for </w:t>
+      </w:r>
+      <w:r>
+        <w:rPr>
+          <w:rFonts w:ascii="Calibri" w:hAnsi="Calibri" w:cs="Calibri"/>
+          <w:lang w:val="en-US"/>
+        </w:rPr>
+        <w:t>CET</w:t>
+      </w:r>
+      <w:r>
+        <w:rPr>
+          <w:rFonts w:ascii="Calibri" w:hAnsi="Calibri" w:cs="Calibri"/>
+          <w:lang w:val="en-US"/>
+        </w:rPr>
+        <w:t xml:space="preserve"> (PTS)</w:t>
       </w:r>
       <w:r>
         <w:rPr>
@@ -24012,7 +24128,35 @@
           <w:rFonts w:ascii="Calibri" w:hAnsi="Calibri" w:cs="Calibri"/>
           <w:lang w:val="en-US"/>
         </w:rPr>
-        <w:t>(PTS)</w:t>
+        <w:t>2 “</w:t>
+      </w:r>
+      <w:r>
+        <w:rPr>
+          <w:rFonts w:ascii="Calibri" w:hAnsi="Calibri" w:cs="Calibri"/>
+          <w:lang w:val="en-US"/>
+        </w:rPr>
+        <w:t>distance</w:t>
+      </w:r>
+      <w:r>
+        <w:rPr>
+          <w:rFonts w:ascii="Calibri" w:hAnsi="Calibri" w:cs="Calibri"/>
+          <w:lang w:val="en-US"/>
+        </w:rPr>
+        <w:t xml:space="preserve"> measures”, see 54PI, p.7 </w:t>
+      </w:r>
+      <w:r>
+        <w:rPr>
+          <w:rFonts w:ascii="Calibri" w:hAnsi="Calibri" w:cs="Calibri"/>
+          <w:lang w:val="en-US"/>
+        </w:rPr>
+        <w:t>(</w:t>
+      </w:r>
+      <w:r>
+        <w:rPr>
+          <w:rFonts w:ascii="Calibri" w:hAnsi="Calibri" w:cs="Calibri"/>
+          <w:lang w:val="en-US"/>
+        </w:rPr>
+        <w:t>alternatively, one can take differences to the desired quantile directly and achieve similar performance</w:t>
       </w:r>
       <w:r>
         <w:rPr>
@@ -24060,7 +24204,7 @@
           <w:rFonts w:ascii="Calibri" w:hAnsi="Calibri" w:cs="Calibri"/>
           <w:lang w:val="en-US"/>
         </w:rPr>
-        <w:t xml:space="preserve"> quantile:</w:t>
+        <w:t>:</w:t>
       </w:r>
     </w:p>
     <w:p>
@@ -24467,7 +24611,7 @@
           <w:rFonts w:ascii="Calibri" w:hAnsi="Calibri" w:cs="Calibri"/>
           <w:lang w:val="en-US"/>
         </w:rPr>
-        <w:t>CET Lower quantile</w:t>
+        <w:t>CET Lower</w:t>
       </w:r>
       <w:r>
         <w:rPr>
@@ -24889,7 +25033,21 @@
           <w:rFonts w:ascii="Calibri" w:hAnsi="Calibri" w:cs="Calibri"/>
           <w:lang w:val="en-US"/>
         </w:rPr>
-        <w:t>Select for each desired quantile (CET/PTS Lower/Upper) the model that reaches the distance closest to 0</w:t>
+        <w:t xml:space="preserve">Select for each desired quantile (CET/PTS Lower/Upper) the model </w:t>
+      </w:r>
+      <w:r>
+        <w:rPr>
+          <w:rFonts w:ascii="Calibri" w:hAnsi="Calibri" w:cs="Calibri"/>
+          <w:lang w:val="en-US"/>
+        </w:rPr>
+        <w:t xml:space="preserve">(parameter combination) </w:t>
+      </w:r>
+      <w:r>
+        <w:rPr>
+          <w:rFonts w:ascii="Calibri" w:hAnsi="Calibri" w:cs="Calibri"/>
+          <w:lang w:val="en-US"/>
+        </w:rPr>
+        <w:t>that reaches the distance closest to 0</w:t>
       </w:r>
     </w:p>
     <w:p>
@@ -24909,14 +25067,42 @@
           <w:rFonts w:ascii="Calibri" w:hAnsi="Calibri" w:cs="Calibri"/>
           <w:lang w:val="en-US"/>
         </w:rPr>
-        <w:t>Predict for all customers the quantiles, using the respective model</w:t>
-      </w:r>
-      <w:r>
-        <w:rPr>
-          <w:rFonts w:ascii="Calibri" w:hAnsi="Calibri" w:cs="Calibri"/>
-          <w:lang w:val="en-US"/>
-        </w:rPr>
-        <w:t>s</w:t>
+        <w:t xml:space="preserve">Predict </w:t>
+      </w:r>
+      <w:r>
+        <w:rPr>
+          <w:rFonts w:ascii="Calibri" w:hAnsi="Calibri" w:cs="Calibri"/>
+          <w:lang w:val="en-US"/>
+        </w:rPr>
+        <w:t xml:space="preserve">with the 4 selected models </w:t>
+      </w:r>
+      <w:r>
+        <w:rPr>
+          <w:rFonts w:ascii="Calibri" w:hAnsi="Calibri" w:cs="Calibri"/>
+          <w:lang w:val="en-US"/>
+        </w:rPr>
+        <w:t>for all customers the</w:t>
+      </w:r>
+      <w:r>
+        <w:rPr>
+          <w:rFonts w:ascii="Calibri" w:hAnsi="Calibri" w:cs="Calibri"/>
+          <w:lang w:val="en-US"/>
+        </w:rPr>
+        <w:t>ir</w:t>
+      </w:r>
+      <w:r>
+        <w:rPr>
+          <w:rFonts w:ascii="Calibri" w:hAnsi="Calibri" w:cs="Calibri"/>
+          <w:lang w:val="en-US"/>
+        </w:rPr>
+        <w:t xml:space="preserve"> </w:t>
+      </w:r>
+      <w:r>
+        <w:rPr>
+          <w:rFonts w:ascii="Calibri" w:hAnsi="Calibri" w:cs="Calibri"/>
+          <w:lang w:val="en-US"/>
+        </w:rPr>
+        <w:t>intervals</w:t>
       </w:r>
     </w:p>
     <w:p>
@@ -24961,7 +25147,6 @@
           <w:rFonts w:ascii="Calibri" w:hAnsi="Calibri" w:cs="Calibri"/>
           <w:lang w:val="en-US"/>
         </w:rPr>
-        <w:lastRenderedPageBreak/>
         <w:t>Conceptual comparison</w:t>
       </w:r>
       <w:r>
@@ -25891,6 +26076,7 @@
                 <w:lang w:val="en-GB" w:eastAsia="en-GB"/>
                 <w14:ligatures w14:val="none"/>
               </w:rPr>
+              <w:lastRenderedPageBreak/>
               <w:t>Bayesian</w:t>
             </w:r>
           </w:p>
@@ -27718,7 +27904,6 @@
           <w:rFonts w:ascii="Calibri" w:hAnsi="Calibri" w:cs="Calibri"/>
           <w:lang w:val="en-US"/>
         </w:rPr>
-        <w:lastRenderedPageBreak/>
         <w:t>Lower coverage</w:t>
       </w:r>
       <w:bookmarkEnd w:id="20"/>
@@ -28005,6 +28190,7 @@
           <w:rFonts w:ascii="Calibri" w:hAnsi="Calibri" w:cs="Calibri"/>
           <w:lang w:val="en-US"/>
         </w:rPr>
+        <w:lastRenderedPageBreak/>
         <w:t>MIS</w:t>
       </w:r>
       <w:bookmarkEnd w:id="21"/>
@@ -29408,7 +29594,6 @@
           <w:rFonts w:ascii="Calibri" w:hAnsi="Calibri" w:cs="Calibri"/>
           <w:lang w:val="en-US"/>
         </w:rPr>
-        <w:lastRenderedPageBreak/>
         <w:t>Bias</w:t>
       </w:r>
       <w:bookmarkEnd w:id="25"/>
@@ -29693,6 +29878,7 @@
           <w:rFonts w:ascii="Calibri" w:hAnsi="Calibri" w:cs="Calibri"/>
           <w:lang w:val="en-US"/>
         </w:rPr>
+        <w:lastRenderedPageBreak/>
         <w:t>Results</w:t>
       </w:r>
       <w:bookmarkEnd w:id="26"/>
@@ -29857,7 +30043,6 @@
           <w:rFonts w:ascii="Calibri" w:hAnsi="Calibri" w:cs="Calibri"/>
           <w:noProof/>
         </w:rPr>
-        <w:lastRenderedPageBreak/>
         <w:drawing>
           <wp:anchor distT="0" distB="0" distL="114300" distR="114300" simplePos="0" relativeHeight="251659264" behindDoc="0" locked="0" layoutInCell="1" allowOverlap="1" wp14:anchorId="64898B98" wp14:editId="3848F01A">
             <wp:simplePos x="0" y="0"/>
@@ -30031,6 +30216,7 @@
           <w:rFonts w:ascii="Calibri" w:hAnsi="Calibri" w:cs="Calibri"/>
           <w:lang w:val="en-US"/>
         </w:rPr>
+        <w:lastRenderedPageBreak/>
         <w:t>As the results suggest, the characteristics of the different methods can also be observed graphically, e.g. very low interval boundaries for the first method and therefore very good Lower coverage.</w:t>
       </w:r>
       <w:r>
@@ -30149,7 +30335,6 @@
           <w:noProof/>
           <w:lang w:val="en-US"/>
         </w:rPr>
-        <w:lastRenderedPageBreak/>
         <w:drawing>
           <wp:anchor distT="0" distB="0" distL="114300" distR="114300" simplePos="0" relativeHeight="251658240" behindDoc="0" locked="0" layoutInCell="1" allowOverlap="1" wp14:anchorId="2F749447" wp14:editId="62C0B98B">
             <wp:simplePos x="0" y="0"/>
@@ -30592,28 +30777,14 @@
           <w:rFonts w:ascii="Calibri" w:hAnsi="Calibri" w:cs="Calibri"/>
           <w:lang w:val="en-US"/>
         </w:rPr>
-        <w:t>(</w:t>
-      </w:r>
-      <w:r>
-        <w:rPr>
-          <w:rFonts w:ascii="Calibri" w:hAnsi="Calibri" w:cs="Calibri"/>
-          <w:lang w:val="en-US"/>
-        </w:rPr>
-        <w:t xml:space="preserve">online book, section 16.5: </w:t>
-      </w:r>
-      <w:r>
-        <w:rPr>
-          <w:rFonts w:ascii="Calibri" w:hAnsi="Calibri" w:cs="Calibri"/>
-          <w:lang w:val="en-US"/>
-        </w:rPr>
-        <w:t>https://www.openforecast.org/adam/adamRefitted.html</w:t>
-      </w:r>
-      <w:r>
-        <w:rPr>
-          <w:rFonts w:ascii="Calibri" w:hAnsi="Calibri" w:cs="Calibri"/>
-          <w:lang w:val="en-US"/>
-        </w:rPr>
-        <w:t>)</w:t>
+        <w:t xml:space="preserve">(online book, section 16.5: </w:t>
+      </w:r>
+      <w:r>
+        <w:rPr>
+          <w:rFonts w:ascii="Calibri" w:hAnsi="Calibri" w:cs="Calibri"/>
+          <w:lang w:val="en-US"/>
+        </w:rPr>
+        <w:t>https://www.openforecast.org/adam/adamRefitted.html)</w:t>
       </w:r>
     </w:p>
   </w:footnote>
@@ -31007,6 +31178,118 @@
     </w:lvl>
   </w:abstractNum>
   <w:abstractNum w:abstractNumId="1" w15:restartNumberingAfterBreak="0">
+    <w:nsid w:val="05A416BD"/>
+    <w:multiLevelType w:val="hybridMultilevel"/>
+    <w:tmpl w:val="EA462E64"/>
+    <w:lvl w:ilvl="0" w:tplc="92C4D4C4">
+      <w:numFmt w:val="bullet"/>
+      <w:lvlText w:val="-"/>
+      <w:lvlJc w:val="left"/>
+      <w:pPr>
+        <w:ind w:left="720" w:hanging="360"/>
+      </w:pPr>
+      <w:rPr>
+        <w:rFonts w:ascii="Aptos" w:eastAsiaTheme="minorHAnsi" w:hAnsi="Aptos" w:cstheme="minorBidi" w:hint="default"/>
+      </w:rPr>
+    </w:lvl>
+    <w:lvl w:ilvl="1" w:tplc="08090003" w:tentative="1">
+      <w:start w:val="1"/>
+      <w:numFmt w:val="bullet"/>
+      <w:lvlText w:val="o"/>
+      <w:lvlJc w:val="left"/>
+      <w:pPr>
+        <w:ind w:left="1440" w:hanging="360"/>
+      </w:pPr>
+      <w:rPr>
+        <w:rFonts w:ascii="Courier New" w:hAnsi="Courier New" w:cs="Courier New" w:hint="default"/>
+      </w:rPr>
+    </w:lvl>
+    <w:lvl w:ilvl="2" w:tplc="08090005" w:tentative="1">
+      <w:start w:val="1"/>
+      <w:numFmt w:val="bullet"/>
+      <w:lvlText w:val=""/>
+      <w:lvlJc w:val="left"/>
+      <w:pPr>
+        <w:ind w:left="2160" w:hanging="360"/>
+      </w:pPr>
+      <w:rPr>
+        <w:rFonts w:ascii="Wingdings" w:hAnsi="Wingdings" w:hint="default"/>
+      </w:rPr>
+    </w:lvl>
+    <w:lvl w:ilvl="3" w:tplc="08090001" w:tentative="1">
+      <w:start w:val="1"/>
+      <w:numFmt w:val="bullet"/>
+      <w:lvlText w:val=""/>
+      <w:lvlJc w:val="left"/>
+      <w:pPr>
+        <w:ind w:left="2880" w:hanging="360"/>
+      </w:pPr>
+      <w:rPr>
+        <w:rFonts w:ascii="Symbol" w:hAnsi="Symbol" w:hint="default"/>
+      </w:rPr>
+    </w:lvl>
+    <w:lvl w:ilvl="4" w:tplc="08090003" w:tentative="1">
+      <w:start w:val="1"/>
+      <w:numFmt w:val="bullet"/>
+      <w:lvlText w:val="o"/>
+      <w:lvlJc w:val="left"/>
+      <w:pPr>
+        <w:ind w:left="3600" w:hanging="360"/>
+      </w:pPr>
+      <w:rPr>
+        <w:rFonts w:ascii="Courier New" w:hAnsi="Courier New" w:cs="Courier New" w:hint="default"/>
+      </w:rPr>
+    </w:lvl>
+    <w:lvl w:ilvl="5" w:tplc="08090005" w:tentative="1">
+      <w:start w:val="1"/>
+      <w:numFmt w:val="bullet"/>
+      <w:lvlText w:val=""/>
+      <w:lvlJc w:val="left"/>
+      <w:pPr>
+        <w:ind w:left="4320" w:hanging="360"/>
+      </w:pPr>
+      <w:rPr>
+        <w:rFonts w:ascii="Wingdings" w:hAnsi="Wingdings" w:hint="default"/>
+      </w:rPr>
+    </w:lvl>
+    <w:lvl w:ilvl="6" w:tplc="08090001" w:tentative="1">
+      <w:start w:val="1"/>
+      <w:numFmt w:val="bullet"/>
+      <w:lvlText w:val=""/>
+      <w:lvlJc w:val="left"/>
+      <w:pPr>
+        <w:ind w:left="5040" w:hanging="360"/>
+      </w:pPr>
+      <w:rPr>
+        <w:rFonts w:ascii="Symbol" w:hAnsi="Symbol" w:hint="default"/>
+      </w:rPr>
+    </w:lvl>
+    <w:lvl w:ilvl="7" w:tplc="08090003" w:tentative="1">
+      <w:start w:val="1"/>
+      <w:numFmt w:val="bullet"/>
+      <w:lvlText w:val="o"/>
+      <w:lvlJc w:val="left"/>
+      <w:pPr>
+        <w:ind w:left="5760" w:hanging="360"/>
+      </w:pPr>
+      <w:rPr>
+        <w:rFonts w:ascii="Courier New" w:hAnsi="Courier New" w:cs="Courier New" w:hint="default"/>
+      </w:rPr>
+    </w:lvl>
+    <w:lvl w:ilvl="8" w:tplc="08090005" w:tentative="1">
+      <w:start w:val="1"/>
+      <w:numFmt w:val="bullet"/>
+      <w:lvlText w:val=""/>
+      <w:lvlJc w:val="left"/>
+      <w:pPr>
+        <w:ind w:left="6480" w:hanging="360"/>
+      </w:pPr>
+      <w:rPr>
+        <w:rFonts w:ascii="Wingdings" w:hAnsi="Wingdings" w:hint="default"/>
+      </w:rPr>
+    </w:lvl>
+  </w:abstractNum>
+  <w:abstractNum w:abstractNumId="2" w15:restartNumberingAfterBreak="0">
     <w:nsid w:val="06650B8F"/>
     <w:multiLevelType w:val="hybridMultilevel"/>
     <w:tmpl w:val="CA862498"/>
@@ -31095,7 +31378,7 @@
       </w:pPr>
     </w:lvl>
   </w:abstractNum>
-  <w:abstractNum w:abstractNumId="2" w15:restartNumberingAfterBreak="0">
+  <w:abstractNum w:abstractNumId="3" w15:restartNumberingAfterBreak="0">
     <w:nsid w:val="13611300"/>
     <w:multiLevelType w:val="hybridMultilevel"/>
     <w:tmpl w:val="536A7684"/>
@@ -31207,7 +31490,7 @@
       </w:rPr>
     </w:lvl>
   </w:abstractNum>
-  <w:abstractNum w:abstractNumId="3" w15:restartNumberingAfterBreak="0">
+  <w:abstractNum w:abstractNumId="4" w15:restartNumberingAfterBreak="0">
     <w:nsid w:val="17AE1394"/>
     <w:multiLevelType w:val="multilevel"/>
     <w:tmpl w:val="0407001F"/>
@@ -31293,7 +31576,7 @@
       </w:pPr>
     </w:lvl>
   </w:abstractNum>
-  <w:abstractNum w:abstractNumId="4" w15:restartNumberingAfterBreak="0">
+  <w:abstractNum w:abstractNumId="5" w15:restartNumberingAfterBreak="0">
     <w:nsid w:val="17C80C15"/>
     <w:multiLevelType w:val="hybridMultilevel"/>
     <w:tmpl w:val="23F03A0E"/>
@@ -31382,7 +31665,7 @@
       </w:pPr>
     </w:lvl>
   </w:abstractNum>
-  <w:abstractNum w:abstractNumId="5" w15:restartNumberingAfterBreak="0">
+  <w:abstractNum w:abstractNumId="6" w15:restartNumberingAfterBreak="0">
     <w:nsid w:val="181E63D1"/>
     <w:multiLevelType w:val="hybridMultilevel"/>
     <w:tmpl w:val="04E4F4B8"/>
@@ -31495,7 +31778,7 @@
       </w:rPr>
     </w:lvl>
   </w:abstractNum>
-  <w:abstractNum w:abstractNumId="6" w15:restartNumberingAfterBreak="0">
+  <w:abstractNum w:abstractNumId="7" w15:restartNumberingAfterBreak="0">
     <w:nsid w:val="1B0953E8"/>
     <w:multiLevelType w:val="hybridMultilevel"/>
     <w:tmpl w:val="4AAC362E"/>
@@ -31607,7 +31890,7 @@
       </w:rPr>
     </w:lvl>
   </w:abstractNum>
-  <w:abstractNum w:abstractNumId="7" w15:restartNumberingAfterBreak="0">
+  <w:abstractNum w:abstractNumId="8" w15:restartNumberingAfterBreak="0">
     <w:nsid w:val="2B0944AE"/>
     <w:multiLevelType w:val="hybridMultilevel"/>
     <w:tmpl w:val="2E0A83B2"/>
@@ -31693,7 +31976,7 @@
       </w:pPr>
     </w:lvl>
   </w:abstractNum>
-  <w:abstractNum w:abstractNumId="8" w15:restartNumberingAfterBreak="0">
+  <w:abstractNum w:abstractNumId="9" w15:restartNumberingAfterBreak="0">
     <w:nsid w:val="2DDB7589"/>
     <w:multiLevelType w:val="hybridMultilevel"/>
     <w:tmpl w:val="FD76321E"/>
@@ -31805,7 +32088,7 @@
       </w:rPr>
     </w:lvl>
   </w:abstractNum>
-  <w:abstractNum w:abstractNumId="9" w15:restartNumberingAfterBreak="0">
+  <w:abstractNum w:abstractNumId="10" w15:restartNumberingAfterBreak="0">
     <w:nsid w:val="30C41070"/>
     <w:multiLevelType w:val="hybridMultilevel"/>
     <w:tmpl w:val="CFDA82E0"/>
@@ -31918,7 +32201,7 @@
       </w:rPr>
     </w:lvl>
   </w:abstractNum>
-  <w:abstractNum w:abstractNumId="10" w15:restartNumberingAfterBreak="0">
+  <w:abstractNum w:abstractNumId="11" w15:restartNumberingAfterBreak="0">
     <w:nsid w:val="36627B58"/>
     <w:multiLevelType w:val="hybridMultilevel"/>
     <w:tmpl w:val="920C6CF2"/>
@@ -32031,7 +32314,7 @@
       </w:rPr>
     </w:lvl>
   </w:abstractNum>
-  <w:abstractNum w:abstractNumId="11" w15:restartNumberingAfterBreak="0">
+  <w:abstractNum w:abstractNumId="12" w15:restartNumberingAfterBreak="0">
     <w:nsid w:val="3958146A"/>
     <w:multiLevelType w:val="hybridMultilevel"/>
     <w:tmpl w:val="82AEB03E"/>
@@ -32143,7 +32426,7 @@
       </w:rPr>
     </w:lvl>
   </w:abstractNum>
-  <w:abstractNum w:abstractNumId="12" w15:restartNumberingAfterBreak="0">
+  <w:abstractNum w:abstractNumId="13" w15:restartNumberingAfterBreak="0">
     <w:nsid w:val="3CF96806"/>
     <w:multiLevelType w:val="hybridMultilevel"/>
     <w:tmpl w:val="33A843CA"/>
@@ -32232,7 +32515,7 @@
       </w:pPr>
     </w:lvl>
   </w:abstractNum>
-  <w:abstractNum w:abstractNumId="13" w15:restartNumberingAfterBreak="0">
+  <w:abstractNum w:abstractNumId="14" w15:restartNumberingAfterBreak="0">
     <w:nsid w:val="476527CC"/>
     <w:multiLevelType w:val="hybridMultilevel"/>
     <w:tmpl w:val="4FFABA74"/>
@@ -32345,7 +32628,7 @@
       </w:rPr>
     </w:lvl>
   </w:abstractNum>
-  <w:abstractNum w:abstractNumId="14" w15:restartNumberingAfterBreak="0">
+  <w:abstractNum w:abstractNumId="15" w15:restartNumberingAfterBreak="0">
     <w:nsid w:val="4F010CFF"/>
     <w:multiLevelType w:val="multilevel"/>
     <w:tmpl w:val="0407001F"/>
@@ -32431,7 +32714,7 @@
       </w:pPr>
     </w:lvl>
   </w:abstractNum>
-  <w:abstractNum w:abstractNumId="15" w15:restartNumberingAfterBreak="0">
+  <w:abstractNum w:abstractNumId="16" w15:restartNumberingAfterBreak="0">
     <w:nsid w:val="501F6E7F"/>
     <w:multiLevelType w:val="hybridMultilevel"/>
     <w:tmpl w:val="E9D651BE"/>
@@ -32543,7 +32826,7 @@
       </w:rPr>
     </w:lvl>
   </w:abstractNum>
-  <w:abstractNum w:abstractNumId="16" w15:restartNumberingAfterBreak="0">
+  <w:abstractNum w:abstractNumId="17" w15:restartNumberingAfterBreak="0">
     <w:nsid w:val="530B22BA"/>
     <w:multiLevelType w:val="hybridMultilevel"/>
     <w:tmpl w:val="D5441ECA"/>
@@ -32632,7 +32915,7 @@
       </w:pPr>
     </w:lvl>
   </w:abstractNum>
-  <w:abstractNum w:abstractNumId="17" w15:restartNumberingAfterBreak="0">
+  <w:abstractNum w:abstractNumId="18" w15:restartNumberingAfterBreak="0">
     <w:nsid w:val="5E2E6612"/>
     <w:multiLevelType w:val="hybridMultilevel"/>
     <w:tmpl w:val="178A8312"/>
@@ -32744,7 +33027,7 @@
       </w:rPr>
     </w:lvl>
   </w:abstractNum>
-  <w:abstractNum w:abstractNumId="18" w15:restartNumberingAfterBreak="0">
+  <w:abstractNum w:abstractNumId="19" w15:restartNumberingAfterBreak="0">
     <w:nsid w:val="62EA7E1C"/>
     <w:multiLevelType w:val="hybridMultilevel"/>
     <w:tmpl w:val="5E3A31AA"/>
@@ -32833,7 +33116,7 @@
       </w:pPr>
     </w:lvl>
   </w:abstractNum>
-  <w:abstractNum w:abstractNumId="19" w15:restartNumberingAfterBreak="0">
+  <w:abstractNum w:abstractNumId="20" w15:restartNumberingAfterBreak="0">
     <w:nsid w:val="6FD167E2"/>
     <w:multiLevelType w:val="hybridMultilevel"/>
     <w:tmpl w:val="6FE639D4"/>
@@ -32946,7 +33229,7 @@
       </w:rPr>
     </w:lvl>
   </w:abstractNum>
-  <w:abstractNum w:abstractNumId="20" w15:restartNumberingAfterBreak="0">
+  <w:abstractNum w:abstractNumId="21" w15:restartNumberingAfterBreak="0">
     <w:nsid w:val="762D012B"/>
     <w:multiLevelType w:val="hybridMultilevel"/>
     <w:tmpl w:val="935EE35C"/>
@@ -33059,67 +33342,70 @@
     </w:lvl>
   </w:abstractNum>
   <w:num w:numId="1" w16cid:durableId="1281914361">
+    <w:abstractNumId w:val="12"/>
+  </w:num>
+  <w:num w:numId="2" w16cid:durableId="1242912273">
+    <w:abstractNumId w:val="3"/>
+  </w:num>
+  <w:num w:numId="3" w16cid:durableId="710304655">
+    <w:abstractNumId w:val="9"/>
+  </w:num>
+  <w:num w:numId="4" w16cid:durableId="1697581877">
+    <w:abstractNumId w:val="6"/>
+  </w:num>
+  <w:num w:numId="5" w16cid:durableId="731732196">
+    <w:abstractNumId w:val="17"/>
+  </w:num>
+  <w:num w:numId="6" w16cid:durableId="1167479199">
+    <w:abstractNumId w:val="20"/>
+  </w:num>
+  <w:num w:numId="7" w16cid:durableId="762184530">
+    <w:abstractNumId w:val="13"/>
+  </w:num>
+  <w:num w:numId="8" w16cid:durableId="170459486">
+    <w:abstractNumId w:val="19"/>
+  </w:num>
+  <w:num w:numId="9" w16cid:durableId="1825510454">
+    <w:abstractNumId w:val="4"/>
+  </w:num>
+  <w:num w:numId="10" w16cid:durableId="896866684">
+    <w:abstractNumId w:val="21"/>
+  </w:num>
+  <w:num w:numId="11" w16cid:durableId="457454204">
+    <w:abstractNumId w:val="14"/>
+  </w:num>
+  <w:num w:numId="12" w16cid:durableId="301737787">
+    <w:abstractNumId w:val="16"/>
+  </w:num>
+  <w:num w:numId="13" w16cid:durableId="227814405">
+    <w:abstractNumId w:val="2"/>
+  </w:num>
+  <w:num w:numId="14" w16cid:durableId="1299383214">
+    <w:abstractNumId w:val="10"/>
+  </w:num>
+  <w:num w:numId="15" w16cid:durableId="766192937">
     <w:abstractNumId w:val="11"/>
   </w:num>
-  <w:num w:numId="2" w16cid:durableId="1242912273">
-    <w:abstractNumId w:val="2"/>
+  <w:num w:numId="16" w16cid:durableId="2051606221">
+    <w:abstractNumId w:val="5"/>
   </w:num>
-  <w:num w:numId="3" w16cid:durableId="710304655">
+  <w:num w:numId="17" w16cid:durableId="267393559">
     <w:abstractNumId w:val="8"/>
   </w:num>
-  <w:num w:numId="4" w16cid:durableId="1697581877">
-    <w:abstractNumId w:val="5"/>
-  </w:num>
-  <w:num w:numId="5" w16cid:durableId="731732196">
-    <w:abstractNumId w:val="16"/>
-  </w:num>
-  <w:num w:numId="6" w16cid:durableId="1167479199">
-    <w:abstractNumId w:val="19"/>
-  </w:num>
-  <w:num w:numId="7" w16cid:durableId="762184530">
-    <w:abstractNumId w:val="12"/>
-  </w:num>
-  <w:num w:numId="8" w16cid:durableId="170459486">
-    <w:abstractNumId w:val="18"/>
-  </w:num>
-  <w:num w:numId="9" w16cid:durableId="1825510454">
-    <w:abstractNumId w:val="3"/>
-  </w:num>
-  <w:num w:numId="10" w16cid:durableId="896866684">
-    <w:abstractNumId w:val="20"/>
-  </w:num>
-  <w:num w:numId="11" w16cid:durableId="457454204">
-    <w:abstractNumId w:val="13"/>
-  </w:num>
-  <w:num w:numId="12" w16cid:durableId="301737787">
+  <w:num w:numId="18" w16cid:durableId="359428669">
     <w:abstractNumId w:val="15"/>
-  </w:num>
-  <w:num w:numId="13" w16cid:durableId="227814405">
-    <w:abstractNumId w:val="1"/>
-  </w:num>
-  <w:num w:numId="14" w16cid:durableId="1299383214">
-    <w:abstractNumId w:val="9"/>
-  </w:num>
-  <w:num w:numId="15" w16cid:durableId="766192937">
-    <w:abstractNumId w:val="10"/>
-  </w:num>
-  <w:num w:numId="16" w16cid:durableId="2051606221">
-    <w:abstractNumId w:val="4"/>
-  </w:num>
-  <w:num w:numId="17" w16cid:durableId="267393559">
-    <w:abstractNumId w:val="7"/>
-  </w:num>
-  <w:num w:numId="18" w16cid:durableId="359428669">
-    <w:abstractNumId w:val="14"/>
   </w:num>
   <w:num w:numId="19" w16cid:durableId="1448500498">
     <w:abstractNumId w:val="0"/>
   </w:num>
   <w:num w:numId="20" w16cid:durableId="1151143428">
-    <w:abstractNumId w:val="17"/>
+    <w:abstractNumId w:val="18"/>
   </w:num>
   <w:num w:numId="21" w16cid:durableId="864710600">
-    <w:abstractNumId w:val="6"/>
+    <w:abstractNumId w:val="7"/>
+  </w:num>
+  <w:num w:numId="22" w16cid:durableId="829756593">
+    <w:abstractNumId w:val="1"/>
   </w:num>
 </w:numbering>
 </file>

</xml_diff>

<commit_message>
Various changes: - implemented managerial versions for CP and QR - adapted all implemented methods for the gift dataset - left out validation sets - changed benchmarking - separated Bootstrapping
</commit_message>
<xml_diff>
--- a/Analysis drafts/Draft.docx
+++ b/Analysis drafts/Draft.docx
@@ -24264,6 +24264,34 @@
             </w:rPr>
             <m:t>+</m:t>
           </m:r>
+          <m:f>
+            <m:fPr>
+              <m:ctrlPr>
+                <w:rPr>
+                  <w:rFonts w:ascii="Cambria Math" w:hAnsi="Cambria Math" w:cs="Calibri"/>
+                  <w:lang w:val="en-US"/>
+                </w:rPr>
+              </m:ctrlPr>
+            </m:fPr>
+            <m:num>
+              <m:r>
+                <w:rPr>
+                  <w:rFonts w:ascii="Cambria Math" w:hAnsi="Cambria Math" w:cs="Calibri"/>
+                  <w:lang w:val="en-US"/>
+                </w:rPr>
+                <m:t>1</m:t>
+              </m:r>
+            </m:num>
+            <m:den>
+              <m:r>
+                <w:rPr>
+                  <w:rFonts w:ascii="Cambria Math" w:hAnsi="Cambria Math" w:cs="Calibri"/>
+                  <w:lang w:val="en-US"/>
+                </w:rPr>
+                <m:t>n</m:t>
+              </m:r>
+            </m:den>
+          </m:f>
           <m:nary>
             <m:naryPr>
               <m:chr m:val="∑"/>
@@ -24686,6 +24714,34 @@
             </w:rPr>
             <m:t>+</m:t>
           </m:r>
+          <m:f>
+            <m:fPr>
+              <m:ctrlPr>
+                <w:rPr>
+                  <w:rFonts w:ascii="Cambria Math" w:hAnsi="Cambria Math" w:cs="Calibri"/>
+                  <w:lang w:val="en-US"/>
+                </w:rPr>
+              </m:ctrlPr>
+            </m:fPr>
+            <m:num>
+              <m:r>
+                <w:rPr>
+                  <w:rFonts w:ascii="Cambria Math" w:hAnsi="Cambria Math" w:cs="Calibri"/>
+                  <w:lang w:val="en-US"/>
+                </w:rPr>
+                <m:t>1</m:t>
+              </m:r>
+            </m:num>
+            <m:den>
+              <m:r>
+                <w:rPr>
+                  <w:rFonts w:ascii="Cambria Math" w:hAnsi="Cambria Math" w:cs="Calibri"/>
+                  <w:lang w:val="en-US"/>
+                </w:rPr>
+                <m:t>n</m:t>
+              </m:r>
+            </m:den>
+          </m:f>
           <m:nary>
             <m:naryPr>
               <m:chr m:val="∑"/>
@@ -30738,31 +30794,39 @@
         </w:rPr>
         <w:t xml:space="preserve"> </w:t>
       </w:r>
-      <w:proofErr w:type="spellStart"/>
-      <w:r>
-        <w:rPr>
-          <w:rFonts w:ascii="Calibri" w:hAnsi="Calibri" w:cs="Calibri"/>
-          <w:lang w:val="en-US"/>
-        </w:rPr>
-        <w:t>Svetunkov</w:t>
-      </w:r>
-      <w:proofErr w:type="spellEnd"/>
-      <w:r>
-        <w:rPr>
-          <w:rFonts w:ascii="Calibri" w:hAnsi="Calibri" w:cs="Calibri"/>
-          <w:lang w:val="en-US"/>
-        </w:rPr>
-        <w:t>, I. (2023). Forecasting and Analytics with the Augmented Dynamic Adaptive Model (ADAM) (1st ed.). Chapman and Hall/CRC. </w:t>
-      </w:r>
-      <w:hyperlink r:id="rId1" w:history="1">
-        <w:r>
-          <w:rPr>
-            <w:rFonts w:ascii="Calibri" w:hAnsi="Calibri" w:cs="Calibri"/>
-            <w:lang w:val="en-US"/>
-          </w:rPr>
-          <w:t>https://doi.org/10.1201/9781003452652</w:t>
-        </w:r>
-      </w:hyperlink>
+      <w:r>
+        <w:rPr>
+          <w:rFonts w:ascii="Calibri" w:hAnsi="Calibri" w:cs="Calibri"/>
+          <w:lang w:val="en-US"/>
+        </w:rPr>
+        <w:t>Svetunkov, I. (2023). Forecasting and Analytics with the Augmented Dynamic Adaptive Model (ADAM) (1st ed.). Chapman and Hall/CRC. </w:t>
+      </w:r>
+      <w:r>
+        <w:fldChar w:fldCharType="begin"/>
+      </w:r>
+      <w:r>
+        <w:rPr>
+          <w:lang w:val="en-GB"/>
+        </w:rPr>
+        <w:instrText>HYPERLINK "https://doi.org/10.1201/9781003452652"</w:instrText>
+      </w:r>
+      <w:r>
+        <w:fldChar w:fldCharType="separate"/>
+      </w:r>
+      <w:r>
+        <w:rPr>
+          <w:rFonts w:ascii="Calibri" w:hAnsi="Calibri" w:cs="Calibri"/>
+          <w:lang w:val="en-US"/>
+        </w:rPr>
+        <w:t>https://doi.org/10.1201/9781003452652</w:t>
+      </w:r>
+      <w:r>
+        <w:rPr>
+          <w:rFonts w:ascii="Calibri" w:hAnsi="Calibri" w:cs="Calibri"/>
+          <w:lang w:val="en-US"/>
+        </w:rPr>
+        <w:fldChar w:fldCharType="end"/>
+      </w:r>
     </w:p>
     <w:p>
       <w:pPr>
@@ -30887,21 +30951,12 @@
         <w:tab/>
         <w:t xml:space="preserve">- </w:t>
       </w:r>
-      <w:proofErr w:type="spellStart"/>
-      <w:r>
-        <w:rPr>
-          <w:rFonts w:ascii="Calibri" w:hAnsi="Calibri" w:cs="Calibri"/>
-          <w:lang w:val="en-US"/>
-        </w:rPr>
-        <w:t>Svetunkov</w:t>
-      </w:r>
-      <w:proofErr w:type="spellEnd"/>
-      <w:r>
-        <w:rPr>
-          <w:rFonts w:ascii="Calibri" w:hAnsi="Calibri" w:cs="Calibri"/>
-          <w:lang w:val="en-US"/>
-        </w:rPr>
-        <w:t xml:space="preserve">, I., </w:t>
+      <w:r>
+        <w:rPr>
+          <w:rFonts w:ascii="Calibri" w:hAnsi="Calibri" w:cs="Calibri"/>
+          <w:lang w:val="en-US"/>
+        </w:rPr>
+        <w:t xml:space="preserve">Svetunkov, I., </w:t>
       </w:r>
       <w:proofErr w:type="spellStart"/>
       <w:r>
@@ -30935,31 +30990,39 @@
         </w:rPr>
         <w:t xml:space="preserve">- </w:t>
       </w:r>
-      <w:proofErr w:type="spellStart"/>
-      <w:r>
-        <w:rPr>
-          <w:rFonts w:ascii="Calibri" w:hAnsi="Calibri" w:cs="Calibri"/>
-          <w:lang w:val="en-US"/>
-        </w:rPr>
-        <w:t>Svetunkov</w:t>
-      </w:r>
-      <w:proofErr w:type="spellEnd"/>
-      <w:r>
-        <w:rPr>
-          <w:rFonts w:ascii="Calibri" w:hAnsi="Calibri" w:cs="Calibri"/>
-          <w:lang w:val="en-US"/>
-        </w:rPr>
-        <w:t>, I. (2023). Forecasting and Analytics with the Augmented Dynamic Adaptive Model (ADAM) (1st ed.). Chapman and Hall/CRC. </w:t>
-      </w:r>
-      <w:hyperlink r:id="rId2" w:history="1">
-        <w:r>
-          <w:rPr>
-            <w:rFonts w:ascii="Calibri" w:hAnsi="Calibri" w:cs="Calibri"/>
-            <w:lang w:val="en-US"/>
-          </w:rPr>
-          <w:t>https://doi.org/10.1201/9781003452652</w:t>
-        </w:r>
-      </w:hyperlink>
+      <w:r>
+        <w:rPr>
+          <w:rFonts w:ascii="Calibri" w:hAnsi="Calibri" w:cs="Calibri"/>
+          <w:lang w:val="en-US"/>
+        </w:rPr>
+        <w:t>Svetunkov, I. (2023). Forecasting and Analytics with the Augmented Dynamic Adaptive Model (ADAM) (1st ed.). Chapman and Hall/CRC. </w:t>
+      </w:r>
+      <w:r>
+        <w:fldChar w:fldCharType="begin"/>
+      </w:r>
+      <w:r>
+        <w:rPr>
+          <w:lang w:val="en-GB"/>
+        </w:rPr>
+        <w:instrText>HYPERLINK "https://doi.org/10.1201/9781003452652"</w:instrText>
+      </w:r>
+      <w:r>
+        <w:fldChar w:fldCharType="separate"/>
+      </w:r>
+      <w:r>
+        <w:rPr>
+          <w:rFonts w:ascii="Calibri" w:hAnsi="Calibri" w:cs="Calibri"/>
+          <w:lang w:val="en-US"/>
+        </w:rPr>
+        <w:t>https://doi.org/10.1201/9781003452652</w:t>
+      </w:r>
+      <w:r>
+        <w:rPr>
+          <w:rFonts w:ascii="Calibri" w:hAnsi="Calibri" w:cs="Calibri"/>
+          <w:lang w:val="en-US"/>
+        </w:rPr>
+        <w:fldChar w:fldCharType="end"/>
+      </w:r>
     </w:p>
   </w:footnote>
   <w:footnote w:id="7">

</xml_diff>

<commit_message>
Various changes: - run for many time periods - parametrisation - changed benchmarking - added plots - applied tryCatch to Bayesian and Conformal Prediction
</commit_message>
<xml_diff>
--- a/Analysis drafts/Draft.docx
+++ b/Analysis drafts/Draft.docx
@@ -26350,6 +26350,16 @@
                 <w14:ligatures w14:val="none"/>
               </w:rPr>
               <w:t> </w:t>
+            </w:r>
+            <w:r>
+              <w:rPr>
+                <w:rFonts w:ascii="Calibri" w:eastAsia="Times New Roman" w:hAnsi="Calibri" w:cs="Calibri"/>
+                <w:color w:val="000000"/>
+                <w:kern w:val="0"/>
+                <w:lang w:val="en-GB" w:eastAsia="en-GB"/>
+                <w14:ligatures w14:val="none"/>
+              </w:rPr>
+              <w:t>No?</w:t>
             </w:r>
           </w:p>
         </w:tc>
@@ -29941,177 +29951,80 @@
     </w:p>
     <w:p>
       <w:pPr>
-        <w:jc w:val="both"/>
-        <w:rPr>
-          <w:rFonts w:ascii="Calibri" w:hAnsi="Calibri" w:cs="Calibri"/>
-          <w:lang w:val="en-US"/>
-        </w:rPr>
-      </w:pPr>
-      <w:r>
-        <w:rPr>
-          <w:rFonts w:ascii="Calibri" w:hAnsi="Calibri" w:cs="Calibri"/>
-          <w:lang w:val="en-US"/>
-        </w:rPr>
-        <w:t xml:space="preserve">To assess the CLVTools bootstrap intervals, they will be benchmarked </w:t>
-      </w:r>
-      <w:r>
-        <w:rPr>
-          <w:rFonts w:ascii="Calibri" w:hAnsi="Calibri" w:cs="Calibri"/>
-          <w:lang w:val="en-US"/>
-        </w:rPr>
-        <w:t>with</w:t>
-      </w:r>
-      <w:r>
-        <w:rPr>
-          <w:rFonts w:ascii="Calibri" w:hAnsi="Calibri" w:cs="Calibri"/>
-          <w:lang w:val="en-US"/>
-        </w:rPr>
-        <w:t xml:space="preserve"> the above outlined measures against alternative method(s) to derive intervals. A further distinction will be made in the differentiation between customers with higher and lower CLV because intervals tend to be wider relative to their actual CLV value, for low CLV customers</w:t>
-      </w:r>
-      <w:r>
-        <w:rPr>
-          <w:rFonts w:ascii="Calibri" w:hAnsi="Calibri" w:cs="Calibri"/>
-          <w:lang w:val="en-US"/>
-        </w:rPr>
-        <w:t>, see appendix</w:t>
-      </w:r>
-      <w:r>
-        <w:rPr>
-          <w:rFonts w:ascii="Calibri" w:hAnsi="Calibri" w:cs="Calibri"/>
-          <w:lang w:val="en-US"/>
-        </w:rPr>
-        <w:t>.</w:t>
-      </w:r>
-      <w:r>
-        <w:rPr>
-          <w:rFonts w:ascii="Calibri" w:hAnsi="Calibri" w:cs="Calibri"/>
-          <w:lang w:val="en-US"/>
-        </w:rPr>
-        <w:t xml:space="preserve"> In addition, this methodology will be applied to several datasets and the results averaged over them.</w:t>
+        <w:pStyle w:val="Heading2"/>
+        <w:rPr>
+          <w:lang w:val="en-US"/>
+        </w:rPr>
+      </w:pPr>
+      <w:r>
+        <w:rPr>
+          <w:lang w:val="en-US"/>
+        </w:rPr>
+        <w:t xml:space="preserve">Methods’ </w:t>
+      </w:r>
+      <w:proofErr w:type="gramStart"/>
+      <w:r>
+        <w:rPr>
+          <w:lang w:val="en-US"/>
+        </w:rPr>
+        <w:t>Performance  -</w:t>
+      </w:r>
+      <w:proofErr w:type="gramEnd"/>
+      <w:r>
+        <w:rPr>
+          <w:lang w:val="en-US"/>
+        </w:rPr>
+        <w:t xml:space="preserve"> Benchmarking Bootstrap</w:t>
       </w:r>
     </w:p>
     <w:p>
       <w:pPr>
-        <w:jc w:val="both"/>
-        <w:rPr>
-          <w:rFonts w:ascii="Calibri" w:hAnsi="Calibri" w:cs="Calibri"/>
-          <w:lang w:val="en-US"/>
-        </w:rPr>
-      </w:pPr>
-      <w:r>
-        <w:rPr>
-          <w:rFonts w:ascii="Calibri" w:hAnsi="Calibri" w:cs="Calibri"/>
-          <w:lang w:val="en-US"/>
-        </w:rPr>
-        <w:t>See in the following the resulting table</w:t>
-      </w:r>
-      <w:r>
-        <w:rPr>
-          <w:rStyle w:val="FootnoteReference"/>
-          <w:rFonts w:ascii="Calibri" w:hAnsi="Calibri" w:cs="Calibri"/>
-          <w:lang w:val="en-US"/>
-        </w:rPr>
-        <w:footnoteReference w:id="8"/>
-      </w:r>
-      <w:r>
-        <w:rPr>
-          <w:rFonts w:ascii="Calibri" w:hAnsi="Calibri" w:cs="Calibri"/>
-          <w:lang w:val="en-US"/>
-        </w:rPr>
-        <w:t>.</w:t>
+        <w:rPr>
+          <w:rFonts w:ascii="Calibri" w:hAnsi="Calibri" w:cs="Calibri"/>
+          <w:lang w:val="en-US"/>
+        </w:rPr>
+      </w:pPr>
+      <w:r>
+        <w:rPr>
+          <w:rFonts w:ascii="Calibri" w:hAnsi="Calibri" w:cs="Calibri"/>
+          <w:lang w:val="en-US"/>
+        </w:rPr>
+        <w:t>Overview about performance with real situation data (Training only with data which have been available by this point in time)</w:t>
+      </w:r>
+      <w:r>
+        <w:rPr>
+          <w:rFonts w:ascii="Calibri" w:hAnsi="Calibri" w:cs="Calibri"/>
+          <w:lang w:val="en-US"/>
+        </w:rPr>
+        <w:t>. Select training and testing period so that: … All the data from this paragraph come from this 1 combination</w:t>
       </w:r>
     </w:p>
     <w:p>
       <w:pPr>
-        <w:jc w:val="both"/>
-        <w:rPr>
-          <w:rFonts w:ascii="Calibri" w:hAnsi="Calibri" w:cs="Calibri"/>
-          <w:lang w:val="en-US"/>
-        </w:rPr>
-      </w:pPr>
-      <w:r>
-        <w:rPr>
-          <w:rFonts w:ascii="Calibri" w:hAnsi="Calibri" w:cs="Calibri"/>
-          <w:noProof/>
-          <w:lang w:val="en-US"/>
-        </w:rPr>
-        <w:drawing>
-          <wp:anchor distT="0" distB="0" distL="114300" distR="114300" simplePos="0" relativeHeight="251660288" behindDoc="1" locked="0" layoutInCell="1" allowOverlap="1" wp14:anchorId="7110DE51" wp14:editId="7F6C9285">
-            <wp:simplePos x="0" y="0"/>
-            <wp:positionH relativeFrom="column">
-              <wp:posOffset>-635</wp:posOffset>
-            </wp:positionH>
-            <wp:positionV relativeFrom="paragraph">
-              <wp:posOffset>-1270</wp:posOffset>
-            </wp:positionV>
-            <wp:extent cx="5760720" cy="1725295"/>
-            <wp:effectExtent l="0" t="0" r="0" b="8255"/>
-            <wp:wrapSquare wrapText="bothSides"/>
-            <wp:docPr id="1583217662" name="Grafik 1"/>
-            <wp:cNvGraphicFramePr>
-              <a:graphicFrameLocks xmlns:a="http://schemas.openxmlformats.org/drawingml/2006/main" noChangeAspect="1"/>
-            </wp:cNvGraphicFramePr>
-            <a:graphic xmlns:a="http://schemas.openxmlformats.org/drawingml/2006/main">
-              <a:graphicData uri="http://schemas.openxmlformats.org/drawingml/2006/picture">
-                <pic:pic xmlns:pic="http://schemas.openxmlformats.org/drawingml/2006/picture">
-                  <pic:nvPicPr>
-                    <pic:cNvPr id="1583217662" name=""/>
-                    <pic:cNvPicPr/>
-                  </pic:nvPicPr>
-                  <pic:blipFill>
-                    <a:blip r:embed="rId8">
-                      <a:extLst>
-                        <a:ext uri="{28A0092B-C50C-407E-A947-70E740481C1C}">
-                          <a14:useLocalDpi xmlns:a14="http://schemas.microsoft.com/office/drawing/2010/main" val="0"/>
-                        </a:ext>
-                      </a:extLst>
-                    </a:blip>
-                    <a:stretch>
-                      <a:fillRect/>
-                    </a:stretch>
-                  </pic:blipFill>
-                  <pic:spPr>
-                    <a:xfrm>
-                      <a:off x="0" y="0"/>
-                      <a:ext cx="5760720" cy="1725295"/>
-                    </a:xfrm>
-                    <a:prstGeom prst="rect">
-                      <a:avLst/>
-                    </a:prstGeom>
-                  </pic:spPr>
-                </pic:pic>
-              </a:graphicData>
-            </a:graphic>
-          </wp:anchor>
-        </w:drawing>
+        <w:pStyle w:val="Heading3"/>
+        <w:rPr>
+          <w:lang w:val="en-US"/>
+        </w:rPr>
+      </w:pPr>
+      <w:r>
+        <w:rPr>
+          <w:lang w:val="en-US"/>
+        </w:rPr>
+        <w:t>General performance</w:t>
       </w:r>
     </w:p>
     <w:p>
       <w:pPr>
-        <w:jc w:val="both"/>
-        <w:rPr>
-          <w:rFonts w:ascii="Calibri" w:hAnsi="Calibri" w:cs="Calibri"/>
-          <w:lang w:val="en-US"/>
-        </w:rPr>
-      </w:pPr>
-      <w:r>
-        <w:rPr>
-          <w:rFonts w:ascii="Calibri" w:hAnsi="Calibri" w:cs="Calibri"/>
-          <w:noProof/>
-        </w:rPr>
+        <w:rPr>
+          <w:lang w:val="en-US"/>
+        </w:rPr>
+      </w:pPr>
+      <w:r>
         <w:drawing>
-          <wp:anchor distT="0" distB="0" distL="114300" distR="114300" simplePos="0" relativeHeight="251659264" behindDoc="0" locked="0" layoutInCell="1" allowOverlap="1" wp14:anchorId="64898B98" wp14:editId="3848F01A">
-            <wp:simplePos x="0" y="0"/>
-            <wp:positionH relativeFrom="margin">
-              <wp:posOffset>-635</wp:posOffset>
-            </wp:positionH>
-            <wp:positionV relativeFrom="paragraph">
-              <wp:posOffset>403860</wp:posOffset>
-            </wp:positionV>
-            <wp:extent cx="5341620" cy="3274060"/>
-            <wp:effectExtent l="0" t="0" r="0" b="2540"/>
-            <wp:wrapTopAndBottom/>
-            <wp:docPr id="1806096724" name="Grafik 1"/>
+          <wp:inline distT="0" distB="0" distL="0" distR="0" wp14:anchorId="2EC16FD6" wp14:editId="39D22069">
+            <wp:extent cx="5760720" cy="4099560"/>
+            <wp:effectExtent l="0" t="0" r="0" b="0"/>
+            <wp:docPr id="1264828101" name="Picture 1"/>
             <wp:cNvGraphicFramePr>
               <a:graphicFrameLocks xmlns:a="http://schemas.openxmlformats.org/drawingml/2006/main" noChangeAspect="1"/>
             </wp:cNvGraphicFramePr>
@@ -30125,7 +30038,7 @@
                     </pic:cNvPicPr>
                   </pic:nvPicPr>
                   <pic:blipFill>
-                    <a:blip r:embed="rId9">
+                    <a:blip r:embed="rId8">
                       <a:extLst>
                         <a:ext uri="{28A0092B-C50C-407E-A947-70E740481C1C}">
                           <a14:useLocalDpi xmlns:a14="http://schemas.microsoft.com/office/drawing/2010/main" val="0"/>
@@ -30140,7 +30053,303 @@
                   <pic:spPr bwMode="auto">
                     <a:xfrm>
                       <a:off x="0" y="0"/>
-                      <a:ext cx="5341620" cy="3274060"/>
+                      <a:ext cx="5760720" cy="4099560"/>
+                    </a:xfrm>
+                    <a:prstGeom prst="rect">
+                      <a:avLst/>
+                    </a:prstGeom>
+                    <a:noFill/>
+                    <a:ln>
+                      <a:noFill/>
+                    </a:ln>
+                  </pic:spPr>
+                </pic:pic>
+              </a:graphicData>
+            </a:graphic>
+          </wp:inline>
+        </w:drawing>
+      </w:r>
+    </w:p>
+    <w:p>
+      <w:pPr>
+        <w:pStyle w:val="ListParagraph"/>
+        <w:numPr>
+          <w:ilvl w:val="0"/>
+          <w:numId w:val="12"/>
+        </w:numPr>
+        <w:jc w:val="both"/>
+        <w:rPr>
+          <w:rFonts w:ascii="Calibri" w:hAnsi="Calibri" w:cs="Calibri"/>
+          <w:lang w:val="en-GB"/>
+        </w:rPr>
+      </w:pPr>
+      <w:r>
+        <w:rPr>
+          <w:rFonts w:ascii="Calibri" w:hAnsi="Calibri" w:cs="Calibri"/>
+          <w:lang w:val="en-GB"/>
+        </w:rPr>
+        <w:t>BS an EN have very</w:t>
+      </w:r>
+      <w:r>
+        <w:rPr>
+          <w:rFonts w:ascii="Calibri" w:hAnsi="Calibri" w:cs="Calibri"/>
+          <w:lang w:val="en-GB"/>
+        </w:rPr>
+        <w:t xml:space="preserve"> low coverage, BA, QR and CP have around 90%</w:t>
+      </w:r>
+    </w:p>
+    <w:p>
+      <w:pPr>
+        <w:pStyle w:val="ListParagraph"/>
+        <w:numPr>
+          <w:ilvl w:val="0"/>
+          <w:numId w:val="12"/>
+        </w:numPr>
+        <w:jc w:val="both"/>
+        <w:rPr>
+          <w:rFonts w:ascii="Calibri" w:hAnsi="Calibri" w:cs="Calibri"/>
+          <w:lang w:val="en-GB"/>
+        </w:rPr>
+      </w:pPr>
+      <w:r>
+        <w:rPr>
+          <w:rFonts w:ascii="Calibri" w:hAnsi="Calibri" w:cs="Calibri"/>
+          <w:lang w:val="en-GB"/>
+        </w:rPr>
+        <w:t>MIS: BS and EN have</w:t>
+      </w:r>
+      <w:r>
+        <w:rPr>
+          <w:rFonts w:ascii="Calibri" w:hAnsi="Calibri" w:cs="Calibri"/>
+          <w:lang w:val="en-GB"/>
+        </w:rPr>
+        <w:t xml:space="preserve"> very high score, BA medium and QR and CP are comparably good</w:t>
+      </w:r>
+    </w:p>
+    <w:p>
+      <w:pPr>
+        <w:pStyle w:val="ListParagraph"/>
+        <w:numPr>
+          <w:ilvl w:val="0"/>
+          <w:numId w:val="12"/>
+        </w:numPr>
+        <w:jc w:val="both"/>
+        <w:rPr>
+          <w:rFonts w:ascii="Calibri" w:hAnsi="Calibri" w:cs="Calibri"/>
+          <w:lang w:val="en-GB"/>
+        </w:rPr>
+      </w:pPr>
+      <w:r>
+        <w:rPr>
+          <w:rFonts w:ascii="Calibri" w:hAnsi="Calibri" w:cs="Calibri"/>
+          <w:lang w:val="en-GB"/>
+        </w:rPr>
+        <w:t>BA and EN have very narrow intervals, BA, QR and CP have very wide intervals</w:t>
+      </w:r>
+    </w:p>
+    <w:p>
+      <w:pPr>
+        <w:pStyle w:val="ListParagraph"/>
+        <w:numPr>
+          <w:ilvl w:val="0"/>
+          <w:numId w:val="12"/>
+        </w:numPr>
+        <w:jc w:val="both"/>
+        <w:rPr>
+          <w:rFonts w:ascii="Calibri" w:hAnsi="Calibri" w:cs="Calibri"/>
+          <w:lang w:val="en-GB"/>
+        </w:rPr>
+      </w:pPr>
+      <w:r>
+        <w:rPr>
+          <w:rFonts w:ascii="Calibri" w:hAnsi="Calibri" w:cs="Calibri"/>
+          <w:lang w:val="en-GB"/>
+        </w:rPr>
+        <w:t>compared to the true value, all methods improve: Means the lower the true value, the higher the uncertainty, more certainty for higher values what is desirable</w:t>
+      </w:r>
+    </w:p>
+    <w:p>
+      <w:pPr>
+        <w:pStyle w:val="ListParagraph"/>
+        <w:numPr>
+          <w:ilvl w:val="0"/>
+          <w:numId w:val="12"/>
+        </w:numPr>
+        <w:jc w:val="both"/>
+        <w:rPr>
+          <w:rFonts w:ascii="Calibri" w:hAnsi="Calibri" w:cs="Calibri"/>
+          <w:lang w:val="en-GB"/>
+        </w:rPr>
+      </w:pPr>
+      <w:r>
+        <w:rPr>
+          <w:rFonts w:ascii="Calibri" w:hAnsi="Calibri" w:cs="Calibri"/>
+          <w:lang w:val="en-GB"/>
+        </w:rPr>
+        <w:t>SWR: CP delivers the most coverage per width</w:t>
+      </w:r>
+    </w:p>
+    <w:p>
+      <w:pPr>
+        <w:jc w:val="both"/>
+        <w:rPr>
+          <w:rFonts w:ascii="Calibri" w:hAnsi="Calibri" w:cs="Calibri"/>
+          <w:lang w:val="en-GB"/>
+        </w:rPr>
+      </w:pPr>
+      <w:r>
+        <w:rPr>
+          <w:rFonts w:ascii="Calibri" w:hAnsi="Calibri" w:cs="Calibri"/>
+          <w:noProof/>
+          <w:lang w:val="en-GB"/>
+        </w:rPr>
+        <w:drawing>
+          <wp:anchor distT="0" distB="0" distL="114300" distR="114300" simplePos="0" relativeHeight="251660288" behindDoc="0" locked="0" layoutInCell="1" allowOverlap="1" wp14:anchorId="4E1F8563" wp14:editId="7535404C">
+            <wp:simplePos x="0" y="0"/>
+            <wp:positionH relativeFrom="column">
+              <wp:posOffset>-31115</wp:posOffset>
+            </wp:positionH>
+            <wp:positionV relativeFrom="paragraph">
+              <wp:posOffset>367030</wp:posOffset>
+            </wp:positionV>
+            <wp:extent cx="5201285" cy="933450"/>
+            <wp:effectExtent l="0" t="0" r="0" b="0"/>
+            <wp:wrapSquare wrapText="bothSides"/>
+            <wp:docPr id="1969331498" name="Picture 1"/>
+            <wp:cNvGraphicFramePr>
+              <a:graphicFrameLocks xmlns:a="http://schemas.openxmlformats.org/drawingml/2006/main" noChangeAspect="1"/>
+            </wp:cNvGraphicFramePr>
+            <a:graphic xmlns:a="http://schemas.openxmlformats.org/drawingml/2006/main">
+              <a:graphicData uri="http://schemas.openxmlformats.org/drawingml/2006/picture">
+                <pic:pic xmlns:pic="http://schemas.openxmlformats.org/drawingml/2006/picture">
+                  <pic:nvPicPr>
+                    <pic:cNvPr id="1969331498" name=""/>
+                    <pic:cNvPicPr/>
+                  </pic:nvPicPr>
+                  <pic:blipFill>
+                    <a:blip r:embed="rId9">
+                      <a:extLst>
+                        <a:ext uri="{28A0092B-C50C-407E-A947-70E740481C1C}">
+                          <a14:useLocalDpi xmlns:a14="http://schemas.microsoft.com/office/drawing/2010/main" val="0"/>
+                        </a:ext>
+                      </a:extLst>
+                    </a:blip>
+                    <a:stretch>
+                      <a:fillRect/>
+                    </a:stretch>
+                  </pic:blipFill>
+                  <pic:spPr>
+                    <a:xfrm>
+                      <a:off x="0" y="0"/>
+                      <a:ext cx="5201285" cy="933450"/>
+                    </a:xfrm>
+                    <a:prstGeom prst="rect">
+                      <a:avLst/>
+                    </a:prstGeom>
+                  </pic:spPr>
+                </pic:pic>
+              </a:graphicData>
+            </a:graphic>
+          </wp:anchor>
+        </w:drawing>
+      </w:r>
+      <w:r>
+        <w:rPr>
+          <w:rFonts w:ascii="Calibri" w:hAnsi="Calibri" w:cs="Calibri"/>
+          <w:lang w:val="en-GB"/>
+        </w:rPr>
+        <w:t>Balancing between low coverage and short range (BS, EN) or higher coverage for higher width (BA, QR, CP) difficult</w:t>
+      </w:r>
+      <w:r>
+        <w:rPr>
+          <w:rFonts w:ascii="Calibri" w:hAnsi="Calibri" w:cs="Calibri"/>
+          <w:lang w:val="en-GB"/>
+        </w:rPr>
+        <w:t>, see the ranking table</w:t>
+      </w:r>
+    </w:p>
+    <w:p>
+      <w:pPr>
+        <w:jc w:val="both"/>
+        <w:rPr>
+          <w:rFonts w:ascii="Calibri" w:hAnsi="Calibri" w:cs="Calibri"/>
+          <w:lang w:val="en-GB"/>
+        </w:rPr>
+      </w:pPr>
+    </w:p>
+    <w:p>
+      <w:pPr>
+        <w:jc w:val="both"/>
+        <w:rPr>
+          <w:rFonts w:ascii="Calibri" w:hAnsi="Calibri" w:cs="Calibri"/>
+          <w:lang w:val="en-GB"/>
+        </w:rPr>
+      </w:pPr>
+    </w:p>
+    <w:p>
+      <w:pPr>
+        <w:jc w:val="both"/>
+        <w:rPr>
+          <w:rFonts w:ascii="Calibri" w:hAnsi="Calibri" w:cs="Calibri"/>
+          <w:lang w:val="en-GB"/>
+        </w:rPr>
+      </w:pPr>
+    </w:p>
+    <w:p>
+      <w:pPr>
+        <w:jc w:val="both"/>
+        <w:rPr>
+          <w:rFonts w:ascii="Calibri" w:hAnsi="Calibri" w:cs="Calibri"/>
+          <w:lang w:val="en-GB"/>
+        </w:rPr>
+      </w:pPr>
+      <w:r>
+        <w:rPr>
+          <w:noProof/>
+        </w:rPr>
+        <w:lastRenderedPageBreak/>
+        <w:drawing>
+          <wp:anchor distT="0" distB="0" distL="114300" distR="114300" simplePos="0" relativeHeight="251659264" behindDoc="1" locked="0" layoutInCell="1" allowOverlap="1" wp14:anchorId="39DAF2DF" wp14:editId="2E47A0E7">
+            <wp:simplePos x="0" y="0"/>
+            <wp:positionH relativeFrom="margin">
+              <wp:posOffset>-229235</wp:posOffset>
+            </wp:positionH>
+            <wp:positionV relativeFrom="paragraph">
+              <wp:posOffset>194310</wp:posOffset>
+            </wp:positionV>
+            <wp:extent cx="5663565" cy="2813685"/>
+            <wp:effectExtent l="0" t="0" r="0" b="5715"/>
+            <wp:wrapSquare wrapText="bothSides"/>
+            <wp:docPr id="1718806890" name="Picture 5"/>
+            <wp:cNvGraphicFramePr>
+              <a:graphicFrameLocks xmlns:a="http://schemas.openxmlformats.org/drawingml/2006/main" noChangeAspect="1"/>
+            </wp:cNvGraphicFramePr>
+            <a:graphic xmlns:a="http://schemas.openxmlformats.org/drawingml/2006/main">
+              <a:graphicData uri="http://schemas.openxmlformats.org/drawingml/2006/picture">
+                <pic:pic xmlns:pic="http://schemas.openxmlformats.org/drawingml/2006/picture">
+                  <pic:nvPicPr>
+                    <pic:cNvPr id="0" name="Picture 21"/>
+                    <pic:cNvPicPr>
+                      <a:picLocks noChangeAspect="1" noChangeArrowheads="1"/>
+                    </pic:cNvPicPr>
+                  </pic:nvPicPr>
+                  <pic:blipFill>
+                    <a:blip r:embed="rId10">
+                      <a:extLst>
+                        <a:ext uri="{28A0092B-C50C-407E-A947-70E740481C1C}">
+                          <a14:useLocalDpi xmlns:a14="http://schemas.microsoft.com/office/drawing/2010/main" val="0"/>
+                        </a:ext>
+                      </a:extLst>
+                    </a:blip>
+                    <a:srcRect/>
+                    <a:stretch>
+                      <a:fillRect/>
+                    </a:stretch>
+                  </pic:blipFill>
+                  <pic:spPr bwMode="auto">
+                    <a:xfrm>
+                      <a:off x="0" y="0"/>
+                      <a:ext cx="5663565" cy="2813685"/>
                     </a:xfrm>
                     <a:prstGeom prst="rect">
                       <a:avLst/>
@@ -30165,56 +30374,245 @@
       <w:r>
         <w:rPr>
           <w:rFonts w:ascii="Calibri" w:hAnsi="Calibri" w:cs="Calibri"/>
-          <w:lang w:val="en-US"/>
-        </w:rPr>
-        <w:t xml:space="preserve">Also, see </w:t>
-      </w:r>
-      <w:r>
-        <w:rPr>
-          <w:rFonts w:ascii="Calibri" w:hAnsi="Calibri" w:cs="Calibri"/>
-          <w:lang w:val="en-US"/>
-        </w:rPr>
-        <w:t>a visualization of the PIs for all methods in a sample for customers with an estimated CLV between 29 and 32.</w:t>
+          <w:lang w:val="en-GB"/>
+        </w:rPr>
+        <w:t>Contrast visible</w:t>
+      </w:r>
+      <w:r>
+        <w:rPr>
+          <w:rFonts w:ascii="Calibri" w:hAnsi="Calibri" w:cs="Calibri"/>
+          <w:lang w:val="en-GB"/>
+        </w:rPr>
+        <w:t xml:space="preserve"> in the following plot</w:t>
+      </w:r>
+      <w:r>
+        <w:rPr>
+          <w:rFonts w:ascii="Calibri" w:hAnsi="Calibri" w:cs="Calibri"/>
+          <w:lang w:val="en-GB"/>
+        </w:rPr>
+        <w:t>s</w:t>
       </w:r>
     </w:p>
     <w:p>
       <w:pPr>
-        <w:jc w:val="both"/>
-        <w:rPr>
-          <w:rFonts w:ascii="Calibri" w:hAnsi="Calibri" w:cs="Calibri"/>
-          <w:lang w:val="en-US"/>
-        </w:rPr>
-      </w:pPr>
+        <w:pStyle w:val="Heading3"/>
+        <w:rPr>
+          <w:lang w:val="en-GB"/>
+        </w:rPr>
+      </w:pPr>
+      <w:r>
+        <w:rPr>
+          <w:noProof/>
+        </w:rPr>
+        <w:drawing>
+          <wp:anchor distT="0" distB="0" distL="114300" distR="114300" simplePos="0" relativeHeight="251661312" behindDoc="1" locked="0" layoutInCell="1" allowOverlap="1" wp14:anchorId="383AF17A" wp14:editId="176E0CDE">
+            <wp:simplePos x="0" y="0"/>
+            <wp:positionH relativeFrom="margin">
+              <wp:align>center</wp:align>
+            </wp:positionH>
+            <wp:positionV relativeFrom="paragraph">
+              <wp:posOffset>357505</wp:posOffset>
+            </wp:positionV>
+            <wp:extent cx="3375660" cy="2813050"/>
+            <wp:effectExtent l="0" t="0" r="0" b="6350"/>
+            <wp:wrapTopAndBottom/>
+            <wp:docPr id="1103907481" name="Picture 7"/>
+            <wp:cNvGraphicFramePr>
+              <a:graphicFrameLocks xmlns:a="http://schemas.openxmlformats.org/drawingml/2006/main" noChangeAspect="1"/>
+            </wp:cNvGraphicFramePr>
+            <a:graphic xmlns:a="http://schemas.openxmlformats.org/drawingml/2006/main">
+              <a:graphicData uri="http://schemas.openxmlformats.org/drawingml/2006/picture">
+                <pic:pic xmlns:pic="http://schemas.openxmlformats.org/drawingml/2006/picture">
+                  <pic:nvPicPr>
+                    <pic:cNvPr id="0" name="Picture 25"/>
+                    <pic:cNvPicPr>
+                      <a:picLocks noChangeAspect="1" noChangeArrowheads="1"/>
+                    </pic:cNvPicPr>
+                  </pic:nvPicPr>
+                  <pic:blipFill>
+                    <a:blip r:embed="rId11">
+                      <a:extLst>
+                        <a:ext uri="{28A0092B-C50C-407E-A947-70E740481C1C}">
+                          <a14:useLocalDpi xmlns:a14="http://schemas.microsoft.com/office/drawing/2010/main" val="0"/>
+                        </a:ext>
+                      </a:extLst>
+                    </a:blip>
+                    <a:srcRect/>
+                    <a:stretch>
+                      <a:fillRect/>
+                    </a:stretch>
+                  </pic:blipFill>
+                  <pic:spPr bwMode="auto">
+                    <a:xfrm>
+                      <a:off x="0" y="0"/>
+                      <a:ext cx="3375660" cy="2813050"/>
+                    </a:xfrm>
+                    <a:prstGeom prst="rect">
+                      <a:avLst/>
+                    </a:prstGeom>
+                    <a:noFill/>
+                    <a:ln>
+                      <a:noFill/>
+                    </a:ln>
+                  </pic:spPr>
+                </pic:pic>
+              </a:graphicData>
+            </a:graphic>
+            <wp14:sizeRelH relativeFrom="margin">
+              <wp14:pctWidth>0</wp14:pctWidth>
+            </wp14:sizeRelH>
+            <wp14:sizeRelV relativeFrom="margin">
+              <wp14:pctHeight>0</wp14:pctHeight>
+            </wp14:sizeRelV>
+          </wp:anchor>
+        </w:drawing>
+      </w:r>
+      <w:r>
+        <w:rPr>
+          <w:lang w:val="en-GB"/>
+        </w:rPr>
+        <w:t>Insight in the coverage</w:t>
+      </w:r>
     </w:p>
     <w:p>
       <w:pPr>
+        <w:rPr>
+          <w:rFonts w:ascii="Calibri" w:hAnsi="Calibri" w:cs="Calibri"/>
+          <w:lang w:val="en-GB"/>
+        </w:rPr>
+      </w:pPr>
+    </w:p>
+    <w:p>
+      <w:pPr>
+        <w:rPr>
+          <w:rFonts w:ascii="Calibri" w:hAnsi="Calibri" w:cs="Calibri"/>
+          <w:lang w:val="en-GB"/>
+        </w:rPr>
+      </w:pPr>
+      <w:r>
+        <w:rPr>
+          <w:rFonts w:ascii="Calibri" w:hAnsi="Calibri" w:cs="Calibri"/>
+          <w:lang w:val="en-GB"/>
+        </w:rPr>
+        <w:t xml:space="preserve">Important to note that coverage probability is dependent on the level of CET. </w:t>
+      </w:r>
+      <w:r>
+        <w:rPr>
+          <w:rFonts w:ascii="Calibri" w:hAnsi="Calibri" w:cs="Calibri"/>
+          <w:lang w:val="en-GB"/>
+        </w:rPr>
+        <w:t>BA, CP and QR perform well on lower levels and decrease rapidly for medium levels. CP and QR have another peak 70-80% of the maximum level. BS and EN have basically no coverage at low levels and have a peak like CP and QR at 70-80% of the maximum level.</w:t>
+      </w:r>
+    </w:p>
+    <w:p>
+      <w:pPr>
         <w:jc w:val="both"/>
         <w:rPr>
-          <w:rFonts w:ascii="Calibri" w:hAnsi="Calibri" w:cs="Calibri"/>
-          <w:lang w:val="en-US"/>
-        </w:rPr>
-      </w:pPr>
-      <w:r>
-        <w:rPr>
-          <w:rFonts w:ascii="Calibri" w:hAnsi="Calibri" w:cs="Calibri"/>
-          <w:lang w:val="en-US"/>
-        </w:rPr>
-        <w:t>*</w:t>
-      </w:r>
-      <w:r>
-        <w:rPr>
-          <w:rFonts w:ascii="Calibri" w:hAnsi="Calibri" w:cs="Calibri"/>
-          <w:i/>
-          <w:lang w:val="en-US"/>
-        </w:rPr>
-        <w:t>Interpret the results</w:t>
-      </w:r>
-      <w:r>
-        <w:rPr>
-          <w:rFonts w:ascii="Calibri" w:hAnsi="Calibri" w:cs="Calibri"/>
-          <w:lang w:val="en-US"/>
-        </w:rPr>
-        <w:t>*</w:t>
+          <w:noProof/>
+        </w:rPr>
+      </w:pPr>
+      <w:r>
+        <w:rPr>
+          <w:noProof/>
+        </w:rPr>
+        <w:drawing>
+          <wp:inline distT="0" distB="0" distL="0" distR="0" wp14:anchorId="3509E712" wp14:editId="459C6F69">
+            <wp:extent cx="5760720" cy="2880360"/>
+            <wp:effectExtent l="0" t="0" r="0" b="0"/>
+            <wp:docPr id="1043789504" name="Picture 8"/>
+            <wp:cNvGraphicFramePr>
+              <a:graphicFrameLocks xmlns:a="http://schemas.openxmlformats.org/drawingml/2006/main" noChangeAspect="1"/>
+            </wp:cNvGraphicFramePr>
+            <a:graphic xmlns:a="http://schemas.openxmlformats.org/drawingml/2006/main">
+              <a:graphicData uri="http://schemas.openxmlformats.org/drawingml/2006/picture">
+                <pic:pic xmlns:pic="http://schemas.openxmlformats.org/drawingml/2006/picture">
+                  <pic:nvPicPr>
+                    <pic:cNvPr id="0" name="Picture 27"/>
+                    <pic:cNvPicPr>
+                      <a:picLocks noChangeAspect="1" noChangeArrowheads="1"/>
+                    </pic:cNvPicPr>
+                  </pic:nvPicPr>
+                  <pic:blipFill>
+                    <a:blip r:embed="rId12">
+                      <a:extLst>
+                        <a:ext uri="{28A0092B-C50C-407E-A947-70E740481C1C}">
+                          <a14:useLocalDpi xmlns:a14="http://schemas.microsoft.com/office/drawing/2010/main" val="0"/>
+                        </a:ext>
+                      </a:extLst>
+                    </a:blip>
+                    <a:srcRect/>
+                    <a:stretch>
+                      <a:fillRect/>
+                    </a:stretch>
+                  </pic:blipFill>
+                  <pic:spPr bwMode="auto">
+                    <a:xfrm>
+                      <a:off x="0" y="0"/>
+                      <a:ext cx="5760720" cy="2880360"/>
+                    </a:xfrm>
+                    <a:prstGeom prst="rect">
+                      <a:avLst/>
+                    </a:prstGeom>
+                    <a:noFill/>
+                    <a:ln>
+                      <a:noFill/>
+                    </a:ln>
+                  </pic:spPr>
+                </pic:pic>
+              </a:graphicData>
+            </a:graphic>
+          </wp:inline>
+        </w:drawing>
+      </w:r>
+    </w:p>
+    <w:p>
+      <w:pPr>
+        <w:pStyle w:val="Heading3"/>
+        <w:rPr>
+          <w:lang w:val="en-GB"/>
+        </w:rPr>
+      </w:pPr>
+      <w:r>
+        <w:rPr>
+          <w:lang w:val="en-GB"/>
+        </w:rPr>
+        <w:t>Distribution of residuals and predictions</w:t>
+      </w:r>
+    </w:p>
+    <w:p>
+      <w:pPr>
+        <w:rPr>
+          <w:rFonts w:ascii="Calibri" w:hAnsi="Calibri" w:cs="Calibri"/>
+          <w:lang w:val="en-GB"/>
+        </w:rPr>
+      </w:pPr>
+      <w:r>
+        <w:rPr>
+          <w:rFonts w:ascii="Calibri" w:hAnsi="Calibri" w:cs="Calibri"/>
+          <w:lang w:val="en-GB"/>
+        </w:rPr>
+        <w:t>The following figure shows how residuals (distance of the uncovered points to their closest interval boundary</w:t>
+      </w:r>
+      <w:r>
+        <w:rPr>
+          <w:rFonts w:ascii="Calibri" w:hAnsi="Calibri" w:cs="Calibri"/>
+          <w:lang w:val="en-GB"/>
+        </w:rPr>
+        <w:t>)</w:t>
+      </w:r>
+      <w:r>
+        <w:rPr>
+          <w:rFonts w:ascii="Calibri" w:hAnsi="Calibri" w:cs="Calibri"/>
+          <w:lang w:val="en-GB"/>
+        </w:rPr>
+        <w:t xml:space="preserve"> are distributed</w:t>
+      </w:r>
+      <w:r>
+        <w:rPr>
+          <w:rFonts w:ascii="Calibri" w:hAnsi="Calibri" w:cs="Calibri"/>
+          <w:lang w:val="en-GB"/>
+        </w:rPr>
+        <w:t>.</w:t>
       </w:r>
     </w:p>
     <w:p>
@@ -30222,20 +30620,20 @@
         <w:pStyle w:val="ListParagraph"/>
         <w:numPr>
           <w:ilvl w:val="0"/>
-          <w:numId w:val="4"/>
+          <w:numId w:val="12"/>
         </w:numPr>
-        <w:jc w:val="both"/>
-        <w:rPr>
-          <w:rFonts w:ascii="Calibri" w:hAnsi="Calibri" w:cs="Calibri"/>
-          <w:lang w:val="en-US"/>
-        </w:rPr>
-      </w:pPr>
-      <w:r>
-        <w:rPr>
-          <w:rFonts w:ascii="Calibri" w:hAnsi="Calibri" w:cs="Calibri"/>
-          <w:lang w:val="en-US"/>
-        </w:rPr>
-        <w:t>Differences between datasets</w:t>
+        <w:rPr>
+          <w:rFonts w:ascii="Calibri" w:hAnsi="Calibri" w:cs="Calibri"/>
+          <w:lang w:val="en-GB"/>
+        </w:rPr>
+      </w:pPr>
+      <w:r>
+        <w:rPr>
+          <w:rFonts w:ascii="Calibri" w:hAnsi="Calibri" w:cs="Calibri"/>
+          <w:noProof/>
+          <w:lang w:val="en-GB"/>
+        </w:rPr>
+        <w:t>very unsteady for BS and EN, with many peaks and outliers (y and x), some even needed to be cut to keep dimensions properly</w:t>
       </w:r>
     </w:p>
     <w:p>
@@ -30243,162 +30641,1388 @@
         <w:pStyle w:val="ListParagraph"/>
         <w:numPr>
           <w:ilvl w:val="0"/>
-          <w:numId w:val="4"/>
+          <w:numId w:val="12"/>
         </w:numPr>
-        <w:jc w:val="both"/>
-        <w:rPr>
-          <w:rFonts w:ascii="Calibri" w:hAnsi="Calibri" w:cs="Calibri"/>
-          <w:lang w:val="en-US"/>
-        </w:rPr>
-      </w:pPr>
-      <w:r>
-        <w:rPr>
-          <w:rFonts w:ascii="Calibri" w:hAnsi="Calibri" w:cs="Calibri"/>
-          <w:lang w:val="en-US"/>
-        </w:rPr>
-        <w:t>In which cases is the performance of intervals good and when not? -&gt; further analyses</w:t>
+        <w:rPr>
+          <w:rFonts w:ascii="Calibri" w:hAnsi="Calibri" w:cs="Calibri"/>
+          <w:lang w:val="en-GB"/>
+        </w:rPr>
+      </w:pPr>
+      <w:r>
+        <w:rPr>
+          <w:rFonts w:ascii="Calibri" w:hAnsi="Calibri" w:cs="Calibri"/>
+          <w:noProof/>
+          <w:lang w:val="en-GB"/>
+        </w:rPr>
+        <w:lastRenderedPageBreak/>
+        <w:t>BA, CP and QR have a rather steady distribution</w:t>
       </w:r>
     </w:p>
     <w:p>
       <w:pPr>
-        <w:jc w:val="both"/>
-        <w:rPr>
-          <w:rFonts w:ascii="Calibri" w:hAnsi="Calibri" w:cs="Calibri"/>
-          <w:lang w:val="en-US"/>
-        </w:rPr>
-      </w:pPr>
-      <w:r>
-        <w:rPr>
-          <w:rFonts w:ascii="Calibri" w:hAnsi="Calibri" w:cs="Calibri"/>
-          <w:lang w:val="en-US"/>
-        </w:rPr>
-        <w:lastRenderedPageBreak/>
-        <w:t>As the results suggest, the characteristics of the different methods can also be observed graphically, e.g. very low interval boundaries for the first method and therefore very good Lower coverage.</w:t>
-      </w:r>
-      <w:r>
-        <w:rPr>
-          <w:rFonts w:ascii="Calibri" w:hAnsi="Calibri" w:cs="Calibri"/>
-          <w:lang w:val="en-US"/>
-        </w:rPr>
-        <w:t xml:space="preserve"> …</w:t>
+        <w:rPr>
+          <w:rFonts w:ascii="Calibri" w:hAnsi="Calibri" w:cs="Calibri"/>
+          <w:lang w:val="en-GB"/>
+        </w:rPr>
+      </w:pPr>
+      <w:r>
+        <w:rPr>
+          <w:noProof/>
+        </w:rPr>
+        <w:drawing>
+          <wp:anchor distT="0" distB="0" distL="114300" distR="114300" simplePos="0" relativeHeight="251664384" behindDoc="0" locked="0" layoutInCell="1" allowOverlap="1" wp14:anchorId="112EF0C7" wp14:editId="30CFF2BD">
+            <wp:simplePos x="0" y="0"/>
+            <wp:positionH relativeFrom="column">
+              <wp:posOffset>-244475</wp:posOffset>
+            </wp:positionH>
+            <wp:positionV relativeFrom="paragraph">
+              <wp:posOffset>3443605</wp:posOffset>
+            </wp:positionV>
+            <wp:extent cx="5638800" cy="2819400"/>
+            <wp:effectExtent l="0" t="0" r="0" b="0"/>
+            <wp:wrapSquare wrapText="bothSides"/>
+            <wp:docPr id="1756733139" name="Picture 11"/>
+            <wp:cNvGraphicFramePr>
+              <a:graphicFrameLocks xmlns:a="http://schemas.openxmlformats.org/drawingml/2006/main" noChangeAspect="1"/>
+            </wp:cNvGraphicFramePr>
+            <a:graphic xmlns:a="http://schemas.openxmlformats.org/drawingml/2006/main">
+              <a:graphicData uri="http://schemas.openxmlformats.org/drawingml/2006/picture">
+                <pic:pic xmlns:pic="http://schemas.openxmlformats.org/drawingml/2006/picture">
+                  <pic:nvPicPr>
+                    <pic:cNvPr id="0" name="Picture 33"/>
+                    <pic:cNvPicPr>
+                      <a:picLocks noChangeAspect="1" noChangeArrowheads="1"/>
+                    </pic:cNvPicPr>
+                  </pic:nvPicPr>
+                  <pic:blipFill>
+                    <a:blip r:embed="rId13">
+                      <a:extLst>
+                        <a:ext uri="{28A0092B-C50C-407E-A947-70E740481C1C}">
+                          <a14:useLocalDpi xmlns:a14="http://schemas.microsoft.com/office/drawing/2010/main" val="0"/>
+                        </a:ext>
+                      </a:extLst>
+                    </a:blip>
+                    <a:srcRect/>
+                    <a:stretch>
+                      <a:fillRect/>
+                    </a:stretch>
+                  </pic:blipFill>
+                  <pic:spPr bwMode="auto">
+                    <a:xfrm>
+                      <a:off x="0" y="0"/>
+                      <a:ext cx="5638800" cy="2819400"/>
+                    </a:xfrm>
+                    <a:prstGeom prst="rect">
+                      <a:avLst/>
+                    </a:prstGeom>
+                    <a:noFill/>
+                    <a:ln>
+                      <a:noFill/>
+                    </a:ln>
+                  </pic:spPr>
+                </pic:pic>
+              </a:graphicData>
+            </a:graphic>
+            <wp14:sizeRelH relativeFrom="margin">
+              <wp14:pctWidth>0</wp14:pctWidth>
+            </wp14:sizeRelH>
+            <wp14:sizeRelV relativeFrom="margin">
+              <wp14:pctHeight>0</wp14:pctHeight>
+            </wp14:sizeRelV>
+          </wp:anchor>
+        </w:drawing>
+      </w:r>
+      <w:r>
+        <w:rPr>
+          <w:noProof/>
+        </w:rPr>
+        <w:drawing>
+          <wp:anchor distT="0" distB="0" distL="114300" distR="114300" simplePos="0" relativeHeight="251662336" behindDoc="0" locked="0" layoutInCell="1" allowOverlap="1" wp14:anchorId="61030A92" wp14:editId="3365CF6E">
+            <wp:simplePos x="0" y="0"/>
+            <wp:positionH relativeFrom="column">
+              <wp:posOffset>-635</wp:posOffset>
+            </wp:positionH>
+            <wp:positionV relativeFrom="paragraph">
+              <wp:posOffset>0</wp:posOffset>
+            </wp:positionV>
+            <wp:extent cx="5760720" cy="2880360"/>
+            <wp:effectExtent l="0" t="0" r="0" b="0"/>
+            <wp:wrapSquare wrapText="bothSides"/>
+            <wp:docPr id="1364592689" name="Picture 9"/>
+            <wp:cNvGraphicFramePr>
+              <a:graphicFrameLocks xmlns:a="http://schemas.openxmlformats.org/drawingml/2006/main" noChangeAspect="1"/>
+            </wp:cNvGraphicFramePr>
+            <a:graphic xmlns:a="http://schemas.openxmlformats.org/drawingml/2006/main">
+              <a:graphicData uri="http://schemas.openxmlformats.org/drawingml/2006/picture">
+                <pic:pic xmlns:pic="http://schemas.openxmlformats.org/drawingml/2006/picture">
+                  <pic:nvPicPr>
+                    <pic:cNvPr id="0" name="Picture 29"/>
+                    <pic:cNvPicPr>
+                      <a:picLocks noChangeAspect="1" noChangeArrowheads="1"/>
+                    </pic:cNvPicPr>
+                  </pic:nvPicPr>
+                  <pic:blipFill>
+                    <a:blip r:embed="rId14">
+                      <a:extLst>
+                        <a:ext uri="{28A0092B-C50C-407E-A947-70E740481C1C}">
+                          <a14:useLocalDpi xmlns:a14="http://schemas.microsoft.com/office/drawing/2010/main" val="0"/>
+                        </a:ext>
+                      </a:extLst>
+                    </a:blip>
+                    <a:srcRect/>
+                    <a:stretch>
+                      <a:fillRect/>
+                    </a:stretch>
+                  </pic:blipFill>
+                  <pic:spPr bwMode="auto">
+                    <a:xfrm>
+                      <a:off x="0" y="0"/>
+                      <a:ext cx="5760720" cy="2880360"/>
+                    </a:xfrm>
+                    <a:prstGeom prst="rect">
+                      <a:avLst/>
+                    </a:prstGeom>
+                    <a:noFill/>
+                    <a:ln>
+                      <a:noFill/>
+                    </a:ln>
+                  </pic:spPr>
+                </pic:pic>
+              </a:graphicData>
+            </a:graphic>
+          </wp:anchor>
+        </w:drawing>
+      </w:r>
+      <w:r>
+        <w:rPr>
+          <w:rFonts w:ascii="Calibri" w:hAnsi="Calibri" w:cs="Calibri"/>
+          <w:lang w:val="en-GB"/>
+        </w:rPr>
+        <w:t xml:space="preserve">Also, interesting to see where the density </w:t>
+      </w:r>
+      <w:proofErr w:type="gramStart"/>
+      <w:r>
+        <w:rPr>
+          <w:rFonts w:ascii="Calibri" w:hAnsi="Calibri" w:cs="Calibri"/>
+          <w:lang w:val="en-GB"/>
+        </w:rPr>
+        <w:t>is located in</w:t>
+      </w:r>
+      <w:proofErr w:type="gramEnd"/>
+      <w:r>
+        <w:rPr>
+          <w:rFonts w:ascii="Calibri" w:hAnsi="Calibri" w:cs="Calibri"/>
+          <w:lang w:val="en-GB"/>
+        </w:rPr>
+        <w:t xml:space="preserve"> relation to the prediction interval. Different graphs for BS and EN and BA, CP and QR because of different scales due to coverage rate and interval width.</w:t>
       </w:r>
     </w:p>
     <w:p>
       <w:pPr>
-        <w:jc w:val="both"/>
-        <w:rPr>
-          <w:rFonts w:ascii="Calibri" w:hAnsi="Calibri" w:cs="Calibri"/>
-          <w:lang w:val="en-US"/>
+        <w:rPr>
+          <w:rFonts w:ascii="Calibri" w:hAnsi="Calibri" w:cs="Calibri"/>
+          <w:lang w:val="en-GB"/>
         </w:rPr>
       </w:pPr>
     </w:p>
     <w:p>
       <w:pPr>
-        <w:jc w:val="both"/>
-        <w:rPr>
-          <w:rFonts w:ascii="Calibri" w:hAnsi="Calibri" w:cs="Calibri"/>
-          <w:b/>
-          <w:bCs/>
-          <w:lang w:val="en-US"/>
-        </w:rPr>
-      </w:pPr>
-      <w:r>
-        <w:rPr>
-          <w:rFonts w:ascii="Calibri" w:hAnsi="Calibri" w:cs="Calibri"/>
-          <w:b/>
-          <w:bCs/>
-          <w:lang w:val="en-US"/>
-        </w:rPr>
-        <w:t>Additional analyses</w:t>
-      </w:r>
+        <w:rPr>
+          <w:rFonts w:ascii="Calibri" w:hAnsi="Calibri" w:cs="Calibri"/>
+          <w:lang w:val="en-GB"/>
+        </w:rPr>
+      </w:pPr>
     </w:p>
     <w:p>
       <w:pPr>
-        <w:jc w:val="both"/>
-        <w:rPr>
-          <w:rFonts w:ascii="Calibri" w:hAnsi="Calibri" w:cs="Calibri"/>
-          <w:lang w:val="en-US"/>
-        </w:rPr>
-      </w:pPr>
-      <w:r>
-        <w:rPr>
-          <w:rFonts w:ascii="Calibri" w:hAnsi="Calibri" w:cs="Calibri"/>
-          <w:lang w:val="en-US"/>
-        </w:rPr>
-        <w:t xml:space="preserve">After assessing the bias of point forecasts, at least a visual bias analysis shall be conducted for the intervals, too. To account for different scales of (predicted) CLVs for different customers, the true observations are scaled to their </w:t>
-      </w:r>
-      <w:r>
-        <w:rPr>
-          <w:rFonts w:ascii="Calibri" w:hAnsi="Calibri" w:cs="Calibri"/>
-          <w:lang w:val="en-US"/>
-        </w:rPr>
-        <w:t xml:space="preserve">respective </w:t>
-      </w:r>
-      <w:r>
-        <w:rPr>
-          <w:rFonts w:ascii="Calibri" w:hAnsi="Calibri" w:cs="Calibri"/>
-          <w:lang w:val="en-US"/>
-        </w:rPr>
-        <w:t>interval boundaries</w:t>
-      </w:r>
-      <w:r>
-        <w:rPr>
-          <w:rFonts w:ascii="Calibri" w:hAnsi="Calibri" w:cs="Calibri"/>
-          <w:lang w:val="en-US"/>
-        </w:rPr>
-        <w:t xml:space="preserve"> where 0 means the true value lays on the lower boundary and 1 it lays on the upper boundary. Everything outside [0,1] is outside of the prediction interval</w:t>
-      </w:r>
-      <w:r>
-        <w:rPr>
-          <w:rFonts w:ascii="Calibri" w:hAnsi="Calibri" w:cs="Calibri"/>
-          <w:lang w:val="en-US"/>
-        </w:rPr>
-        <w:t>. It should be roughly 5% for 95% intervals but it is in this case x%</w:t>
-      </w:r>
-      <w:r>
-        <w:rPr>
-          <w:rFonts w:ascii="Calibri" w:hAnsi="Calibri" w:cs="Calibri"/>
-          <w:lang w:val="en-US"/>
-        </w:rPr>
-        <w:t xml:space="preserve">. The summary graphic </w:t>
-      </w:r>
-      <w:r>
-        <w:rPr>
-          <w:rFonts w:ascii="Calibri" w:hAnsi="Calibri" w:cs="Calibri"/>
-          <w:lang w:val="en-US"/>
-        </w:rPr>
-        <w:t xml:space="preserve">… </w:t>
-      </w:r>
-      <w:r>
-        <w:rPr>
-          <w:rFonts w:ascii="Calibri" w:hAnsi="Calibri" w:cs="Calibri"/>
-          <w:lang w:val="en-US"/>
-        </w:rPr>
-        <w:t>shows the distribution of observations with respect to their interval boundaries over all customers.</w:t>
-      </w:r>
+        <w:rPr>
+          <w:rFonts w:ascii="Calibri" w:hAnsi="Calibri" w:cs="Calibri"/>
+          <w:lang w:val="en-GB"/>
+        </w:rPr>
+      </w:pPr>
     </w:p>
     <w:p>
       <w:pPr>
-        <w:jc w:val="both"/>
-        <w:rPr>
-          <w:rFonts w:ascii="Calibri" w:hAnsi="Calibri" w:cs="Calibri"/>
-          <w:lang w:val="en-US"/>
-        </w:rPr>
-      </w:pPr>
-      <w:r>
-        <w:rPr>
-          <w:rFonts w:ascii="Calibri" w:hAnsi="Calibri" w:cs="Calibri"/>
+        <w:rPr>
+          <w:rFonts w:ascii="Calibri" w:hAnsi="Calibri" w:cs="Calibri"/>
+          <w:lang w:val="en-GB"/>
+        </w:rPr>
+      </w:pPr>
+    </w:p>
+    <w:p>
+      <w:pPr>
+        <w:rPr>
+          <w:rFonts w:ascii="Calibri" w:hAnsi="Calibri" w:cs="Calibri"/>
+          <w:lang w:val="en-GB"/>
+        </w:rPr>
+      </w:pPr>
+    </w:p>
+    <w:p>
+      <w:pPr>
+        <w:rPr>
+          <w:rFonts w:ascii="Calibri" w:hAnsi="Calibri" w:cs="Calibri"/>
+          <w:lang w:val="en-GB"/>
+        </w:rPr>
+      </w:pPr>
+    </w:p>
+    <w:p>
+      <w:pPr>
+        <w:rPr>
+          <w:rFonts w:ascii="Calibri" w:hAnsi="Calibri" w:cs="Calibri"/>
+          <w:lang w:val="en-GB"/>
+        </w:rPr>
+      </w:pPr>
+    </w:p>
+    <w:p>
+      <w:pPr>
+        <w:rPr>
+          <w:rFonts w:ascii="Calibri" w:hAnsi="Calibri" w:cs="Calibri"/>
+          <w:lang w:val="en-GB"/>
+        </w:rPr>
+      </w:pPr>
+    </w:p>
+    <w:p>
+      <w:pPr>
+        <w:rPr>
+          <w:rFonts w:ascii="Calibri" w:hAnsi="Calibri" w:cs="Calibri"/>
+          <w:lang w:val="en-GB"/>
+        </w:rPr>
+      </w:pPr>
+      <w:r>
+        <w:rPr>
           <w:noProof/>
-          <w:lang w:val="en-US"/>
-        </w:rPr>
+        </w:rPr>
+        <w:lastRenderedPageBreak/>
         <w:drawing>
-          <wp:anchor distT="0" distB="0" distL="114300" distR="114300" simplePos="0" relativeHeight="251658240" behindDoc="0" locked="0" layoutInCell="1" allowOverlap="1" wp14:anchorId="2F749447" wp14:editId="62C0B98B">
+          <wp:anchor distT="0" distB="0" distL="114300" distR="114300" simplePos="0" relativeHeight="251665408" behindDoc="0" locked="0" layoutInCell="1" allowOverlap="1" wp14:anchorId="26EEA73A" wp14:editId="65026654">
+            <wp:simplePos x="0" y="0"/>
+            <wp:positionH relativeFrom="column">
+              <wp:posOffset>-221615</wp:posOffset>
+            </wp:positionH>
+            <wp:positionV relativeFrom="paragraph">
+              <wp:posOffset>369570</wp:posOffset>
+            </wp:positionV>
+            <wp:extent cx="5760720" cy="2880360"/>
+            <wp:effectExtent l="0" t="0" r="0" b="0"/>
+            <wp:wrapSquare wrapText="bothSides"/>
+            <wp:docPr id="1581854595" name="Picture 12"/>
+            <wp:cNvGraphicFramePr>
+              <a:graphicFrameLocks xmlns:a="http://schemas.openxmlformats.org/drawingml/2006/main" noChangeAspect="1"/>
+            </wp:cNvGraphicFramePr>
+            <a:graphic xmlns:a="http://schemas.openxmlformats.org/drawingml/2006/main">
+              <a:graphicData uri="http://schemas.openxmlformats.org/drawingml/2006/picture">
+                <pic:pic xmlns:pic="http://schemas.openxmlformats.org/drawingml/2006/picture">
+                  <pic:nvPicPr>
+                    <pic:cNvPr id="0" name="Picture 35"/>
+                    <pic:cNvPicPr>
+                      <a:picLocks noChangeAspect="1" noChangeArrowheads="1"/>
+                    </pic:cNvPicPr>
+                  </pic:nvPicPr>
+                  <pic:blipFill>
+                    <a:blip r:embed="rId15">
+                      <a:extLst>
+                        <a:ext uri="{28A0092B-C50C-407E-A947-70E740481C1C}">
+                          <a14:useLocalDpi xmlns:a14="http://schemas.microsoft.com/office/drawing/2010/main" val="0"/>
+                        </a:ext>
+                      </a:extLst>
+                    </a:blip>
+                    <a:srcRect/>
+                    <a:stretch>
+                      <a:fillRect/>
+                    </a:stretch>
+                  </pic:blipFill>
+                  <pic:spPr bwMode="auto">
+                    <a:xfrm>
+                      <a:off x="0" y="0"/>
+                      <a:ext cx="5760720" cy="2880360"/>
+                    </a:xfrm>
+                    <a:prstGeom prst="rect">
+                      <a:avLst/>
+                    </a:prstGeom>
+                    <a:noFill/>
+                    <a:ln>
+                      <a:noFill/>
+                    </a:ln>
+                  </pic:spPr>
+                </pic:pic>
+              </a:graphicData>
+            </a:graphic>
+          </wp:anchor>
+        </w:drawing>
+      </w:r>
+    </w:p>
+    <w:p>
+      <w:pPr>
+        <w:rPr>
+          <w:rFonts w:ascii="Calibri" w:hAnsi="Calibri" w:cs="Calibri"/>
+          <w:lang w:val="en-GB"/>
+        </w:rPr>
+      </w:pPr>
+      <w:r>
+        <w:rPr>
+          <w:noProof/>
+        </w:rPr>
+        <w:drawing>
+          <wp:anchor distT="0" distB="0" distL="114300" distR="114300" simplePos="0" relativeHeight="251663360" behindDoc="0" locked="0" layoutInCell="1" allowOverlap="1" wp14:anchorId="3F86DDF2" wp14:editId="0C202D1A">
             <wp:simplePos x="0" y="0"/>
             <wp:positionH relativeFrom="margin">
-              <wp:posOffset>-145415</wp:posOffset>
+              <wp:posOffset>99060</wp:posOffset>
             </wp:positionH>
             <wp:positionV relativeFrom="paragraph">
-              <wp:posOffset>7620</wp:posOffset>
+              <wp:posOffset>0</wp:posOffset>
+            </wp:positionV>
+            <wp:extent cx="5638800" cy="2819400"/>
+            <wp:effectExtent l="0" t="0" r="0" b="0"/>
+            <wp:wrapSquare wrapText="bothSides"/>
+            <wp:docPr id="756991285" name="Picture 10"/>
+            <wp:cNvGraphicFramePr>
+              <a:graphicFrameLocks xmlns:a="http://schemas.openxmlformats.org/drawingml/2006/main" noChangeAspect="1"/>
+            </wp:cNvGraphicFramePr>
+            <a:graphic xmlns:a="http://schemas.openxmlformats.org/drawingml/2006/main">
+              <a:graphicData uri="http://schemas.openxmlformats.org/drawingml/2006/picture">
+                <pic:pic xmlns:pic="http://schemas.openxmlformats.org/drawingml/2006/picture">
+                  <pic:nvPicPr>
+                    <pic:cNvPr id="0" name="Picture 31"/>
+                    <pic:cNvPicPr>
+                      <a:picLocks noChangeAspect="1" noChangeArrowheads="1"/>
+                    </pic:cNvPicPr>
+                  </pic:nvPicPr>
+                  <pic:blipFill>
+                    <a:blip r:embed="rId16">
+                      <a:extLst>
+                        <a:ext uri="{28A0092B-C50C-407E-A947-70E740481C1C}">
+                          <a14:useLocalDpi xmlns:a14="http://schemas.microsoft.com/office/drawing/2010/main" val="0"/>
+                        </a:ext>
+                      </a:extLst>
+                    </a:blip>
+                    <a:srcRect/>
+                    <a:stretch>
+                      <a:fillRect/>
+                    </a:stretch>
+                  </pic:blipFill>
+                  <pic:spPr bwMode="auto">
+                    <a:xfrm>
+                      <a:off x="0" y="0"/>
+                      <a:ext cx="5638800" cy="2819400"/>
+                    </a:xfrm>
+                    <a:prstGeom prst="rect">
+                      <a:avLst/>
+                    </a:prstGeom>
+                    <a:noFill/>
+                    <a:ln>
+                      <a:noFill/>
+                    </a:ln>
+                  </pic:spPr>
+                </pic:pic>
+              </a:graphicData>
+            </a:graphic>
+            <wp14:sizeRelH relativeFrom="margin">
+              <wp14:pctWidth>0</wp14:pctWidth>
+            </wp14:sizeRelH>
+            <wp14:sizeRelV relativeFrom="margin">
+              <wp14:pctHeight>0</wp14:pctHeight>
+            </wp14:sizeRelV>
+          </wp:anchor>
+        </w:drawing>
+      </w:r>
+      <w:r>
+        <w:rPr>
+          <w:rFonts w:ascii="Calibri" w:hAnsi="Calibri" w:cs="Calibri"/>
+          <w:lang w:val="en-GB"/>
+        </w:rPr>
+        <w:t>How do datasets differ?</w:t>
+      </w:r>
+    </w:p>
+    <w:p>
+      <w:pPr>
+        <w:rPr>
+          <w:rFonts w:ascii="Calibri" w:hAnsi="Calibri" w:cs="Calibri"/>
+          <w:lang w:val="en-GB"/>
+        </w:rPr>
+      </w:pPr>
+      <w:r>
+        <w:rPr>
+          <w:rFonts w:ascii="Calibri" w:hAnsi="Calibri" w:cs="Calibri"/>
+          <w:lang w:val="en-GB"/>
+        </w:rPr>
+        <w:t>Finding the best method</w:t>
+      </w:r>
+      <w:r>
+        <w:rPr>
+          <w:rFonts w:ascii="Calibri" w:hAnsi="Calibri" w:cs="Calibri"/>
+          <w:lang w:val="en-GB"/>
+        </w:rPr>
+        <w:t xml:space="preserve"> (for which purpose?)</w:t>
+      </w:r>
+    </w:p>
+    <w:tbl>
+      <w:tblPr>
+        <w:tblStyle w:val="TableGrid"/>
+        <w:tblW w:w="0" w:type="auto"/>
+        <w:tblLook w:val="04A0" w:firstRow="1" w:lastRow="0" w:firstColumn="1" w:lastColumn="0" w:noHBand="0" w:noVBand="1"/>
+      </w:tblPr>
+      <w:tblGrid>
+        <w:gridCol w:w="1172"/>
+        <w:gridCol w:w="1109"/>
+        <w:gridCol w:w="1678"/>
+        <w:gridCol w:w="1206"/>
+        <w:gridCol w:w="1366"/>
+        <w:gridCol w:w="1348"/>
+        <w:gridCol w:w="1183"/>
+      </w:tblGrid>
+      <w:tr>
+        <w:tc>
+          <w:tcPr>
+            <w:tcW w:w="1177" w:type="dxa"/>
+          </w:tcPr>
+          <w:p>
+            <w:pPr>
+              <w:rPr>
+                <w:rFonts w:ascii="Calibri" w:hAnsi="Calibri" w:cs="Calibri"/>
+                <w:lang w:val="en-GB"/>
+              </w:rPr>
+            </w:pPr>
+            <w:r>
+              <w:rPr>
+                <w:rFonts w:ascii="Calibri" w:hAnsi="Calibri" w:cs="Calibri"/>
+                <w:lang w:val="en-GB"/>
+              </w:rPr>
+              <w:t>Method</w:t>
+            </w:r>
+          </w:p>
+        </w:tc>
+        <w:tc>
+          <w:tcPr>
+            <w:tcW w:w="1115" w:type="dxa"/>
+          </w:tcPr>
+          <w:p>
+            <w:pPr>
+              <w:rPr>
+                <w:rFonts w:ascii="Calibri" w:hAnsi="Calibri" w:cs="Calibri"/>
+                <w:lang w:val="en-GB"/>
+              </w:rPr>
+            </w:pPr>
+            <w:r>
+              <w:rPr>
+                <w:rFonts w:ascii="Calibri" w:hAnsi="Calibri" w:cs="Calibri"/>
+                <w:lang w:val="en-GB"/>
+              </w:rPr>
+              <w:t>Adequate coverage</w:t>
+            </w:r>
+          </w:p>
+        </w:tc>
+        <w:tc>
+          <w:tcPr>
+            <w:tcW w:w="1814" w:type="dxa"/>
+          </w:tcPr>
+          <w:p>
+            <w:pPr>
+              <w:rPr>
+                <w:rFonts w:ascii="Calibri" w:hAnsi="Calibri" w:cs="Calibri"/>
+                <w:lang w:val="en-GB"/>
+              </w:rPr>
+            </w:pPr>
+            <w:r>
+              <w:rPr>
+                <w:rFonts w:ascii="Calibri" w:hAnsi="Calibri" w:cs="Calibri"/>
+                <w:lang w:val="en-GB"/>
+              </w:rPr>
+              <w:t>Coverage across outcomes</w:t>
+            </w:r>
+            <w:r>
+              <w:rPr>
+                <w:rFonts w:ascii="Calibri" w:hAnsi="Calibri" w:cs="Calibri"/>
+                <w:lang w:val="en-GB"/>
+              </w:rPr>
+              <w:t xml:space="preserve"> (CET, PTS)</w:t>
+            </w:r>
+          </w:p>
+        </w:tc>
+        <w:tc>
+          <w:tcPr>
+            <w:tcW w:w="981" w:type="dxa"/>
+          </w:tcPr>
+          <w:p>
+            <w:pPr>
+              <w:rPr>
+                <w:rFonts w:ascii="Calibri" w:hAnsi="Calibri" w:cs="Calibri"/>
+                <w:lang w:val="en-GB"/>
+              </w:rPr>
+            </w:pPr>
+            <w:r>
+              <w:rPr>
+                <w:rFonts w:ascii="Calibri" w:hAnsi="Calibri" w:cs="Calibri"/>
+                <w:lang w:val="en-GB"/>
+              </w:rPr>
+              <w:t>Coverage across levels</w:t>
+            </w:r>
+          </w:p>
+        </w:tc>
+        <w:tc>
+          <w:tcPr>
+            <w:tcW w:w="1366" w:type="dxa"/>
+          </w:tcPr>
+          <w:p>
+            <w:pPr>
+              <w:rPr>
+                <w:rFonts w:ascii="Calibri" w:hAnsi="Calibri" w:cs="Calibri"/>
+                <w:lang w:val="en-GB"/>
+              </w:rPr>
+            </w:pPr>
+            <w:r>
+              <w:rPr>
+                <w:rFonts w:ascii="Calibri" w:hAnsi="Calibri" w:cs="Calibri"/>
+                <w:lang w:val="en-GB"/>
+              </w:rPr>
+              <w:t>Performance across data sets</w:t>
+            </w:r>
+          </w:p>
+        </w:tc>
+        <w:tc>
+          <w:tcPr>
+            <w:tcW w:w="1426" w:type="dxa"/>
+          </w:tcPr>
+          <w:p>
+            <w:pPr>
+              <w:rPr>
+                <w:rFonts w:ascii="Calibri" w:hAnsi="Calibri" w:cs="Calibri"/>
+                <w:lang w:val="en-GB"/>
+              </w:rPr>
+            </w:pPr>
+            <w:r>
+              <w:rPr>
+                <w:rFonts w:ascii="Calibri" w:hAnsi="Calibri" w:cs="Calibri"/>
+                <w:lang w:val="en-GB"/>
+              </w:rPr>
+              <w:t>Upper and lower coverage</w:t>
+            </w:r>
+          </w:p>
+        </w:tc>
+        <w:tc>
+          <w:tcPr>
+            <w:tcW w:w="1183" w:type="dxa"/>
+          </w:tcPr>
+          <w:p>
+            <w:pPr>
+              <w:rPr>
+                <w:rFonts w:ascii="Calibri" w:hAnsi="Calibri" w:cs="Calibri"/>
+                <w:lang w:val="en-GB"/>
+              </w:rPr>
+            </w:pPr>
+            <w:r>
+              <w:rPr>
+                <w:rFonts w:ascii="Calibri" w:hAnsi="Calibri" w:cs="Calibri"/>
+                <w:lang w:val="en-GB"/>
+              </w:rPr>
+              <w:t>Usefulness</w:t>
+            </w:r>
+          </w:p>
+        </w:tc>
+      </w:tr>
+      <w:tr>
+        <w:tc>
+          <w:tcPr>
+            <w:tcW w:w="1177" w:type="dxa"/>
+          </w:tcPr>
+          <w:p>
+            <w:pPr>
+              <w:rPr>
+                <w:rFonts w:ascii="Calibri" w:hAnsi="Calibri" w:cs="Calibri"/>
+                <w:lang w:val="en-GB"/>
+              </w:rPr>
+            </w:pPr>
+            <w:r>
+              <w:rPr>
+                <w:rFonts w:ascii="Calibri" w:hAnsi="Calibri" w:cs="Calibri"/>
+                <w:lang w:val="en-GB"/>
+              </w:rPr>
+              <w:t>Bootstrap</w:t>
+            </w:r>
+          </w:p>
+        </w:tc>
+        <w:tc>
+          <w:tcPr>
+            <w:tcW w:w="1115" w:type="dxa"/>
+          </w:tcPr>
+          <w:p>
+            <w:pPr>
+              <w:rPr>
+                <w:rFonts w:ascii="Calibri" w:hAnsi="Calibri" w:cs="Calibri"/>
+                <w:lang w:val="en-GB"/>
+              </w:rPr>
+            </w:pPr>
+            <w:r>
+              <w:rPr>
+                <w:rFonts w:ascii="Calibri" w:hAnsi="Calibri" w:cs="Calibri"/>
+                <w:lang w:val="en-GB"/>
+              </w:rPr>
+              <w:t>No</w:t>
+            </w:r>
+          </w:p>
+        </w:tc>
+        <w:tc>
+          <w:tcPr>
+            <w:tcW w:w="1814" w:type="dxa"/>
+          </w:tcPr>
+          <w:p>
+            <w:pPr>
+              <w:rPr>
+                <w:rFonts w:ascii="Calibri" w:hAnsi="Calibri" w:cs="Calibri"/>
+                <w:lang w:val="en-GB"/>
+              </w:rPr>
+            </w:pPr>
+          </w:p>
+        </w:tc>
+        <w:tc>
+          <w:tcPr>
+            <w:tcW w:w="981" w:type="dxa"/>
+          </w:tcPr>
+          <w:p>
+            <w:pPr>
+              <w:rPr>
+                <w:rFonts w:ascii="Calibri" w:hAnsi="Calibri" w:cs="Calibri"/>
+                <w:lang w:val="en-GB"/>
+              </w:rPr>
+            </w:pPr>
+            <w:r>
+              <w:rPr>
+                <w:rFonts w:ascii="Calibri" w:hAnsi="Calibri" w:cs="Calibri"/>
+                <w:lang w:val="en-GB"/>
+              </w:rPr>
+              <w:t>No</w:t>
+            </w:r>
+          </w:p>
+        </w:tc>
+        <w:tc>
+          <w:tcPr>
+            <w:tcW w:w="1366" w:type="dxa"/>
+          </w:tcPr>
+          <w:p>
+            <w:pPr>
+              <w:rPr>
+                <w:rFonts w:ascii="Calibri" w:hAnsi="Calibri" w:cs="Calibri"/>
+                <w:lang w:val="en-GB"/>
+              </w:rPr>
+            </w:pPr>
+          </w:p>
+        </w:tc>
+        <w:tc>
+          <w:tcPr>
+            <w:tcW w:w="1426" w:type="dxa"/>
+          </w:tcPr>
+          <w:p>
+            <w:pPr>
+              <w:rPr>
+                <w:rFonts w:ascii="Calibri" w:hAnsi="Calibri" w:cs="Calibri"/>
+                <w:lang w:val="en-GB"/>
+              </w:rPr>
+            </w:pPr>
+          </w:p>
+        </w:tc>
+        <w:tc>
+          <w:tcPr>
+            <w:tcW w:w="1183" w:type="dxa"/>
+          </w:tcPr>
+          <w:p>
+            <w:pPr>
+              <w:rPr>
+                <w:rFonts w:ascii="Calibri" w:hAnsi="Calibri" w:cs="Calibri"/>
+                <w:lang w:val="en-GB"/>
+              </w:rPr>
+            </w:pPr>
+          </w:p>
+        </w:tc>
+      </w:tr>
+      <w:tr>
+        <w:tc>
+          <w:tcPr>
+            <w:tcW w:w="1177" w:type="dxa"/>
+          </w:tcPr>
+          <w:p>
+            <w:pPr>
+              <w:rPr>
+                <w:rFonts w:ascii="Calibri" w:hAnsi="Calibri" w:cs="Calibri"/>
+                <w:lang w:val="en-GB"/>
+              </w:rPr>
+            </w:pPr>
+            <w:r>
+              <w:rPr>
+                <w:rFonts w:ascii="Calibri" w:hAnsi="Calibri" w:cs="Calibri"/>
+                <w:lang w:val="en-GB"/>
+              </w:rPr>
+              <w:t>Ensemble</w:t>
+            </w:r>
+          </w:p>
+        </w:tc>
+        <w:tc>
+          <w:tcPr>
+            <w:tcW w:w="1115" w:type="dxa"/>
+          </w:tcPr>
+          <w:p>
+            <w:pPr>
+              <w:rPr>
+                <w:rFonts w:ascii="Calibri" w:hAnsi="Calibri" w:cs="Calibri"/>
+                <w:lang w:val="en-GB"/>
+              </w:rPr>
+            </w:pPr>
+            <w:r>
+              <w:rPr>
+                <w:rFonts w:ascii="Calibri" w:hAnsi="Calibri" w:cs="Calibri"/>
+                <w:lang w:val="en-GB"/>
+              </w:rPr>
+              <w:t>No</w:t>
+            </w:r>
+          </w:p>
+        </w:tc>
+        <w:tc>
+          <w:tcPr>
+            <w:tcW w:w="1814" w:type="dxa"/>
+          </w:tcPr>
+          <w:p>
+            <w:pPr>
+              <w:rPr>
+                <w:rFonts w:ascii="Calibri" w:hAnsi="Calibri" w:cs="Calibri"/>
+                <w:lang w:val="en-GB"/>
+              </w:rPr>
+            </w:pPr>
+          </w:p>
+        </w:tc>
+        <w:tc>
+          <w:tcPr>
+            <w:tcW w:w="981" w:type="dxa"/>
+          </w:tcPr>
+          <w:p>
+            <w:pPr>
+              <w:rPr>
+                <w:rFonts w:ascii="Calibri" w:hAnsi="Calibri" w:cs="Calibri"/>
+                <w:lang w:val="en-GB"/>
+              </w:rPr>
+            </w:pPr>
+            <w:r>
+              <w:rPr>
+                <w:rFonts w:ascii="Calibri" w:hAnsi="Calibri" w:cs="Calibri"/>
+                <w:lang w:val="en-GB"/>
+              </w:rPr>
+              <w:t>No</w:t>
+            </w:r>
+          </w:p>
+        </w:tc>
+        <w:tc>
+          <w:tcPr>
+            <w:tcW w:w="1366" w:type="dxa"/>
+          </w:tcPr>
+          <w:p>
+            <w:pPr>
+              <w:rPr>
+                <w:rFonts w:ascii="Calibri" w:hAnsi="Calibri" w:cs="Calibri"/>
+                <w:lang w:val="en-GB"/>
+              </w:rPr>
+            </w:pPr>
+          </w:p>
+        </w:tc>
+        <w:tc>
+          <w:tcPr>
+            <w:tcW w:w="1426" w:type="dxa"/>
+          </w:tcPr>
+          <w:p>
+            <w:pPr>
+              <w:rPr>
+                <w:rFonts w:ascii="Calibri" w:hAnsi="Calibri" w:cs="Calibri"/>
+                <w:lang w:val="en-GB"/>
+              </w:rPr>
+            </w:pPr>
+          </w:p>
+        </w:tc>
+        <w:tc>
+          <w:tcPr>
+            <w:tcW w:w="1183" w:type="dxa"/>
+          </w:tcPr>
+          <w:p>
+            <w:pPr>
+              <w:rPr>
+                <w:rFonts w:ascii="Calibri" w:hAnsi="Calibri" w:cs="Calibri"/>
+                <w:lang w:val="en-GB"/>
+              </w:rPr>
+            </w:pPr>
+          </w:p>
+        </w:tc>
+      </w:tr>
+      <w:tr>
+        <w:tc>
+          <w:tcPr>
+            <w:tcW w:w="1177" w:type="dxa"/>
+          </w:tcPr>
+          <w:p>
+            <w:pPr>
+              <w:rPr>
+                <w:rFonts w:ascii="Calibri" w:hAnsi="Calibri" w:cs="Calibri"/>
+                <w:lang w:val="en-GB"/>
+              </w:rPr>
+            </w:pPr>
+            <w:r>
+              <w:rPr>
+                <w:rFonts w:ascii="Calibri" w:hAnsi="Calibri" w:cs="Calibri"/>
+                <w:lang w:val="en-GB"/>
+              </w:rPr>
+              <w:t>Bayesian</w:t>
+            </w:r>
+          </w:p>
+        </w:tc>
+        <w:tc>
+          <w:tcPr>
+            <w:tcW w:w="1115" w:type="dxa"/>
+          </w:tcPr>
+          <w:p>
+            <w:pPr>
+              <w:rPr>
+                <w:rFonts w:ascii="Calibri" w:hAnsi="Calibri" w:cs="Calibri"/>
+                <w:lang w:val="en-GB"/>
+              </w:rPr>
+            </w:pPr>
+            <w:r>
+              <w:rPr>
+                <w:rFonts w:ascii="Calibri" w:hAnsi="Calibri" w:cs="Calibri"/>
+                <w:lang w:val="en-GB"/>
+              </w:rPr>
+              <w:t>Yes</w:t>
+            </w:r>
+          </w:p>
+        </w:tc>
+        <w:tc>
+          <w:tcPr>
+            <w:tcW w:w="1814" w:type="dxa"/>
+          </w:tcPr>
+          <w:p>
+            <w:pPr>
+              <w:rPr>
+                <w:rFonts w:ascii="Calibri" w:hAnsi="Calibri" w:cs="Calibri"/>
+                <w:lang w:val="en-GB"/>
+              </w:rPr>
+            </w:pPr>
+          </w:p>
+        </w:tc>
+        <w:tc>
+          <w:tcPr>
+            <w:tcW w:w="981" w:type="dxa"/>
+          </w:tcPr>
+          <w:p>
+            <w:pPr>
+              <w:rPr>
+                <w:rFonts w:ascii="Calibri" w:hAnsi="Calibri" w:cs="Calibri"/>
+                <w:lang w:val="en-GB"/>
+              </w:rPr>
+            </w:pPr>
+            <w:r>
+              <w:rPr>
+                <w:rFonts w:ascii="Calibri" w:hAnsi="Calibri" w:cs="Calibri"/>
+                <w:lang w:val="en-GB"/>
+              </w:rPr>
+              <w:t>Not really</w:t>
+            </w:r>
+          </w:p>
+        </w:tc>
+        <w:tc>
+          <w:tcPr>
+            <w:tcW w:w="1366" w:type="dxa"/>
+          </w:tcPr>
+          <w:p>
+            <w:pPr>
+              <w:rPr>
+                <w:rFonts w:ascii="Calibri" w:hAnsi="Calibri" w:cs="Calibri"/>
+                <w:lang w:val="en-GB"/>
+              </w:rPr>
+            </w:pPr>
+          </w:p>
+        </w:tc>
+        <w:tc>
+          <w:tcPr>
+            <w:tcW w:w="1426" w:type="dxa"/>
+          </w:tcPr>
+          <w:p>
+            <w:pPr>
+              <w:rPr>
+                <w:rFonts w:ascii="Calibri" w:hAnsi="Calibri" w:cs="Calibri"/>
+                <w:lang w:val="en-GB"/>
+              </w:rPr>
+            </w:pPr>
+          </w:p>
+        </w:tc>
+        <w:tc>
+          <w:tcPr>
+            <w:tcW w:w="1183" w:type="dxa"/>
+          </w:tcPr>
+          <w:p>
+            <w:pPr>
+              <w:rPr>
+                <w:rFonts w:ascii="Calibri" w:hAnsi="Calibri" w:cs="Calibri"/>
+                <w:lang w:val="en-GB"/>
+              </w:rPr>
+            </w:pPr>
+          </w:p>
+        </w:tc>
+      </w:tr>
+      <w:tr>
+        <w:tc>
+          <w:tcPr>
+            <w:tcW w:w="1177" w:type="dxa"/>
+          </w:tcPr>
+          <w:p>
+            <w:pPr>
+              <w:rPr>
+                <w:rFonts w:ascii="Calibri" w:hAnsi="Calibri" w:cs="Calibri"/>
+                <w:lang w:val="en-GB"/>
+              </w:rPr>
+            </w:pPr>
+            <w:r>
+              <w:rPr>
+                <w:rFonts w:ascii="Calibri" w:hAnsi="Calibri" w:cs="Calibri"/>
+                <w:lang w:val="en-GB"/>
+              </w:rPr>
+              <w:t>Conformal prediction</w:t>
+            </w:r>
+          </w:p>
+        </w:tc>
+        <w:tc>
+          <w:tcPr>
+            <w:tcW w:w="1115" w:type="dxa"/>
+          </w:tcPr>
+          <w:p>
+            <w:pPr>
+              <w:rPr>
+                <w:rFonts w:ascii="Calibri" w:hAnsi="Calibri" w:cs="Calibri"/>
+                <w:lang w:val="en-GB"/>
+              </w:rPr>
+            </w:pPr>
+            <w:r>
+              <w:rPr>
+                <w:rFonts w:ascii="Calibri" w:hAnsi="Calibri" w:cs="Calibri"/>
+                <w:lang w:val="en-GB"/>
+              </w:rPr>
+              <w:t>Yes</w:t>
+            </w:r>
+          </w:p>
+        </w:tc>
+        <w:tc>
+          <w:tcPr>
+            <w:tcW w:w="1814" w:type="dxa"/>
+          </w:tcPr>
+          <w:p>
+            <w:pPr>
+              <w:rPr>
+                <w:rFonts w:ascii="Calibri" w:hAnsi="Calibri" w:cs="Calibri"/>
+                <w:lang w:val="en-GB"/>
+              </w:rPr>
+            </w:pPr>
+          </w:p>
+        </w:tc>
+        <w:tc>
+          <w:tcPr>
+            <w:tcW w:w="981" w:type="dxa"/>
+          </w:tcPr>
+          <w:p>
+            <w:pPr>
+              <w:rPr>
+                <w:rFonts w:ascii="Calibri" w:hAnsi="Calibri" w:cs="Calibri"/>
+                <w:lang w:val="en-GB"/>
+              </w:rPr>
+            </w:pPr>
+            <w:r>
+              <w:rPr>
+                <w:rFonts w:ascii="Calibri" w:hAnsi="Calibri" w:cs="Calibri"/>
+                <w:lang w:val="en-GB"/>
+              </w:rPr>
+              <w:t>Acceptable</w:t>
+            </w:r>
+          </w:p>
+        </w:tc>
+        <w:tc>
+          <w:tcPr>
+            <w:tcW w:w="1366" w:type="dxa"/>
+          </w:tcPr>
+          <w:p>
+            <w:pPr>
+              <w:rPr>
+                <w:rFonts w:ascii="Calibri" w:hAnsi="Calibri" w:cs="Calibri"/>
+                <w:lang w:val="en-GB"/>
+              </w:rPr>
+            </w:pPr>
+          </w:p>
+        </w:tc>
+        <w:tc>
+          <w:tcPr>
+            <w:tcW w:w="1426" w:type="dxa"/>
+          </w:tcPr>
+          <w:p>
+            <w:pPr>
+              <w:rPr>
+                <w:rFonts w:ascii="Calibri" w:hAnsi="Calibri" w:cs="Calibri"/>
+                <w:lang w:val="en-GB"/>
+              </w:rPr>
+            </w:pPr>
+          </w:p>
+        </w:tc>
+        <w:tc>
+          <w:tcPr>
+            <w:tcW w:w="1183" w:type="dxa"/>
+          </w:tcPr>
+          <w:p>
+            <w:pPr>
+              <w:rPr>
+                <w:rFonts w:ascii="Calibri" w:hAnsi="Calibri" w:cs="Calibri"/>
+                <w:lang w:val="en-GB"/>
+              </w:rPr>
+            </w:pPr>
+          </w:p>
+        </w:tc>
+      </w:tr>
+      <w:tr>
+        <w:tc>
+          <w:tcPr>
+            <w:tcW w:w="1177" w:type="dxa"/>
+          </w:tcPr>
+          <w:p>
+            <w:pPr>
+              <w:rPr>
+                <w:rFonts w:ascii="Calibri" w:hAnsi="Calibri" w:cs="Calibri"/>
+                <w:lang w:val="en-GB"/>
+              </w:rPr>
+            </w:pPr>
+            <w:r>
+              <w:rPr>
+                <w:rFonts w:ascii="Calibri" w:hAnsi="Calibri" w:cs="Calibri"/>
+                <w:lang w:val="en-GB"/>
+              </w:rPr>
+              <w:t>Quantile regression</w:t>
+            </w:r>
+          </w:p>
+        </w:tc>
+        <w:tc>
+          <w:tcPr>
+            <w:tcW w:w="1115" w:type="dxa"/>
+          </w:tcPr>
+          <w:p>
+            <w:pPr>
+              <w:rPr>
+                <w:rFonts w:ascii="Calibri" w:hAnsi="Calibri" w:cs="Calibri"/>
+                <w:lang w:val="en-GB"/>
+              </w:rPr>
+            </w:pPr>
+            <w:r>
+              <w:rPr>
+                <w:rFonts w:ascii="Calibri" w:hAnsi="Calibri" w:cs="Calibri"/>
+                <w:lang w:val="en-GB"/>
+              </w:rPr>
+              <w:t>Yes</w:t>
+            </w:r>
+          </w:p>
+        </w:tc>
+        <w:tc>
+          <w:tcPr>
+            <w:tcW w:w="1814" w:type="dxa"/>
+          </w:tcPr>
+          <w:p>
+            <w:pPr>
+              <w:rPr>
+                <w:rFonts w:ascii="Calibri" w:hAnsi="Calibri" w:cs="Calibri"/>
+                <w:lang w:val="en-GB"/>
+              </w:rPr>
+            </w:pPr>
+          </w:p>
+        </w:tc>
+        <w:tc>
+          <w:tcPr>
+            <w:tcW w:w="981" w:type="dxa"/>
+          </w:tcPr>
+          <w:p>
+            <w:pPr>
+              <w:rPr>
+                <w:rFonts w:ascii="Calibri" w:hAnsi="Calibri" w:cs="Calibri"/>
+                <w:lang w:val="en-GB"/>
+              </w:rPr>
+            </w:pPr>
+            <w:r>
+              <w:rPr>
+                <w:rFonts w:ascii="Calibri" w:hAnsi="Calibri" w:cs="Calibri"/>
+                <w:lang w:val="en-GB"/>
+              </w:rPr>
+              <w:t>Acceptable</w:t>
+            </w:r>
+          </w:p>
+        </w:tc>
+        <w:tc>
+          <w:tcPr>
+            <w:tcW w:w="1366" w:type="dxa"/>
+          </w:tcPr>
+          <w:p>
+            <w:pPr>
+              <w:rPr>
+                <w:rFonts w:ascii="Calibri" w:hAnsi="Calibri" w:cs="Calibri"/>
+                <w:lang w:val="en-GB"/>
+              </w:rPr>
+            </w:pPr>
+          </w:p>
+        </w:tc>
+        <w:tc>
+          <w:tcPr>
+            <w:tcW w:w="1426" w:type="dxa"/>
+          </w:tcPr>
+          <w:p>
+            <w:pPr>
+              <w:rPr>
+                <w:rFonts w:ascii="Calibri" w:hAnsi="Calibri" w:cs="Calibri"/>
+                <w:lang w:val="en-GB"/>
+              </w:rPr>
+            </w:pPr>
+          </w:p>
+        </w:tc>
+        <w:tc>
+          <w:tcPr>
+            <w:tcW w:w="1183" w:type="dxa"/>
+          </w:tcPr>
+          <w:p>
+            <w:pPr>
+              <w:rPr>
+                <w:rFonts w:ascii="Calibri" w:hAnsi="Calibri" w:cs="Calibri"/>
+                <w:lang w:val="en-GB"/>
+              </w:rPr>
+            </w:pPr>
+          </w:p>
+        </w:tc>
+      </w:tr>
+    </w:tbl>
+    <w:p>
+      <w:pPr>
+        <w:rPr>
+          <w:rFonts w:ascii="Calibri" w:hAnsi="Calibri" w:cs="Calibri"/>
+          <w:lang w:val="en-GB"/>
+        </w:rPr>
+      </w:pPr>
+    </w:p>
+    <w:p>
+      <w:pPr>
+        <w:pStyle w:val="Heading2"/>
+        <w:rPr>
+          <w:lang w:val="en-GB"/>
+        </w:rPr>
+      </w:pPr>
+      <w:r>
+        <w:rPr>
+          <w:lang w:val="en-GB"/>
+        </w:rPr>
+        <w:t xml:space="preserve">Performance over </w:t>
+      </w:r>
+      <w:r>
+        <w:rPr>
+          <w:lang w:val="en-GB"/>
+        </w:rPr>
+        <w:t>varying training and prediction periods</w:t>
+      </w:r>
+    </w:p>
+    <w:p>
+      <w:pPr>
+        <w:pStyle w:val="ListParagraph"/>
+        <w:numPr>
+          <w:ilvl w:val="0"/>
+          <w:numId w:val="12"/>
+        </w:numPr>
+        <w:rPr>
+          <w:rFonts w:ascii="Calibri" w:hAnsi="Calibri" w:cs="Calibri"/>
+          <w:lang w:val="en-GB"/>
+        </w:rPr>
+      </w:pPr>
+      <w:r>
+        <w:rPr>
+          <w:rFonts w:ascii="Calibri" w:hAnsi="Calibri" w:cs="Calibri"/>
+          <w:lang w:val="en-GB"/>
+        </w:rPr>
+        <w:t>Comparison between methods shifted from different measures to only PICP and from one period-combination to several combinations</w:t>
+      </w:r>
+    </w:p>
+    <w:p>
+      <w:pPr>
+        <w:pStyle w:val="ListParagraph"/>
+        <w:numPr>
+          <w:ilvl w:val="0"/>
+          <w:numId w:val="12"/>
+        </w:numPr>
+        <w:rPr>
+          <w:rFonts w:ascii="Calibri" w:hAnsi="Calibri" w:cs="Calibri"/>
+          <w:lang w:val="en-GB"/>
+        </w:rPr>
+      </w:pPr>
+      <w:r>
+        <w:rPr>
+          <w:rFonts w:ascii="Calibri" w:hAnsi="Calibri" w:cs="Calibri"/>
+          <w:lang w:val="en-GB"/>
+        </w:rPr>
+        <w:t>Address managerial question: Performance when only limited data available especially relevant for CP and QR</w:t>
+      </w:r>
+    </w:p>
+    <w:p>
+      <w:pPr>
+        <w:pStyle w:val="ListParagraph"/>
+        <w:numPr>
+          <w:ilvl w:val="0"/>
+          <w:numId w:val="12"/>
+        </w:numPr>
+        <w:rPr>
+          <w:rFonts w:ascii="Calibri" w:hAnsi="Calibri" w:cs="Calibri"/>
+          <w:lang w:val="en-GB"/>
+        </w:rPr>
+      </w:pPr>
+      <w:r>
+        <w:rPr>
+          <w:rFonts w:ascii="Calibri" w:hAnsi="Calibri" w:cs="Calibri"/>
+          <w:lang w:val="en-GB"/>
+        </w:rPr>
+        <w:t>Are the methods equally good across combinations?</w:t>
+      </w:r>
+      <w:r>
+        <w:rPr>
+          <w:rFonts w:ascii="Calibri" w:hAnsi="Calibri" w:cs="Calibri"/>
+          <w:lang w:val="en-GB"/>
+        </w:rPr>
+        <w:t xml:space="preserve"> How do they vary?</w:t>
+      </w:r>
+    </w:p>
+    <w:p>
+      <w:pPr>
+        <w:pStyle w:val="ListParagraph"/>
+        <w:numPr>
+          <w:ilvl w:val="0"/>
+          <w:numId w:val="12"/>
+        </w:numPr>
+        <w:rPr>
+          <w:rFonts w:ascii="Calibri" w:hAnsi="Calibri" w:cs="Calibri"/>
+          <w:lang w:val="en-GB"/>
+        </w:rPr>
+      </w:pPr>
+      <w:r>
+        <w:rPr>
+          <w:rFonts w:ascii="Calibri" w:hAnsi="Calibri" w:cs="Calibri"/>
+          <w:lang w:val="en-GB"/>
+        </w:rPr>
+        <w:t>Which combinations are good, which aren’t?</w:t>
+      </w:r>
+      <w:r>
+        <w:rPr>
+          <w:rFonts w:ascii="Calibri" w:hAnsi="Calibri" w:cs="Calibri"/>
+          <w:lang w:val="en-GB"/>
+        </w:rPr>
+        <w:t xml:space="preserve"> (reorder table and put in appendix)</w:t>
+      </w:r>
+    </w:p>
+    <w:p>
+      <w:pPr>
+        <w:pStyle w:val="Heading1"/>
+        <w:jc w:val="both"/>
+        <w:rPr>
+          <w:rFonts w:ascii="Calibri" w:hAnsi="Calibri" w:cs="Calibri"/>
+          <w:lang w:val="en-US"/>
+        </w:rPr>
+      </w:pPr>
+      <w:bookmarkStart w:id="27" w:name="_Toc168855446"/>
+      <w:r>
+        <w:rPr>
+          <w:rFonts w:ascii="Calibri" w:hAnsi="Calibri" w:cs="Calibri"/>
+          <w:lang w:val="en-US"/>
+        </w:rPr>
+        <w:t>Managerial / research discussion</w:t>
+      </w:r>
+      <w:bookmarkEnd w:id="27"/>
+    </w:p>
+    <w:p>
+      <w:pPr>
+        <w:jc w:val="both"/>
+        <w:rPr>
+          <w:rFonts w:ascii="Calibri" w:hAnsi="Calibri" w:cs="Calibri"/>
+          <w:lang w:val="en-US"/>
+        </w:rPr>
+      </w:pPr>
+      <w:r>
+        <w:rPr>
+          <w:rFonts w:ascii="Calibri" w:hAnsi="Calibri" w:cs="Calibri"/>
+          <w:lang w:val="en-US"/>
+        </w:rPr>
+        <w:t>…</w:t>
+      </w:r>
+    </w:p>
+    <w:p>
+      <w:pPr>
+        <w:pStyle w:val="Heading1"/>
+        <w:jc w:val="both"/>
+        <w:rPr>
+          <w:rFonts w:ascii="Calibri" w:hAnsi="Calibri" w:cs="Calibri"/>
+          <w:lang w:val="en-US"/>
+        </w:rPr>
+      </w:pPr>
+      <w:bookmarkStart w:id="28" w:name="_Toc168855447"/>
+      <w:r>
+        <w:rPr>
+          <w:rFonts w:ascii="Calibri" w:hAnsi="Calibri" w:cs="Calibri"/>
+          <w:lang w:val="en-US"/>
+        </w:rPr>
+        <w:t>Conclusion</w:t>
+      </w:r>
+      <w:bookmarkEnd w:id="28"/>
+    </w:p>
+    <w:p>
+      <w:pPr>
+        <w:jc w:val="both"/>
+        <w:rPr>
+          <w:rFonts w:ascii="Calibri" w:hAnsi="Calibri" w:cs="Calibri"/>
+          <w:lang w:val="en-US"/>
+        </w:rPr>
+      </w:pPr>
+      <w:r>
+        <w:rPr>
+          <w:rFonts w:ascii="Calibri" w:hAnsi="Calibri" w:cs="Calibri"/>
+          <w:lang w:val="en-US"/>
+        </w:rPr>
+        <w:t>…</w:t>
+      </w:r>
+    </w:p>
+    <w:p>
+      <w:pPr>
+        <w:pStyle w:val="Heading1"/>
+        <w:jc w:val="both"/>
+        <w:rPr>
+          <w:rFonts w:ascii="Calibri" w:hAnsi="Calibri" w:cs="Calibri"/>
+          <w:lang w:val="en-US"/>
+        </w:rPr>
+      </w:pPr>
+      <w:bookmarkStart w:id="29" w:name="_Toc168855448"/>
+      <w:r>
+        <w:rPr>
+          <w:rFonts w:ascii="Calibri" w:hAnsi="Calibri" w:cs="Calibri"/>
+          <w:lang w:val="en-US"/>
+        </w:rPr>
+        <w:lastRenderedPageBreak/>
+        <w:t>References</w:t>
+      </w:r>
+      <w:bookmarkEnd w:id="29"/>
+    </w:p>
+    <w:p>
+      <w:pPr>
+        <w:jc w:val="both"/>
+        <w:rPr>
+          <w:rFonts w:ascii="Calibri" w:hAnsi="Calibri" w:cs="Calibri"/>
+          <w:lang w:val="en-US"/>
+        </w:rPr>
+      </w:pPr>
+      <w:r>
+        <w:rPr>
+          <w:noProof/>
+          <w:lang w:val="en-US"/>
+        </w:rPr>
+        <w:drawing>
+          <wp:anchor distT="0" distB="0" distL="114300" distR="114300" simplePos="0" relativeHeight="251658240" behindDoc="0" locked="0" layoutInCell="1" allowOverlap="1" wp14:anchorId="2F749447" wp14:editId="4A8A2D9D">
+            <wp:simplePos x="0" y="0"/>
+            <wp:positionH relativeFrom="margin">
+              <wp:posOffset>1127125</wp:posOffset>
+            </wp:positionH>
+            <wp:positionV relativeFrom="paragraph">
+              <wp:posOffset>2091690</wp:posOffset>
             </wp:positionV>
             <wp:extent cx="3040380" cy="2736215"/>
             <wp:effectExtent l="0" t="0" r="7620" b="6985"/>
@@ -30417,7 +32041,7 @@
                     </pic:cNvPicPr>
                   </pic:nvPicPr>
                   <pic:blipFill>
-                    <a:blip r:embed="rId10">
+                    <a:blip r:embed="rId17">
                       <a:extLst>
                         <a:ext uri="{28A0092B-C50C-407E-A947-70E740481C1C}">
                           <a14:useLocalDpi xmlns:a14="http://schemas.microsoft.com/office/drawing/2010/main" val="0"/>
@@ -30454,104 +32078,6 @@
           </wp:anchor>
         </w:drawing>
       </w:r>
-    </w:p>
-    <w:p>
-      <w:pPr>
-        <w:pStyle w:val="Heading1"/>
-        <w:jc w:val="both"/>
-        <w:rPr>
-          <w:rFonts w:ascii="Calibri" w:hAnsi="Calibri" w:cs="Calibri"/>
-          <w:lang w:val="en-US"/>
-        </w:rPr>
-      </w:pPr>
-      <w:bookmarkStart w:id="27" w:name="_Toc168855446"/>
-      <w:r>
-        <w:rPr>
-          <w:rFonts w:ascii="Calibri" w:hAnsi="Calibri" w:cs="Calibri"/>
-          <w:lang w:val="en-US"/>
-        </w:rPr>
-        <w:t>Managerial / research discussion</w:t>
-      </w:r>
-      <w:bookmarkEnd w:id="27"/>
-    </w:p>
-    <w:p>
-      <w:pPr>
-        <w:jc w:val="both"/>
-        <w:rPr>
-          <w:rFonts w:ascii="Calibri" w:hAnsi="Calibri" w:cs="Calibri"/>
-          <w:lang w:val="en-US"/>
-        </w:rPr>
-      </w:pPr>
-      <w:r>
-        <w:rPr>
-          <w:rFonts w:ascii="Calibri" w:hAnsi="Calibri" w:cs="Calibri"/>
-          <w:lang w:val="en-US"/>
-        </w:rPr>
-        <w:t>…</w:t>
-      </w:r>
-    </w:p>
-    <w:p>
-      <w:pPr>
-        <w:pStyle w:val="Heading1"/>
-        <w:jc w:val="both"/>
-        <w:rPr>
-          <w:rFonts w:ascii="Calibri" w:hAnsi="Calibri" w:cs="Calibri"/>
-          <w:lang w:val="en-US"/>
-        </w:rPr>
-      </w:pPr>
-      <w:bookmarkStart w:id="28" w:name="_Toc168855447"/>
-      <w:r>
-        <w:rPr>
-          <w:rFonts w:ascii="Calibri" w:hAnsi="Calibri" w:cs="Calibri"/>
-          <w:lang w:val="en-US"/>
-        </w:rPr>
-        <w:t>Conclusion</w:t>
-      </w:r>
-      <w:bookmarkEnd w:id="28"/>
-    </w:p>
-    <w:p>
-      <w:pPr>
-        <w:jc w:val="both"/>
-        <w:rPr>
-          <w:rFonts w:ascii="Calibri" w:hAnsi="Calibri" w:cs="Calibri"/>
-          <w:lang w:val="en-US"/>
-        </w:rPr>
-      </w:pPr>
-      <w:r>
-        <w:rPr>
-          <w:rFonts w:ascii="Calibri" w:hAnsi="Calibri" w:cs="Calibri"/>
-          <w:lang w:val="en-US"/>
-        </w:rPr>
-        <w:t>…</w:t>
-      </w:r>
-    </w:p>
-    <w:p>
-      <w:pPr>
-        <w:pStyle w:val="Heading1"/>
-        <w:jc w:val="both"/>
-        <w:rPr>
-          <w:rFonts w:ascii="Calibri" w:hAnsi="Calibri" w:cs="Calibri"/>
-          <w:lang w:val="en-US"/>
-        </w:rPr>
-      </w:pPr>
-      <w:bookmarkStart w:id="29" w:name="_Toc168855448"/>
-      <w:r>
-        <w:rPr>
-          <w:rFonts w:ascii="Calibri" w:hAnsi="Calibri" w:cs="Calibri"/>
-          <w:lang w:val="en-US"/>
-        </w:rPr>
-        <w:t>References</w:t>
-      </w:r>
-      <w:bookmarkEnd w:id="29"/>
-    </w:p>
-    <w:p>
-      <w:pPr>
-        <w:jc w:val="both"/>
-        <w:rPr>
-          <w:rFonts w:ascii="Calibri" w:hAnsi="Calibri" w:cs="Calibri"/>
-          <w:lang w:val="en-US"/>
-        </w:rPr>
-      </w:pPr>
       <w:r>
         <w:rPr>
           <w:rFonts w:ascii="Calibri" w:hAnsi="Calibri" w:cs="Calibri"/>
@@ -30611,7 +32137,7 @@
                     </pic:cNvPicPr>
                   </pic:nvPicPr>
                   <pic:blipFill>
-                    <a:blip r:embed="rId11">
+                    <a:blip r:embed="rId18">
                       <a:extLst>
                         <a:ext uri="{28A0092B-C50C-407E-A947-70E740481C1C}">
                           <a14:useLocalDpi xmlns:a14="http://schemas.microsoft.com/office/drawing/2010/main" val="0"/>
@@ -30906,19 +32432,11 @@
         </w:rPr>
         <w:t xml:space="preserve">Train the model on training data, use the model to make predictions on the test or calibration data. In </w:t>
       </w:r>
-      <w:proofErr w:type="spellStart"/>
       <w:r>
         <w:rPr>
           <w:lang w:val="en-GB"/>
         </w:rPr>
-        <w:t>CLVTools</w:t>
-      </w:r>
-      <w:proofErr w:type="spellEnd"/>
-      <w:r>
-        <w:rPr>
-          <w:lang w:val="en-GB"/>
-        </w:rPr>
-        <w:t>, I can to my knowledge not just predict a dataset with a model that has not been trained on these data, so I need to train on each data set the model first and then change it accordingly)</w:t>
+        <w:t>CLVTools, I can to my knowledge not just predict a dataset with a model that has not been trained on these data, so I need to train on each data set the model first and then change it accordingly)</w:t>
       </w:r>
     </w:p>
   </w:footnote>
@@ -30958,21 +32476,12 @@
         </w:rPr>
         <w:t xml:space="preserve">Svetunkov, I., </w:t>
       </w:r>
-      <w:proofErr w:type="spellStart"/>
-      <w:r>
-        <w:rPr>
-          <w:rFonts w:ascii="Calibri" w:hAnsi="Calibri" w:cs="Calibri"/>
-          <w:lang w:val="en-US"/>
-        </w:rPr>
-        <w:t>Pritularga</w:t>
-      </w:r>
-      <w:proofErr w:type="spellEnd"/>
-      <w:r>
-        <w:rPr>
-          <w:rFonts w:ascii="Calibri" w:hAnsi="Calibri" w:cs="Calibri"/>
-          <w:lang w:val="en-US"/>
-        </w:rPr>
-        <w:t>, K., 2023. Incorporating Parameters Uncertainty in ETS. Department of Management Science Working Paper Series. 1–19.)</w:t>
+      <w:r>
+        <w:rPr>
+          <w:rFonts w:ascii="Calibri" w:hAnsi="Calibri" w:cs="Calibri"/>
+          <w:lang w:val="en-US"/>
+        </w:rPr>
+        <w:t>Pritularga, K., 2023. Incorporating Parameters Uncertainty in ETS. Department of Management Science Working Paper Series. 1–19.)</w:t>
       </w:r>
     </w:p>
     <w:p>
@@ -31057,7 +32566,6 @@
         </w:rPr>
         <w:t xml:space="preserve"> </w:t>
       </w:r>
-      <w:proofErr w:type="spellStart"/>
       <w:r>
         <w:rPr>
           <w:i/>
@@ -31066,7 +32574,6 @@
         </w:rPr>
         <w:t>CET_tol</w:t>
       </w:r>
-      <w:proofErr w:type="spellEnd"/>
       <w:r>
         <w:rPr>
           <w:lang w:val="en-GB"/>
@@ -31078,48 +32585,6 @@
           <w:lang w:val="en-GB"/>
         </w:rPr>
         <w:t xml:space="preserve"> It makes sense from a managerial point of view because one would barely treat a customer differently if the prediction is 0.0000214 or exactly 0.</w:t>
-      </w:r>
-    </w:p>
-  </w:footnote>
-  <w:footnote w:id="8">
-    <w:p>
-      <w:pPr>
-        <w:pStyle w:val="FootnoteText"/>
-        <w:rPr>
-          <w:lang w:val="en-US"/>
-        </w:rPr>
-      </w:pPr>
-      <w:r>
-        <w:rPr>
-          <w:rStyle w:val="FootnoteReference"/>
-        </w:rPr>
-        <w:footnoteRef/>
-      </w:r>
-      <w:r>
-        <w:rPr>
-          <w:lang w:val="en-US"/>
-        </w:rPr>
-        <w:t xml:space="preserve"> Notation for „</w:t>
-      </w:r>
-      <w:proofErr w:type="gramStart"/>
-      <w:r>
-        <w:rPr>
-          <w:lang w:val="en-US"/>
-        </w:rPr>
-        <w:t>run“</w:t>
-      </w:r>
-      <w:proofErr w:type="gramEnd"/>
-      <w:r>
-        <w:rPr>
-          <w:lang w:val="en-US"/>
-        </w:rPr>
-        <w:t>-column: „cluster o</w:t>
-      </w:r>
-      <w:r>
-        <w:rPr>
-          <w:lang w:val="en-US"/>
-        </w:rPr>
-        <w:t>f customers – PI method”. For cluster of customers: E.g. “s33” means customers with 33% lowest CLV estimated</w:t>
       </w:r>
     </w:p>
   </w:footnote>

</xml_diff>